<commit_message>
Basic backend setup and connecting with frontend
</commit_message>
<xml_diff>
--- a/Steps to make app.docx
+++ b/Steps to make app.docx
@@ -202,6 +202,2599 @@
         </w:rPr>
         <w:t>We use params /product/:id as match.params</w:t>
       </w:r>
+    </w:p>
+    <w:p>
+      <w:pPr>
+        <w:pStyle w:val="ListParagraph"/>
+        <w:numPr>
+          <w:ilvl w:val="0"/>
+          <w:numId w:val="1"/>
+        </w:numPr>
+        <w:rPr>
+          <w:sz w:val="36"/>
+          <w:szCs w:val="36"/>
+        </w:rPr>
+      </w:pPr>
+      <w:r>
+        <w:rPr>
+          <w:sz w:val="36"/>
+          <w:szCs w:val="36"/>
+        </w:rPr>
+        <w:t>Fetching product from react useEffect</w:t>
+      </w:r>
+    </w:p>
+    <w:p>
+      <w:pPr>
+        <w:ind w:left="360"/>
+        <w:rPr>
+          <w:sz w:val="36"/>
+          <w:szCs w:val="36"/>
+        </w:rPr>
+      </w:pPr>
+    </w:p>
+    <w:p>
+      <w:pPr>
+        <w:rPr>
+          <w:sz w:val="36"/>
+          <w:szCs w:val="36"/>
+        </w:rPr>
+      </w:pPr>
+    </w:p>
+    <w:p>
+      <w:pPr>
+        <w:rPr>
+          <w:sz w:val="36"/>
+          <w:szCs w:val="36"/>
+        </w:rPr>
+      </w:pPr>
+    </w:p>
+    <w:p>
+      <w:pPr>
+        <w:rPr>
+          <w:sz w:val="36"/>
+          <w:szCs w:val="36"/>
+        </w:rPr>
+      </w:pPr>
+    </w:p>
+    <w:p>
+      <w:pPr>
+        <w:rPr>
+          <w:sz w:val="36"/>
+          <w:szCs w:val="36"/>
+        </w:rPr>
+      </w:pPr>
+    </w:p>
+    <w:p>
+      <w:pPr>
+        <w:rPr>
+          <w:sz w:val="36"/>
+          <w:szCs w:val="36"/>
+        </w:rPr>
+      </w:pPr>
+    </w:p>
+    <w:p>
+      <w:pPr>
+        <w:rPr>
+          <w:sz w:val="36"/>
+          <w:szCs w:val="36"/>
+        </w:rPr>
+      </w:pPr>
+    </w:p>
+    <w:p>
+      <w:pPr>
+        <w:rPr>
+          <w:sz w:val="36"/>
+          <w:szCs w:val="36"/>
+        </w:rPr>
+      </w:pPr>
+    </w:p>
+    <w:p>
+      <w:pPr>
+        <w:rPr>
+          <w:sz w:val="36"/>
+          <w:szCs w:val="36"/>
+        </w:rPr>
+      </w:pPr>
+    </w:p>
+    <w:p>
+      <w:pPr>
+        <w:rPr>
+          <w:sz w:val="36"/>
+          <w:szCs w:val="36"/>
+        </w:rPr>
+      </w:pPr>
+    </w:p>
+    <w:p>
+      <w:pPr>
+        <w:rPr>
+          <w:sz w:val="36"/>
+          <w:szCs w:val="36"/>
+        </w:rPr>
+      </w:pPr>
+    </w:p>
+    <w:p>
+      <w:pPr>
+        <w:rPr>
+          <w:sz w:val="36"/>
+          <w:szCs w:val="36"/>
+        </w:rPr>
+      </w:pPr>
+      <w:r>
+        <w:rPr>
+          <w:sz w:val="36"/>
+          <w:szCs w:val="36"/>
+        </w:rPr>
+        <w:t>OSNOVNI SETUP ZA BACKEND EXPRESS.JS</w:t>
+      </w:r>
+    </w:p>
+    <w:p>
+      <w:pPr>
+        <w:rPr>
+          <w:sz w:val="36"/>
+          <w:szCs w:val="36"/>
+        </w:rPr>
+      </w:pPr>
+    </w:p>
+    <w:p>
+      <w:pPr>
+        <w:shd w:val="clear" w:color="auto" w:fill="1E1E1E"/>
+        <w:spacing w:after="0" w:line="355" w:lineRule="atLeast"/>
+        <w:rPr>
+          <w:rFonts w:ascii="Consolas" w:eastAsia="Times New Roman" w:hAnsi="Consolas" w:cs="Times New Roman"/>
+          <w:color w:val="D4D4D4"/>
+          <w:sz w:val="26"/>
+          <w:szCs w:val="26"/>
+        </w:rPr>
+      </w:pPr>
+      <w:r>
+        <w:rPr>
+          <w:rFonts w:ascii="Consolas" w:eastAsia="Times New Roman" w:hAnsi="Consolas" w:cs="Times New Roman"/>
+          <w:color w:val="569CD6"/>
+          <w:sz w:val="26"/>
+          <w:szCs w:val="26"/>
+        </w:rPr>
+        <w:t>const</w:t>
+      </w:r>
+      <w:r>
+        <w:rPr>
+          <w:rFonts w:ascii="Consolas" w:eastAsia="Times New Roman" w:hAnsi="Consolas" w:cs="Times New Roman"/>
+          <w:color w:val="D4D4D4"/>
+          <w:sz w:val="26"/>
+          <w:szCs w:val="26"/>
+        </w:rPr>
+        <w:t> </w:t>
+      </w:r>
+      <w:r>
+        <w:rPr>
+          <w:rFonts w:ascii="Consolas" w:eastAsia="Times New Roman" w:hAnsi="Consolas" w:cs="Times New Roman"/>
+          <w:color w:val="4FC1FF"/>
+          <w:sz w:val="26"/>
+          <w:szCs w:val="26"/>
+        </w:rPr>
+        <w:t>express</w:t>
+      </w:r>
+      <w:r>
+        <w:rPr>
+          <w:rFonts w:ascii="Consolas" w:eastAsia="Times New Roman" w:hAnsi="Consolas" w:cs="Times New Roman"/>
+          <w:color w:val="D4D4D4"/>
+          <w:sz w:val="26"/>
+          <w:szCs w:val="26"/>
+        </w:rPr>
+        <w:t> = </w:t>
+      </w:r>
+      <w:r>
+        <w:rPr>
+          <w:rFonts w:ascii="Consolas" w:eastAsia="Times New Roman" w:hAnsi="Consolas" w:cs="Times New Roman"/>
+          <w:color w:val="DCDCAA"/>
+          <w:sz w:val="26"/>
+          <w:szCs w:val="26"/>
+        </w:rPr>
+        <w:t>require</w:t>
+      </w:r>
+      <w:r>
+        <w:rPr>
+          <w:rFonts w:ascii="Consolas" w:eastAsia="Times New Roman" w:hAnsi="Consolas" w:cs="Times New Roman"/>
+          <w:color w:val="D4D4D4"/>
+          <w:sz w:val="26"/>
+          <w:szCs w:val="26"/>
+        </w:rPr>
+        <w:t>(</w:t>
+      </w:r>
+      <w:r>
+        <w:rPr>
+          <w:rFonts w:ascii="Consolas" w:eastAsia="Times New Roman" w:hAnsi="Consolas" w:cs="Times New Roman"/>
+          <w:color w:val="CE9178"/>
+          <w:sz w:val="26"/>
+          <w:szCs w:val="26"/>
+        </w:rPr>
+        <w:t>'express'</w:t>
+      </w:r>
+      <w:r>
+        <w:rPr>
+          <w:rFonts w:ascii="Consolas" w:eastAsia="Times New Roman" w:hAnsi="Consolas" w:cs="Times New Roman"/>
+          <w:color w:val="D4D4D4"/>
+          <w:sz w:val="26"/>
+          <w:szCs w:val="26"/>
+        </w:rPr>
+        <w:t>)</w:t>
+      </w:r>
+    </w:p>
+    <w:p>
+      <w:pPr>
+        <w:shd w:val="clear" w:color="auto" w:fill="1E1E1E"/>
+        <w:spacing w:after="0" w:line="355" w:lineRule="atLeast"/>
+        <w:rPr>
+          <w:rFonts w:ascii="Consolas" w:eastAsia="Times New Roman" w:hAnsi="Consolas" w:cs="Times New Roman"/>
+          <w:color w:val="D4D4D4"/>
+          <w:sz w:val="26"/>
+          <w:szCs w:val="26"/>
+        </w:rPr>
+      </w:pPr>
+      <w:r>
+        <w:rPr>
+          <w:rFonts w:ascii="Consolas" w:eastAsia="Times New Roman" w:hAnsi="Consolas" w:cs="Times New Roman"/>
+          <w:color w:val="569CD6"/>
+          <w:sz w:val="26"/>
+          <w:szCs w:val="26"/>
+        </w:rPr>
+        <w:t>const</w:t>
+      </w:r>
+      <w:r>
+        <w:rPr>
+          <w:rFonts w:ascii="Consolas" w:eastAsia="Times New Roman" w:hAnsi="Consolas" w:cs="Times New Roman"/>
+          <w:color w:val="D4D4D4"/>
+          <w:sz w:val="26"/>
+          <w:szCs w:val="26"/>
+        </w:rPr>
+        <w:t> </w:t>
+      </w:r>
+      <w:r>
+        <w:rPr>
+          <w:rFonts w:ascii="Consolas" w:eastAsia="Times New Roman" w:hAnsi="Consolas" w:cs="Times New Roman"/>
+          <w:color w:val="4FC1FF"/>
+          <w:sz w:val="26"/>
+          <w:szCs w:val="26"/>
+        </w:rPr>
+        <w:t>products</w:t>
+      </w:r>
+      <w:r>
+        <w:rPr>
+          <w:rFonts w:ascii="Consolas" w:eastAsia="Times New Roman" w:hAnsi="Consolas" w:cs="Times New Roman"/>
+          <w:color w:val="D4D4D4"/>
+          <w:sz w:val="26"/>
+          <w:szCs w:val="26"/>
+        </w:rPr>
+        <w:t> = </w:t>
+      </w:r>
+      <w:r>
+        <w:rPr>
+          <w:rFonts w:ascii="Consolas" w:eastAsia="Times New Roman" w:hAnsi="Consolas" w:cs="Times New Roman"/>
+          <w:color w:val="DCDCAA"/>
+          <w:sz w:val="26"/>
+          <w:szCs w:val="26"/>
+        </w:rPr>
+        <w:t>require</w:t>
+      </w:r>
+      <w:r>
+        <w:rPr>
+          <w:rFonts w:ascii="Consolas" w:eastAsia="Times New Roman" w:hAnsi="Consolas" w:cs="Times New Roman"/>
+          <w:color w:val="D4D4D4"/>
+          <w:sz w:val="26"/>
+          <w:szCs w:val="26"/>
+        </w:rPr>
+        <w:t>(</w:t>
+      </w:r>
+      <w:r>
+        <w:rPr>
+          <w:rFonts w:ascii="Consolas" w:eastAsia="Times New Roman" w:hAnsi="Consolas" w:cs="Times New Roman"/>
+          <w:color w:val="CE9178"/>
+          <w:sz w:val="26"/>
+          <w:szCs w:val="26"/>
+        </w:rPr>
+        <w:t>'./data/products'</w:t>
+      </w:r>
+      <w:r>
+        <w:rPr>
+          <w:rFonts w:ascii="Consolas" w:eastAsia="Times New Roman" w:hAnsi="Consolas" w:cs="Times New Roman"/>
+          <w:color w:val="D4D4D4"/>
+          <w:sz w:val="26"/>
+          <w:szCs w:val="26"/>
+        </w:rPr>
+        <w:t>)</w:t>
+      </w:r>
+    </w:p>
+    <w:p>
+      <w:pPr>
+        <w:shd w:val="clear" w:color="auto" w:fill="1E1E1E"/>
+        <w:spacing w:after="0" w:line="355" w:lineRule="atLeast"/>
+        <w:rPr>
+          <w:rFonts w:ascii="Consolas" w:eastAsia="Times New Roman" w:hAnsi="Consolas" w:cs="Times New Roman"/>
+          <w:color w:val="D4D4D4"/>
+          <w:sz w:val="26"/>
+          <w:szCs w:val="26"/>
+        </w:rPr>
+      </w:pPr>
+    </w:p>
+    <w:p>
+      <w:pPr>
+        <w:shd w:val="clear" w:color="auto" w:fill="1E1E1E"/>
+        <w:spacing w:after="0" w:line="355" w:lineRule="atLeast"/>
+        <w:rPr>
+          <w:rFonts w:ascii="Consolas" w:eastAsia="Times New Roman" w:hAnsi="Consolas" w:cs="Times New Roman"/>
+          <w:color w:val="D4D4D4"/>
+          <w:sz w:val="26"/>
+          <w:szCs w:val="26"/>
+        </w:rPr>
+      </w:pPr>
+      <w:r>
+        <w:rPr>
+          <w:rFonts w:ascii="Consolas" w:eastAsia="Times New Roman" w:hAnsi="Consolas" w:cs="Times New Roman"/>
+          <w:color w:val="569CD6"/>
+          <w:sz w:val="26"/>
+          <w:szCs w:val="26"/>
+        </w:rPr>
+        <w:t>const</w:t>
+      </w:r>
+      <w:r>
+        <w:rPr>
+          <w:rFonts w:ascii="Consolas" w:eastAsia="Times New Roman" w:hAnsi="Consolas" w:cs="Times New Roman"/>
+          <w:color w:val="D4D4D4"/>
+          <w:sz w:val="26"/>
+          <w:szCs w:val="26"/>
+        </w:rPr>
+        <w:t> </w:t>
+      </w:r>
+      <w:r>
+        <w:rPr>
+          <w:rFonts w:ascii="Consolas" w:eastAsia="Times New Roman" w:hAnsi="Consolas" w:cs="Times New Roman"/>
+          <w:color w:val="4FC1FF"/>
+          <w:sz w:val="26"/>
+          <w:szCs w:val="26"/>
+        </w:rPr>
+        <w:t>app</w:t>
+      </w:r>
+      <w:r>
+        <w:rPr>
+          <w:rFonts w:ascii="Consolas" w:eastAsia="Times New Roman" w:hAnsi="Consolas" w:cs="Times New Roman"/>
+          <w:color w:val="D4D4D4"/>
+          <w:sz w:val="26"/>
+          <w:szCs w:val="26"/>
+        </w:rPr>
+        <w:t> = </w:t>
+      </w:r>
+      <w:r>
+        <w:rPr>
+          <w:rFonts w:ascii="Consolas" w:eastAsia="Times New Roman" w:hAnsi="Consolas" w:cs="Times New Roman"/>
+          <w:color w:val="DCDCAA"/>
+          <w:sz w:val="26"/>
+          <w:szCs w:val="26"/>
+        </w:rPr>
+        <w:t>express</w:t>
+      </w:r>
+      <w:r>
+        <w:rPr>
+          <w:rFonts w:ascii="Consolas" w:eastAsia="Times New Roman" w:hAnsi="Consolas" w:cs="Times New Roman"/>
+          <w:color w:val="D4D4D4"/>
+          <w:sz w:val="26"/>
+          <w:szCs w:val="26"/>
+        </w:rPr>
+        <w:t>();</w:t>
+      </w:r>
+    </w:p>
+    <w:p>
+      <w:pPr>
+        <w:shd w:val="clear" w:color="auto" w:fill="1E1E1E"/>
+        <w:spacing w:after="0" w:line="355" w:lineRule="atLeast"/>
+        <w:rPr>
+          <w:rFonts w:ascii="Consolas" w:eastAsia="Times New Roman" w:hAnsi="Consolas" w:cs="Times New Roman"/>
+          <w:color w:val="D4D4D4"/>
+          <w:sz w:val="26"/>
+          <w:szCs w:val="26"/>
+        </w:rPr>
+      </w:pPr>
+    </w:p>
+    <w:p>
+      <w:pPr>
+        <w:shd w:val="clear" w:color="auto" w:fill="1E1E1E"/>
+        <w:spacing w:after="0" w:line="355" w:lineRule="atLeast"/>
+        <w:rPr>
+          <w:rFonts w:ascii="Consolas" w:eastAsia="Times New Roman" w:hAnsi="Consolas" w:cs="Times New Roman"/>
+          <w:color w:val="D4D4D4"/>
+          <w:sz w:val="26"/>
+          <w:szCs w:val="26"/>
+        </w:rPr>
+      </w:pPr>
+      <w:r>
+        <w:rPr>
+          <w:rFonts w:ascii="Consolas" w:eastAsia="Times New Roman" w:hAnsi="Consolas" w:cs="Times New Roman"/>
+          <w:color w:val="4FC1FF"/>
+          <w:sz w:val="26"/>
+          <w:szCs w:val="26"/>
+        </w:rPr>
+        <w:t>app</w:t>
+      </w:r>
+      <w:r>
+        <w:rPr>
+          <w:rFonts w:ascii="Consolas" w:eastAsia="Times New Roman" w:hAnsi="Consolas" w:cs="Times New Roman"/>
+          <w:color w:val="D4D4D4"/>
+          <w:sz w:val="26"/>
+          <w:szCs w:val="26"/>
+        </w:rPr>
+        <w:t>.</w:t>
+      </w:r>
+      <w:r>
+        <w:rPr>
+          <w:rFonts w:ascii="Consolas" w:eastAsia="Times New Roman" w:hAnsi="Consolas" w:cs="Times New Roman"/>
+          <w:color w:val="DCDCAA"/>
+          <w:sz w:val="26"/>
+          <w:szCs w:val="26"/>
+        </w:rPr>
+        <w:t>get</w:t>
+      </w:r>
+      <w:r>
+        <w:rPr>
+          <w:rFonts w:ascii="Consolas" w:eastAsia="Times New Roman" w:hAnsi="Consolas" w:cs="Times New Roman"/>
+          <w:color w:val="D4D4D4"/>
+          <w:sz w:val="26"/>
+          <w:szCs w:val="26"/>
+        </w:rPr>
+        <w:t>(</w:t>
+      </w:r>
+      <w:r>
+        <w:rPr>
+          <w:rFonts w:ascii="Consolas" w:eastAsia="Times New Roman" w:hAnsi="Consolas" w:cs="Times New Roman"/>
+          <w:color w:val="CE9178"/>
+          <w:sz w:val="26"/>
+          <w:szCs w:val="26"/>
+        </w:rPr>
+        <w:t>'/'</w:t>
+      </w:r>
+      <w:r>
+        <w:rPr>
+          <w:rFonts w:ascii="Consolas" w:eastAsia="Times New Roman" w:hAnsi="Consolas" w:cs="Times New Roman"/>
+          <w:color w:val="D4D4D4"/>
+          <w:sz w:val="26"/>
+          <w:szCs w:val="26"/>
+        </w:rPr>
+        <w:t>, (</w:t>
+      </w:r>
+      <w:r>
+        <w:rPr>
+          <w:rFonts w:ascii="Consolas" w:eastAsia="Times New Roman" w:hAnsi="Consolas" w:cs="Times New Roman"/>
+          <w:color w:val="9CDCFE"/>
+          <w:sz w:val="26"/>
+          <w:szCs w:val="26"/>
+        </w:rPr>
+        <w:t>req</w:t>
+      </w:r>
+      <w:r>
+        <w:rPr>
+          <w:rFonts w:ascii="Consolas" w:eastAsia="Times New Roman" w:hAnsi="Consolas" w:cs="Times New Roman"/>
+          <w:color w:val="D4D4D4"/>
+          <w:sz w:val="26"/>
+          <w:szCs w:val="26"/>
+        </w:rPr>
+        <w:t>, </w:t>
+      </w:r>
+      <w:r>
+        <w:rPr>
+          <w:rFonts w:ascii="Consolas" w:eastAsia="Times New Roman" w:hAnsi="Consolas" w:cs="Times New Roman"/>
+          <w:color w:val="9CDCFE"/>
+          <w:sz w:val="26"/>
+          <w:szCs w:val="26"/>
+        </w:rPr>
+        <w:t>res</w:t>
+      </w:r>
+      <w:r>
+        <w:rPr>
+          <w:rFonts w:ascii="Consolas" w:eastAsia="Times New Roman" w:hAnsi="Consolas" w:cs="Times New Roman"/>
+          <w:color w:val="D4D4D4"/>
+          <w:sz w:val="26"/>
+          <w:szCs w:val="26"/>
+        </w:rPr>
+        <w:t>) </w:t>
+      </w:r>
+      <w:r>
+        <w:rPr>
+          <w:rFonts w:ascii="Consolas" w:eastAsia="Times New Roman" w:hAnsi="Consolas" w:cs="Times New Roman"/>
+          <w:color w:val="569CD6"/>
+          <w:sz w:val="26"/>
+          <w:szCs w:val="26"/>
+        </w:rPr>
+        <w:t>=&gt;</w:t>
+      </w:r>
+      <w:r>
+        <w:rPr>
+          <w:rFonts w:ascii="Consolas" w:eastAsia="Times New Roman" w:hAnsi="Consolas" w:cs="Times New Roman"/>
+          <w:color w:val="D4D4D4"/>
+          <w:sz w:val="26"/>
+          <w:szCs w:val="26"/>
+        </w:rPr>
+        <w:t> {</w:t>
+      </w:r>
+    </w:p>
+    <w:p>
+      <w:pPr>
+        <w:shd w:val="clear" w:color="auto" w:fill="1E1E1E"/>
+        <w:spacing w:after="0" w:line="355" w:lineRule="atLeast"/>
+        <w:rPr>
+          <w:rFonts w:ascii="Consolas" w:eastAsia="Times New Roman" w:hAnsi="Consolas" w:cs="Times New Roman"/>
+          <w:color w:val="D4D4D4"/>
+          <w:sz w:val="26"/>
+          <w:szCs w:val="26"/>
+        </w:rPr>
+      </w:pPr>
+      <w:r>
+        <w:rPr>
+          <w:rFonts w:ascii="Consolas" w:eastAsia="Times New Roman" w:hAnsi="Consolas" w:cs="Times New Roman"/>
+          <w:color w:val="D4D4D4"/>
+          <w:sz w:val="26"/>
+          <w:szCs w:val="26"/>
+        </w:rPr>
+        <w:t>    </w:t>
+      </w:r>
+      <w:r>
+        <w:rPr>
+          <w:rFonts w:ascii="Consolas" w:eastAsia="Times New Roman" w:hAnsi="Consolas" w:cs="Times New Roman"/>
+          <w:color w:val="9CDCFE"/>
+          <w:sz w:val="26"/>
+          <w:szCs w:val="26"/>
+        </w:rPr>
+        <w:t>res</w:t>
+      </w:r>
+      <w:r>
+        <w:rPr>
+          <w:rFonts w:ascii="Consolas" w:eastAsia="Times New Roman" w:hAnsi="Consolas" w:cs="Times New Roman"/>
+          <w:color w:val="D4D4D4"/>
+          <w:sz w:val="26"/>
+          <w:szCs w:val="26"/>
+        </w:rPr>
+        <w:t>.</w:t>
+      </w:r>
+      <w:r>
+        <w:rPr>
+          <w:rFonts w:ascii="Consolas" w:eastAsia="Times New Roman" w:hAnsi="Consolas" w:cs="Times New Roman"/>
+          <w:color w:val="DCDCAA"/>
+          <w:sz w:val="26"/>
+          <w:szCs w:val="26"/>
+        </w:rPr>
+        <w:t>send</w:t>
+      </w:r>
+      <w:r>
+        <w:rPr>
+          <w:rFonts w:ascii="Consolas" w:eastAsia="Times New Roman" w:hAnsi="Consolas" w:cs="Times New Roman"/>
+          <w:color w:val="D4D4D4"/>
+          <w:sz w:val="26"/>
+          <w:szCs w:val="26"/>
+        </w:rPr>
+        <w:t>(</w:t>
+      </w:r>
+      <w:r>
+        <w:rPr>
+          <w:rFonts w:ascii="Consolas" w:eastAsia="Times New Roman" w:hAnsi="Consolas" w:cs="Times New Roman"/>
+          <w:color w:val="CE9178"/>
+          <w:sz w:val="26"/>
+          <w:szCs w:val="26"/>
+        </w:rPr>
+        <w:t>'API is running...'</w:t>
+      </w:r>
+      <w:r>
+        <w:rPr>
+          <w:rFonts w:ascii="Consolas" w:eastAsia="Times New Roman" w:hAnsi="Consolas" w:cs="Times New Roman"/>
+          <w:color w:val="D4D4D4"/>
+          <w:sz w:val="26"/>
+          <w:szCs w:val="26"/>
+        </w:rPr>
+        <w:t>)</w:t>
+      </w:r>
+    </w:p>
+    <w:p>
+      <w:pPr>
+        <w:shd w:val="clear" w:color="auto" w:fill="1E1E1E"/>
+        <w:spacing w:after="0" w:line="355" w:lineRule="atLeast"/>
+        <w:rPr>
+          <w:rFonts w:ascii="Consolas" w:eastAsia="Times New Roman" w:hAnsi="Consolas" w:cs="Times New Roman"/>
+          <w:color w:val="D4D4D4"/>
+          <w:sz w:val="26"/>
+          <w:szCs w:val="26"/>
+        </w:rPr>
+      </w:pPr>
+      <w:r>
+        <w:rPr>
+          <w:rFonts w:ascii="Consolas" w:eastAsia="Times New Roman" w:hAnsi="Consolas" w:cs="Times New Roman"/>
+          <w:color w:val="D4D4D4"/>
+          <w:sz w:val="26"/>
+          <w:szCs w:val="26"/>
+        </w:rPr>
+        <w:t>})</w:t>
+      </w:r>
+    </w:p>
+    <w:p>
+      <w:pPr>
+        <w:shd w:val="clear" w:color="auto" w:fill="1E1E1E"/>
+        <w:spacing w:after="0" w:line="355" w:lineRule="atLeast"/>
+        <w:rPr>
+          <w:rFonts w:ascii="Consolas" w:eastAsia="Times New Roman" w:hAnsi="Consolas" w:cs="Times New Roman"/>
+          <w:color w:val="D4D4D4"/>
+          <w:sz w:val="26"/>
+          <w:szCs w:val="26"/>
+        </w:rPr>
+      </w:pPr>
+    </w:p>
+    <w:p>
+      <w:pPr>
+        <w:shd w:val="clear" w:color="auto" w:fill="1E1E1E"/>
+        <w:spacing w:after="0" w:line="355" w:lineRule="atLeast"/>
+        <w:rPr>
+          <w:rFonts w:ascii="Consolas" w:eastAsia="Times New Roman" w:hAnsi="Consolas" w:cs="Times New Roman"/>
+          <w:color w:val="D4D4D4"/>
+          <w:sz w:val="26"/>
+          <w:szCs w:val="26"/>
+        </w:rPr>
+      </w:pPr>
+      <w:r>
+        <w:rPr>
+          <w:rFonts w:ascii="Consolas" w:eastAsia="Times New Roman" w:hAnsi="Consolas" w:cs="Times New Roman"/>
+          <w:color w:val="4FC1FF"/>
+          <w:sz w:val="26"/>
+          <w:szCs w:val="26"/>
+        </w:rPr>
+        <w:t>app</w:t>
+      </w:r>
+      <w:r>
+        <w:rPr>
+          <w:rFonts w:ascii="Consolas" w:eastAsia="Times New Roman" w:hAnsi="Consolas" w:cs="Times New Roman"/>
+          <w:color w:val="D4D4D4"/>
+          <w:sz w:val="26"/>
+          <w:szCs w:val="26"/>
+        </w:rPr>
+        <w:t>.</w:t>
+      </w:r>
+      <w:r>
+        <w:rPr>
+          <w:rFonts w:ascii="Consolas" w:eastAsia="Times New Roman" w:hAnsi="Consolas" w:cs="Times New Roman"/>
+          <w:color w:val="DCDCAA"/>
+          <w:sz w:val="26"/>
+          <w:szCs w:val="26"/>
+        </w:rPr>
+        <w:t>get</w:t>
+      </w:r>
+      <w:r>
+        <w:rPr>
+          <w:rFonts w:ascii="Consolas" w:eastAsia="Times New Roman" w:hAnsi="Consolas" w:cs="Times New Roman"/>
+          <w:color w:val="D4D4D4"/>
+          <w:sz w:val="26"/>
+          <w:szCs w:val="26"/>
+        </w:rPr>
+        <w:t>(</w:t>
+      </w:r>
+      <w:r>
+        <w:rPr>
+          <w:rFonts w:ascii="Consolas" w:eastAsia="Times New Roman" w:hAnsi="Consolas" w:cs="Times New Roman"/>
+          <w:color w:val="CE9178"/>
+          <w:sz w:val="26"/>
+          <w:szCs w:val="26"/>
+        </w:rPr>
+        <w:t>'/api/products'</w:t>
+      </w:r>
+      <w:r>
+        <w:rPr>
+          <w:rFonts w:ascii="Consolas" w:eastAsia="Times New Roman" w:hAnsi="Consolas" w:cs="Times New Roman"/>
+          <w:color w:val="D4D4D4"/>
+          <w:sz w:val="26"/>
+          <w:szCs w:val="26"/>
+        </w:rPr>
+        <w:t>, (</w:t>
+      </w:r>
+      <w:r>
+        <w:rPr>
+          <w:rFonts w:ascii="Consolas" w:eastAsia="Times New Roman" w:hAnsi="Consolas" w:cs="Times New Roman"/>
+          <w:color w:val="9CDCFE"/>
+          <w:sz w:val="26"/>
+          <w:szCs w:val="26"/>
+        </w:rPr>
+        <w:t>req</w:t>
+      </w:r>
+      <w:r>
+        <w:rPr>
+          <w:rFonts w:ascii="Consolas" w:eastAsia="Times New Roman" w:hAnsi="Consolas" w:cs="Times New Roman"/>
+          <w:color w:val="D4D4D4"/>
+          <w:sz w:val="26"/>
+          <w:szCs w:val="26"/>
+        </w:rPr>
+        <w:t>, </w:t>
+      </w:r>
+      <w:r>
+        <w:rPr>
+          <w:rFonts w:ascii="Consolas" w:eastAsia="Times New Roman" w:hAnsi="Consolas" w:cs="Times New Roman"/>
+          <w:color w:val="9CDCFE"/>
+          <w:sz w:val="26"/>
+          <w:szCs w:val="26"/>
+        </w:rPr>
+        <w:t>res</w:t>
+      </w:r>
+      <w:r>
+        <w:rPr>
+          <w:rFonts w:ascii="Consolas" w:eastAsia="Times New Roman" w:hAnsi="Consolas" w:cs="Times New Roman"/>
+          <w:color w:val="D4D4D4"/>
+          <w:sz w:val="26"/>
+          <w:szCs w:val="26"/>
+        </w:rPr>
+        <w:t>) </w:t>
+      </w:r>
+      <w:r>
+        <w:rPr>
+          <w:rFonts w:ascii="Consolas" w:eastAsia="Times New Roman" w:hAnsi="Consolas" w:cs="Times New Roman"/>
+          <w:color w:val="569CD6"/>
+          <w:sz w:val="26"/>
+          <w:szCs w:val="26"/>
+        </w:rPr>
+        <w:t>=&gt;</w:t>
+      </w:r>
+      <w:r>
+        <w:rPr>
+          <w:rFonts w:ascii="Consolas" w:eastAsia="Times New Roman" w:hAnsi="Consolas" w:cs="Times New Roman"/>
+          <w:color w:val="D4D4D4"/>
+          <w:sz w:val="26"/>
+          <w:szCs w:val="26"/>
+        </w:rPr>
+        <w:t> {</w:t>
+      </w:r>
+    </w:p>
+    <w:p>
+      <w:pPr>
+        <w:shd w:val="clear" w:color="auto" w:fill="1E1E1E"/>
+        <w:spacing w:after="0" w:line="355" w:lineRule="atLeast"/>
+        <w:rPr>
+          <w:rFonts w:ascii="Consolas" w:eastAsia="Times New Roman" w:hAnsi="Consolas" w:cs="Times New Roman"/>
+          <w:color w:val="D4D4D4"/>
+          <w:sz w:val="26"/>
+          <w:szCs w:val="26"/>
+        </w:rPr>
+      </w:pPr>
+      <w:r>
+        <w:rPr>
+          <w:rFonts w:ascii="Consolas" w:eastAsia="Times New Roman" w:hAnsi="Consolas" w:cs="Times New Roman"/>
+          <w:color w:val="D4D4D4"/>
+          <w:sz w:val="26"/>
+          <w:szCs w:val="26"/>
+        </w:rPr>
+        <w:t>    </w:t>
+      </w:r>
+      <w:r>
+        <w:rPr>
+          <w:rFonts w:ascii="Consolas" w:eastAsia="Times New Roman" w:hAnsi="Consolas" w:cs="Times New Roman"/>
+          <w:color w:val="9CDCFE"/>
+          <w:sz w:val="26"/>
+          <w:szCs w:val="26"/>
+        </w:rPr>
+        <w:t>res</w:t>
+      </w:r>
+      <w:r>
+        <w:rPr>
+          <w:rFonts w:ascii="Consolas" w:eastAsia="Times New Roman" w:hAnsi="Consolas" w:cs="Times New Roman"/>
+          <w:color w:val="D4D4D4"/>
+          <w:sz w:val="26"/>
+          <w:szCs w:val="26"/>
+        </w:rPr>
+        <w:t>.</w:t>
+      </w:r>
+      <w:r>
+        <w:rPr>
+          <w:rFonts w:ascii="Consolas" w:eastAsia="Times New Roman" w:hAnsi="Consolas" w:cs="Times New Roman"/>
+          <w:color w:val="DCDCAA"/>
+          <w:sz w:val="26"/>
+          <w:szCs w:val="26"/>
+        </w:rPr>
+        <w:t>json</w:t>
+      </w:r>
+      <w:r>
+        <w:rPr>
+          <w:rFonts w:ascii="Consolas" w:eastAsia="Times New Roman" w:hAnsi="Consolas" w:cs="Times New Roman"/>
+          <w:color w:val="D4D4D4"/>
+          <w:sz w:val="26"/>
+          <w:szCs w:val="26"/>
+        </w:rPr>
+        <w:t>(</w:t>
+      </w:r>
+      <w:r>
+        <w:rPr>
+          <w:rFonts w:ascii="Consolas" w:eastAsia="Times New Roman" w:hAnsi="Consolas" w:cs="Times New Roman"/>
+          <w:color w:val="4FC1FF"/>
+          <w:sz w:val="26"/>
+          <w:szCs w:val="26"/>
+        </w:rPr>
+        <w:t>products</w:t>
+      </w:r>
+      <w:r>
+        <w:rPr>
+          <w:rFonts w:ascii="Consolas" w:eastAsia="Times New Roman" w:hAnsi="Consolas" w:cs="Times New Roman"/>
+          <w:color w:val="D4D4D4"/>
+          <w:sz w:val="26"/>
+          <w:szCs w:val="26"/>
+        </w:rPr>
+        <w:t>)</w:t>
+      </w:r>
+    </w:p>
+    <w:p>
+      <w:pPr>
+        <w:shd w:val="clear" w:color="auto" w:fill="1E1E1E"/>
+        <w:spacing w:after="0" w:line="355" w:lineRule="atLeast"/>
+        <w:rPr>
+          <w:rFonts w:ascii="Consolas" w:eastAsia="Times New Roman" w:hAnsi="Consolas" w:cs="Times New Roman"/>
+          <w:color w:val="D4D4D4"/>
+          <w:sz w:val="26"/>
+          <w:szCs w:val="26"/>
+        </w:rPr>
+      </w:pPr>
+      <w:r>
+        <w:rPr>
+          <w:rFonts w:ascii="Consolas" w:eastAsia="Times New Roman" w:hAnsi="Consolas" w:cs="Times New Roman"/>
+          <w:color w:val="D4D4D4"/>
+          <w:sz w:val="26"/>
+          <w:szCs w:val="26"/>
+        </w:rPr>
+        <w:t>})</w:t>
+      </w:r>
+    </w:p>
+    <w:p>
+      <w:pPr>
+        <w:shd w:val="clear" w:color="auto" w:fill="1E1E1E"/>
+        <w:spacing w:after="0" w:line="355" w:lineRule="atLeast"/>
+        <w:rPr>
+          <w:rFonts w:ascii="Consolas" w:eastAsia="Times New Roman" w:hAnsi="Consolas" w:cs="Times New Roman"/>
+          <w:color w:val="D4D4D4"/>
+          <w:sz w:val="26"/>
+          <w:szCs w:val="26"/>
+        </w:rPr>
+      </w:pPr>
+    </w:p>
+    <w:p>
+      <w:pPr>
+        <w:shd w:val="clear" w:color="auto" w:fill="1E1E1E"/>
+        <w:spacing w:after="0" w:line="355" w:lineRule="atLeast"/>
+        <w:rPr>
+          <w:rFonts w:ascii="Consolas" w:eastAsia="Times New Roman" w:hAnsi="Consolas" w:cs="Times New Roman"/>
+          <w:color w:val="D4D4D4"/>
+          <w:sz w:val="26"/>
+          <w:szCs w:val="26"/>
+        </w:rPr>
+      </w:pPr>
+      <w:r>
+        <w:rPr>
+          <w:rFonts w:ascii="Consolas" w:eastAsia="Times New Roman" w:hAnsi="Consolas" w:cs="Times New Roman"/>
+          <w:color w:val="4FC1FF"/>
+          <w:sz w:val="26"/>
+          <w:szCs w:val="26"/>
+        </w:rPr>
+        <w:t>app</w:t>
+      </w:r>
+      <w:r>
+        <w:rPr>
+          <w:rFonts w:ascii="Consolas" w:eastAsia="Times New Roman" w:hAnsi="Consolas" w:cs="Times New Roman"/>
+          <w:color w:val="D4D4D4"/>
+          <w:sz w:val="26"/>
+          <w:szCs w:val="26"/>
+        </w:rPr>
+        <w:t>.</w:t>
+      </w:r>
+      <w:r>
+        <w:rPr>
+          <w:rFonts w:ascii="Consolas" w:eastAsia="Times New Roman" w:hAnsi="Consolas" w:cs="Times New Roman"/>
+          <w:color w:val="DCDCAA"/>
+          <w:sz w:val="26"/>
+          <w:szCs w:val="26"/>
+        </w:rPr>
+        <w:t>get</w:t>
+      </w:r>
+      <w:r>
+        <w:rPr>
+          <w:rFonts w:ascii="Consolas" w:eastAsia="Times New Roman" w:hAnsi="Consolas" w:cs="Times New Roman"/>
+          <w:color w:val="D4D4D4"/>
+          <w:sz w:val="26"/>
+          <w:szCs w:val="26"/>
+        </w:rPr>
+        <w:t>(</w:t>
+      </w:r>
+      <w:r>
+        <w:rPr>
+          <w:rFonts w:ascii="Consolas" w:eastAsia="Times New Roman" w:hAnsi="Consolas" w:cs="Times New Roman"/>
+          <w:color w:val="CE9178"/>
+          <w:sz w:val="26"/>
+          <w:szCs w:val="26"/>
+        </w:rPr>
+        <w:t>'/api/products/:id'</w:t>
+      </w:r>
+      <w:r>
+        <w:rPr>
+          <w:rFonts w:ascii="Consolas" w:eastAsia="Times New Roman" w:hAnsi="Consolas" w:cs="Times New Roman"/>
+          <w:color w:val="D4D4D4"/>
+          <w:sz w:val="26"/>
+          <w:szCs w:val="26"/>
+        </w:rPr>
+        <w:t>, (</w:t>
+      </w:r>
+      <w:r>
+        <w:rPr>
+          <w:rFonts w:ascii="Consolas" w:eastAsia="Times New Roman" w:hAnsi="Consolas" w:cs="Times New Roman"/>
+          <w:color w:val="9CDCFE"/>
+          <w:sz w:val="26"/>
+          <w:szCs w:val="26"/>
+        </w:rPr>
+        <w:t>req</w:t>
+      </w:r>
+      <w:r>
+        <w:rPr>
+          <w:rFonts w:ascii="Consolas" w:eastAsia="Times New Roman" w:hAnsi="Consolas" w:cs="Times New Roman"/>
+          <w:color w:val="D4D4D4"/>
+          <w:sz w:val="26"/>
+          <w:szCs w:val="26"/>
+        </w:rPr>
+        <w:t>, </w:t>
+      </w:r>
+      <w:r>
+        <w:rPr>
+          <w:rFonts w:ascii="Consolas" w:eastAsia="Times New Roman" w:hAnsi="Consolas" w:cs="Times New Roman"/>
+          <w:color w:val="9CDCFE"/>
+          <w:sz w:val="26"/>
+          <w:szCs w:val="26"/>
+        </w:rPr>
+        <w:t>res</w:t>
+      </w:r>
+      <w:r>
+        <w:rPr>
+          <w:rFonts w:ascii="Consolas" w:eastAsia="Times New Roman" w:hAnsi="Consolas" w:cs="Times New Roman"/>
+          <w:color w:val="D4D4D4"/>
+          <w:sz w:val="26"/>
+          <w:szCs w:val="26"/>
+        </w:rPr>
+        <w:t>) </w:t>
+      </w:r>
+      <w:r>
+        <w:rPr>
+          <w:rFonts w:ascii="Consolas" w:eastAsia="Times New Roman" w:hAnsi="Consolas" w:cs="Times New Roman"/>
+          <w:color w:val="569CD6"/>
+          <w:sz w:val="26"/>
+          <w:szCs w:val="26"/>
+        </w:rPr>
+        <w:t>=&gt;</w:t>
+      </w:r>
+      <w:r>
+        <w:rPr>
+          <w:rFonts w:ascii="Consolas" w:eastAsia="Times New Roman" w:hAnsi="Consolas" w:cs="Times New Roman"/>
+          <w:color w:val="D4D4D4"/>
+          <w:sz w:val="26"/>
+          <w:szCs w:val="26"/>
+        </w:rPr>
+        <w:t> {</w:t>
+      </w:r>
+    </w:p>
+    <w:p>
+      <w:pPr>
+        <w:shd w:val="clear" w:color="auto" w:fill="1E1E1E"/>
+        <w:spacing w:after="0" w:line="355" w:lineRule="atLeast"/>
+        <w:rPr>
+          <w:rFonts w:ascii="Consolas" w:eastAsia="Times New Roman" w:hAnsi="Consolas" w:cs="Times New Roman"/>
+          <w:color w:val="D4D4D4"/>
+          <w:sz w:val="26"/>
+          <w:szCs w:val="26"/>
+        </w:rPr>
+      </w:pPr>
+      <w:r>
+        <w:rPr>
+          <w:rFonts w:ascii="Consolas" w:eastAsia="Times New Roman" w:hAnsi="Consolas" w:cs="Times New Roman"/>
+          <w:color w:val="D4D4D4"/>
+          <w:sz w:val="26"/>
+          <w:szCs w:val="26"/>
+        </w:rPr>
+        <w:t>    </w:t>
+      </w:r>
+      <w:r>
+        <w:rPr>
+          <w:rFonts w:ascii="Consolas" w:eastAsia="Times New Roman" w:hAnsi="Consolas" w:cs="Times New Roman"/>
+          <w:color w:val="569CD6"/>
+          <w:sz w:val="26"/>
+          <w:szCs w:val="26"/>
+        </w:rPr>
+        <w:t>const</w:t>
+      </w:r>
+      <w:r>
+        <w:rPr>
+          <w:rFonts w:ascii="Consolas" w:eastAsia="Times New Roman" w:hAnsi="Consolas" w:cs="Times New Roman"/>
+          <w:color w:val="D4D4D4"/>
+          <w:sz w:val="26"/>
+          <w:szCs w:val="26"/>
+        </w:rPr>
+        <w:t> </w:t>
+      </w:r>
+      <w:r>
+        <w:rPr>
+          <w:rFonts w:ascii="Consolas" w:eastAsia="Times New Roman" w:hAnsi="Consolas" w:cs="Times New Roman"/>
+          <w:color w:val="4FC1FF"/>
+          <w:sz w:val="26"/>
+          <w:szCs w:val="26"/>
+        </w:rPr>
+        <w:t>product</w:t>
+      </w:r>
+      <w:r>
+        <w:rPr>
+          <w:rFonts w:ascii="Consolas" w:eastAsia="Times New Roman" w:hAnsi="Consolas" w:cs="Times New Roman"/>
+          <w:color w:val="D4D4D4"/>
+          <w:sz w:val="26"/>
+          <w:szCs w:val="26"/>
+        </w:rPr>
+        <w:t> = </w:t>
+      </w:r>
+      <w:r>
+        <w:rPr>
+          <w:rFonts w:ascii="Consolas" w:eastAsia="Times New Roman" w:hAnsi="Consolas" w:cs="Times New Roman"/>
+          <w:color w:val="4FC1FF"/>
+          <w:sz w:val="26"/>
+          <w:szCs w:val="26"/>
+        </w:rPr>
+        <w:t>products</w:t>
+      </w:r>
+      <w:r>
+        <w:rPr>
+          <w:rFonts w:ascii="Consolas" w:eastAsia="Times New Roman" w:hAnsi="Consolas" w:cs="Times New Roman"/>
+          <w:color w:val="D4D4D4"/>
+          <w:sz w:val="26"/>
+          <w:szCs w:val="26"/>
+        </w:rPr>
+        <w:t>.</w:t>
+      </w:r>
+      <w:r>
+        <w:rPr>
+          <w:rFonts w:ascii="Consolas" w:eastAsia="Times New Roman" w:hAnsi="Consolas" w:cs="Times New Roman"/>
+          <w:color w:val="DCDCAA"/>
+          <w:sz w:val="26"/>
+          <w:szCs w:val="26"/>
+        </w:rPr>
+        <w:t>find</w:t>
+      </w:r>
+      <w:r>
+        <w:rPr>
+          <w:rFonts w:ascii="Consolas" w:eastAsia="Times New Roman" w:hAnsi="Consolas" w:cs="Times New Roman"/>
+          <w:color w:val="D4D4D4"/>
+          <w:sz w:val="26"/>
+          <w:szCs w:val="26"/>
+        </w:rPr>
+        <w:t>(</w:t>
+      </w:r>
+      <w:r>
+        <w:rPr>
+          <w:rFonts w:ascii="Consolas" w:eastAsia="Times New Roman" w:hAnsi="Consolas" w:cs="Times New Roman"/>
+          <w:color w:val="9CDCFE"/>
+          <w:sz w:val="26"/>
+          <w:szCs w:val="26"/>
+        </w:rPr>
+        <w:t>p</w:t>
+      </w:r>
+      <w:r>
+        <w:rPr>
+          <w:rFonts w:ascii="Consolas" w:eastAsia="Times New Roman" w:hAnsi="Consolas" w:cs="Times New Roman"/>
+          <w:color w:val="D4D4D4"/>
+          <w:sz w:val="26"/>
+          <w:szCs w:val="26"/>
+        </w:rPr>
+        <w:t> </w:t>
+      </w:r>
+      <w:r>
+        <w:rPr>
+          <w:rFonts w:ascii="Consolas" w:eastAsia="Times New Roman" w:hAnsi="Consolas" w:cs="Times New Roman"/>
+          <w:color w:val="569CD6"/>
+          <w:sz w:val="26"/>
+          <w:szCs w:val="26"/>
+        </w:rPr>
+        <w:t>=&gt;</w:t>
+      </w:r>
+      <w:r>
+        <w:rPr>
+          <w:rFonts w:ascii="Consolas" w:eastAsia="Times New Roman" w:hAnsi="Consolas" w:cs="Times New Roman"/>
+          <w:color w:val="D4D4D4"/>
+          <w:sz w:val="26"/>
+          <w:szCs w:val="26"/>
+        </w:rPr>
+        <w:t> </w:t>
+      </w:r>
+      <w:r>
+        <w:rPr>
+          <w:rFonts w:ascii="Consolas" w:eastAsia="Times New Roman" w:hAnsi="Consolas" w:cs="Times New Roman"/>
+          <w:color w:val="9CDCFE"/>
+          <w:sz w:val="26"/>
+          <w:szCs w:val="26"/>
+        </w:rPr>
+        <w:t>p</w:t>
+      </w:r>
+      <w:r>
+        <w:rPr>
+          <w:rFonts w:ascii="Consolas" w:eastAsia="Times New Roman" w:hAnsi="Consolas" w:cs="Times New Roman"/>
+          <w:color w:val="D4D4D4"/>
+          <w:sz w:val="26"/>
+          <w:szCs w:val="26"/>
+        </w:rPr>
+        <w:t>.</w:t>
+      </w:r>
+      <w:r>
+        <w:rPr>
+          <w:rFonts w:ascii="Consolas" w:eastAsia="Times New Roman" w:hAnsi="Consolas" w:cs="Times New Roman"/>
+          <w:color w:val="9CDCFE"/>
+          <w:sz w:val="26"/>
+          <w:szCs w:val="26"/>
+        </w:rPr>
+        <w:t>_id</w:t>
+      </w:r>
+      <w:r>
+        <w:rPr>
+          <w:rFonts w:ascii="Consolas" w:eastAsia="Times New Roman" w:hAnsi="Consolas" w:cs="Times New Roman"/>
+          <w:color w:val="D4D4D4"/>
+          <w:sz w:val="26"/>
+          <w:szCs w:val="26"/>
+        </w:rPr>
+        <w:t> === </w:t>
+      </w:r>
+      <w:r>
+        <w:rPr>
+          <w:rFonts w:ascii="Consolas" w:eastAsia="Times New Roman" w:hAnsi="Consolas" w:cs="Times New Roman"/>
+          <w:color w:val="9CDCFE"/>
+          <w:sz w:val="26"/>
+          <w:szCs w:val="26"/>
+        </w:rPr>
+        <w:t>req</w:t>
+      </w:r>
+      <w:r>
+        <w:rPr>
+          <w:rFonts w:ascii="Consolas" w:eastAsia="Times New Roman" w:hAnsi="Consolas" w:cs="Times New Roman"/>
+          <w:color w:val="D4D4D4"/>
+          <w:sz w:val="26"/>
+          <w:szCs w:val="26"/>
+        </w:rPr>
+        <w:t>.</w:t>
+      </w:r>
+      <w:r>
+        <w:rPr>
+          <w:rFonts w:ascii="Consolas" w:eastAsia="Times New Roman" w:hAnsi="Consolas" w:cs="Times New Roman"/>
+          <w:color w:val="9CDCFE"/>
+          <w:sz w:val="26"/>
+          <w:szCs w:val="26"/>
+        </w:rPr>
+        <w:t>params</w:t>
+      </w:r>
+      <w:r>
+        <w:rPr>
+          <w:rFonts w:ascii="Consolas" w:eastAsia="Times New Roman" w:hAnsi="Consolas" w:cs="Times New Roman"/>
+          <w:color w:val="D4D4D4"/>
+          <w:sz w:val="26"/>
+          <w:szCs w:val="26"/>
+        </w:rPr>
+        <w:t>.</w:t>
+      </w:r>
+      <w:r>
+        <w:rPr>
+          <w:rFonts w:ascii="Consolas" w:eastAsia="Times New Roman" w:hAnsi="Consolas" w:cs="Times New Roman"/>
+          <w:color w:val="9CDCFE"/>
+          <w:sz w:val="26"/>
+          <w:szCs w:val="26"/>
+        </w:rPr>
+        <w:t>id</w:t>
+      </w:r>
+      <w:r>
+        <w:rPr>
+          <w:rFonts w:ascii="Consolas" w:eastAsia="Times New Roman" w:hAnsi="Consolas" w:cs="Times New Roman"/>
+          <w:color w:val="D4D4D4"/>
+          <w:sz w:val="26"/>
+          <w:szCs w:val="26"/>
+        </w:rPr>
+        <w:t>)</w:t>
+      </w:r>
+    </w:p>
+    <w:p>
+      <w:pPr>
+        <w:shd w:val="clear" w:color="auto" w:fill="1E1E1E"/>
+        <w:spacing w:after="0" w:line="355" w:lineRule="atLeast"/>
+        <w:rPr>
+          <w:rFonts w:ascii="Consolas" w:eastAsia="Times New Roman" w:hAnsi="Consolas" w:cs="Times New Roman"/>
+          <w:color w:val="D4D4D4"/>
+          <w:sz w:val="26"/>
+          <w:szCs w:val="26"/>
+        </w:rPr>
+      </w:pPr>
+      <w:r>
+        <w:rPr>
+          <w:rFonts w:ascii="Consolas" w:eastAsia="Times New Roman" w:hAnsi="Consolas" w:cs="Times New Roman"/>
+          <w:color w:val="D4D4D4"/>
+          <w:sz w:val="26"/>
+          <w:szCs w:val="26"/>
+        </w:rPr>
+        <w:t>    </w:t>
+      </w:r>
+      <w:r>
+        <w:rPr>
+          <w:rFonts w:ascii="Consolas" w:eastAsia="Times New Roman" w:hAnsi="Consolas" w:cs="Times New Roman"/>
+          <w:color w:val="9CDCFE"/>
+          <w:sz w:val="26"/>
+          <w:szCs w:val="26"/>
+        </w:rPr>
+        <w:t>res</w:t>
+      </w:r>
+      <w:r>
+        <w:rPr>
+          <w:rFonts w:ascii="Consolas" w:eastAsia="Times New Roman" w:hAnsi="Consolas" w:cs="Times New Roman"/>
+          <w:color w:val="D4D4D4"/>
+          <w:sz w:val="26"/>
+          <w:szCs w:val="26"/>
+        </w:rPr>
+        <w:t>.</w:t>
+      </w:r>
+      <w:r>
+        <w:rPr>
+          <w:rFonts w:ascii="Consolas" w:eastAsia="Times New Roman" w:hAnsi="Consolas" w:cs="Times New Roman"/>
+          <w:color w:val="DCDCAA"/>
+          <w:sz w:val="26"/>
+          <w:szCs w:val="26"/>
+        </w:rPr>
+        <w:t>json</w:t>
+      </w:r>
+      <w:r>
+        <w:rPr>
+          <w:rFonts w:ascii="Consolas" w:eastAsia="Times New Roman" w:hAnsi="Consolas" w:cs="Times New Roman"/>
+          <w:color w:val="D4D4D4"/>
+          <w:sz w:val="26"/>
+          <w:szCs w:val="26"/>
+        </w:rPr>
+        <w:t>(</w:t>
+      </w:r>
+      <w:r>
+        <w:rPr>
+          <w:rFonts w:ascii="Consolas" w:eastAsia="Times New Roman" w:hAnsi="Consolas" w:cs="Times New Roman"/>
+          <w:color w:val="4FC1FF"/>
+          <w:sz w:val="26"/>
+          <w:szCs w:val="26"/>
+        </w:rPr>
+        <w:t>product</w:t>
+      </w:r>
+      <w:r>
+        <w:rPr>
+          <w:rFonts w:ascii="Consolas" w:eastAsia="Times New Roman" w:hAnsi="Consolas" w:cs="Times New Roman"/>
+          <w:color w:val="D4D4D4"/>
+          <w:sz w:val="26"/>
+          <w:szCs w:val="26"/>
+        </w:rPr>
+        <w:t>)</w:t>
+      </w:r>
+    </w:p>
+    <w:p>
+      <w:pPr>
+        <w:shd w:val="clear" w:color="auto" w:fill="1E1E1E"/>
+        <w:spacing w:after="0" w:line="355" w:lineRule="atLeast"/>
+        <w:rPr>
+          <w:rFonts w:ascii="Consolas" w:eastAsia="Times New Roman" w:hAnsi="Consolas" w:cs="Times New Roman"/>
+          <w:color w:val="D4D4D4"/>
+          <w:sz w:val="26"/>
+          <w:szCs w:val="26"/>
+        </w:rPr>
+      </w:pPr>
+      <w:r>
+        <w:rPr>
+          <w:rFonts w:ascii="Consolas" w:eastAsia="Times New Roman" w:hAnsi="Consolas" w:cs="Times New Roman"/>
+          <w:color w:val="D4D4D4"/>
+          <w:sz w:val="26"/>
+          <w:szCs w:val="26"/>
+        </w:rPr>
+        <w:t>})</w:t>
+      </w:r>
+    </w:p>
+    <w:p>
+      <w:pPr>
+        <w:shd w:val="clear" w:color="auto" w:fill="1E1E1E"/>
+        <w:spacing w:after="0" w:line="355" w:lineRule="atLeast"/>
+        <w:rPr>
+          <w:rFonts w:ascii="Consolas" w:eastAsia="Times New Roman" w:hAnsi="Consolas" w:cs="Times New Roman"/>
+          <w:color w:val="D4D4D4"/>
+          <w:sz w:val="26"/>
+          <w:szCs w:val="26"/>
+        </w:rPr>
+      </w:pPr>
+    </w:p>
+    <w:p>
+      <w:pPr>
+        <w:shd w:val="clear" w:color="auto" w:fill="1E1E1E"/>
+        <w:spacing w:after="0" w:line="355" w:lineRule="atLeast"/>
+        <w:rPr>
+          <w:rFonts w:ascii="Consolas" w:eastAsia="Times New Roman" w:hAnsi="Consolas" w:cs="Times New Roman"/>
+          <w:color w:val="D4D4D4"/>
+          <w:sz w:val="26"/>
+          <w:szCs w:val="26"/>
+        </w:rPr>
+      </w:pPr>
+      <w:r>
+        <w:rPr>
+          <w:rFonts w:ascii="Consolas" w:eastAsia="Times New Roman" w:hAnsi="Consolas" w:cs="Times New Roman"/>
+          <w:color w:val="4FC1FF"/>
+          <w:sz w:val="26"/>
+          <w:szCs w:val="26"/>
+        </w:rPr>
+        <w:t>app</w:t>
+      </w:r>
+      <w:r>
+        <w:rPr>
+          <w:rFonts w:ascii="Consolas" w:eastAsia="Times New Roman" w:hAnsi="Consolas" w:cs="Times New Roman"/>
+          <w:color w:val="D4D4D4"/>
+          <w:sz w:val="26"/>
+          <w:szCs w:val="26"/>
+        </w:rPr>
+        <w:t>.</w:t>
+      </w:r>
+      <w:r>
+        <w:rPr>
+          <w:rFonts w:ascii="Consolas" w:eastAsia="Times New Roman" w:hAnsi="Consolas" w:cs="Times New Roman"/>
+          <w:color w:val="DCDCAA"/>
+          <w:sz w:val="26"/>
+          <w:szCs w:val="26"/>
+        </w:rPr>
+        <w:t>listen</w:t>
+      </w:r>
+      <w:r>
+        <w:rPr>
+          <w:rFonts w:ascii="Consolas" w:eastAsia="Times New Roman" w:hAnsi="Consolas" w:cs="Times New Roman"/>
+          <w:color w:val="D4D4D4"/>
+          <w:sz w:val="26"/>
+          <w:szCs w:val="26"/>
+        </w:rPr>
+        <w:t>(</w:t>
+      </w:r>
+      <w:r>
+        <w:rPr>
+          <w:rFonts w:ascii="Consolas" w:eastAsia="Times New Roman" w:hAnsi="Consolas" w:cs="Times New Roman"/>
+          <w:color w:val="B5CEA8"/>
+          <w:sz w:val="26"/>
+          <w:szCs w:val="26"/>
+        </w:rPr>
+        <w:t>5000</w:t>
+      </w:r>
+      <w:r>
+        <w:rPr>
+          <w:rFonts w:ascii="Consolas" w:eastAsia="Times New Roman" w:hAnsi="Consolas" w:cs="Times New Roman"/>
+          <w:color w:val="D4D4D4"/>
+          <w:sz w:val="26"/>
+          <w:szCs w:val="26"/>
+        </w:rPr>
+        <w:t>, </w:t>
+      </w:r>
+      <w:r>
+        <w:rPr>
+          <w:rFonts w:ascii="Consolas" w:eastAsia="Times New Roman" w:hAnsi="Consolas" w:cs="Times New Roman"/>
+          <w:color w:val="9CDCFE"/>
+          <w:sz w:val="26"/>
+          <w:szCs w:val="26"/>
+        </w:rPr>
+        <w:t>console</w:t>
+      </w:r>
+      <w:r>
+        <w:rPr>
+          <w:rFonts w:ascii="Consolas" w:eastAsia="Times New Roman" w:hAnsi="Consolas" w:cs="Times New Roman"/>
+          <w:color w:val="D4D4D4"/>
+          <w:sz w:val="26"/>
+          <w:szCs w:val="26"/>
+        </w:rPr>
+        <w:t>.</w:t>
+      </w:r>
+      <w:r>
+        <w:rPr>
+          <w:rFonts w:ascii="Consolas" w:eastAsia="Times New Roman" w:hAnsi="Consolas" w:cs="Times New Roman"/>
+          <w:color w:val="DCDCAA"/>
+          <w:sz w:val="26"/>
+          <w:szCs w:val="26"/>
+        </w:rPr>
+        <w:t>log</w:t>
+      </w:r>
+      <w:r>
+        <w:rPr>
+          <w:rFonts w:ascii="Consolas" w:eastAsia="Times New Roman" w:hAnsi="Consolas" w:cs="Times New Roman"/>
+          <w:color w:val="D4D4D4"/>
+          <w:sz w:val="26"/>
+          <w:szCs w:val="26"/>
+        </w:rPr>
+        <w:t>(</w:t>
+      </w:r>
+      <w:r>
+        <w:rPr>
+          <w:rFonts w:ascii="Consolas" w:eastAsia="Times New Roman" w:hAnsi="Consolas" w:cs="Times New Roman"/>
+          <w:color w:val="CE9178"/>
+          <w:sz w:val="26"/>
+          <w:szCs w:val="26"/>
+        </w:rPr>
+        <w:t>'Server runing on port 5000'</w:t>
+      </w:r>
+      <w:r>
+        <w:rPr>
+          <w:rFonts w:ascii="Consolas" w:eastAsia="Times New Roman" w:hAnsi="Consolas" w:cs="Times New Roman"/>
+          <w:color w:val="D4D4D4"/>
+          <w:sz w:val="26"/>
+          <w:szCs w:val="26"/>
+        </w:rPr>
+        <w:t>))</w:t>
+      </w:r>
+    </w:p>
+    <w:p>
+      <w:pPr>
+        <w:rPr>
+          <w:sz w:val="36"/>
+          <w:szCs w:val="36"/>
+        </w:rPr>
+      </w:pPr>
+    </w:p>
+    <w:p>
+      <w:pPr>
+        <w:rPr>
+          <w:sz w:val="36"/>
+          <w:szCs w:val="36"/>
+        </w:rPr>
+      </w:pPr>
+      <w:r>
+        <w:rPr>
+          <w:sz w:val="36"/>
+          <w:szCs w:val="36"/>
+        </w:rPr>
+        <w:t>THINGS LIKE PRODUCTS , USERS , CART IS GLOBAL STATE ,</w:t>
+      </w:r>
+    </w:p>
+    <w:p>
+      <w:pPr>
+        <w:rPr>
+          <w:sz w:val="36"/>
+          <w:szCs w:val="36"/>
+        </w:rPr>
+      </w:pPr>
+      <w:r>
+        <w:rPr>
+          <w:sz w:val="36"/>
+          <w:szCs w:val="36"/>
+        </w:rPr>
+        <w:t xml:space="preserve">USING </w:t>
+      </w:r>
+      <w:r>
+        <w:rPr>
+          <w:sz w:val="36"/>
+          <w:szCs w:val="36"/>
+        </w:rPr>
+        <w:t>Forms and Inputs and simple stuffs we use a useState</w:t>
+      </w:r>
+    </w:p>
+    <w:p>
+      <w:pPr>
+        <w:rPr>
+          <w:sz w:val="36"/>
+          <w:szCs w:val="36"/>
+        </w:rPr>
+      </w:pPr>
+    </w:p>
+    <w:p>
+      <w:pPr>
+        <w:rPr>
+          <w:sz w:val="36"/>
+          <w:szCs w:val="36"/>
+        </w:rPr>
+      </w:pPr>
+    </w:p>
+    <w:p>
+      <w:pPr>
+        <w:rPr>
+          <w:sz w:val="36"/>
+          <w:szCs w:val="36"/>
+        </w:rPr>
+      </w:pPr>
+      <w:r>
+        <w:rPr>
+          <w:sz w:val="36"/>
+          <w:szCs w:val="36"/>
+        </w:rPr>
+        <w:lastRenderedPageBreak/>
+        <w:t>Fetching data from server with axios</w:t>
+      </w:r>
+    </w:p>
+    <w:p>
+      <w:pPr>
+        <w:shd w:val="clear" w:color="auto" w:fill="1E1E1E"/>
+        <w:spacing w:after="0" w:line="355" w:lineRule="atLeast"/>
+        <w:rPr>
+          <w:rFonts w:ascii="Consolas" w:eastAsia="Times New Roman" w:hAnsi="Consolas" w:cs="Times New Roman"/>
+          <w:color w:val="D4D4D4"/>
+          <w:sz w:val="26"/>
+          <w:szCs w:val="26"/>
+        </w:rPr>
+      </w:pPr>
+      <w:r>
+        <w:rPr>
+          <w:rFonts w:ascii="Consolas" w:eastAsia="Times New Roman" w:hAnsi="Consolas" w:cs="Times New Roman"/>
+          <w:color w:val="C586C0"/>
+          <w:sz w:val="26"/>
+          <w:szCs w:val="26"/>
+        </w:rPr>
+        <w:t>import</w:t>
+      </w:r>
+      <w:r>
+        <w:rPr>
+          <w:rFonts w:ascii="Consolas" w:eastAsia="Times New Roman" w:hAnsi="Consolas" w:cs="Times New Roman"/>
+          <w:color w:val="D4D4D4"/>
+          <w:sz w:val="26"/>
+          <w:szCs w:val="26"/>
+        </w:rPr>
+        <w:t> </w:t>
+      </w:r>
+      <w:r>
+        <w:rPr>
+          <w:rFonts w:ascii="Consolas" w:eastAsia="Times New Roman" w:hAnsi="Consolas" w:cs="Times New Roman"/>
+          <w:color w:val="9CDCFE"/>
+          <w:sz w:val="26"/>
+          <w:szCs w:val="26"/>
+        </w:rPr>
+        <w:t>React</w:t>
+      </w:r>
+      <w:r>
+        <w:rPr>
+          <w:rFonts w:ascii="Consolas" w:eastAsia="Times New Roman" w:hAnsi="Consolas" w:cs="Times New Roman"/>
+          <w:color w:val="D4D4D4"/>
+          <w:sz w:val="26"/>
+          <w:szCs w:val="26"/>
+        </w:rPr>
+        <w:t>, { </w:t>
+      </w:r>
+      <w:r>
+        <w:rPr>
+          <w:rFonts w:ascii="Consolas" w:eastAsia="Times New Roman" w:hAnsi="Consolas" w:cs="Times New Roman"/>
+          <w:color w:val="9CDCFE"/>
+          <w:sz w:val="26"/>
+          <w:szCs w:val="26"/>
+        </w:rPr>
+        <w:t>useState</w:t>
+      </w:r>
+      <w:r>
+        <w:rPr>
+          <w:rFonts w:ascii="Consolas" w:eastAsia="Times New Roman" w:hAnsi="Consolas" w:cs="Times New Roman"/>
+          <w:color w:val="D4D4D4"/>
+          <w:sz w:val="26"/>
+          <w:szCs w:val="26"/>
+        </w:rPr>
+        <w:t>, </w:t>
+      </w:r>
+      <w:r>
+        <w:rPr>
+          <w:rFonts w:ascii="Consolas" w:eastAsia="Times New Roman" w:hAnsi="Consolas" w:cs="Times New Roman"/>
+          <w:color w:val="9CDCFE"/>
+          <w:sz w:val="26"/>
+          <w:szCs w:val="26"/>
+        </w:rPr>
+        <w:t>useEffect</w:t>
+      </w:r>
+      <w:r>
+        <w:rPr>
+          <w:rFonts w:ascii="Consolas" w:eastAsia="Times New Roman" w:hAnsi="Consolas" w:cs="Times New Roman"/>
+          <w:color w:val="D4D4D4"/>
+          <w:sz w:val="26"/>
+          <w:szCs w:val="26"/>
+        </w:rPr>
+        <w:t> } </w:t>
+      </w:r>
+      <w:r>
+        <w:rPr>
+          <w:rFonts w:ascii="Consolas" w:eastAsia="Times New Roman" w:hAnsi="Consolas" w:cs="Times New Roman"/>
+          <w:color w:val="C586C0"/>
+          <w:sz w:val="26"/>
+          <w:szCs w:val="26"/>
+        </w:rPr>
+        <w:t>from</w:t>
+      </w:r>
+      <w:r>
+        <w:rPr>
+          <w:rFonts w:ascii="Consolas" w:eastAsia="Times New Roman" w:hAnsi="Consolas" w:cs="Times New Roman"/>
+          <w:color w:val="D4D4D4"/>
+          <w:sz w:val="26"/>
+          <w:szCs w:val="26"/>
+        </w:rPr>
+        <w:t> </w:t>
+      </w:r>
+      <w:r>
+        <w:rPr>
+          <w:rFonts w:ascii="Consolas" w:eastAsia="Times New Roman" w:hAnsi="Consolas" w:cs="Times New Roman"/>
+          <w:color w:val="CE9178"/>
+          <w:sz w:val="26"/>
+          <w:szCs w:val="26"/>
+        </w:rPr>
+        <w:t>'react'</w:t>
+      </w:r>
+      <w:r>
+        <w:rPr>
+          <w:rFonts w:ascii="Consolas" w:eastAsia="Times New Roman" w:hAnsi="Consolas" w:cs="Times New Roman"/>
+          <w:color w:val="D4D4D4"/>
+          <w:sz w:val="26"/>
+          <w:szCs w:val="26"/>
+        </w:rPr>
+        <w:t>;</w:t>
+      </w:r>
+    </w:p>
+    <w:p>
+      <w:pPr>
+        <w:shd w:val="clear" w:color="auto" w:fill="1E1E1E"/>
+        <w:spacing w:after="0" w:line="355" w:lineRule="atLeast"/>
+        <w:rPr>
+          <w:rFonts w:ascii="Consolas" w:eastAsia="Times New Roman" w:hAnsi="Consolas" w:cs="Times New Roman"/>
+          <w:color w:val="D4D4D4"/>
+          <w:sz w:val="26"/>
+          <w:szCs w:val="26"/>
+        </w:rPr>
+      </w:pPr>
+      <w:r>
+        <w:rPr>
+          <w:rFonts w:ascii="Consolas" w:eastAsia="Times New Roman" w:hAnsi="Consolas" w:cs="Times New Roman"/>
+          <w:color w:val="C586C0"/>
+          <w:sz w:val="26"/>
+          <w:szCs w:val="26"/>
+        </w:rPr>
+        <w:t>import</w:t>
+      </w:r>
+      <w:r>
+        <w:rPr>
+          <w:rFonts w:ascii="Consolas" w:eastAsia="Times New Roman" w:hAnsi="Consolas" w:cs="Times New Roman"/>
+          <w:color w:val="D4D4D4"/>
+          <w:sz w:val="26"/>
+          <w:szCs w:val="26"/>
+        </w:rPr>
+        <w:t> </w:t>
+      </w:r>
+      <w:r>
+        <w:rPr>
+          <w:rFonts w:ascii="Consolas" w:eastAsia="Times New Roman" w:hAnsi="Consolas" w:cs="Times New Roman"/>
+          <w:color w:val="9CDCFE"/>
+          <w:sz w:val="26"/>
+          <w:szCs w:val="26"/>
+        </w:rPr>
+        <w:t>axios</w:t>
+      </w:r>
+      <w:r>
+        <w:rPr>
+          <w:rFonts w:ascii="Consolas" w:eastAsia="Times New Roman" w:hAnsi="Consolas" w:cs="Times New Roman"/>
+          <w:color w:val="D4D4D4"/>
+          <w:sz w:val="26"/>
+          <w:szCs w:val="26"/>
+        </w:rPr>
+        <w:t> </w:t>
+      </w:r>
+      <w:r>
+        <w:rPr>
+          <w:rFonts w:ascii="Consolas" w:eastAsia="Times New Roman" w:hAnsi="Consolas" w:cs="Times New Roman"/>
+          <w:color w:val="C586C0"/>
+          <w:sz w:val="26"/>
+          <w:szCs w:val="26"/>
+        </w:rPr>
+        <w:t>from</w:t>
+      </w:r>
+      <w:r>
+        <w:rPr>
+          <w:rFonts w:ascii="Consolas" w:eastAsia="Times New Roman" w:hAnsi="Consolas" w:cs="Times New Roman"/>
+          <w:color w:val="D4D4D4"/>
+          <w:sz w:val="26"/>
+          <w:szCs w:val="26"/>
+        </w:rPr>
+        <w:t> </w:t>
+      </w:r>
+      <w:r>
+        <w:rPr>
+          <w:rFonts w:ascii="Consolas" w:eastAsia="Times New Roman" w:hAnsi="Consolas" w:cs="Times New Roman"/>
+          <w:color w:val="CE9178"/>
+          <w:sz w:val="26"/>
+          <w:szCs w:val="26"/>
+        </w:rPr>
+        <w:t>'axios'</w:t>
+      </w:r>
+      <w:r>
+        <w:rPr>
+          <w:rFonts w:ascii="Consolas" w:eastAsia="Times New Roman" w:hAnsi="Consolas" w:cs="Times New Roman"/>
+          <w:color w:val="D4D4D4"/>
+          <w:sz w:val="26"/>
+          <w:szCs w:val="26"/>
+        </w:rPr>
+        <w:t>;</w:t>
+      </w:r>
+    </w:p>
+    <w:p>
+      <w:pPr>
+        <w:shd w:val="clear" w:color="auto" w:fill="1E1E1E"/>
+        <w:spacing w:after="0" w:line="355" w:lineRule="atLeast"/>
+        <w:rPr>
+          <w:rFonts w:ascii="Consolas" w:eastAsia="Times New Roman" w:hAnsi="Consolas" w:cs="Times New Roman"/>
+          <w:color w:val="D4D4D4"/>
+          <w:sz w:val="26"/>
+          <w:szCs w:val="26"/>
+        </w:rPr>
+      </w:pPr>
+      <w:r>
+        <w:rPr>
+          <w:rFonts w:ascii="Consolas" w:eastAsia="Times New Roman" w:hAnsi="Consolas" w:cs="Times New Roman"/>
+          <w:color w:val="C586C0"/>
+          <w:sz w:val="26"/>
+          <w:szCs w:val="26"/>
+        </w:rPr>
+        <w:t>import</w:t>
+      </w:r>
+      <w:r>
+        <w:rPr>
+          <w:rFonts w:ascii="Consolas" w:eastAsia="Times New Roman" w:hAnsi="Consolas" w:cs="Times New Roman"/>
+          <w:color w:val="D4D4D4"/>
+          <w:sz w:val="26"/>
+          <w:szCs w:val="26"/>
+        </w:rPr>
+        <w:t> { </w:t>
+      </w:r>
+      <w:r>
+        <w:rPr>
+          <w:rFonts w:ascii="Consolas" w:eastAsia="Times New Roman" w:hAnsi="Consolas" w:cs="Times New Roman"/>
+          <w:color w:val="9CDCFE"/>
+          <w:sz w:val="26"/>
+          <w:szCs w:val="26"/>
+        </w:rPr>
+        <w:t>Row</w:t>
+      </w:r>
+      <w:r>
+        <w:rPr>
+          <w:rFonts w:ascii="Consolas" w:eastAsia="Times New Roman" w:hAnsi="Consolas" w:cs="Times New Roman"/>
+          <w:color w:val="D4D4D4"/>
+          <w:sz w:val="26"/>
+          <w:szCs w:val="26"/>
+        </w:rPr>
+        <w:t>, </w:t>
+      </w:r>
+      <w:r>
+        <w:rPr>
+          <w:rFonts w:ascii="Consolas" w:eastAsia="Times New Roman" w:hAnsi="Consolas" w:cs="Times New Roman"/>
+          <w:color w:val="9CDCFE"/>
+          <w:sz w:val="26"/>
+          <w:szCs w:val="26"/>
+        </w:rPr>
+        <w:t>Col</w:t>
+      </w:r>
+      <w:r>
+        <w:rPr>
+          <w:rFonts w:ascii="Consolas" w:eastAsia="Times New Roman" w:hAnsi="Consolas" w:cs="Times New Roman"/>
+          <w:color w:val="D4D4D4"/>
+          <w:sz w:val="26"/>
+          <w:szCs w:val="26"/>
+        </w:rPr>
+        <w:t> } </w:t>
+      </w:r>
+      <w:r>
+        <w:rPr>
+          <w:rFonts w:ascii="Consolas" w:eastAsia="Times New Roman" w:hAnsi="Consolas" w:cs="Times New Roman"/>
+          <w:color w:val="C586C0"/>
+          <w:sz w:val="26"/>
+          <w:szCs w:val="26"/>
+        </w:rPr>
+        <w:t>from</w:t>
+      </w:r>
+      <w:r>
+        <w:rPr>
+          <w:rFonts w:ascii="Consolas" w:eastAsia="Times New Roman" w:hAnsi="Consolas" w:cs="Times New Roman"/>
+          <w:color w:val="D4D4D4"/>
+          <w:sz w:val="26"/>
+          <w:szCs w:val="26"/>
+        </w:rPr>
+        <w:t> </w:t>
+      </w:r>
+      <w:r>
+        <w:rPr>
+          <w:rFonts w:ascii="Consolas" w:eastAsia="Times New Roman" w:hAnsi="Consolas" w:cs="Times New Roman"/>
+          <w:color w:val="CE9178"/>
+          <w:sz w:val="26"/>
+          <w:szCs w:val="26"/>
+        </w:rPr>
+        <w:t>'react-bootstrap'</w:t>
+      </w:r>
+      <w:r>
+        <w:rPr>
+          <w:rFonts w:ascii="Consolas" w:eastAsia="Times New Roman" w:hAnsi="Consolas" w:cs="Times New Roman"/>
+          <w:color w:val="D4D4D4"/>
+          <w:sz w:val="26"/>
+          <w:szCs w:val="26"/>
+        </w:rPr>
+        <w:t>;</w:t>
+      </w:r>
+    </w:p>
+    <w:p>
+      <w:pPr>
+        <w:shd w:val="clear" w:color="auto" w:fill="1E1E1E"/>
+        <w:spacing w:after="0" w:line="355" w:lineRule="atLeast"/>
+        <w:rPr>
+          <w:rFonts w:ascii="Consolas" w:eastAsia="Times New Roman" w:hAnsi="Consolas" w:cs="Times New Roman"/>
+          <w:color w:val="D4D4D4"/>
+          <w:sz w:val="26"/>
+          <w:szCs w:val="26"/>
+        </w:rPr>
+      </w:pPr>
+      <w:r>
+        <w:rPr>
+          <w:rFonts w:ascii="Consolas" w:eastAsia="Times New Roman" w:hAnsi="Consolas" w:cs="Times New Roman"/>
+          <w:color w:val="C586C0"/>
+          <w:sz w:val="26"/>
+          <w:szCs w:val="26"/>
+        </w:rPr>
+        <w:t>import</w:t>
+      </w:r>
+      <w:r>
+        <w:rPr>
+          <w:rFonts w:ascii="Consolas" w:eastAsia="Times New Roman" w:hAnsi="Consolas" w:cs="Times New Roman"/>
+          <w:color w:val="D4D4D4"/>
+          <w:sz w:val="26"/>
+          <w:szCs w:val="26"/>
+        </w:rPr>
+        <w:t> </w:t>
+      </w:r>
+      <w:r>
+        <w:rPr>
+          <w:rFonts w:ascii="Consolas" w:eastAsia="Times New Roman" w:hAnsi="Consolas" w:cs="Times New Roman"/>
+          <w:color w:val="9CDCFE"/>
+          <w:sz w:val="26"/>
+          <w:szCs w:val="26"/>
+        </w:rPr>
+        <w:t>Product</w:t>
+      </w:r>
+      <w:r>
+        <w:rPr>
+          <w:rFonts w:ascii="Consolas" w:eastAsia="Times New Roman" w:hAnsi="Consolas" w:cs="Times New Roman"/>
+          <w:color w:val="D4D4D4"/>
+          <w:sz w:val="26"/>
+          <w:szCs w:val="26"/>
+        </w:rPr>
+        <w:t> </w:t>
+      </w:r>
+      <w:r>
+        <w:rPr>
+          <w:rFonts w:ascii="Consolas" w:eastAsia="Times New Roman" w:hAnsi="Consolas" w:cs="Times New Roman"/>
+          <w:color w:val="C586C0"/>
+          <w:sz w:val="26"/>
+          <w:szCs w:val="26"/>
+        </w:rPr>
+        <w:t>from</w:t>
+      </w:r>
+      <w:r>
+        <w:rPr>
+          <w:rFonts w:ascii="Consolas" w:eastAsia="Times New Roman" w:hAnsi="Consolas" w:cs="Times New Roman"/>
+          <w:color w:val="D4D4D4"/>
+          <w:sz w:val="26"/>
+          <w:szCs w:val="26"/>
+        </w:rPr>
+        <w:t> </w:t>
+      </w:r>
+      <w:r>
+        <w:rPr>
+          <w:rFonts w:ascii="Consolas" w:eastAsia="Times New Roman" w:hAnsi="Consolas" w:cs="Times New Roman"/>
+          <w:color w:val="CE9178"/>
+          <w:sz w:val="26"/>
+          <w:szCs w:val="26"/>
+        </w:rPr>
+        <w:t>'../components/Product'</w:t>
+      </w:r>
+      <w:r>
+        <w:rPr>
+          <w:rFonts w:ascii="Consolas" w:eastAsia="Times New Roman" w:hAnsi="Consolas" w:cs="Times New Roman"/>
+          <w:color w:val="D4D4D4"/>
+          <w:sz w:val="26"/>
+          <w:szCs w:val="26"/>
+        </w:rPr>
+        <w:t>;</w:t>
+      </w:r>
+    </w:p>
+    <w:p>
+      <w:pPr>
+        <w:shd w:val="clear" w:color="auto" w:fill="1E1E1E"/>
+        <w:spacing w:after="0" w:line="355" w:lineRule="atLeast"/>
+        <w:rPr>
+          <w:rFonts w:ascii="Consolas" w:eastAsia="Times New Roman" w:hAnsi="Consolas" w:cs="Times New Roman"/>
+          <w:color w:val="D4D4D4"/>
+          <w:sz w:val="26"/>
+          <w:szCs w:val="26"/>
+        </w:rPr>
+      </w:pPr>
+    </w:p>
+    <w:p>
+      <w:pPr>
+        <w:shd w:val="clear" w:color="auto" w:fill="1E1E1E"/>
+        <w:spacing w:after="0" w:line="355" w:lineRule="atLeast"/>
+        <w:rPr>
+          <w:rFonts w:ascii="Consolas" w:eastAsia="Times New Roman" w:hAnsi="Consolas" w:cs="Times New Roman"/>
+          <w:color w:val="D4D4D4"/>
+          <w:sz w:val="26"/>
+          <w:szCs w:val="26"/>
+        </w:rPr>
+      </w:pPr>
+      <w:r>
+        <w:rPr>
+          <w:rFonts w:ascii="Consolas" w:eastAsia="Times New Roman" w:hAnsi="Consolas" w:cs="Times New Roman"/>
+          <w:color w:val="569CD6"/>
+          <w:sz w:val="26"/>
+          <w:szCs w:val="26"/>
+        </w:rPr>
+        <w:t>const</w:t>
+      </w:r>
+      <w:r>
+        <w:rPr>
+          <w:rFonts w:ascii="Consolas" w:eastAsia="Times New Roman" w:hAnsi="Consolas" w:cs="Times New Roman"/>
+          <w:color w:val="D4D4D4"/>
+          <w:sz w:val="26"/>
+          <w:szCs w:val="26"/>
+        </w:rPr>
+        <w:t> </w:t>
+      </w:r>
+      <w:r>
+        <w:rPr>
+          <w:rFonts w:ascii="Consolas" w:eastAsia="Times New Roman" w:hAnsi="Consolas" w:cs="Times New Roman"/>
+          <w:color w:val="DCDCAA"/>
+          <w:sz w:val="26"/>
+          <w:szCs w:val="26"/>
+        </w:rPr>
+        <w:t>HomeScreen</w:t>
+      </w:r>
+      <w:r>
+        <w:rPr>
+          <w:rFonts w:ascii="Consolas" w:eastAsia="Times New Roman" w:hAnsi="Consolas" w:cs="Times New Roman"/>
+          <w:color w:val="D4D4D4"/>
+          <w:sz w:val="26"/>
+          <w:szCs w:val="26"/>
+        </w:rPr>
+        <w:t> = () </w:t>
+      </w:r>
+      <w:r>
+        <w:rPr>
+          <w:rFonts w:ascii="Consolas" w:eastAsia="Times New Roman" w:hAnsi="Consolas" w:cs="Times New Roman"/>
+          <w:color w:val="569CD6"/>
+          <w:sz w:val="26"/>
+          <w:szCs w:val="26"/>
+        </w:rPr>
+        <w:t>=&gt;</w:t>
+      </w:r>
+      <w:r>
+        <w:rPr>
+          <w:rFonts w:ascii="Consolas" w:eastAsia="Times New Roman" w:hAnsi="Consolas" w:cs="Times New Roman"/>
+          <w:color w:val="D4D4D4"/>
+          <w:sz w:val="26"/>
+          <w:szCs w:val="26"/>
+        </w:rPr>
+        <w:t> {</w:t>
+      </w:r>
+    </w:p>
+    <w:p>
+      <w:pPr>
+        <w:shd w:val="clear" w:color="auto" w:fill="1E1E1E"/>
+        <w:spacing w:after="0" w:line="355" w:lineRule="atLeast"/>
+        <w:rPr>
+          <w:rFonts w:ascii="Consolas" w:eastAsia="Times New Roman" w:hAnsi="Consolas" w:cs="Times New Roman"/>
+          <w:color w:val="D4D4D4"/>
+          <w:sz w:val="26"/>
+          <w:szCs w:val="26"/>
+        </w:rPr>
+      </w:pPr>
+    </w:p>
+    <w:p>
+      <w:pPr>
+        <w:shd w:val="clear" w:color="auto" w:fill="1E1E1E"/>
+        <w:spacing w:after="0" w:line="355" w:lineRule="atLeast"/>
+        <w:rPr>
+          <w:rFonts w:ascii="Consolas" w:eastAsia="Times New Roman" w:hAnsi="Consolas" w:cs="Times New Roman"/>
+          <w:color w:val="D4D4D4"/>
+          <w:sz w:val="26"/>
+          <w:szCs w:val="26"/>
+        </w:rPr>
+      </w:pPr>
+      <w:r>
+        <w:rPr>
+          <w:rFonts w:ascii="Consolas" w:eastAsia="Times New Roman" w:hAnsi="Consolas" w:cs="Times New Roman"/>
+          <w:color w:val="D4D4D4"/>
+          <w:sz w:val="26"/>
+          <w:szCs w:val="26"/>
+        </w:rPr>
+        <w:t>    </w:t>
+      </w:r>
+      <w:r>
+        <w:rPr>
+          <w:rFonts w:ascii="Consolas" w:eastAsia="Times New Roman" w:hAnsi="Consolas" w:cs="Times New Roman"/>
+          <w:color w:val="569CD6"/>
+          <w:sz w:val="26"/>
+          <w:szCs w:val="26"/>
+        </w:rPr>
+        <w:t>const</w:t>
+      </w:r>
+      <w:r>
+        <w:rPr>
+          <w:rFonts w:ascii="Consolas" w:eastAsia="Times New Roman" w:hAnsi="Consolas" w:cs="Times New Roman"/>
+          <w:color w:val="D4D4D4"/>
+          <w:sz w:val="26"/>
+          <w:szCs w:val="26"/>
+        </w:rPr>
+        <w:t> [</w:t>
+      </w:r>
+      <w:r>
+        <w:rPr>
+          <w:rFonts w:ascii="Consolas" w:eastAsia="Times New Roman" w:hAnsi="Consolas" w:cs="Times New Roman"/>
+          <w:color w:val="4FC1FF"/>
+          <w:sz w:val="26"/>
+          <w:szCs w:val="26"/>
+        </w:rPr>
+        <w:t>products</w:t>
+      </w:r>
+      <w:r>
+        <w:rPr>
+          <w:rFonts w:ascii="Consolas" w:eastAsia="Times New Roman" w:hAnsi="Consolas" w:cs="Times New Roman"/>
+          <w:color w:val="D4D4D4"/>
+          <w:sz w:val="26"/>
+          <w:szCs w:val="26"/>
+        </w:rPr>
+        <w:t>, </w:t>
+      </w:r>
+      <w:r>
+        <w:rPr>
+          <w:rFonts w:ascii="Consolas" w:eastAsia="Times New Roman" w:hAnsi="Consolas" w:cs="Times New Roman"/>
+          <w:color w:val="DCDCAA"/>
+          <w:sz w:val="26"/>
+          <w:szCs w:val="26"/>
+        </w:rPr>
+        <w:t>setProducts</w:t>
+      </w:r>
+      <w:r>
+        <w:rPr>
+          <w:rFonts w:ascii="Consolas" w:eastAsia="Times New Roman" w:hAnsi="Consolas" w:cs="Times New Roman"/>
+          <w:color w:val="D4D4D4"/>
+          <w:sz w:val="26"/>
+          <w:szCs w:val="26"/>
+        </w:rPr>
+        <w:t>] = </w:t>
+      </w:r>
+      <w:r>
+        <w:rPr>
+          <w:rFonts w:ascii="Consolas" w:eastAsia="Times New Roman" w:hAnsi="Consolas" w:cs="Times New Roman"/>
+          <w:color w:val="DCDCAA"/>
+          <w:sz w:val="26"/>
+          <w:szCs w:val="26"/>
+        </w:rPr>
+        <w:t>useState</w:t>
+      </w:r>
+      <w:r>
+        <w:rPr>
+          <w:rFonts w:ascii="Consolas" w:eastAsia="Times New Roman" w:hAnsi="Consolas" w:cs="Times New Roman"/>
+          <w:color w:val="D4D4D4"/>
+          <w:sz w:val="26"/>
+          <w:szCs w:val="26"/>
+        </w:rPr>
+        <w:t>([])</w:t>
+      </w:r>
+    </w:p>
+    <w:p>
+      <w:pPr>
+        <w:shd w:val="clear" w:color="auto" w:fill="1E1E1E"/>
+        <w:spacing w:after="0" w:line="355" w:lineRule="atLeast"/>
+        <w:rPr>
+          <w:rFonts w:ascii="Consolas" w:eastAsia="Times New Roman" w:hAnsi="Consolas" w:cs="Times New Roman"/>
+          <w:color w:val="D4D4D4"/>
+          <w:sz w:val="26"/>
+          <w:szCs w:val="26"/>
+        </w:rPr>
+      </w:pPr>
+    </w:p>
+    <w:p>
+      <w:pPr>
+        <w:shd w:val="clear" w:color="auto" w:fill="1E1E1E"/>
+        <w:spacing w:after="0" w:line="355" w:lineRule="atLeast"/>
+        <w:rPr>
+          <w:rFonts w:ascii="Consolas" w:eastAsia="Times New Roman" w:hAnsi="Consolas" w:cs="Times New Roman"/>
+          <w:color w:val="D4D4D4"/>
+          <w:sz w:val="26"/>
+          <w:szCs w:val="26"/>
+        </w:rPr>
+      </w:pPr>
+      <w:r>
+        <w:rPr>
+          <w:rFonts w:ascii="Consolas" w:eastAsia="Times New Roman" w:hAnsi="Consolas" w:cs="Times New Roman"/>
+          <w:color w:val="D4D4D4"/>
+          <w:sz w:val="26"/>
+          <w:szCs w:val="26"/>
+        </w:rPr>
+        <w:t>    </w:t>
+      </w:r>
+      <w:r>
+        <w:rPr>
+          <w:rFonts w:ascii="Consolas" w:eastAsia="Times New Roman" w:hAnsi="Consolas" w:cs="Times New Roman"/>
+          <w:color w:val="DCDCAA"/>
+          <w:sz w:val="26"/>
+          <w:szCs w:val="26"/>
+        </w:rPr>
+        <w:t>useEffect</w:t>
+      </w:r>
+      <w:r>
+        <w:rPr>
+          <w:rFonts w:ascii="Consolas" w:eastAsia="Times New Roman" w:hAnsi="Consolas" w:cs="Times New Roman"/>
+          <w:color w:val="D4D4D4"/>
+          <w:sz w:val="26"/>
+          <w:szCs w:val="26"/>
+        </w:rPr>
+        <w:t>(() </w:t>
+      </w:r>
+      <w:r>
+        <w:rPr>
+          <w:rFonts w:ascii="Consolas" w:eastAsia="Times New Roman" w:hAnsi="Consolas" w:cs="Times New Roman"/>
+          <w:color w:val="569CD6"/>
+          <w:sz w:val="26"/>
+          <w:szCs w:val="26"/>
+        </w:rPr>
+        <w:t>=&gt;</w:t>
+      </w:r>
+      <w:r>
+        <w:rPr>
+          <w:rFonts w:ascii="Consolas" w:eastAsia="Times New Roman" w:hAnsi="Consolas" w:cs="Times New Roman"/>
+          <w:color w:val="D4D4D4"/>
+          <w:sz w:val="26"/>
+          <w:szCs w:val="26"/>
+        </w:rPr>
+        <w:t> {</w:t>
+      </w:r>
+    </w:p>
+    <w:p>
+      <w:pPr>
+        <w:shd w:val="clear" w:color="auto" w:fill="1E1E1E"/>
+        <w:spacing w:after="0" w:line="355" w:lineRule="atLeast"/>
+        <w:rPr>
+          <w:rFonts w:ascii="Consolas" w:eastAsia="Times New Roman" w:hAnsi="Consolas" w:cs="Times New Roman"/>
+          <w:color w:val="D4D4D4"/>
+          <w:sz w:val="26"/>
+          <w:szCs w:val="26"/>
+        </w:rPr>
+      </w:pPr>
+      <w:r>
+        <w:rPr>
+          <w:rFonts w:ascii="Consolas" w:eastAsia="Times New Roman" w:hAnsi="Consolas" w:cs="Times New Roman"/>
+          <w:color w:val="D4D4D4"/>
+          <w:sz w:val="26"/>
+          <w:szCs w:val="26"/>
+        </w:rPr>
+        <w:t>        </w:t>
+      </w:r>
+      <w:r>
+        <w:rPr>
+          <w:rFonts w:ascii="Consolas" w:eastAsia="Times New Roman" w:hAnsi="Consolas" w:cs="Times New Roman"/>
+          <w:color w:val="569CD6"/>
+          <w:sz w:val="26"/>
+          <w:szCs w:val="26"/>
+        </w:rPr>
+        <w:t>const</w:t>
+      </w:r>
+      <w:r>
+        <w:rPr>
+          <w:rFonts w:ascii="Consolas" w:eastAsia="Times New Roman" w:hAnsi="Consolas" w:cs="Times New Roman"/>
+          <w:color w:val="D4D4D4"/>
+          <w:sz w:val="26"/>
+          <w:szCs w:val="26"/>
+        </w:rPr>
+        <w:t> </w:t>
+      </w:r>
+      <w:r>
+        <w:rPr>
+          <w:rFonts w:ascii="Consolas" w:eastAsia="Times New Roman" w:hAnsi="Consolas" w:cs="Times New Roman"/>
+          <w:color w:val="DCDCAA"/>
+          <w:sz w:val="26"/>
+          <w:szCs w:val="26"/>
+        </w:rPr>
+        <w:t>fetchProducts</w:t>
+      </w:r>
+      <w:r>
+        <w:rPr>
+          <w:rFonts w:ascii="Consolas" w:eastAsia="Times New Roman" w:hAnsi="Consolas" w:cs="Times New Roman"/>
+          <w:color w:val="D4D4D4"/>
+          <w:sz w:val="26"/>
+          <w:szCs w:val="26"/>
+        </w:rPr>
+        <w:t> = </w:t>
+      </w:r>
+      <w:r>
+        <w:rPr>
+          <w:rFonts w:ascii="Consolas" w:eastAsia="Times New Roman" w:hAnsi="Consolas" w:cs="Times New Roman"/>
+          <w:color w:val="569CD6"/>
+          <w:sz w:val="26"/>
+          <w:szCs w:val="26"/>
+        </w:rPr>
+        <w:t>async</w:t>
+      </w:r>
+      <w:r>
+        <w:rPr>
+          <w:rFonts w:ascii="Consolas" w:eastAsia="Times New Roman" w:hAnsi="Consolas" w:cs="Times New Roman"/>
+          <w:color w:val="D4D4D4"/>
+          <w:sz w:val="26"/>
+          <w:szCs w:val="26"/>
+        </w:rPr>
+        <w:t> () </w:t>
+      </w:r>
+      <w:r>
+        <w:rPr>
+          <w:rFonts w:ascii="Consolas" w:eastAsia="Times New Roman" w:hAnsi="Consolas" w:cs="Times New Roman"/>
+          <w:color w:val="569CD6"/>
+          <w:sz w:val="26"/>
+          <w:szCs w:val="26"/>
+        </w:rPr>
+        <w:t>=&gt;</w:t>
+      </w:r>
+      <w:r>
+        <w:rPr>
+          <w:rFonts w:ascii="Consolas" w:eastAsia="Times New Roman" w:hAnsi="Consolas" w:cs="Times New Roman"/>
+          <w:color w:val="D4D4D4"/>
+          <w:sz w:val="26"/>
+          <w:szCs w:val="26"/>
+        </w:rPr>
+        <w:t> {</w:t>
+      </w:r>
+    </w:p>
+    <w:p>
+      <w:pPr>
+        <w:shd w:val="clear" w:color="auto" w:fill="1E1E1E"/>
+        <w:spacing w:after="0" w:line="355" w:lineRule="atLeast"/>
+        <w:rPr>
+          <w:rFonts w:ascii="Consolas" w:eastAsia="Times New Roman" w:hAnsi="Consolas" w:cs="Times New Roman"/>
+          <w:color w:val="D4D4D4"/>
+          <w:sz w:val="26"/>
+          <w:szCs w:val="26"/>
+        </w:rPr>
+      </w:pPr>
+      <w:r>
+        <w:rPr>
+          <w:rFonts w:ascii="Consolas" w:eastAsia="Times New Roman" w:hAnsi="Consolas" w:cs="Times New Roman"/>
+          <w:color w:val="D4D4D4"/>
+          <w:sz w:val="26"/>
+          <w:szCs w:val="26"/>
+        </w:rPr>
+        <w:t>            </w:t>
+      </w:r>
+      <w:r>
+        <w:rPr>
+          <w:rFonts w:ascii="Consolas" w:eastAsia="Times New Roman" w:hAnsi="Consolas" w:cs="Times New Roman"/>
+          <w:color w:val="569CD6"/>
+          <w:sz w:val="26"/>
+          <w:szCs w:val="26"/>
+        </w:rPr>
+        <w:t>const</w:t>
+      </w:r>
+      <w:r>
+        <w:rPr>
+          <w:rFonts w:ascii="Consolas" w:eastAsia="Times New Roman" w:hAnsi="Consolas" w:cs="Times New Roman"/>
+          <w:color w:val="D4D4D4"/>
+          <w:sz w:val="26"/>
+          <w:szCs w:val="26"/>
+        </w:rPr>
+        <w:t> { </w:t>
+      </w:r>
+      <w:r>
+        <w:rPr>
+          <w:rFonts w:ascii="Consolas" w:eastAsia="Times New Roman" w:hAnsi="Consolas" w:cs="Times New Roman"/>
+          <w:color w:val="4FC1FF"/>
+          <w:sz w:val="26"/>
+          <w:szCs w:val="26"/>
+        </w:rPr>
+        <w:t>data</w:t>
+      </w:r>
+      <w:r>
+        <w:rPr>
+          <w:rFonts w:ascii="Consolas" w:eastAsia="Times New Roman" w:hAnsi="Consolas" w:cs="Times New Roman"/>
+          <w:color w:val="D4D4D4"/>
+          <w:sz w:val="26"/>
+          <w:szCs w:val="26"/>
+        </w:rPr>
+        <w:t> } = </w:t>
+      </w:r>
+      <w:r>
+        <w:rPr>
+          <w:rFonts w:ascii="Consolas" w:eastAsia="Times New Roman" w:hAnsi="Consolas" w:cs="Times New Roman"/>
+          <w:color w:val="C586C0"/>
+          <w:sz w:val="26"/>
+          <w:szCs w:val="26"/>
+        </w:rPr>
+        <w:t>await</w:t>
+      </w:r>
+      <w:r>
+        <w:rPr>
+          <w:rFonts w:ascii="Consolas" w:eastAsia="Times New Roman" w:hAnsi="Consolas" w:cs="Times New Roman"/>
+          <w:color w:val="D4D4D4"/>
+          <w:sz w:val="26"/>
+          <w:szCs w:val="26"/>
+        </w:rPr>
+        <w:t> </w:t>
+      </w:r>
+      <w:r>
+        <w:rPr>
+          <w:rFonts w:ascii="Consolas" w:eastAsia="Times New Roman" w:hAnsi="Consolas" w:cs="Times New Roman"/>
+          <w:color w:val="4FC1FF"/>
+          <w:sz w:val="26"/>
+          <w:szCs w:val="26"/>
+        </w:rPr>
+        <w:t>axios</w:t>
+      </w:r>
+      <w:r>
+        <w:rPr>
+          <w:rFonts w:ascii="Consolas" w:eastAsia="Times New Roman" w:hAnsi="Consolas" w:cs="Times New Roman"/>
+          <w:color w:val="D4D4D4"/>
+          <w:sz w:val="26"/>
+          <w:szCs w:val="26"/>
+        </w:rPr>
+        <w:t>.</w:t>
+      </w:r>
+      <w:r>
+        <w:rPr>
+          <w:rFonts w:ascii="Consolas" w:eastAsia="Times New Roman" w:hAnsi="Consolas" w:cs="Times New Roman"/>
+          <w:color w:val="DCDCAA"/>
+          <w:sz w:val="26"/>
+          <w:szCs w:val="26"/>
+        </w:rPr>
+        <w:t>get</w:t>
+      </w:r>
+      <w:r>
+        <w:rPr>
+          <w:rFonts w:ascii="Consolas" w:eastAsia="Times New Roman" w:hAnsi="Consolas" w:cs="Times New Roman"/>
+          <w:color w:val="D4D4D4"/>
+          <w:sz w:val="26"/>
+          <w:szCs w:val="26"/>
+        </w:rPr>
+        <w:t>(</w:t>
+      </w:r>
+      <w:r>
+        <w:rPr>
+          <w:rFonts w:ascii="Consolas" w:eastAsia="Times New Roman" w:hAnsi="Consolas" w:cs="Times New Roman"/>
+          <w:color w:val="CE9178"/>
+          <w:sz w:val="26"/>
+          <w:szCs w:val="26"/>
+        </w:rPr>
+        <w:t>'/api/products'</w:t>
+      </w:r>
+      <w:r>
+        <w:rPr>
+          <w:rFonts w:ascii="Consolas" w:eastAsia="Times New Roman" w:hAnsi="Consolas" w:cs="Times New Roman"/>
+          <w:color w:val="D4D4D4"/>
+          <w:sz w:val="26"/>
+          <w:szCs w:val="26"/>
+        </w:rPr>
+        <w:t>)</w:t>
+      </w:r>
+    </w:p>
+    <w:p>
+      <w:pPr>
+        <w:shd w:val="clear" w:color="auto" w:fill="1E1E1E"/>
+        <w:spacing w:after="0" w:line="355" w:lineRule="atLeast"/>
+        <w:rPr>
+          <w:rFonts w:ascii="Consolas" w:eastAsia="Times New Roman" w:hAnsi="Consolas" w:cs="Times New Roman"/>
+          <w:color w:val="D4D4D4"/>
+          <w:sz w:val="26"/>
+          <w:szCs w:val="26"/>
+        </w:rPr>
+      </w:pPr>
+    </w:p>
+    <w:p>
+      <w:pPr>
+        <w:shd w:val="clear" w:color="auto" w:fill="1E1E1E"/>
+        <w:spacing w:after="0" w:line="355" w:lineRule="atLeast"/>
+        <w:rPr>
+          <w:rFonts w:ascii="Consolas" w:eastAsia="Times New Roman" w:hAnsi="Consolas" w:cs="Times New Roman"/>
+          <w:color w:val="D4D4D4"/>
+          <w:sz w:val="26"/>
+          <w:szCs w:val="26"/>
+        </w:rPr>
+      </w:pPr>
+      <w:r>
+        <w:rPr>
+          <w:rFonts w:ascii="Consolas" w:eastAsia="Times New Roman" w:hAnsi="Consolas" w:cs="Times New Roman"/>
+          <w:color w:val="D4D4D4"/>
+          <w:sz w:val="26"/>
+          <w:szCs w:val="26"/>
+        </w:rPr>
+        <w:t>            </w:t>
+      </w:r>
+      <w:r>
+        <w:rPr>
+          <w:rFonts w:ascii="Consolas" w:eastAsia="Times New Roman" w:hAnsi="Consolas" w:cs="Times New Roman"/>
+          <w:color w:val="DCDCAA"/>
+          <w:sz w:val="26"/>
+          <w:szCs w:val="26"/>
+        </w:rPr>
+        <w:t>setProducts</w:t>
+      </w:r>
+      <w:r>
+        <w:rPr>
+          <w:rFonts w:ascii="Consolas" w:eastAsia="Times New Roman" w:hAnsi="Consolas" w:cs="Times New Roman"/>
+          <w:color w:val="D4D4D4"/>
+          <w:sz w:val="26"/>
+          <w:szCs w:val="26"/>
+        </w:rPr>
+        <w:t>(</w:t>
+      </w:r>
+      <w:r>
+        <w:rPr>
+          <w:rFonts w:ascii="Consolas" w:eastAsia="Times New Roman" w:hAnsi="Consolas" w:cs="Times New Roman"/>
+          <w:color w:val="4FC1FF"/>
+          <w:sz w:val="26"/>
+          <w:szCs w:val="26"/>
+        </w:rPr>
+        <w:t>data</w:t>
+      </w:r>
+      <w:r>
+        <w:rPr>
+          <w:rFonts w:ascii="Consolas" w:eastAsia="Times New Roman" w:hAnsi="Consolas" w:cs="Times New Roman"/>
+          <w:color w:val="D4D4D4"/>
+          <w:sz w:val="26"/>
+          <w:szCs w:val="26"/>
+        </w:rPr>
+        <w:t>)</w:t>
+      </w:r>
+    </w:p>
+    <w:p>
+      <w:pPr>
+        <w:shd w:val="clear" w:color="auto" w:fill="1E1E1E"/>
+        <w:spacing w:after="0" w:line="355" w:lineRule="atLeast"/>
+        <w:rPr>
+          <w:rFonts w:ascii="Consolas" w:eastAsia="Times New Roman" w:hAnsi="Consolas" w:cs="Times New Roman"/>
+          <w:color w:val="D4D4D4"/>
+          <w:sz w:val="26"/>
+          <w:szCs w:val="26"/>
+        </w:rPr>
+      </w:pPr>
+      <w:r>
+        <w:rPr>
+          <w:rFonts w:ascii="Consolas" w:eastAsia="Times New Roman" w:hAnsi="Consolas" w:cs="Times New Roman"/>
+          <w:color w:val="D4D4D4"/>
+          <w:sz w:val="26"/>
+          <w:szCs w:val="26"/>
+        </w:rPr>
+        <w:t>        }</w:t>
+      </w:r>
+    </w:p>
+    <w:p>
+      <w:pPr>
+        <w:shd w:val="clear" w:color="auto" w:fill="1E1E1E"/>
+        <w:spacing w:after="0" w:line="355" w:lineRule="atLeast"/>
+        <w:rPr>
+          <w:rFonts w:ascii="Consolas" w:eastAsia="Times New Roman" w:hAnsi="Consolas" w:cs="Times New Roman"/>
+          <w:color w:val="D4D4D4"/>
+          <w:sz w:val="26"/>
+          <w:szCs w:val="26"/>
+        </w:rPr>
+      </w:pPr>
+    </w:p>
+    <w:p>
+      <w:pPr>
+        <w:shd w:val="clear" w:color="auto" w:fill="1E1E1E"/>
+        <w:spacing w:after="0" w:line="355" w:lineRule="atLeast"/>
+        <w:rPr>
+          <w:rFonts w:ascii="Consolas" w:eastAsia="Times New Roman" w:hAnsi="Consolas" w:cs="Times New Roman"/>
+          <w:color w:val="D4D4D4"/>
+          <w:sz w:val="26"/>
+          <w:szCs w:val="26"/>
+        </w:rPr>
+      </w:pPr>
+      <w:r>
+        <w:rPr>
+          <w:rFonts w:ascii="Consolas" w:eastAsia="Times New Roman" w:hAnsi="Consolas" w:cs="Times New Roman"/>
+          <w:color w:val="D4D4D4"/>
+          <w:sz w:val="26"/>
+          <w:szCs w:val="26"/>
+        </w:rPr>
+        <w:t>        </w:t>
+      </w:r>
+      <w:r>
+        <w:rPr>
+          <w:rFonts w:ascii="Consolas" w:eastAsia="Times New Roman" w:hAnsi="Consolas" w:cs="Times New Roman"/>
+          <w:color w:val="DCDCAA"/>
+          <w:sz w:val="26"/>
+          <w:szCs w:val="26"/>
+        </w:rPr>
+        <w:t>fetchProducts</w:t>
+      </w:r>
+      <w:r>
+        <w:rPr>
+          <w:rFonts w:ascii="Consolas" w:eastAsia="Times New Roman" w:hAnsi="Consolas" w:cs="Times New Roman"/>
+          <w:color w:val="D4D4D4"/>
+          <w:sz w:val="26"/>
+          <w:szCs w:val="26"/>
+        </w:rPr>
+        <w:t>();</w:t>
+      </w:r>
+    </w:p>
+    <w:p>
+      <w:pPr>
+        <w:shd w:val="clear" w:color="auto" w:fill="1E1E1E"/>
+        <w:spacing w:after="0" w:line="355" w:lineRule="atLeast"/>
+        <w:rPr>
+          <w:rFonts w:ascii="Consolas" w:eastAsia="Times New Roman" w:hAnsi="Consolas" w:cs="Times New Roman"/>
+          <w:color w:val="D4D4D4"/>
+          <w:sz w:val="26"/>
+          <w:szCs w:val="26"/>
+        </w:rPr>
+      </w:pPr>
+      <w:r>
+        <w:rPr>
+          <w:rFonts w:ascii="Consolas" w:eastAsia="Times New Roman" w:hAnsi="Consolas" w:cs="Times New Roman"/>
+          <w:color w:val="D4D4D4"/>
+          <w:sz w:val="26"/>
+          <w:szCs w:val="26"/>
+        </w:rPr>
+        <w:t>    }, [])</w:t>
+      </w:r>
+    </w:p>
+    <w:p>
+      <w:pPr>
+        <w:shd w:val="clear" w:color="auto" w:fill="1E1E1E"/>
+        <w:spacing w:after="0" w:line="355" w:lineRule="atLeast"/>
+        <w:rPr>
+          <w:rFonts w:ascii="Consolas" w:eastAsia="Times New Roman" w:hAnsi="Consolas" w:cs="Times New Roman"/>
+          <w:color w:val="D4D4D4"/>
+          <w:sz w:val="26"/>
+          <w:szCs w:val="26"/>
+        </w:rPr>
+      </w:pPr>
+      <w:r>
+        <w:rPr>
+          <w:rFonts w:ascii="Consolas" w:eastAsia="Times New Roman" w:hAnsi="Consolas" w:cs="Times New Roman"/>
+          <w:color w:val="D4D4D4"/>
+          <w:sz w:val="26"/>
+          <w:szCs w:val="26"/>
+        </w:rPr>
+        <w:t>    </w:t>
+      </w:r>
+      <w:r>
+        <w:rPr>
+          <w:rFonts w:ascii="Consolas" w:eastAsia="Times New Roman" w:hAnsi="Consolas" w:cs="Times New Roman"/>
+          <w:color w:val="C586C0"/>
+          <w:sz w:val="26"/>
+          <w:szCs w:val="26"/>
+        </w:rPr>
+        <w:t>return</w:t>
+      </w:r>
+      <w:r>
+        <w:rPr>
+          <w:rFonts w:ascii="Consolas" w:eastAsia="Times New Roman" w:hAnsi="Consolas" w:cs="Times New Roman"/>
+          <w:color w:val="D4D4D4"/>
+          <w:sz w:val="26"/>
+          <w:szCs w:val="26"/>
+        </w:rPr>
+        <w:t> (</w:t>
+      </w:r>
+    </w:p>
+    <w:p>
+      <w:pPr>
+        <w:shd w:val="clear" w:color="auto" w:fill="1E1E1E"/>
+        <w:spacing w:after="0" w:line="355" w:lineRule="atLeast"/>
+        <w:rPr>
+          <w:rFonts w:ascii="Consolas" w:eastAsia="Times New Roman" w:hAnsi="Consolas" w:cs="Times New Roman"/>
+          <w:color w:val="D4D4D4"/>
+          <w:sz w:val="26"/>
+          <w:szCs w:val="26"/>
+        </w:rPr>
+      </w:pPr>
+      <w:r>
+        <w:rPr>
+          <w:rFonts w:ascii="Consolas" w:eastAsia="Times New Roman" w:hAnsi="Consolas" w:cs="Times New Roman"/>
+          <w:color w:val="D4D4D4"/>
+          <w:sz w:val="26"/>
+          <w:szCs w:val="26"/>
+        </w:rPr>
+        <w:t>        </w:t>
+      </w:r>
+      <w:r>
+        <w:rPr>
+          <w:rFonts w:ascii="Consolas" w:eastAsia="Times New Roman" w:hAnsi="Consolas" w:cs="Times New Roman"/>
+          <w:color w:val="808080"/>
+          <w:sz w:val="26"/>
+          <w:szCs w:val="26"/>
+        </w:rPr>
+        <w:t>&lt;&gt;</w:t>
+      </w:r>
+    </w:p>
+    <w:p>
+      <w:pPr>
+        <w:rPr>
+          <w:sz w:val="36"/>
+          <w:szCs w:val="36"/>
+        </w:rPr>
+      </w:pPr>
     </w:p>
     <w:sectPr>
       <w:pgSz w:w="12240" w:h="15840"/>

</xml_diff>

<commit_message>
Setup backend and frontend on one port ,and setup ES modules in Node
</commit_message>
<xml_diff>
--- a/Steps to make app.docx
+++ b/Steps to make app.docx
@@ -2795,6 +2795,21 @@
           <w:szCs w:val="36"/>
         </w:rPr>
       </w:pPr>
+    </w:p>
+    <w:p>
+      <w:pPr>
+        <w:rPr>
+          <w:sz w:val="36"/>
+          <w:szCs w:val="36"/>
+        </w:rPr>
+      </w:pPr>
+      <w:r>
+        <w:rPr>
+          <w:sz w:val="36"/>
+          <w:szCs w:val="36"/>
+        </w:rPr>
+        <w:t xml:space="preserve">ENV in global we can put a API keys,global variables  </w:t>
+      </w:r>
     </w:p>
     <w:sectPr>
       <w:pgSz w:w="12240" w:h="15840"/>

</xml_diff>

<commit_message>
Connecting db to server
</commit_message>
<xml_diff>
--- a/Steps to make app.docx
+++ b/Steps to make app.docx
@@ -225,6 +225,53 @@
     </w:p>
     <w:p>
       <w:pPr>
+        <w:pStyle w:val="ListParagraph"/>
+        <w:numPr>
+          <w:ilvl w:val="0"/>
+          <w:numId w:val="1"/>
+        </w:numPr>
+        <w:rPr>
+          <w:sz w:val="36"/>
+          <w:szCs w:val="36"/>
+        </w:rPr>
+      </w:pPr>
+      <w:r>
+        <w:rPr>
+          <w:sz w:val="36"/>
+          <w:szCs w:val="36"/>
+        </w:rPr>
+        <w:t xml:space="preserve">Connect mongodb to atlas and compass </w:t>
+      </w:r>
+    </w:p>
+    <w:p>
+      <w:pPr>
+        <w:pStyle w:val="ListParagraph"/>
+        <w:numPr>
+          <w:ilvl w:val="0"/>
+          <w:numId w:val="1"/>
+        </w:numPr>
+        <w:rPr>
+          <w:sz w:val="36"/>
+          <w:szCs w:val="36"/>
+        </w:rPr>
+      </w:pPr>
+      <w:r>
+        <w:rPr>
+          <w:sz w:val="36"/>
+          <w:szCs w:val="36"/>
+        </w:rPr>
+        <w:t xml:space="preserve">Then using mongoose </w:t>
+      </w:r>
+      <w:r>
+        <w:rPr>
+          <w:sz w:val="36"/>
+          <w:szCs w:val="36"/>
+        </w:rPr>
+        <w:t>setup a app</w:t>
+      </w:r>
+    </w:p>
+    <w:p>
+      <w:pPr>
         <w:ind w:left="360"/>
         <w:rPr>
           <w:sz w:val="36"/>
@@ -1689,21 +1736,1417 @@
           <w:sz w:val="36"/>
           <w:szCs w:val="36"/>
         </w:rPr>
+        <w:t>Fetching data from server with axios</w:t>
+      </w:r>
+    </w:p>
+    <w:p>
+      <w:pPr>
+        <w:shd w:val="clear" w:color="auto" w:fill="1E1E1E"/>
+        <w:spacing w:after="0" w:line="355" w:lineRule="atLeast"/>
+        <w:rPr>
+          <w:rFonts w:ascii="Consolas" w:eastAsia="Times New Roman" w:hAnsi="Consolas" w:cs="Times New Roman"/>
+          <w:color w:val="D4D4D4"/>
+          <w:sz w:val="26"/>
+          <w:szCs w:val="26"/>
+        </w:rPr>
+      </w:pPr>
+      <w:r>
+        <w:rPr>
+          <w:rFonts w:ascii="Consolas" w:eastAsia="Times New Roman" w:hAnsi="Consolas" w:cs="Times New Roman"/>
+          <w:color w:val="C586C0"/>
+          <w:sz w:val="26"/>
+          <w:szCs w:val="26"/>
+        </w:rPr>
+        <w:t>import</w:t>
+      </w:r>
+      <w:r>
+        <w:rPr>
+          <w:rFonts w:ascii="Consolas" w:eastAsia="Times New Roman" w:hAnsi="Consolas" w:cs="Times New Roman"/>
+          <w:color w:val="D4D4D4"/>
+          <w:sz w:val="26"/>
+          <w:szCs w:val="26"/>
+        </w:rPr>
+        <w:t> </w:t>
+      </w:r>
+      <w:r>
+        <w:rPr>
+          <w:rFonts w:ascii="Consolas" w:eastAsia="Times New Roman" w:hAnsi="Consolas" w:cs="Times New Roman"/>
+          <w:color w:val="9CDCFE"/>
+          <w:sz w:val="26"/>
+          <w:szCs w:val="26"/>
+        </w:rPr>
+        <w:t>React</w:t>
+      </w:r>
+      <w:r>
+        <w:rPr>
+          <w:rFonts w:ascii="Consolas" w:eastAsia="Times New Roman" w:hAnsi="Consolas" w:cs="Times New Roman"/>
+          <w:color w:val="D4D4D4"/>
+          <w:sz w:val="26"/>
+          <w:szCs w:val="26"/>
+        </w:rPr>
+        <w:t>, { </w:t>
+      </w:r>
+      <w:r>
+        <w:rPr>
+          <w:rFonts w:ascii="Consolas" w:eastAsia="Times New Roman" w:hAnsi="Consolas" w:cs="Times New Roman"/>
+          <w:color w:val="9CDCFE"/>
+          <w:sz w:val="26"/>
+          <w:szCs w:val="26"/>
+        </w:rPr>
+        <w:t>useState</w:t>
+      </w:r>
+      <w:r>
+        <w:rPr>
+          <w:rFonts w:ascii="Consolas" w:eastAsia="Times New Roman" w:hAnsi="Consolas" w:cs="Times New Roman"/>
+          <w:color w:val="D4D4D4"/>
+          <w:sz w:val="26"/>
+          <w:szCs w:val="26"/>
+        </w:rPr>
+        <w:t>, </w:t>
+      </w:r>
+      <w:r>
+        <w:rPr>
+          <w:rFonts w:ascii="Consolas" w:eastAsia="Times New Roman" w:hAnsi="Consolas" w:cs="Times New Roman"/>
+          <w:color w:val="9CDCFE"/>
+          <w:sz w:val="26"/>
+          <w:szCs w:val="26"/>
+        </w:rPr>
+        <w:t>useEffect</w:t>
+      </w:r>
+      <w:r>
+        <w:rPr>
+          <w:rFonts w:ascii="Consolas" w:eastAsia="Times New Roman" w:hAnsi="Consolas" w:cs="Times New Roman"/>
+          <w:color w:val="D4D4D4"/>
+          <w:sz w:val="26"/>
+          <w:szCs w:val="26"/>
+        </w:rPr>
+        <w:t> } </w:t>
+      </w:r>
+      <w:r>
+        <w:rPr>
+          <w:rFonts w:ascii="Consolas" w:eastAsia="Times New Roman" w:hAnsi="Consolas" w:cs="Times New Roman"/>
+          <w:color w:val="C586C0"/>
+          <w:sz w:val="26"/>
+          <w:szCs w:val="26"/>
+        </w:rPr>
+        <w:t>from</w:t>
+      </w:r>
+      <w:r>
+        <w:rPr>
+          <w:rFonts w:ascii="Consolas" w:eastAsia="Times New Roman" w:hAnsi="Consolas" w:cs="Times New Roman"/>
+          <w:color w:val="D4D4D4"/>
+          <w:sz w:val="26"/>
+          <w:szCs w:val="26"/>
+        </w:rPr>
+        <w:t> </w:t>
+      </w:r>
+      <w:r>
+        <w:rPr>
+          <w:rFonts w:ascii="Consolas" w:eastAsia="Times New Roman" w:hAnsi="Consolas" w:cs="Times New Roman"/>
+          <w:color w:val="CE9178"/>
+          <w:sz w:val="26"/>
+          <w:szCs w:val="26"/>
+        </w:rPr>
+        <w:t>'react'</w:t>
+      </w:r>
+      <w:r>
+        <w:rPr>
+          <w:rFonts w:ascii="Consolas" w:eastAsia="Times New Roman" w:hAnsi="Consolas" w:cs="Times New Roman"/>
+          <w:color w:val="D4D4D4"/>
+          <w:sz w:val="26"/>
+          <w:szCs w:val="26"/>
+        </w:rPr>
+        <w:t>;</w:t>
+      </w:r>
+    </w:p>
+    <w:p>
+      <w:pPr>
+        <w:shd w:val="clear" w:color="auto" w:fill="1E1E1E"/>
+        <w:spacing w:after="0" w:line="355" w:lineRule="atLeast"/>
+        <w:rPr>
+          <w:rFonts w:ascii="Consolas" w:eastAsia="Times New Roman" w:hAnsi="Consolas" w:cs="Times New Roman"/>
+          <w:color w:val="D4D4D4"/>
+          <w:sz w:val="26"/>
+          <w:szCs w:val="26"/>
+        </w:rPr>
+      </w:pPr>
+      <w:r>
+        <w:rPr>
+          <w:rFonts w:ascii="Consolas" w:eastAsia="Times New Roman" w:hAnsi="Consolas" w:cs="Times New Roman"/>
+          <w:color w:val="C586C0"/>
+          <w:sz w:val="26"/>
+          <w:szCs w:val="26"/>
+        </w:rPr>
+        <w:t>import</w:t>
+      </w:r>
+      <w:r>
+        <w:rPr>
+          <w:rFonts w:ascii="Consolas" w:eastAsia="Times New Roman" w:hAnsi="Consolas" w:cs="Times New Roman"/>
+          <w:color w:val="D4D4D4"/>
+          <w:sz w:val="26"/>
+          <w:szCs w:val="26"/>
+        </w:rPr>
+        <w:t> </w:t>
+      </w:r>
+      <w:r>
+        <w:rPr>
+          <w:rFonts w:ascii="Consolas" w:eastAsia="Times New Roman" w:hAnsi="Consolas" w:cs="Times New Roman"/>
+          <w:color w:val="9CDCFE"/>
+          <w:sz w:val="26"/>
+          <w:szCs w:val="26"/>
+        </w:rPr>
+        <w:t>axios</w:t>
+      </w:r>
+      <w:r>
+        <w:rPr>
+          <w:rFonts w:ascii="Consolas" w:eastAsia="Times New Roman" w:hAnsi="Consolas" w:cs="Times New Roman"/>
+          <w:color w:val="D4D4D4"/>
+          <w:sz w:val="26"/>
+          <w:szCs w:val="26"/>
+        </w:rPr>
+        <w:t> </w:t>
+      </w:r>
+      <w:r>
+        <w:rPr>
+          <w:rFonts w:ascii="Consolas" w:eastAsia="Times New Roman" w:hAnsi="Consolas" w:cs="Times New Roman"/>
+          <w:color w:val="C586C0"/>
+          <w:sz w:val="26"/>
+          <w:szCs w:val="26"/>
+        </w:rPr>
+        <w:t>from</w:t>
+      </w:r>
+      <w:r>
+        <w:rPr>
+          <w:rFonts w:ascii="Consolas" w:eastAsia="Times New Roman" w:hAnsi="Consolas" w:cs="Times New Roman"/>
+          <w:color w:val="D4D4D4"/>
+          <w:sz w:val="26"/>
+          <w:szCs w:val="26"/>
+        </w:rPr>
+        <w:t> </w:t>
+      </w:r>
+      <w:r>
+        <w:rPr>
+          <w:rFonts w:ascii="Consolas" w:eastAsia="Times New Roman" w:hAnsi="Consolas" w:cs="Times New Roman"/>
+          <w:color w:val="CE9178"/>
+          <w:sz w:val="26"/>
+          <w:szCs w:val="26"/>
+        </w:rPr>
+        <w:t>'axios'</w:t>
+      </w:r>
+      <w:r>
+        <w:rPr>
+          <w:rFonts w:ascii="Consolas" w:eastAsia="Times New Roman" w:hAnsi="Consolas" w:cs="Times New Roman"/>
+          <w:color w:val="D4D4D4"/>
+          <w:sz w:val="26"/>
+          <w:szCs w:val="26"/>
+        </w:rPr>
+        <w:t>;</w:t>
+      </w:r>
+    </w:p>
+    <w:p>
+      <w:pPr>
+        <w:shd w:val="clear" w:color="auto" w:fill="1E1E1E"/>
+        <w:spacing w:after="0" w:line="355" w:lineRule="atLeast"/>
+        <w:rPr>
+          <w:rFonts w:ascii="Consolas" w:eastAsia="Times New Roman" w:hAnsi="Consolas" w:cs="Times New Roman"/>
+          <w:color w:val="D4D4D4"/>
+          <w:sz w:val="26"/>
+          <w:szCs w:val="26"/>
+        </w:rPr>
+      </w:pPr>
+      <w:r>
+        <w:rPr>
+          <w:rFonts w:ascii="Consolas" w:eastAsia="Times New Roman" w:hAnsi="Consolas" w:cs="Times New Roman"/>
+          <w:color w:val="C586C0"/>
+          <w:sz w:val="26"/>
+          <w:szCs w:val="26"/>
+        </w:rPr>
+        <w:t>import</w:t>
+      </w:r>
+      <w:r>
+        <w:rPr>
+          <w:rFonts w:ascii="Consolas" w:eastAsia="Times New Roman" w:hAnsi="Consolas" w:cs="Times New Roman"/>
+          <w:color w:val="D4D4D4"/>
+          <w:sz w:val="26"/>
+          <w:szCs w:val="26"/>
+        </w:rPr>
+        <w:t> { </w:t>
+      </w:r>
+      <w:r>
+        <w:rPr>
+          <w:rFonts w:ascii="Consolas" w:eastAsia="Times New Roman" w:hAnsi="Consolas" w:cs="Times New Roman"/>
+          <w:color w:val="9CDCFE"/>
+          <w:sz w:val="26"/>
+          <w:szCs w:val="26"/>
+        </w:rPr>
+        <w:t>Row</w:t>
+      </w:r>
+      <w:r>
+        <w:rPr>
+          <w:rFonts w:ascii="Consolas" w:eastAsia="Times New Roman" w:hAnsi="Consolas" w:cs="Times New Roman"/>
+          <w:color w:val="D4D4D4"/>
+          <w:sz w:val="26"/>
+          <w:szCs w:val="26"/>
+        </w:rPr>
+        <w:t>, </w:t>
+      </w:r>
+      <w:r>
+        <w:rPr>
+          <w:rFonts w:ascii="Consolas" w:eastAsia="Times New Roman" w:hAnsi="Consolas" w:cs="Times New Roman"/>
+          <w:color w:val="9CDCFE"/>
+          <w:sz w:val="26"/>
+          <w:szCs w:val="26"/>
+        </w:rPr>
+        <w:t>Col</w:t>
+      </w:r>
+      <w:r>
+        <w:rPr>
+          <w:rFonts w:ascii="Consolas" w:eastAsia="Times New Roman" w:hAnsi="Consolas" w:cs="Times New Roman"/>
+          <w:color w:val="D4D4D4"/>
+          <w:sz w:val="26"/>
+          <w:szCs w:val="26"/>
+        </w:rPr>
+        <w:t> } </w:t>
+      </w:r>
+      <w:r>
+        <w:rPr>
+          <w:rFonts w:ascii="Consolas" w:eastAsia="Times New Roman" w:hAnsi="Consolas" w:cs="Times New Roman"/>
+          <w:color w:val="C586C0"/>
+          <w:sz w:val="26"/>
+          <w:szCs w:val="26"/>
+        </w:rPr>
+        <w:t>from</w:t>
+      </w:r>
+      <w:r>
+        <w:rPr>
+          <w:rFonts w:ascii="Consolas" w:eastAsia="Times New Roman" w:hAnsi="Consolas" w:cs="Times New Roman"/>
+          <w:color w:val="D4D4D4"/>
+          <w:sz w:val="26"/>
+          <w:szCs w:val="26"/>
+        </w:rPr>
+        <w:t> </w:t>
+      </w:r>
+      <w:r>
+        <w:rPr>
+          <w:rFonts w:ascii="Consolas" w:eastAsia="Times New Roman" w:hAnsi="Consolas" w:cs="Times New Roman"/>
+          <w:color w:val="CE9178"/>
+          <w:sz w:val="26"/>
+          <w:szCs w:val="26"/>
+        </w:rPr>
+        <w:t>'react-bootstrap'</w:t>
+      </w:r>
+      <w:r>
+        <w:rPr>
+          <w:rFonts w:ascii="Consolas" w:eastAsia="Times New Roman" w:hAnsi="Consolas" w:cs="Times New Roman"/>
+          <w:color w:val="D4D4D4"/>
+          <w:sz w:val="26"/>
+          <w:szCs w:val="26"/>
+        </w:rPr>
+        <w:t>;</w:t>
+      </w:r>
+    </w:p>
+    <w:p>
+      <w:pPr>
+        <w:shd w:val="clear" w:color="auto" w:fill="1E1E1E"/>
+        <w:spacing w:after="0" w:line="355" w:lineRule="atLeast"/>
+        <w:rPr>
+          <w:rFonts w:ascii="Consolas" w:eastAsia="Times New Roman" w:hAnsi="Consolas" w:cs="Times New Roman"/>
+          <w:color w:val="D4D4D4"/>
+          <w:sz w:val="26"/>
+          <w:szCs w:val="26"/>
+        </w:rPr>
+      </w:pPr>
+      <w:r>
+        <w:rPr>
+          <w:rFonts w:ascii="Consolas" w:eastAsia="Times New Roman" w:hAnsi="Consolas" w:cs="Times New Roman"/>
+          <w:color w:val="C586C0"/>
+          <w:sz w:val="26"/>
+          <w:szCs w:val="26"/>
+        </w:rPr>
+        <w:t>import</w:t>
+      </w:r>
+      <w:r>
+        <w:rPr>
+          <w:rFonts w:ascii="Consolas" w:eastAsia="Times New Roman" w:hAnsi="Consolas" w:cs="Times New Roman"/>
+          <w:color w:val="D4D4D4"/>
+          <w:sz w:val="26"/>
+          <w:szCs w:val="26"/>
+        </w:rPr>
+        <w:t> </w:t>
+      </w:r>
+      <w:r>
+        <w:rPr>
+          <w:rFonts w:ascii="Consolas" w:eastAsia="Times New Roman" w:hAnsi="Consolas" w:cs="Times New Roman"/>
+          <w:color w:val="9CDCFE"/>
+          <w:sz w:val="26"/>
+          <w:szCs w:val="26"/>
+        </w:rPr>
+        <w:t>Product</w:t>
+      </w:r>
+      <w:r>
+        <w:rPr>
+          <w:rFonts w:ascii="Consolas" w:eastAsia="Times New Roman" w:hAnsi="Consolas" w:cs="Times New Roman"/>
+          <w:color w:val="D4D4D4"/>
+          <w:sz w:val="26"/>
+          <w:szCs w:val="26"/>
+        </w:rPr>
+        <w:t> </w:t>
+      </w:r>
+      <w:r>
+        <w:rPr>
+          <w:rFonts w:ascii="Consolas" w:eastAsia="Times New Roman" w:hAnsi="Consolas" w:cs="Times New Roman"/>
+          <w:color w:val="C586C0"/>
+          <w:sz w:val="26"/>
+          <w:szCs w:val="26"/>
+        </w:rPr>
+        <w:t>from</w:t>
+      </w:r>
+      <w:r>
+        <w:rPr>
+          <w:rFonts w:ascii="Consolas" w:eastAsia="Times New Roman" w:hAnsi="Consolas" w:cs="Times New Roman"/>
+          <w:color w:val="D4D4D4"/>
+          <w:sz w:val="26"/>
+          <w:szCs w:val="26"/>
+        </w:rPr>
+        <w:t> </w:t>
+      </w:r>
+      <w:r>
+        <w:rPr>
+          <w:rFonts w:ascii="Consolas" w:eastAsia="Times New Roman" w:hAnsi="Consolas" w:cs="Times New Roman"/>
+          <w:color w:val="CE9178"/>
+          <w:sz w:val="26"/>
+          <w:szCs w:val="26"/>
+        </w:rPr>
+        <w:t>'../components/Product'</w:t>
+      </w:r>
+      <w:r>
+        <w:rPr>
+          <w:rFonts w:ascii="Consolas" w:eastAsia="Times New Roman" w:hAnsi="Consolas" w:cs="Times New Roman"/>
+          <w:color w:val="D4D4D4"/>
+          <w:sz w:val="26"/>
+          <w:szCs w:val="26"/>
+        </w:rPr>
+        <w:t>;</w:t>
+      </w:r>
+    </w:p>
+    <w:p>
+      <w:pPr>
+        <w:shd w:val="clear" w:color="auto" w:fill="1E1E1E"/>
+        <w:spacing w:after="0" w:line="355" w:lineRule="atLeast"/>
+        <w:rPr>
+          <w:rFonts w:ascii="Consolas" w:eastAsia="Times New Roman" w:hAnsi="Consolas" w:cs="Times New Roman"/>
+          <w:color w:val="D4D4D4"/>
+          <w:sz w:val="26"/>
+          <w:szCs w:val="26"/>
+        </w:rPr>
+      </w:pPr>
+    </w:p>
+    <w:p>
+      <w:pPr>
+        <w:shd w:val="clear" w:color="auto" w:fill="1E1E1E"/>
+        <w:spacing w:after="0" w:line="355" w:lineRule="atLeast"/>
+        <w:rPr>
+          <w:rFonts w:ascii="Consolas" w:eastAsia="Times New Roman" w:hAnsi="Consolas" w:cs="Times New Roman"/>
+          <w:color w:val="D4D4D4"/>
+          <w:sz w:val="26"/>
+          <w:szCs w:val="26"/>
+        </w:rPr>
+      </w:pPr>
+      <w:r>
+        <w:rPr>
+          <w:rFonts w:ascii="Consolas" w:eastAsia="Times New Roman" w:hAnsi="Consolas" w:cs="Times New Roman"/>
+          <w:color w:val="569CD6"/>
+          <w:sz w:val="26"/>
+          <w:szCs w:val="26"/>
+        </w:rPr>
+        <w:t>const</w:t>
+      </w:r>
+      <w:r>
+        <w:rPr>
+          <w:rFonts w:ascii="Consolas" w:eastAsia="Times New Roman" w:hAnsi="Consolas" w:cs="Times New Roman"/>
+          <w:color w:val="D4D4D4"/>
+          <w:sz w:val="26"/>
+          <w:szCs w:val="26"/>
+        </w:rPr>
+        <w:t> </w:t>
+      </w:r>
+      <w:r>
+        <w:rPr>
+          <w:rFonts w:ascii="Consolas" w:eastAsia="Times New Roman" w:hAnsi="Consolas" w:cs="Times New Roman"/>
+          <w:color w:val="DCDCAA"/>
+          <w:sz w:val="26"/>
+          <w:szCs w:val="26"/>
+        </w:rPr>
+        <w:t>HomeScreen</w:t>
+      </w:r>
+      <w:r>
+        <w:rPr>
+          <w:rFonts w:ascii="Consolas" w:eastAsia="Times New Roman" w:hAnsi="Consolas" w:cs="Times New Roman"/>
+          <w:color w:val="D4D4D4"/>
+          <w:sz w:val="26"/>
+          <w:szCs w:val="26"/>
+        </w:rPr>
+        <w:t> = () </w:t>
+      </w:r>
+      <w:r>
+        <w:rPr>
+          <w:rFonts w:ascii="Consolas" w:eastAsia="Times New Roman" w:hAnsi="Consolas" w:cs="Times New Roman"/>
+          <w:color w:val="569CD6"/>
+          <w:sz w:val="26"/>
+          <w:szCs w:val="26"/>
+        </w:rPr>
+        <w:t>=&gt;</w:t>
+      </w:r>
+      <w:r>
+        <w:rPr>
+          <w:rFonts w:ascii="Consolas" w:eastAsia="Times New Roman" w:hAnsi="Consolas" w:cs="Times New Roman"/>
+          <w:color w:val="D4D4D4"/>
+          <w:sz w:val="26"/>
+          <w:szCs w:val="26"/>
+        </w:rPr>
+        <w:t> {</w:t>
+      </w:r>
+    </w:p>
+    <w:p>
+      <w:pPr>
+        <w:shd w:val="clear" w:color="auto" w:fill="1E1E1E"/>
+        <w:spacing w:after="0" w:line="355" w:lineRule="atLeast"/>
+        <w:rPr>
+          <w:rFonts w:ascii="Consolas" w:eastAsia="Times New Roman" w:hAnsi="Consolas" w:cs="Times New Roman"/>
+          <w:color w:val="D4D4D4"/>
+          <w:sz w:val="26"/>
+          <w:szCs w:val="26"/>
+        </w:rPr>
+      </w:pPr>
+    </w:p>
+    <w:p>
+      <w:pPr>
+        <w:shd w:val="clear" w:color="auto" w:fill="1E1E1E"/>
+        <w:spacing w:after="0" w:line="355" w:lineRule="atLeast"/>
+        <w:rPr>
+          <w:rFonts w:ascii="Consolas" w:eastAsia="Times New Roman" w:hAnsi="Consolas" w:cs="Times New Roman"/>
+          <w:color w:val="D4D4D4"/>
+          <w:sz w:val="26"/>
+          <w:szCs w:val="26"/>
+        </w:rPr>
+      </w:pPr>
+      <w:r>
+        <w:rPr>
+          <w:rFonts w:ascii="Consolas" w:eastAsia="Times New Roman" w:hAnsi="Consolas" w:cs="Times New Roman"/>
+          <w:color w:val="D4D4D4"/>
+          <w:sz w:val="26"/>
+          <w:szCs w:val="26"/>
+        </w:rPr>
+        <w:t>    </w:t>
+      </w:r>
+      <w:r>
+        <w:rPr>
+          <w:rFonts w:ascii="Consolas" w:eastAsia="Times New Roman" w:hAnsi="Consolas" w:cs="Times New Roman"/>
+          <w:color w:val="569CD6"/>
+          <w:sz w:val="26"/>
+          <w:szCs w:val="26"/>
+        </w:rPr>
+        <w:t>const</w:t>
+      </w:r>
+      <w:r>
+        <w:rPr>
+          <w:rFonts w:ascii="Consolas" w:eastAsia="Times New Roman" w:hAnsi="Consolas" w:cs="Times New Roman"/>
+          <w:color w:val="D4D4D4"/>
+          <w:sz w:val="26"/>
+          <w:szCs w:val="26"/>
+        </w:rPr>
+        <w:t> [</w:t>
+      </w:r>
+      <w:r>
+        <w:rPr>
+          <w:rFonts w:ascii="Consolas" w:eastAsia="Times New Roman" w:hAnsi="Consolas" w:cs="Times New Roman"/>
+          <w:color w:val="4FC1FF"/>
+          <w:sz w:val="26"/>
+          <w:szCs w:val="26"/>
+        </w:rPr>
+        <w:t>products</w:t>
+      </w:r>
+      <w:r>
+        <w:rPr>
+          <w:rFonts w:ascii="Consolas" w:eastAsia="Times New Roman" w:hAnsi="Consolas" w:cs="Times New Roman"/>
+          <w:color w:val="D4D4D4"/>
+          <w:sz w:val="26"/>
+          <w:szCs w:val="26"/>
+        </w:rPr>
+        <w:t>, </w:t>
+      </w:r>
+      <w:r>
+        <w:rPr>
+          <w:rFonts w:ascii="Consolas" w:eastAsia="Times New Roman" w:hAnsi="Consolas" w:cs="Times New Roman"/>
+          <w:color w:val="DCDCAA"/>
+          <w:sz w:val="26"/>
+          <w:szCs w:val="26"/>
+        </w:rPr>
+        <w:t>setProducts</w:t>
+      </w:r>
+      <w:r>
+        <w:rPr>
+          <w:rFonts w:ascii="Consolas" w:eastAsia="Times New Roman" w:hAnsi="Consolas" w:cs="Times New Roman"/>
+          <w:color w:val="D4D4D4"/>
+          <w:sz w:val="26"/>
+          <w:szCs w:val="26"/>
+        </w:rPr>
+        <w:t>] = </w:t>
+      </w:r>
+      <w:r>
+        <w:rPr>
+          <w:rFonts w:ascii="Consolas" w:eastAsia="Times New Roman" w:hAnsi="Consolas" w:cs="Times New Roman"/>
+          <w:color w:val="DCDCAA"/>
+          <w:sz w:val="26"/>
+          <w:szCs w:val="26"/>
+        </w:rPr>
+        <w:t>useState</w:t>
+      </w:r>
+      <w:r>
+        <w:rPr>
+          <w:rFonts w:ascii="Consolas" w:eastAsia="Times New Roman" w:hAnsi="Consolas" w:cs="Times New Roman"/>
+          <w:color w:val="D4D4D4"/>
+          <w:sz w:val="26"/>
+          <w:szCs w:val="26"/>
+        </w:rPr>
+        <w:t>([])</w:t>
+      </w:r>
+    </w:p>
+    <w:p>
+      <w:pPr>
+        <w:shd w:val="clear" w:color="auto" w:fill="1E1E1E"/>
+        <w:spacing w:after="0" w:line="355" w:lineRule="atLeast"/>
+        <w:rPr>
+          <w:rFonts w:ascii="Consolas" w:eastAsia="Times New Roman" w:hAnsi="Consolas" w:cs="Times New Roman"/>
+          <w:color w:val="D4D4D4"/>
+          <w:sz w:val="26"/>
+          <w:szCs w:val="26"/>
+        </w:rPr>
+      </w:pPr>
+    </w:p>
+    <w:p>
+      <w:pPr>
+        <w:shd w:val="clear" w:color="auto" w:fill="1E1E1E"/>
+        <w:spacing w:after="0" w:line="355" w:lineRule="atLeast"/>
+        <w:rPr>
+          <w:rFonts w:ascii="Consolas" w:eastAsia="Times New Roman" w:hAnsi="Consolas" w:cs="Times New Roman"/>
+          <w:color w:val="D4D4D4"/>
+          <w:sz w:val="26"/>
+          <w:szCs w:val="26"/>
+        </w:rPr>
+      </w:pPr>
+      <w:r>
+        <w:rPr>
+          <w:rFonts w:ascii="Consolas" w:eastAsia="Times New Roman" w:hAnsi="Consolas" w:cs="Times New Roman"/>
+          <w:color w:val="D4D4D4"/>
+          <w:sz w:val="26"/>
+          <w:szCs w:val="26"/>
+        </w:rPr>
+        <w:t>    </w:t>
+      </w:r>
+      <w:r>
+        <w:rPr>
+          <w:rFonts w:ascii="Consolas" w:eastAsia="Times New Roman" w:hAnsi="Consolas" w:cs="Times New Roman"/>
+          <w:color w:val="DCDCAA"/>
+          <w:sz w:val="26"/>
+          <w:szCs w:val="26"/>
+        </w:rPr>
+        <w:t>useEffect</w:t>
+      </w:r>
+      <w:r>
+        <w:rPr>
+          <w:rFonts w:ascii="Consolas" w:eastAsia="Times New Roman" w:hAnsi="Consolas" w:cs="Times New Roman"/>
+          <w:color w:val="D4D4D4"/>
+          <w:sz w:val="26"/>
+          <w:szCs w:val="26"/>
+        </w:rPr>
+        <w:t>(() </w:t>
+      </w:r>
+      <w:r>
+        <w:rPr>
+          <w:rFonts w:ascii="Consolas" w:eastAsia="Times New Roman" w:hAnsi="Consolas" w:cs="Times New Roman"/>
+          <w:color w:val="569CD6"/>
+          <w:sz w:val="26"/>
+          <w:szCs w:val="26"/>
+        </w:rPr>
+        <w:t>=&gt;</w:t>
+      </w:r>
+      <w:r>
+        <w:rPr>
+          <w:rFonts w:ascii="Consolas" w:eastAsia="Times New Roman" w:hAnsi="Consolas" w:cs="Times New Roman"/>
+          <w:color w:val="D4D4D4"/>
+          <w:sz w:val="26"/>
+          <w:szCs w:val="26"/>
+        </w:rPr>
+        <w:t> {</w:t>
+      </w:r>
+    </w:p>
+    <w:p>
+      <w:pPr>
+        <w:shd w:val="clear" w:color="auto" w:fill="1E1E1E"/>
+        <w:spacing w:after="0" w:line="355" w:lineRule="atLeast"/>
+        <w:rPr>
+          <w:rFonts w:ascii="Consolas" w:eastAsia="Times New Roman" w:hAnsi="Consolas" w:cs="Times New Roman"/>
+          <w:color w:val="D4D4D4"/>
+          <w:sz w:val="26"/>
+          <w:szCs w:val="26"/>
+        </w:rPr>
+      </w:pPr>
+      <w:r>
+        <w:rPr>
+          <w:rFonts w:ascii="Consolas" w:eastAsia="Times New Roman" w:hAnsi="Consolas" w:cs="Times New Roman"/>
+          <w:color w:val="D4D4D4"/>
+          <w:sz w:val="26"/>
+          <w:szCs w:val="26"/>
+        </w:rPr>
+        <w:t>        </w:t>
+      </w:r>
+      <w:r>
+        <w:rPr>
+          <w:rFonts w:ascii="Consolas" w:eastAsia="Times New Roman" w:hAnsi="Consolas" w:cs="Times New Roman"/>
+          <w:color w:val="569CD6"/>
+          <w:sz w:val="26"/>
+          <w:szCs w:val="26"/>
+        </w:rPr>
+        <w:t>const</w:t>
+      </w:r>
+      <w:r>
+        <w:rPr>
+          <w:rFonts w:ascii="Consolas" w:eastAsia="Times New Roman" w:hAnsi="Consolas" w:cs="Times New Roman"/>
+          <w:color w:val="D4D4D4"/>
+          <w:sz w:val="26"/>
+          <w:szCs w:val="26"/>
+        </w:rPr>
+        <w:t> </w:t>
+      </w:r>
+      <w:r>
+        <w:rPr>
+          <w:rFonts w:ascii="Consolas" w:eastAsia="Times New Roman" w:hAnsi="Consolas" w:cs="Times New Roman"/>
+          <w:color w:val="DCDCAA"/>
+          <w:sz w:val="26"/>
+          <w:szCs w:val="26"/>
+        </w:rPr>
+        <w:t>fetchProducts</w:t>
+      </w:r>
+      <w:r>
+        <w:rPr>
+          <w:rFonts w:ascii="Consolas" w:eastAsia="Times New Roman" w:hAnsi="Consolas" w:cs="Times New Roman"/>
+          <w:color w:val="D4D4D4"/>
+          <w:sz w:val="26"/>
+          <w:szCs w:val="26"/>
+        </w:rPr>
+        <w:t> = </w:t>
+      </w:r>
+      <w:r>
+        <w:rPr>
+          <w:rFonts w:ascii="Consolas" w:eastAsia="Times New Roman" w:hAnsi="Consolas" w:cs="Times New Roman"/>
+          <w:color w:val="569CD6"/>
+          <w:sz w:val="26"/>
+          <w:szCs w:val="26"/>
+        </w:rPr>
+        <w:t>async</w:t>
+      </w:r>
+      <w:r>
+        <w:rPr>
+          <w:rFonts w:ascii="Consolas" w:eastAsia="Times New Roman" w:hAnsi="Consolas" w:cs="Times New Roman"/>
+          <w:color w:val="D4D4D4"/>
+          <w:sz w:val="26"/>
+          <w:szCs w:val="26"/>
+        </w:rPr>
+        <w:t> () </w:t>
+      </w:r>
+      <w:r>
+        <w:rPr>
+          <w:rFonts w:ascii="Consolas" w:eastAsia="Times New Roman" w:hAnsi="Consolas" w:cs="Times New Roman"/>
+          <w:color w:val="569CD6"/>
+          <w:sz w:val="26"/>
+          <w:szCs w:val="26"/>
+        </w:rPr>
+        <w:t>=&gt;</w:t>
+      </w:r>
+      <w:r>
+        <w:rPr>
+          <w:rFonts w:ascii="Consolas" w:eastAsia="Times New Roman" w:hAnsi="Consolas" w:cs="Times New Roman"/>
+          <w:color w:val="D4D4D4"/>
+          <w:sz w:val="26"/>
+          <w:szCs w:val="26"/>
+        </w:rPr>
+        <w:t> {</w:t>
+      </w:r>
+    </w:p>
+    <w:p>
+      <w:pPr>
+        <w:shd w:val="clear" w:color="auto" w:fill="1E1E1E"/>
+        <w:spacing w:after="0" w:line="355" w:lineRule="atLeast"/>
+        <w:rPr>
+          <w:rFonts w:ascii="Consolas" w:eastAsia="Times New Roman" w:hAnsi="Consolas" w:cs="Times New Roman"/>
+          <w:color w:val="D4D4D4"/>
+          <w:sz w:val="26"/>
+          <w:szCs w:val="26"/>
+        </w:rPr>
+      </w:pPr>
+      <w:r>
+        <w:rPr>
+          <w:rFonts w:ascii="Consolas" w:eastAsia="Times New Roman" w:hAnsi="Consolas" w:cs="Times New Roman"/>
+          <w:color w:val="D4D4D4"/>
+          <w:sz w:val="26"/>
+          <w:szCs w:val="26"/>
+        </w:rPr>
+        <w:t>            </w:t>
+      </w:r>
+      <w:r>
+        <w:rPr>
+          <w:rFonts w:ascii="Consolas" w:eastAsia="Times New Roman" w:hAnsi="Consolas" w:cs="Times New Roman"/>
+          <w:color w:val="569CD6"/>
+          <w:sz w:val="26"/>
+          <w:szCs w:val="26"/>
+        </w:rPr>
+        <w:t>const</w:t>
+      </w:r>
+      <w:r>
+        <w:rPr>
+          <w:rFonts w:ascii="Consolas" w:eastAsia="Times New Roman" w:hAnsi="Consolas" w:cs="Times New Roman"/>
+          <w:color w:val="D4D4D4"/>
+          <w:sz w:val="26"/>
+          <w:szCs w:val="26"/>
+        </w:rPr>
+        <w:t> { </w:t>
+      </w:r>
+      <w:r>
+        <w:rPr>
+          <w:rFonts w:ascii="Consolas" w:eastAsia="Times New Roman" w:hAnsi="Consolas" w:cs="Times New Roman"/>
+          <w:color w:val="4FC1FF"/>
+          <w:sz w:val="26"/>
+          <w:szCs w:val="26"/>
+        </w:rPr>
+        <w:t>data</w:t>
+      </w:r>
+      <w:r>
+        <w:rPr>
+          <w:rFonts w:ascii="Consolas" w:eastAsia="Times New Roman" w:hAnsi="Consolas" w:cs="Times New Roman"/>
+          <w:color w:val="D4D4D4"/>
+          <w:sz w:val="26"/>
+          <w:szCs w:val="26"/>
+        </w:rPr>
+        <w:t> } = </w:t>
+      </w:r>
+      <w:r>
+        <w:rPr>
+          <w:rFonts w:ascii="Consolas" w:eastAsia="Times New Roman" w:hAnsi="Consolas" w:cs="Times New Roman"/>
+          <w:color w:val="C586C0"/>
+          <w:sz w:val="26"/>
+          <w:szCs w:val="26"/>
+        </w:rPr>
+        <w:t>await</w:t>
+      </w:r>
+      <w:r>
+        <w:rPr>
+          <w:rFonts w:ascii="Consolas" w:eastAsia="Times New Roman" w:hAnsi="Consolas" w:cs="Times New Roman"/>
+          <w:color w:val="D4D4D4"/>
+          <w:sz w:val="26"/>
+          <w:szCs w:val="26"/>
+        </w:rPr>
+        <w:t> </w:t>
+      </w:r>
+      <w:r>
+        <w:rPr>
+          <w:rFonts w:ascii="Consolas" w:eastAsia="Times New Roman" w:hAnsi="Consolas" w:cs="Times New Roman"/>
+          <w:color w:val="4FC1FF"/>
+          <w:sz w:val="26"/>
+          <w:szCs w:val="26"/>
+        </w:rPr>
+        <w:t>axios</w:t>
+      </w:r>
+      <w:r>
+        <w:rPr>
+          <w:rFonts w:ascii="Consolas" w:eastAsia="Times New Roman" w:hAnsi="Consolas" w:cs="Times New Roman"/>
+          <w:color w:val="D4D4D4"/>
+          <w:sz w:val="26"/>
+          <w:szCs w:val="26"/>
+        </w:rPr>
+        <w:t>.</w:t>
+      </w:r>
+      <w:r>
+        <w:rPr>
+          <w:rFonts w:ascii="Consolas" w:eastAsia="Times New Roman" w:hAnsi="Consolas" w:cs="Times New Roman"/>
+          <w:color w:val="DCDCAA"/>
+          <w:sz w:val="26"/>
+          <w:szCs w:val="26"/>
+        </w:rPr>
+        <w:t>get</w:t>
+      </w:r>
+      <w:r>
+        <w:rPr>
+          <w:rFonts w:ascii="Consolas" w:eastAsia="Times New Roman" w:hAnsi="Consolas" w:cs="Times New Roman"/>
+          <w:color w:val="D4D4D4"/>
+          <w:sz w:val="26"/>
+          <w:szCs w:val="26"/>
+        </w:rPr>
+        <w:t>(</w:t>
+      </w:r>
+      <w:r>
+        <w:rPr>
+          <w:rFonts w:ascii="Consolas" w:eastAsia="Times New Roman" w:hAnsi="Consolas" w:cs="Times New Roman"/>
+          <w:color w:val="CE9178"/>
+          <w:sz w:val="26"/>
+          <w:szCs w:val="26"/>
+        </w:rPr>
+        <w:t>'/api/products'</w:t>
+      </w:r>
+      <w:r>
+        <w:rPr>
+          <w:rFonts w:ascii="Consolas" w:eastAsia="Times New Roman" w:hAnsi="Consolas" w:cs="Times New Roman"/>
+          <w:color w:val="D4D4D4"/>
+          <w:sz w:val="26"/>
+          <w:szCs w:val="26"/>
+        </w:rPr>
+        <w:t>)</w:t>
+      </w:r>
+    </w:p>
+    <w:p>
+      <w:pPr>
+        <w:shd w:val="clear" w:color="auto" w:fill="1E1E1E"/>
+        <w:spacing w:after="0" w:line="355" w:lineRule="atLeast"/>
+        <w:rPr>
+          <w:rFonts w:ascii="Consolas" w:eastAsia="Times New Roman" w:hAnsi="Consolas" w:cs="Times New Roman"/>
+          <w:color w:val="D4D4D4"/>
+          <w:sz w:val="26"/>
+          <w:szCs w:val="26"/>
+        </w:rPr>
+      </w:pPr>
+    </w:p>
+    <w:p>
+      <w:pPr>
+        <w:shd w:val="clear" w:color="auto" w:fill="1E1E1E"/>
+        <w:spacing w:after="0" w:line="355" w:lineRule="atLeast"/>
+        <w:rPr>
+          <w:rFonts w:ascii="Consolas" w:eastAsia="Times New Roman" w:hAnsi="Consolas" w:cs="Times New Roman"/>
+          <w:color w:val="D4D4D4"/>
+          <w:sz w:val="26"/>
+          <w:szCs w:val="26"/>
+        </w:rPr>
+      </w:pPr>
+      <w:r>
+        <w:rPr>
+          <w:rFonts w:ascii="Consolas" w:eastAsia="Times New Roman" w:hAnsi="Consolas" w:cs="Times New Roman"/>
+          <w:color w:val="D4D4D4"/>
+          <w:sz w:val="26"/>
+          <w:szCs w:val="26"/>
+        </w:rPr>
+        <w:t>            </w:t>
+      </w:r>
+      <w:r>
+        <w:rPr>
+          <w:rFonts w:ascii="Consolas" w:eastAsia="Times New Roman" w:hAnsi="Consolas" w:cs="Times New Roman"/>
+          <w:color w:val="DCDCAA"/>
+          <w:sz w:val="26"/>
+          <w:szCs w:val="26"/>
+        </w:rPr>
+        <w:t>setProducts</w:t>
+      </w:r>
+      <w:r>
+        <w:rPr>
+          <w:rFonts w:ascii="Consolas" w:eastAsia="Times New Roman" w:hAnsi="Consolas" w:cs="Times New Roman"/>
+          <w:color w:val="D4D4D4"/>
+          <w:sz w:val="26"/>
+          <w:szCs w:val="26"/>
+        </w:rPr>
+        <w:t>(</w:t>
+      </w:r>
+      <w:r>
+        <w:rPr>
+          <w:rFonts w:ascii="Consolas" w:eastAsia="Times New Roman" w:hAnsi="Consolas" w:cs="Times New Roman"/>
+          <w:color w:val="4FC1FF"/>
+          <w:sz w:val="26"/>
+          <w:szCs w:val="26"/>
+        </w:rPr>
+        <w:t>data</w:t>
+      </w:r>
+      <w:r>
+        <w:rPr>
+          <w:rFonts w:ascii="Consolas" w:eastAsia="Times New Roman" w:hAnsi="Consolas" w:cs="Times New Roman"/>
+          <w:color w:val="D4D4D4"/>
+          <w:sz w:val="26"/>
+          <w:szCs w:val="26"/>
+        </w:rPr>
+        <w:t>)</w:t>
+      </w:r>
+    </w:p>
+    <w:p>
+      <w:pPr>
+        <w:shd w:val="clear" w:color="auto" w:fill="1E1E1E"/>
+        <w:spacing w:after="0" w:line="355" w:lineRule="atLeast"/>
+        <w:rPr>
+          <w:rFonts w:ascii="Consolas" w:eastAsia="Times New Roman" w:hAnsi="Consolas" w:cs="Times New Roman"/>
+          <w:color w:val="D4D4D4"/>
+          <w:sz w:val="26"/>
+          <w:szCs w:val="26"/>
+        </w:rPr>
+      </w:pPr>
+      <w:r>
+        <w:rPr>
+          <w:rFonts w:ascii="Consolas" w:eastAsia="Times New Roman" w:hAnsi="Consolas" w:cs="Times New Roman"/>
+          <w:color w:val="D4D4D4"/>
+          <w:sz w:val="26"/>
+          <w:szCs w:val="26"/>
+        </w:rPr>
+        <w:t>        }</w:t>
+      </w:r>
+    </w:p>
+    <w:p>
+      <w:pPr>
+        <w:shd w:val="clear" w:color="auto" w:fill="1E1E1E"/>
+        <w:spacing w:after="0" w:line="355" w:lineRule="atLeast"/>
+        <w:rPr>
+          <w:rFonts w:ascii="Consolas" w:eastAsia="Times New Roman" w:hAnsi="Consolas" w:cs="Times New Roman"/>
+          <w:color w:val="D4D4D4"/>
+          <w:sz w:val="26"/>
+          <w:szCs w:val="26"/>
+        </w:rPr>
+      </w:pPr>
+    </w:p>
+    <w:p>
+      <w:pPr>
+        <w:shd w:val="clear" w:color="auto" w:fill="1E1E1E"/>
+        <w:spacing w:after="0" w:line="355" w:lineRule="atLeast"/>
+        <w:rPr>
+          <w:rFonts w:ascii="Consolas" w:eastAsia="Times New Roman" w:hAnsi="Consolas" w:cs="Times New Roman"/>
+          <w:color w:val="D4D4D4"/>
+          <w:sz w:val="26"/>
+          <w:szCs w:val="26"/>
+        </w:rPr>
+      </w:pPr>
+      <w:r>
+        <w:rPr>
+          <w:rFonts w:ascii="Consolas" w:eastAsia="Times New Roman" w:hAnsi="Consolas" w:cs="Times New Roman"/>
+          <w:color w:val="D4D4D4"/>
+          <w:sz w:val="26"/>
+          <w:szCs w:val="26"/>
+        </w:rPr>
+        <w:t>        </w:t>
+      </w:r>
+      <w:r>
+        <w:rPr>
+          <w:rFonts w:ascii="Consolas" w:eastAsia="Times New Roman" w:hAnsi="Consolas" w:cs="Times New Roman"/>
+          <w:color w:val="DCDCAA"/>
+          <w:sz w:val="26"/>
+          <w:szCs w:val="26"/>
+        </w:rPr>
+        <w:t>fetchProducts</w:t>
+      </w:r>
+      <w:r>
+        <w:rPr>
+          <w:rFonts w:ascii="Consolas" w:eastAsia="Times New Roman" w:hAnsi="Consolas" w:cs="Times New Roman"/>
+          <w:color w:val="D4D4D4"/>
+          <w:sz w:val="26"/>
+          <w:szCs w:val="26"/>
+        </w:rPr>
+        <w:t>();</w:t>
+      </w:r>
+    </w:p>
+    <w:p>
+      <w:pPr>
+        <w:shd w:val="clear" w:color="auto" w:fill="1E1E1E"/>
+        <w:spacing w:after="0" w:line="355" w:lineRule="atLeast"/>
+        <w:rPr>
+          <w:rFonts w:ascii="Consolas" w:eastAsia="Times New Roman" w:hAnsi="Consolas" w:cs="Times New Roman"/>
+          <w:color w:val="D4D4D4"/>
+          <w:sz w:val="26"/>
+          <w:szCs w:val="26"/>
+        </w:rPr>
+      </w:pPr>
+      <w:r>
+        <w:rPr>
+          <w:rFonts w:ascii="Consolas" w:eastAsia="Times New Roman" w:hAnsi="Consolas" w:cs="Times New Roman"/>
+          <w:color w:val="D4D4D4"/>
+          <w:sz w:val="26"/>
+          <w:szCs w:val="26"/>
+        </w:rPr>
+        <w:t>    }, [])</w:t>
+      </w:r>
+    </w:p>
+    <w:p>
+      <w:pPr>
+        <w:shd w:val="clear" w:color="auto" w:fill="1E1E1E"/>
+        <w:spacing w:after="0" w:line="355" w:lineRule="atLeast"/>
+        <w:rPr>
+          <w:rFonts w:ascii="Consolas" w:eastAsia="Times New Roman" w:hAnsi="Consolas" w:cs="Times New Roman"/>
+          <w:color w:val="D4D4D4"/>
+          <w:sz w:val="26"/>
+          <w:szCs w:val="26"/>
+        </w:rPr>
+      </w:pPr>
+      <w:r>
+        <w:rPr>
+          <w:rFonts w:ascii="Consolas" w:eastAsia="Times New Roman" w:hAnsi="Consolas" w:cs="Times New Roman"/>
+          <w:color w:val="D4D4D4"/>
+          <w:sz w:val="26"/>
+          <w:szCs w:val="26"/>
+        </w:rPr>
+        <w:t>    </w:t>
+      </w:r>
+      <w:r>
+        <w:rPr>
+          <w:rFonts w:ascii="Consolas" w:eastAsia="Times New Roman" w:hAnsi="Consolas" w:cs="Times New Roman"/>
+          <w:color w:val="C586C0"/>
+          <w:sz w:val="26"/>
+          <w:szCs w:val="26"/>
+        </w:rPr>
+        <w:t>return</w:t>
+      </w:r>
+      <w:r>
+        <w:rPr>
+          <w:rFonts w:ascii="Consolas" w:eastAsia="Times New Roman" w:hAnsi="Consolas" w:cs="Times New Roman"/>
+          <w:color w:val="D4D4D4"/>
+          <w:sz w:val="26"/>
+          <w:szCs w:val="26"/>
+        </w:rPr>
+        <w:t> (</w:t>
+      </w:r>
+    </w:p>
+    <w:p>
+      <w:pPr>
+        <w:shd w:val="clear" w:color="auto" w:fill="1E1E1E"/>
+        <w:spacing w:after="0" w:line="355" w:lineRule="atLeast"/>
+        <w:rPr>
+          <w:rFonts w:ascii="Consolas" w:eastAsia="Times New Roman" w:hAnsi="Consolas" w:cs="Times New Roman"/>
+          <w:color w:val="D4D4D4"/>
+          <w:sz w:val="26"/>
+          <w:szCs w:val="26"/>
+        </w:rPr>
+      </w:pPr>
+      <w:r>
+        <w:rPr>
+          <w:rFonts w:ascii="Consolas" w:eastAsia="Times New Roman" w:hAnsi="Consolas" w:cs="Times New Roman"/>
+          <w:color w:val="D4D4D4"/>
+          <w:sz w:val="26"/>
+          <w:szCs w:val="26"/>
+        </w:rPr>
+        <w:t>        </w:t>
+      </w:r>
+      <w:r>
+        <w:rPr>
+          <w:rFonts w:ascii="Consolas" w:eastAsia="Times New Roman" w:hAnsi="Consolas" w:cs="Times New Roman"/>
+          <w:color w:val="808080"/>
+          <w:sz w:val="26"/>
+          <w:szCs w:val="26"/>
+        </w:rPr>
+        <w:t>&lt;&gt;</w:t>
+      </w:r>
+    </w:p>
+    <w:p>
+      <w:pPr>
+        <w:rPr>
+          <w:sz w:val="36"/>
+          <w:szCs w:val="36"/>
+        </w:rPr>
+      </w:pPr>
+    </w:p>
+    <w:p>
+      <w:pPr>
+        <w:rPr>
+          <w:sz w:val="36"/>
+          <w:szCs w:val="36"/>
+        </w:rPr>
+      </w:pPr>
+      <w:r>
+        <w:rPr>
+          <w:sz w:val="36"/>
+          <w:szCs w:val="36"/>
+        </w:rPr>
+        <w:t xml:space="preserve">ENV in global we can put a API keys,global variables  </w:t>
+      </w:r>
+    </w:p>
+    <w:p>
+      <w:pPr>
+        <w:rPr>
+          <w:sz w:val="36"/>
+          <w:szCs w:val="36"/>
+        </w:rPr>
+      </w:pPr>
+    </w:p>
+    <w:p>
+      <w:pPr>
+        <w:rPr>
+          <w:sz w:val="36"/>
+          <w:szCs w:val="36"/>
+        </w:rPr>
+      </w:pPr>
+      <w:r>
+        <w:rPr>
+          <w:sz w:val="36"/>
+          <w:szCs w:val="36"/>
+        </w:rPr>
+        <w:t xml:space="preserve">Connecting Mongo Db and Node.js server </w:t>
+      </w:r>
+    </w:p>
+    <w:p>
+      <w:pPr>
+        <w:shd w:val="clear" w:color="auto" w:fill="1E1E1E"/>
+        <w:spacing w:after="0" w:line="355" w:lineRule="atLeast"/>
+        <w:rPr>
+          <w:rFonts w:ascii="Consolas" w:eastAsia="Times New Roman" w:hAnsi="Consolas" w:cs="Times New Roman"/>
+          <w:color w:val="D4D4D4"/>
+          <w:sz w:val="26"/>
+          <w:szCs w:val="26"/>
+        </w:rPr>
+      </w:pPr>
+      <w:r>
+        <w:rPr>
+          <w:rFonts w:ascii="Consolas" w:eastAsia="Times New Roman" w:hAnsi="Consolas" w:cs="Times New Roman"/>
+          <w:color w:val="C586C0"/>
+          <w:sz w:val="26"/>
+          <w:szCs w:val="26"/>
+        </w:rPr>
+        <w:t>import</w:t>
+      </w:r>
+      <w:r>
+        <w:rPr>
+          <w:rFonts w:ascii="Consolas" w:eastAsia="Times New Roman" w:hAnsi="Consolas" w:cs="Times New Roman"/>
+          <w:color w:val="D4D4D4"/>
+          <w:sz w:val="26"/>
+          <w:szCs w:val="26"/>
+        </w:rPr>
+        <w:t> </w:t>
+      </w:r>
+      <w:r>
+        <w:rPr>
+          <w:rFonts w:ascii="Consolas" w:eastAsia="Times New Roman" w:hAnsi="Consolas" w:cs="Times New Roman"/>
+          <w:color w:val="9CDCFE"/>
+          <w:sz w:val="26"/>
+          <w:szCs w:val="26"/>
+        </w:rPr>
+        <w:t>mongoose</w:t>
+      </w:r>
+      <w:r>
+        <w:rPr>
+          <w:rFonts w:ascii="Consolas" w:eastAsia="Times New Roman" w:hAnsi="Consolas" w:cs="Times New Roman"/>
+          <w:color w:val="D4D4D4"/>
+          <w:sz w:val="26"/>
+          <w:szCs w:val="26"/>
+        </w:rPr>
+        <w:t> </w:t>
+      </w:r>
+      <w:r>
+        <w:rPr>
+          <w:rFonts w:ascii="Consolas" w:eastAsia="Times New Roman" w:hAnsi="Consolas" w:cs="Times New Roman"/>
+          <w:color w:val="C586C0"/>
+          <w:sz w:val="26"/>
+          <w:szCs w:val="26"/>
+        </w:rPr>
+        <w:t>from</w:t>
+      </w:r>
+      <w:r>
+        <w:rPr>
+          <w:rFonts w:ascii="Consolas" w:eastAsia="Times New Roman" w:hAnsi="Consolas" w:cs="Times New Roman"/>
+          <w:color w:val="D4D4D4"/>
+          <w:sz w:val="26"/>
+          <w:szCs w:val="26"/>
+        </w:rPr>
+        <w:t> </w:t>
+      </w:r>
+      <w:r>
+        <w:rPr>
+          <w:rFonts w:ascii="Consolas" w:eastAsia="Times New Roman" w:hAnsi="Consolas" w:cs="Times New Roman"/>
+          <w:color w:val="CE9178"/>
+          <w:sz w:val="26"/>
+          <w:szCs w:val="26"/>
+        </w:rPr>
+        <w:t>'mongoose'</w:t>
+      </w:r>
+    </w:p>
+    <w:p>
+      <w:pPr>
+        <w:shd w:val="clear" w:color="auto" w:fill="1E1E1E"/>
+        <w:spacing w:after="0" w:line="355" w:lineRule="atLeast"/>
+        <w:rPr>
+          <w:rFonts w:ascii="Consolas" w:eastAsia="Times New Roman" w:hAnsi="Consolas" w:cs="Times New Roman"/>
+          <w:color w:val="D4D4D4"/>
+          <w:sz w:val="26"/>
+          <w:szCs w:val="26"/>
+        </w:rPr>
+      </w:pPr>
+    </w:p>
+    <w:p>
+      <w:pPr>
+        <w:shd w:val="clear" w:color="auto" w:fill="1E1E1E"/>
+        <w:spacing w:after="0" w:line="355" w:lineRule="atLeast"/>
+        <w:rPr>
+          <w:rFonts w:ascii="Consolas" w:eastAsia="Times New Roman" w:hAnsi="Consolas" w:cs="Times New Roman"/>
+          <w:color w:val="D4D4D4"/>
+          <w:sz w:val="26"/>
+          <w:szCs w:val="26"/>
+        </w:rPr>
+      </w:pPr>
+      <w:r>
+        <w:rPr>
+          <w:rFonts w:ascii="Consolas" w:eastAsia="Times New Roman" w:hAnsi="Consolas" w:cs="Times New Roman"/>
+          <w:color w:val="569CD6"/>
+          <w:sz w:val="26"/>
+          <w:szCs w:val="26"/>
+        </w:rPr>
+        <w:t>const</w:t>
+      </w:r>
+      <w:r>
+        <w:rPr>
+          <w:rFonts w:ascii="Consolas" w:eastAsia="Times New Roman" w:hAnsi="Consolas" w:cs="Times New Roman"/>
+          <w:color w:val="D4D4D4"/>
+          <w:sz w:val="26"/>
+          <w:szCs w:val="26"/>
+        </w:rPr>
+        <w:t> </w:t>
+      </w:r>
+      <w:r>
+        <w:rPr>
+          <w:rFonts w:ascii="Consolas" w:eastAsia="Times New Roman" w:hAnsi="Consolas" w:cs="Times New Roman"/>
+          <w:color w:val="DCDCAA"/>
+          <w:sz w:val="26"/>
+          <w:szCs w:val="26"/>
+        </w:rPr>
+        <w:t>connectDB</w:t>
+      </w:r>
+      <w:r>
+        <w:rPr>
+          <w:rFonts w:ascii="Consolas" w:eastAsia="Times New Roman" w:hAnsi="Consolas" w:cs="Times New Roman"/>
+          <w:color w:val="D4D4D4"/>
+          <w:sz w:val="26"/>
+          <w:szCs w:val="26"/>
+        </w:rPr>
+        <w:t> = </w:t>
+      </w:r>
+      <w:r>
+        <w:rPr>
+          <w:rFonts w:ascii="Consolas" w:eastAsia="Times New Roman" w:hAnsi="Consolas" w:cs="Times New Roman"/>
+          <w:color w:val="569CD6"/>
+          <w:sz w:val="26"/>
+          <w:szCs w:val="26"/>
+        </w:rPr>
+        <w:t>async</w:t>
+      </w:r>
+      <w:r>
+        <w:rPr>
+          <w:rFonts w:ascii="Consolas" w:eastAsia="Times New Roman" w:hAnsi="Consolas" w:cs="Times New Roman"/>
+          <w:color w:val="D4D4D4"/>
+          <w:sz w:val="26"/>
+          <w:szCs w:val="26"/>
+        </w:rPr>
+        <w:t> () </w:t>
+      </w:r>
+      <w:r>
+        <w:rPr>
+          <w:rFonts w:ascii="Consolas" w:eastAsia="Times New Roman" w:hAnsi="Consolas" w:cs="Times New Roman"/>
+          <w:color w:val="569CD6"/>
+          <w:sz w:val="26"/>
+          <w:szCs w:val="26"/>
+        </w:rPr>
+        <w:t>=&gt;</w:t>
+      </w:r>
+      <w:r>
+        <w:rPr>
+          <w:rFonts w:ascii="Consolas" w:eastAsia="Times New Roman" w:hAnsi="Consolas" w:cs="Times New Roman"/>
+          <w:color w:val="D4D4D4"/>
+          <w:sz w:val="26"/>
+          <w:szCs w:val="26"/>
+        </w:rPr>
+        <w:t> {</w:t>
+      </w:r>
+    </w:p>
+    <w:p>
+      <w:pPr>
+        <w:shd w:val="clear" w:color="auto" w:fill="1E1E1E"/>
+        <w:spacing w:after="0" w:line="355" w:lineRule="atLeast"/>
+        <w:rPr>
+          <w:rFonts w:ascii="Consolas" w:eastAsia="Times New Roman" w:hAnsi="Consolas" w:cs="Times New Roman"/>
+          <w:color w:val="D4D4D4"/>
+          <w:sz w:val="26"/>
+          <w:szCs w:val="26"/>
+        </w:rPr>
+      </w:pPr>
+      <w:r>
+        <w:rPr>
+          <w:rFonts w:ascii="Consolas" w:eastAsia="Times New Roman" w:hAnsi="Consolas" w:cs="Times New Roman"/>
+          <w:color w:val="D4D4D4"/>
+          <w:sz w:val="26"/>
+          <w:szCs w:val="26"/>
+        </w:rPr>
+        <w:t>    </w:t>
+      </w:r>
+      <w:r>
+        <w:rPr>
+          <w:rFonts w:ascii="Consolas" w:eastAsia="Times New Roman" w:hAnsi="Consolas" w:cs="Times New Roman"/>
+          <w:color w:val="C586C0"/>
+          <w:sz w:val="26"/>
+          <w:szCs w:val="26"/>
+        </w:rPr>
+        <w:t>try</w:t>
+      </w:r>
+      <w:r>
+        <w:rPr>
+          <w:rFonts w:ascii="Consolas" w:eastAsia="Times New Roman" w:hAnsi="Consolas" w:cs="Times New Roman"/>
+          <w:color w:val="D4D4D4"/>
+          <w:sz w:val="26"/>
+          <w:szCs w:val="26"/>
+        </w:rPr>
+        <w:t> {</w:t>
+      </w:r>
+    </w:p>
+    <w:p>
+      <w:pPr>
+        <w:shd w:val="clear" w:color="auto" w:fill="1E1E1E"/>
+        <w:spacing w:after="0" w:line="355" w:lineRule="atLeast"/>
+        <w:rPr>
+          <w:rFonts w:ascii="Consolas" w:eastAsia="Times New Roman" w:hAnsi="Consolas" w:cs="Times New Roman"/>
+          <w:color w:val="D4D4D4"/>
+          <w:sz w:val="26"/>
+          <w:szCs w:val="26"/>
+        </w:rPr>
+      </w:pPr>
+      <w:r>
+        <w:rPr>
+          <w:rFonts w:ascii="Consolas" w:eastAsia="Times New Roman" w:hAnsi="Consolas" w:cs="Times New Roman"/>
+          <w:color w:val="D4D4D4"/>
+          <w:sz w:val="26"/>
+          <w:szCs w:val="26"/>
+        </w:rPr>
         <w:lastRenderedPageBreak/>
-        <w:t>Fetching data from server with axios</w:t>
-      </w:r>
-    </w:p>
-    <w:p>
-      <w:pPr>
-        <w:shd w:val="clear" w:color="auto" w:fill="1E1E1E"/>
-        <w:spacing w:after="0" w:line="355" w:lineRule="atLeast"/>
-        <w:rPr>
-          <w:rFonts w:ascii="Consolas" w:eastAsia="Times New Roman" w:hAnsi="Consolas" w:cs="Times New Roman"/>
-          <w:color w:val="D4D4D4"/>
-          <w:sz w:val="26"/>
-          <w:szCs w:val="26"/>
-        </w:rPr>
-      </w:pPr>
+        <w:t>        </w:t>
+      </w:r>
+      <w:r>
+        <w:rPr>
+          <w:rFonts w:ascii="Consolas" w:eastAsia="Times New Roman" w:hAnsi="Consolas" w:cs="Times New Roman"/>
+          <w:color w:val="569CD6"/>
+          <w:sz w:val="26"/>
+          <w:szCs w:val="26"/>
+        </w:rPr>
+        <w:t>const</w:t>
+      </w:r>
+      <w:r>
+        <w:rPr>
+          <w:rFonts w:ascii="Consolas" w:eastAsia="Times New Roman" w:hAnsi="Consolas" w:cs="Times New Roman"/>
+          <w:color w:val="D4D4D4"/>
+          <w:sz w:val="26"/>
+          <w:szCs w:val="26"/>
+        </w:rPr>
+        <w:t> </w:t>
+      </w:r>
+      <w:r>
+        <w:rPr>
+          <w:rFonts w:ascii="Consolas" w:eastAsia="Times New Roman" w:hAnsi="Consolas" w:cs="Times New Roman"/>
+          <w:color w:val="4FC1FF"/>
+          <w:sz w:val="26"/>
+          <w:szCs w:val="26"/>
+        </w:rPr>
+        <w:t>conn</w:t>
+      </w:r>
+      <w:r>
+        <w:rPr>
+          <w:rFonts w:ascii="Consolas" w:eastAsia="Times New Roman" w:hAnsi="Consolas" w:cs="Times New Roman"/>
+          <w:color w:val="D4D4D4"/>
+          <w:sz w:val="26"/>
+          <w:szCs w:val="26"/>
+        </w:rPr>
+        <w:t> = </w:t>
+      </w:r>
       <w:r>
         <w:rPr>
           <w:rFonts w:ascii="Consolas" w:eastAsia="Times New Roman" w:hAnsi="Consolas" w:cs="Times New Roman"/>
@@ -1711,7 +3154,7 @@
           <w:sz w:val="26"/>
           <w:szCs w:val="26"/>
         </w:rPr>
-        <w:t>import</w:t>
+        <w:t>await</w:t>
       </w:r>
       <w:r>
         <w:rPr>
@@ -1725,20 +3168,56 @@
       <w:r>
         <w:rPr>
           <w:rFonts w:ascii="Consolas" w:eastAsia="Times New Roman" w:hAnsi="Consolas" w:cs="Times New Roman"/>
+          <w:color w:val="4EC9B0"/>
+          <w:sz w:val="26"/>
+          <w:szCs w:val="26"/>
+        </w:rPr>
+        <w:t>mongoose</w:t>
+      </w:r>
+      <w:r>
+        <w:rPr>
+          <w:rFonts w:ascii="Consolas" w:eastAsia="Times New Roman" w:hAnsi="Consolas" w:cs="Times New Roman"/>
+          <w:color w:val="D4D4D4"/>
+          <w:sz w:val="26"/>
+          <w:szCs w:val="26"/>
+        </w:rPr>
+        <w:t>.</w:t>
+      </w:r>
+      <w:r>
+        <w:rPr>
+          <w:rFonts w:ascii="Consolas" w:eastAsia="Times New Roman" w:hAnsi="Consolas" w:cs="Times New Roman"/>
+          <w:color w:val="DCDCAA"/>
+          <w:sz w:val="26"/>
+          <w:szCs w:val="26"/>
+        </w:rPr>
+        <w:t>connect</w:t>
+      </w:r>
+      <w:r>
+        <w:rPr>
+          <w:rFonts w:ascii="Consolas" w:eastAsia="Times New Roman" w:hAnsi="Consolas" w:cs="Times New Roman"/>
+          <w:color w:val="D4D4D4"/>
+          <w:sz w:val="26"/>
+          <w:szCs w:val="26"/>
+        </w:rPr>
+        <w:t>(</w:t>
+      </w:r>
+      <w:r>
+        <w:rPr>
+          <w:rFonts w:ascii="Consolas" w:eastAsia="Times New Roman" w:hAnsi="Consolas" w:cs="Times New Roman"/>
           <w:color w:val="9CDCFE"/>
           <w:sz w:val="26"/>
           <w:szCs w:val="26"/>
         </w:rPr>
-        <w:t>React</w:t>
-      </w:r>
-      <w:r>
-        <w:rPr>
-          <w:rFonts w:ascii="Consolas" w:eastAsia="Times New Roman" w:hAnsi="Consolas" w:cs="Times New Roman"/>
-          <w:color w:val="D4D4D4"/>
-          <w:sz w:val="26"/>
-          <w:szCs w:val="26"/>
-        </w:rPr>
-        <w:t>, { </w:t>
+        <w:t>process</w:t>
+      </w:r>
+      <w:r>
+        <w:rPr>
+          <w:rFonts w:ascii="Consolas" w:eastAsia="Times New Roman" w:hAnsi="Consolas" w:cs="Times New Roman"/>
+          <w:color w:val="D4D4D4"/>
+          <w:sz w:val="26"/>
+          <w:szCs w:val="26"/>
+        </w:rPr>
+        <w:t>.</w:t>
       </w:r>
       <w:r>
         <w:rPr>
@@ -1747,16 +3226,55 @@
           <w:sz w:val="26"/>
           <w:szCs w:val="26"/>
         </w:rPr>
-        <w:t>useState</w:t>
-      </w:r>
-      <w:r>
-        <w:rPr>
-          <w:rFonts w:ascii="Consolas" w:eastAsia="Times New Roman" w:hAnsi="Consolas" w:cs="Times New Roman"/>
-          <w:color w:val="D4D4D4"/>
-          <w:sz w:val="26"/>
-          <w:szCs w:val="26"/>
-        </w:rPr>
-        <w:t>, </w:t>
+        <w:t>env</w:t>
+      </w:r>
+      <w:r>
+        <w:rPr>
+          <w:rFonts w:ascii="Consolas" w:eastAsia="Times New Roman" w:hAnsi="Consolas" w:cs="Times New Roman"/>
+          <w:color w:val="D4D4D4"/>
+          <w:sz w:val="26"/>
+          <w:szCs w:val="26"/>
+        </w:rPr>
+        <w:t>.</w:t>
+      </w:r>
+      <w:r>
+        <w:rPr>
+          <w:rFonts w:ascii="Consolas" w:eastAsia="Times New Roman" w:hAnsi="Consolas" w:cs="Times New Roman"/>
+          <w:color w:val="4FC1FF"/>
+          <w:sz w:val="26"/>
+          <w:szCs w:val="26"/>
+        </w:rPr>
+        <w:t>MONGO_URI</w:t>
+      </w:r>
+      <w:r>
+        <w:rPr>
+          <w:rFonts w:ascii="Consolas" w:eastAsia="Times New Roman" w:hAnsi="Consolas" w:cs="Times New Roman"/>
+          <w:color w:val="D4D4D4"/>
+          <w:sz w:val="26"/>
+          <w:szCs w:val="26"/>
+        </w:rPr>
+        <w:t>, {</w:t>
+      </w:r>
+    </w:p>
+    <w:p>
+      <w:pPr>
+        <w:shd w:val="clear" w:color="auto" w:fill="1E1E1E"/>
+        <w:spacing w:after="0" w:line="355" w:lineRule="atLeast"/>
+        <w:rPr>
+          <w:rFonts w:ascii="Consolas" w:eastAsia="Times New Roman" w:hAnsi="Consolas" w:cs="Times New Roman"/>
+          <w:color w:val="D4D4D4"/>
+          <w:sz w:val="26"/>
+          <w:szCs w:val="26"/>
+        </w:rPr>
+      </w:pPr>
+      <w:r>
+        <w:rPr>
+          <w:rFonts w:ascii="Consolas" w:eastAsia="Times New Roman" w:hAnsi="Consolas" w:cs="Times New Roman"/>
+          <w:color w:val="D4D4D4"/>
+          <w:sz w:val="26"/>
+          <w:szCs w:val="26"/>
+        </w:rPr>
+        <w:t>            </w:t>
       </w:r>
       <w:r>
         <w:rPr>
@@ -1765,16 +3283,340 @@
           <w:sz w:val="26"/>
           <w:szCs w:val="26"/>
         </w:rPr>
-        <w:t>useEffect</w:t>
-      </w:r>
-      <w:r>
-        <w:rPr>
-          <w:rFonts w:ascii="Consolas" w:eastAsia="Times New Roman" w:hAnsi="Consolas" w:cs="Times New Roman"/>
-          <w:color w:val="D4D4D4"/>
-          <w:sz w:val="26"/>
-          <w:szCs w:val="26"/>
-        </w:rPr>
-        <w:t> } </w:t>
+        <w:t>useUnifiedTopology:</w:t>
+      </w:r>
+      <w:r>
+        <w:rPr>
+          <w:rFonts w:ascii="Consolas" w:eastAsia="Times New Roman" w:hAnsi="Consolas" w:cs="Times New Roman"/>
+          <w:color w:val="D4D4D4"/>
+          <w:sz w:val="26"/>
+          <w:szCs w:val="26"/>
+        </w:rPr>
+        <w:t> </w:t>
+      </w:r>
+      <w:r>
+        <w:rPr>
+          <w:rFonts w:ascii="Consolas" w:eastAsia="Times New Roman" w:hAnsi="Consolas" w:cs="Times New Roman"/>
+          <w:color w:val="569CD6"/>
+          <w:sz w:val="26"/>
+          <w:szCs w:val="26"/>
+        </w:rPr>
+        <w:t>true</w:t>
+      </w:r>
+      <w:r>
+        <w:rPr>
+          <w:rFonts w:ascii="Consolas" w:eastAsia="Times New Roman" w:hAnsi="Consolas" w:cs="Times New Roman"/>
+          <w:color w:val="D4D4D4"/>
+          <w:sz w:val="26"/>
+          <w:szCs w:val="26"/>
+        </w:rPr>
+        <w:t>,</w:t>
+      </w:r>
+    </w:p>
+    <w:p>
+      <w:pPr>
+        <w:shd w:val="clear" w:color="auto" w:fill="1E1E1E"/>
+        <w:spacing w:after="0" w:line="355" w:lineRule="atLeast"/>
+        <w:rPr>
+          <w:rFonts w:ascii="Consolas" w:eastAsia="Times New Roman" w:hAnsi="Consolas" w:cs="Times New Roman"/>
+          <w:color w:val="D4D4D4"/>
+          <w:sz w:val="26"/>
+          <w:szCs w:val="26"/>
+        </w:rPr>
+      </w:pPr>
+      <w:r>
+        <w:rPr>
+          <w:rFonts w:ascii="Consolas" w:eastAsia="Times New Roman" w:hAnsi="Consolas" w:cs="Times New Roman"/>
+          <w:color w:val="D4D4D4"/>
+          <w:sz w:val="26"/>
+          <w:szCs w:val="26"/>
+        </w:rPr>
+        <w:t>            </w:t>
+      </w:r>
+      <w:r>
+        <w:rPr>
+          <w:rFonts w:ascii="Consolas" w:eastAsia="Times New Roman" w:hAnsi="Consolas" w:cs="Times New Roman"/>
+          <w:color w:val="9CDCFE"/>
+          <w:sz w:val="26"/>
+          <w:szCs w:val="26"/>
+        </w:rPr>
+        <w:t>useNewUrlParser:</w:t>
+      </w:r>
+      <w:r>
+        <w:rPr>
+          <w:rFonts w:ascii="Consolas" w:eastAsia="Times New Roman" w:hAnsi="Consolas" w:cs="Times New Roman"/>
+          <w:color w:val="D4D4D4"/>
+          <w:sz w:val="26"/>
+          <w:szCs w:val="26"/>
+        </w:rPr>
+        <w:t> </w:t>
+      </w:r>
+      <w:r>
+        <w:rPr>
+          <w:rFonts w:ascii="Consolas" w:eastAsia="Times New Roman" w:hAnsi="Consolas" w:cs="Times New Roman"/>
+          <w:color w:val="569CD6"/>
+          <w:sz w:val="26"/>
+          <w:szCs w:val="26"/>
+        </w:rPr>
+        <w:t>true</w:t>
+      </w:r>
+      <w:r>
+        <w:rPr>
+          <w:rFonts w:ascii="Consolas" w:eastAsia="Times New Roman" w:hAnsi="Consolas" w:cs="Times New Roman"/>
+          <w:color w:val="D4D4D4"/>
+          <w:sz w:val="26"/>
+          <w:szCs w:val="26"/>
+        </w:rPr>
+        <w:t>,</w:t>
+      </w:r>
+    </w:p>
+    <w:p>
+      <w:pPr>
+        <w:shd w:val="clear" w:color="auto" w:fill="1E1E1E"/>
+        <w:spacing w:after="0" w:line="355" w:lineRule="atLeast"/>
+        <w:rPr>
+          <w:rFonts w:ascii="Consolas" w:eastAsia="Times New Roman" w:hAnsi="Consolas" w:cs="Times New Roman"/>
+          <w:color w:val="D4D4D4"/>
+          <w:sz w:val="26"/>
+          <w:szCs w:val="26"/>
+        </w:rPr>
+      </w:pPr>
+      <w:r>
+        <w:rPr>
+          <w:rFonts w:ascii="Consolas" w:eastAsia="Times New Roman" w:hAnsi="Consolas" w:cs="Times New Roman"/>
+          <w:color w:val="D4D4D4"/>
+          <w:sz w:val="26"/>
+          <w:szCs w:val="26"/>
+        </w:rPr>
+        <w:t>            </w:t>
+      </w:r>
+      <w:r>
+        <w:rPr>
+          <w:rFonts w:ascii="Consolas" w:eastAsia="Times New Roman" w:hAnsi="Consolas" w:cs="Times New Roman"/>
+          <w:color w:val="9CDCFE"/>
+          <w:sz w:val="26"/>
+          <w:szCs w:val="26"/>
+        </w:rPr>
+        <w:t>useCreateIndex:</w:t>
+      </w:r>
+      <w:r>
+        <w:rPr>
+          <w:rFonts w:ascii="Consolas" w:eastAsia="Times New Roman" w:hAnsi="Consolas" w:cs="Times New Roman"/>
+          <w:color w:val="D4D4D4"/>
+          <w:sz w:val="26"/>
+          <w:szCs w:val="26"/>
+        </w:rPr>
+        <w:t> </w:t>
+      </w:r>
+      <w:r>
+        <w:rPr>
+          <w:rFonts w:ascii="Consolas" w:eastAsia="Times New Roman" w:hAnsi="Consolas" w:cs="Times New Roman"/>
+          <w:color w:val="569CD6"/>
+          <w:sz w:val="26"/>
+          <w:szCs w:val="26"/>
+        </w:rPr>
+        <w:t>true</w:t>
+      </w:r>
+    </w:p>
+    <w:p>
+      <w:pPr>
+        <w:shd w:val="clear" w:color="auto" w:fill="1E1E1E"/>
+        <w:spacing w:after="0" w:line="355" w:lineRule="atLeast"/>
+        <w:rPr>
+          <w:rFonts w:ascii="Consolas" w:eastAsia="Times New Roman" w:hAnsi="Consolas" w:cs="Times New Roman"/>
+          <w:color w:val="D4D4D4"/>
+          <w:sz w:val="26"/>
+          <w:szCs w:val="26"/>
+        </w:rPr>
+      </w:pPr>
+    </w:p>
+    <w:p>
+      <w:pPr>
+        <w:shd w:val="clear" w:color="auto" w:fill="1E1E1E"/>
+        <w:spacing w:after="0" w:line="355" w:lineRule="atLeast"/>
+        <w:rPr>
+          <w:rFonts w:ascii="Consolas" w:eastAsia="Times New Roman" w:hAnsi="Consolas" w:cs="Times New Roman"/>
+          <w:color w:val="D4D4D4"/>
+          <w:sz w:val="26"/>
+          <w:szCs w:val="26"/>
+        </w:rPr>
+      </w:pPr>
+      <w:r>
+        <w:rPr>
+          <w:rFonts w:ascii="Consolas" w:eastAsia="Times New Roman" w:hAnsi="Consolas" w:cs="Times New Roman"/>
+          <w:color w:val="D4D4D4"/>
+          <w:sz w:val="26"/>
+          <w:szCs w:val="26"/>
+        </w:rPr>
+        <w:t>        })</w:t>
+      </w:r>
+    </w:p>
+    <w:p>
+      <w:pPr>
+        <w:shd w:val="clear" w:color="auto" w:fill="1E1E1E"/>
+        <w:spacing w:after="0" w:line="355" w:lineRule="atLeast"/>
+        <w:rPr>
+          <w:rFonts w:ascii="Consolas" w:eastAsia="Times New Roman" w:hAnsi="Consolas" w:cs="Times New Roman"/>
+          <w:color w:val="D4D4D4"/>
+          <w:sz w:val="26"/>
+          <w:szCs w:val="26"/>
+        </w:rPr>
+      </w:pPr>
+      <w:r>
+        <w:rPr>
+          <w:rFonts w:ascii="Consolas" w:eastAsia="Times New Roman" w:hAnsi="Consolas" w:cs="Times New Roman"/>
+          <w:color w:val="D4D4D4"/>
+          <w:sz w:val="26"/>
+          <w:szCs w:val="26"/>
+        </w:rPr>
+        <w:t>        </w:t>
+      </w:r>
+      <w:r>
+        <w:rPr>
+          <w:rFonts w:ascii="Consolas" w:eastAsia="Times New Roman" w:hAnsi="Consolas" w:cs="Times New Roman"/>
+          <w:color w:val="9CDCFE"/>
+          <w:sz w:val="26"/>
+          <w:szCs w:val="26"/>
+        </w:rPr>
+        <w:t>console</w:t>
+      </w:r>
+      <w:r>
+        <w:rPr>
+          <w:rFonts w:ascii="Consolas" w:eastAsia="Times New Roman" w:hAnsi="Consolas" w:cs="Times New Roman"/>
+          <w:color w:val="D4D4D4"/>
+          <w:sz w:val="26"/>
+          <w:szCs w:val="26"/>
+        </w:rPr>
+        <w:t>.</w:t>
+      </w:r>
+      <w:r>
+        <w:rPr>
+          <w:rFonts w:ascii="Consolas" w:eastAsia="Times New Roman" w:hAnsi="Consolas" w:cs="Times New Roman"/>
+          <w:color w:val="DCDCAA"/>
+          <w:sz w:val="26"/>
+          <w:szCs w:val="26"/>
+        </w:rPr>
+        <w:t>log</w:t>
+      </w:r>
+      <w:r>
+        <w:rPr>
+          <w:rFonts w:ascii="Consolas" w:eastAsia="Times New Roman" w:hAnsi="Consolas" w:cs="Times New Roman"/>
+          <w:color w:val="D4D4D4"/>
+          <w:sz w:val="26"/>
+          <w:szCs w:val="26"/>
+        </w:rPr>
+        <w:t>(</w:t>
+      </w:r>
+      <w:r>
+        <w:rPr>
+          <w:rFonts w:ascii="Consolas" w:eastAsia="Times New Roman" w:hAnsi="Consolas" w:cs="Times New Roman"/>
+          <w:color w:val="CE9178"/>
+          <w:sz w:val="26"/>
+          <w:szCs w:val="26"/>
+        </w:rPr>
+        <w:t>`MongoDB Connected: </w:t>
+      </w:r>
+      <w:r>
+        <w:rPr>
+          <w:rFonts w:ascii="Consolas" w:eastAsia="Times New Roman" w:hAnsi="Consolas" w:cs="Times New Roman"/>
+          <w:color w:val="569CD6"/>
+          <w:sz w:val="26"/>
+          <w:szCs w:val="26"/>
+        </w:rPr>
+        <w:t>${</w:t>
+      </w:r>
+      <w:r>
+        <w:rPr>
+          <w:rFonts w:ascii="Consolas" w:eastAsia="Times New Roman" w:hAnsi="Consolas" w:cs="Times New Roman"/>
+          <w:color w:val="4FC1FF"/>
+          <w:sz w:val="26"/>
+          <w:szCs w:val="26"/>
+        </w:rPr>
+        <w:t>conn</w:t>
+      </w:r>
+      <w:r>
+        <w:rPr>
+          <w:rFonts w:ascii="Consolas" w:eastAsia="Times New Roman" w:hAnsi="Consolas" w:cs="Times New Roman"/>
+          <w:color w:val="D4D4D4"/>
+          <w:sz w:val="26"/>
+          <w:szCs w:val="26"/>
+        </w:rPr>
+        <w:t>.</w:t>
+      </w:r>
+      <w:r>
+        <w:rPr>
+          <w:rFonts w:ascii="Consolas" w:eastAsia="Times New Roman" w:hAnsi="Consolas" w:cs="Times New Roman"/>
+          <w:color w:val="9CDCFE"/>
+          <w:sz w:val="26"/>
+          <w:szCs w:val="26"/>
+        </w:rPr>
+        <w:t>connection</w:t>
+      </w:r>
+      <w:r>
+        <w:rPr>
+          <w:rFonts w:ascii="Consolas" w:eastAsia="Times New Roman" w:hAnsi="Consolas" w:cs="Times New Roman"/>
+          <w:color w:val="D4D4D4"/>
+          <w:sz w:val="26"/>
+          <w:szCs w:val="26"/>
+        </w:rPr>
+        <w:t>.</w:t>
+      </w:r>
+      <w:r>
+        <w:rPr>
+          <w:rFonts w:ascii="Consolas" w:eastAsia="Times New Roman" w:hAnsi="Consolas" w:cs="Times New Roman"/>
+          <w:color w:val="9CDCFE"/>
+          <w:sz w:val="26"/>
+          <w:szCs w:val="26"/>
+        </w:rPr>
+        <w:t>host</w:t>
+      </w:r>
+      <w:r>
+        <w:rPr>
+          <w:rFonts w:ascii="Consolas" w:eastAsia="Times New Roman" w:hAnsi="Consolas" w:cs="Times New Roman"/>
+          <w:color w:val="569CD6"/>
+          <w:sz w:val="26"/>
+          <w:szCs w:val="26"/>
+        </w:rPr>
+        <w:t>}</w:t>
+      </w:r>
+      <w:r>
+        <w:rPr>
+          <w:rFonts w:ascii="Consolas" w:eastAsia="Times New Roman" w:hAnsi="Consolas" w:cs="Times New Roman"/>
+          <w:color w:val="CE9178"/>
+          <w:sz w:val="26"/>
+          <w:szCs w:val="26"/>
+        </w:rPr>
+        <w:t>`</w:t>
+      </w:r>
+      <w:r>
+        <w:rPr>
+          <w:rFonts w:ascii="Consolas" w:eastAsia="Times New Roman" w:hAnsi="Consolas" w:cs="Times New Roman"/>
+          <w:color w:val="D4D4D4"/>
+          <w:sz w:val="26"/>
+          <w:szCs w:val="26"/>
+        </w:rPr>
+        <w:t>)</w:t>
+      </w:r>
+    </w:p>
+    <w:p>
+      <w:pPr>
+        <w:shd w:val="clear" w:color="auto" w:fill="1E1E1E"/>
+        <w:spacing w:after="0" w:line="355" w:lineRule="atLeast"/>
+        <w:rPr>
+          <w:rFonts w:ascii="Consolas" w:eastAsia="Times New Roman" w:hAnsi="Consolas" w:cs="Times New Roman"/>
+          <w:color w:val="D4D4D4"/>
+          <w:sz w:val="26"/>
+          <w:szCs w:val="26"/>
+        </w:rPr>
+      </w:pPr>
+      <w:r>
+        <w:rPr>
+          <w:rFonts w:ascii="Consolas" w:eastAsia="Times New Roman" w:hAnsi="Consolas" w:cs="Times New Roman"/>
+          <w:color w:val="D4D4D4"/>
+          <w:sz w:val="26"/>
+          <w:szCs w:val="26"/>
+        </w:rPr>
+        <w:t>    } </w:t>
       </w:r>
       <w:r>
         <w:rPr>
@@ -1783,7 +3625,337 @@
           <w:sz w:val="26"/>
           <w:szCs w:val="26"/>
         </w:rPr>
-        <w:t>from</w:t>
+        <w:t>catch</w:t>
+      </w:r>
+      <w:r>
+        <w:rPr>
+          <w:rFonts w:ascii="Consolas" w:eastAsia="Times New Roman" w:hAnsi="Consolas" w:cs="Times New Roman"/>
+          <w:color w:val="D4D4D4"/>
+          <w:sz w:val="26"/>
+          <w:szCs w:val="26"/>
+        </w:rPr>
+        <w:t> (</w:t>
+      </w:r>
+      <w:r>
+        <w:rPr>
+          <w:rFonts w:ascii="Consolas" w:eastAsia="Times New Roman" w:hAnsi="Consolas" w:cs="Times New Roman"/>
+          <w:color w:val="9CDCFE"/>
+          <w:sz w:val="26"/>
+          <w:szCs w:val="26"/>
+        </w:rPr>
+        <w:t>error</w:t>
+      </w:r>
+      <w:r>
+        <w:rPr>
+          <w:rFonts w:ascii="Consolas" w:eastAsia="Times New Roman" w:hAnsi="Consolas" w:cs="Times New Roman"/>
+          <w:color w:val="D4D4D4"/>
+          <w:sz w:val="26"/>
+          <w:szCs w:val="26"/>
+        </w:rPr>
+        <w:t>) {</w:t>
+      </w:r>
+    </w:p>
+    <w:p>
+      <w:pPr>
+        <w:shd w:val="clear" w:color="auto" w:fill="1E1E1E"/>
+        <w:spacing w:after="0" w:line="355" w:lineRule="atLeast"/>
+        <w:rPr>
+          <w:rFonts w:ascii="Consolas" w:eastAsia="Times New Roman" w:hAnsi="Consolas" w:cs="Times New Roman"/>
+          <w:color w:val="D4D4D4"/>
+          <w:sz w:val="26"/>
+          <w:szCs w:val="26"/>
+        </w:rPr>
+      </w:pPr>
+    </w:p>
+    <w:p>
+      <w:pPr>
+        <w:shd w:val="clear" w:color="auto" w:fill="1E1E1E"/>
+        <w:spacing w:after="0" w:line="355" w:lineRule="atLeast"/>
+        <w:rPr>
+          <w:rFonts w:ascii="Consolas" w:eastAsia="Times New Roman" w:hAnsi="Consolas" w:cs="Times New Roman"/>
+          <w:color w:val="D4D4D4"/>
+          <w:sz w:val="26"/>
+          <w:szCs w:val="26"/>
+        </w:rPr>
+      </w:pPr>
+      <w:r>
+        <w:rPr>
+          <w:rFonts w:ascii="Consolas" w:eastAsia="Times New Roman" w:hAnsi="Consolas" w:cs="Times New Roman"/>
+          <w:color w:val="D4D4D4"/>
+          <w:sz w:val="26"/>
+          <w:szCs w:val="26"/>
+        </w:rPr>
+        <w:t>        </w:t>
+      </w:r>
+      <w:r>
+        <w:rPr>
+          <w:rFonts w:ascii="Consolas" w:eastAsia="Times New Roman" w:hAnsi="Consolas" w:cs="Times New Roman"/>
+          <w:color w:val="9CDCFE"/>
+          <w:sz w:val="26"/>
+          <w:szCs w:val="26"/>
+        </w:rPr>
+        <w:t>console</w:t>
+      </w:r>
+      <w:r>
+        <w:rPr>
+          <w:rFonts w:ascii="Consolas" w:eastAsia="Times New Roman" w:hAnsi="Consolas" w:cs="Times New Roman"/>
+          <w:color w:val="D4D4D4"/>
+          <w:sz w:val="26"/>
+          <w:szCs w:val="26"/>
+        </w:rPr>
+        <w:t>.</w:t>
+      </w:r>
+      <w:r>
+        <w:rPr>
+          <w:rFonts w:ascii="Consolas" w:eastAsia="Times New Roman" w:hAnsi="Consolas" w:cs="Times New Roman"/>
+          <w:color w:val="DCDCAA"/>
+          <w:sz w:val="26"/>
+          <w:szCs w:val="26"/>
+        </w:rPr>
+        <w:t>error</w:t>
+      </w:r>
+      <w:r>
+        <w:rPr>
+          <w:rFonts w:ascii="Consolas" w:eastAsia="Times New Roman" w:hAnsi="Consolas" w:cs="Times New Roman"/>
+          <w:color w:val="D4D4D4"/>
+          <w:sz w:val="26"/>
+          <w:szCs w:val="26"/>
+        </w:rPr>
+        <w:t>(</w:t>
+      </w:r>
+      <w:r>
+        <w:rPr>
+          <w:rFonts w:ascii="Consolas" w:eastAsia="Times New Roman" w:hAnsi="Consolas" w:cs="Times New Roman"/>
+          <w:color w:val="CE9178"/>
+          <w:sz w:val="26"/>
+          <w:szCs w:val="26"/>
+        </w:rPr>
+        <w:t>`Error:</w:t>
+      </w:r>
+      <w:r>
+        <w:rPr>
+          <w:rFonts w:ascii="Consolas" w:eastAsia="Times New Roman" w:hAnsi="Consolas" w:cs="Times New Roman"/>
+          <w:color w:val="569CD6"/>
+          <w:sz w:val="26"/>
+          <w:szCs w:val="26"/>
+        </w:rPr>
+        <w:t>${</w:t>
+      </w:r>
+      <w:r>
+        <w:rPr>
+          <w:rFonts w:ascii="Consolas" w:eastAsia="Times New Roman" w:hAnsi="Consolas" w:cs="Times New Roman"/>
+          <w:color w:val="9CDCFE"/>
+          <w:sz w:val="26"/>
+          <w:szCs w:val="26"/>
+        </w:rPr>
+        <w:t>error</w:t>
+      </w:r>
+      <w:r>
+        <w:rPr>
+          <w:rFonts w:ascii="Consolas" w:eastAsia="Times New Roman" w:hAnsi="Consolas" w:cs="Times New Roman"/>
+          <w:color w:val="D4D4D4"/>
+          <w:sz w:val="26"/>
+          <w:szCs w:val="26"/>
+        </w:rPr>
+        <w:t>.</w:t>
+      </w:r>
+      <w:r>
+        <w:rPr>
+          <w:rFonts w:ascii="Consolas" w:eastAsia="Times New Roman" w:hAnsi="Consolas" w:cs="Times New Roman"/>
+          <w:color w:val="9CDCFE"/>
+          <w:sz w:val="26"/>
+          <w:szCs w:val="26"/>
+        </w:rPr>
+        <w:t>message</w:t>
+      </w:r>
+      <w:r>
+        <w:rPr>
+          <w:rFonts w:ascii="Consolas" w:eastAsia="Times New Roman" w:hAnsi="Consolas" w:cs="Times New Roman"/>
+          <w:color w:val="569CD6"/>
+          <w:sz w:val="26"/>
+          <w:szCs w:val="26"/>
+        </w:rPr>
+        <w:t>}</w:t>
+      </w:r>
+      <w:r>
+        <w:rPr>
+          <w:rFonts w:ascii="Consolas" w:eastAsia="Times New Roman" w:hAnsi="Consolas" w:cs="Times New Roman"/>
+          <w:color w:val="CE9178"/>
+          <w:sz w:val="26"/>
+          <w:szCs w:val="26"/>
+        </w:rPr>
+        <w:t>`</w:t>
+      </w:r>
+      <w:r>
+        <w:rPr>
+          <w:rFonts w:ascii="Consolas" w:eastAsia="Times New Roman" w:hAnsi="Consolas" w:cs="Times New Roman"/>
+          <w:color w:val="D4D4D4"/>
+          <w:sz w:val="26"/>
+          <w:szCs w:val="26"/>
+        </w:rPr>
+        <w:t>)</w:t>
+      </w:r>
+    </w:p>
+    <w:p>
+      <w:pPr>
+        <w:shd w:val="clear" w:color="auto" w:fill="1E1E1E"/>
+        <w:spacing w:after="0" w:line="355" w:lineRule="atLeast"/>
+        <w:rPr>
+          <w:rFonts w:ascii="Consolas" w:eastAsia="Times New Roman" w:hAnsi="Consolas" w:cs="Times New Roman"/>
+          <w:color w:val="D4D4D4"/>
+          <w:sz w:val="26"/>
+          <w:szCs w:val="26"/>
+        </w:rPr>
+      </w:pPr>
+      <w:r>
+        <w:rPr>
+          <w:rFonts w:ascii="Consolas" w:eastAsia="Times New Roman" w:hAnsi="Consolas" w:cs="Times New Roman"/>
+          <w:color w:val="D4D4D4"/>
+          <w:sz w:val="26"/>
+          <w:szCs w:val="26"/>
+        </w:rPr>
+        <w:t>        </w:t>
+      </w:r>
+      <w:r>
+        <w:rPr>
+          <w:rFonts w:ascii="Consolas" w:eastAsia="Times New Roman" w:hAnsi="Consolas" w:cs="Times New Roman"/>
+          <w:color w:val="9CDCFE"/>
+          <w:sz w:val="26"/>
+          <w:szCs w:val="26"/>
+        </w:rPr>
+        <w:t>process</w:t>
+      </w:r>
+      <w:r>
+        <w:rPr>
+          <w:rFonts w:ascii="Consolas" w:eastAsia="Times New Roman" w:hAnsi="Consolas" w:cs="Times New Roman"/>
+          <w:color w:val="D4D4D4"/>
+          <w:sz w:val="26"/>
+          <w:szCs w:val="26"/>
+        </w:rPr>
+        <w:t>.</w:t>
+      </w:r>
+      <w:r>
+        <w:rPr>
+          <w:rFonts w:ascii="Consolas" w:eastAsia="Times New Roman" w:hAnsi="Consolas" w:cs="Times New Roman"/>
+          <w:color w:val="DCDCAA"/>
+          <w:sz w:val="26"/>
+          <w:szCs w:val="26"/>
+        </w:rPr>
+        <w:t>exit</w:t>
+      </w:r>
+      <w:r>
+        <w:rPr>
+          <w:rFonts w:ascii="Consolas" w:eastAsia="Times New Roman" w:hAnsi="Consolas" w:cs="Times New Roman"/>
+          <w:color w:val="D4D4D4"/>
+          <w:sz w:val="26"/>
+          <w:szCs w:val="26"/>
+        </w:rPr>
+        <w:t>(</w:t>
+      </w:r>
+      <w:r>
+        <w:rPr>
+          <w:rFonts w:ascii="Consolas" w:eastAsia="Times New Roman" w:hAnsi="Consolas" w:cs="Times New Roman"/>
+          <w:color w:val="B5CEA8"/>
+          <w:sz w:val="26"/>
+          <w:szCs w:val="26"/>
+        </w:rPr>
+        <w:t>1</w:t>
+      </w:r>
+      <w:r>
+        <w:rPr>
+          <w:rFonts w:ascii="Consolas" w:eastAsia="Times New Roman" w:hAnsi="Consolas" w:cs="Times New Roman"/>
+          <w:color w:val="D4D4D4"/>
+          <w:sz w:val="26"/>
+          <w:szCs w:val="26"/>
+        </w:rPr>
+        <w:t>);</w:t>
+      </w:r>
+    </w:p>
+    <w:p>
+      <w:pPr>
+        <w:shd w:val="clear" w:color="auto" w:fill="1E1E1E"/>
+        <w:spacing w:after="0" w:line="355" w:lineRule="atLeast"/>
+        <w:rPr>
+          <w:rFonts w:ascii="Consolas" w:eastAsia="Times New Roman" w:hAnsi="Consolas" w:cs="Times New Roman"/>
+          <w:color w:val="D4D4D4"/>
+          <w:sz w:val="26"/>
+          <w:szCs w:val="26"/>
+        </w:rPr>
+      </w:pPr>
+    </w:p>
+    <w:p>
+      <w:pPr>
+        <w:shd w:val="clear" w:color="auto" w:fill="1E1E1E"/>
+        <w:spacing w:after="0" w:line="355" w:lineRule="atLeast"/>
+        <w:rPr>
+          <w:rFonts w:ascii="Consolas" w:eastAsia="Times New Roman" w:hAnsi="Consolas" w:cs="Times New Roman"/>
+          <w:color w:val="D4D4D4"/>
+          <w:sz w:val="26"/>
+          <w:szCs w:val="26"/>
+        </w:rPr>
+      </w:pPr>
+      <w:r>
+        <w:rPr>
+          <w:rFonts w:ascii="Consolas" w:eastAsia="Times New Roman" w:hAnsi="Consolas" w:cs="Times New Roman"/>
+          <w:color w:val="D4D4D4"/>
+          <w:sz w:val="26"/>
+          <w:szCs w:val="26"/>
+        </w:rPr>
+        <w:t>    }</w:t>
+      </w:r>
+    </w:p>
+    <w:p>
+      <w:pPr>
+        <w:shd w:val="clear" w:color="auto" w:fill="1E1E1E"/>
+        <w:spacing w:after="0" w:line="355" w:lineRule="atLeast"/>
+        <w:rPr>
+          <w:rFonts w:ascii="Consolas" w:eastAsia="Times New Roman" w:hAnsi="Consolas" w:cs="Times New Roman"/>
+          <w:color w:val="D4D4D4"/>
+          <w:sz w:val="26"/>
+          <w:szCs w:val="26"/>
+        </w:rPr>
+      </w:pPr>
+      <w:r>
+        <w:rPr>
+          <w:rFonts w:ascii="Consolas" w:eastAsia="Times New Roman" w:hAnsi="Consolas" w:cs="Times New Roman"/>
+          <w:color w:val="D4D4D4"/>
+          <w:sz w:val="26"/>
+          <w:szCs w:val="26"/>
+        </w:rPr>
+        <w:t>}</w:t>
+      </w:r>
+    </w:p>
+    <w:p>
+      <w:pPr>
+        <w:shd w:val="clear" w:color="auto" w:fill="1E1E1E"/>
+        <w:spacing w:after="0" w:line="355" w:lineRule="atLeast"/>
+        <w:rPr>
+          <w:rFonts w:ascii="Consolas" w:eastAsia="Times New Roman" w:hAnsi="Consolas" w:cs="Times New Roman"/>
+          <w:color w:val="D4D4D4"/>
+          <w:sz w:val="26"/>
+          <w:szCs w:val="26"/>
+        </w:rPr>
+      </w:pPr>
+    </w:p>
+    <w:p>
+      <w:pPr>
+        <w:shd w:val="clear" w:color="auto" w:fill="1E1E1E"/>
+        <w:spacing w:after="0" w:line="355" w:lineRule="atLeast"/>
+        <w:rPr>
+          <w:rFonts w:ascii="Consolas" w:eastAsia="Times New Roman" w:hAnsi="Consolas" w:cs="Times New Roman"/>
+          <w:color w:val="D4D4D4"/>
+          <w:sz w:val="26"/>
+          <w:szCs w:val="26"/>
+        </w:rPr>
+      </w:pPr>
+      <w:r>
+        <w:rPr>
+          <w:rFonts w:ascii="Consolas" w:eastAsia="Times New Roman" w:hAnsi="Consolas" w:cs="Times New Roman"/>
+          <w:color w:val="C586C0"/>
+          <w:sz w:val="26"/>
+          <w:szCs w:val="26"/>
+        </w:rPr>
+        <w:t>export</w:t>
       </w:r>
       <w:r>
         <w:rPr>
@@ -1797,11 +3969,29 @@
       <w:r>
         <w:rPr>
           <w:rFonts w:ascii="Consolas" w:eastAsia="Times New Roman" w:hAnsi="Consolas" w:cs="Times New Roman"/>
-          <w:color w:val="CE9178"/>
-          <w:sz w:val="26"/>
-          <w:szCs w:val="26"/>
-        </w:rPr>
-        <w:t>'react'</w:t>
+          <w:color w:val="C586C0"/>
+          <w:sz w:val="26"/>
+          <w:szCs w:val="26"/>
+        </w:rPr>
+        <w:t>default</w:t>
+      </w:r>
+      <w:r>
+        <w:rPr>
+          <w:rFonts w:ascii="Consolas" w:eastAsia="Times New Roman" w:hAnsi="Consolas" w:cs="Times New Roman"/>
+          <w:color w:val="D4D4D4"/>
+          <w:sz w:val="26"/>
+          <w:szCs w:val="26"/>
+        </w:rPr>
+        <w:t> </w:t>
+      </w:r>
+      <w:r>
+        <w:rPr>
+          <w:rFonts w:ascii="Consolas" w:eastAsia="Times New Roman" w:hAnsi="Consolas" w:cs="Times New Roman"/>
+          <w:color w:val="DCDCAA"/>
+          <w:sz w:val="26"/>
+          <w:szCs w:val="26"/>
+        </w:rPr>
+        <w:t>connectDB</w:t>
       </w:r>
       <w:r>
         <w:rPr>
@@ -1815,1000 +4005,49 @@
     </w:p>
     <w:p>
       <w:pPr>
-        <w:shd w:val="clear" w:color="auto" w:fill="1E1E1E"/>
-        <w:spacing w:after="0" w:line="355" w:lineRule="atLeast"/>
-        <w:rPr>
-          <w:rFonts w:ascii="Consolas" w:eastAsia="Times New Roman" w:hAnsi="Consolas" w:cs="Times New Roman"/>
-          <w:color w:val="D4D4D4"/>
-          <w:sz w:val="26"/>
-          <w:szCs w:val="26"/>
-        </w:rPr>
-      </w:pPr>
-      <w:r>
-        <w:rPr>
-          <w:rFonts w:ascii="Consolas" w:eastAsia="Times New Roman" w:hAnsi="Consolas" w:cs="Times New Roman"/>
-          <w:color w:val="C586C0"/>
-          <w:sz w:val="26"/>
-          <w:szCs w:val="26"/>
-        </w:rPr>
-        <w:t>import</w:t>
-      </w:r>
-      <w:r>
-        <w:rPr>
-          <w:rFonts w:ascii="Consolas" w:eastAsia="Times New Roman" w:hAnsi="Consolas" w:cs="Times New Roman"/>
-          <w:color w:val="D4D4D4"/>
-          <w:sz w:val="26"/>
-          <w:szCs w:val="26"/>
-        </w:rPr>
-        <w:t> </w:t>
-      </w:r>
-      <w:r>
-        <w:rPr>
-          <w:rFonts w:ascii="Consolas" w:eastAsia="Times New Roman" w:hAnsi="Consolas" w:cs="Times New Roman"/>
-          <w:color w:val="9CDCFE"/>
-          <w:sz w:val="26"/>
-          <w:szCs w:val="26"/>
-        </w:rPr>
-        <w:t>axios</w:t>
-      </w:r>
-      <w:r>
-        <w:rPr>
-          <w:rFonts w:ascii="Consolas" w:eastAsia="Times New Roman" w:hAnsi="Consolas" w:cs="Times New Roman"/>
-          <w:color w:val="D4D4D4"/>
-          <w:sz w:val="26"/>
-          <w:szCs w:val="26"/>
-        </w:rPr>
-        <w:t> </w:t>
-      </w:r>
-      <w:r>
-        <w:rPr>
-          <w:rFonts w:ascii="Consolas" w:eastAsia="Times New Roman" w:hAnsi="Consolas" w:cs="Times New Roman"/>
-          <w:color w:val="C586C0"/>
-          <w:sz w:val="26"/>
-          <w:szCs w:val="26"/>
-        </w:rPr>
-        <w:t>from</w:t>
-      </w:r>
-      <w:r>
-        <w:rPr>
-          <w:rFonts w:ascii="Consolas" w:eastAsia="Times New Roman" w:hAnsi="Consolas" w:cs="Times New Roman"/>
-          <w:color w:val="D4D4D4"/>
-          <w:sz w:val="26"/>
-          <w:szCs w:val="26"/>
-        </w:rPr>
-        <w:t> </w:t>
-      </w:r>
-      <w:r>
-        <w:rPr>
-          <w:rFonts w:ascii="Consolas" w:eastAsia="Times New Roman" w:hAnsi="Consolas" w:cs="Times New Roman"/>
-          <w:color w:val="CE9178"/>
-          <w:sz w:val="26"/>
-          <w:szCs w:val="26"/>
-        </w:rPr>
-        <w:t>'axios'</w:t>
-      </w:r>
-      <w:r>
-        <w:rPr>
-          <w:rFonts w:ascii="Consolas" w:eastAsia="Times New Roman" w:hAnsi="Consolas" w:cs="Times New Roman"/>
-          <w:color w:val="D4D4D4"/>
-          <w:sz w:val="26"/>
-          <w:szCs w:val="26"/>
-        </w:rPr>
-        <w:t>;</w:t>
-      </w:r>
-    </w:p>
-    <w:p>
-      <w:pPr>
-        <w:shd w:val="clear" w:color="auto" w:fill="1E1E1E"/>
-        <w:spacing w:after="0" w:line="355" w:lineRule="atLeast"/>
-        <w:rPr>
-          <w:rFonts w:ascii="Consolas" w:eastAsia="Times New Roman" w:hAnsi="Consolas" w:cs="Times New Roman"/>
-          <w:color w:val="D4D4D4"/>
-          <w:sz w:val="26"/>
-          <w:szCs w:val="26"/>
-        </w:rPr>
-      </w:pPr>
-      <w:r>
-        <w:rPr>
-          <w:rFonts w:ascii="Consolas" w:eastAsia="Times New Roman" w:hAnsi="Consolas" w:cs="Times New Roman"/>
-          <w:color w:val="C586C0"/>
-          <w:sz w:val="26"/>
-          <w:szCs w:val="26"/>
-        </w:rPr>
-        <w:t>import</w:t>
-      </w:r>
-      <w:r>
-        <w:rPr>
-          <w:rFonts w:ascii="Consolas" w:eastAsia="Times New Roman" w:hAnsi="Consolas" w:cs="Times New Roman"/>
-          <w:color w:val="D4D4D4"/>
-          <w:sz w:val="26"/>
-          <w:szCs w:val="26"/>
-        </w:rPr>
-        <w:t> { </w:t>
-      </w:r>
-      <w:r>
-        <w:rPr>
-          <w:rFonts w:ascii="Consolas" w:eastAsia="Times New Roman" w:hAnsi="Consolas" w:cs="Times New Roman"/>
-          <w:color w:val="9CDCFE"/>
-          <w:sz w:val="26"/>
-          <w:szCs w:val="26"/>
-        </w:rPr>
-        <w:t>Row</w:t>
-      </w:r>
-      <w:r>
-        <w:rPr>
-          <w:rFonts w:ascii="Consolas" w:eastAsia="Times New Roman" w:hAnsi="Consolas" w:cs="Times New Roman"/>
-          <w:color w:val="D4D4D4"/>
-          <w:sz w:val="26"/>
-          <w:szCs w:val="26"/>
-        </w:rPr>
-        <w:t>, </w:t>
-      </w:r>
-      <w:r>
-        <w:rPr>
-          <w:rFonts w:ascii="Consolas" w:eastAsia="Times New Roman" w:hAnsi="Consolas" w:cs="Times New Roman"/>
-          <w:color w:val="9CDCFE"/>
-          <w:sz w:val="26"/>
-          <w:szCs w:val="26"/>
-        </w:rPr>
-        <w:t>Col</w:t>
-      </w:r>
-      <w:r>
-        <w:rPr>
-          <w:rFonts w:ascii="Consolas" w:eastAsia="Times New Roman" w:hAnsi="Consolas" w:cs="Times New Roman"/>
-          <w:color w:val="D4D4D4"/>
-          <w:sz w:val="26"/>
-          <w:szCs w:val="26"/>
-        </w:rPr>
-        <w:t> } </w:t>
-      </w:r>
-      <w:r>
-        <w:rPr>
-          <w:rFonts w:ascii="Consolas" w:eastAsia="Times New Roman" w:hAnsi="Consolas" w:cs="Times New Roman"/>
-          <w:color w:val="C586C0"/>
-          <w:sz w:val="26"/>
-          <w:szCs w:val="26"/>
-        </w:rPr>
-        <w:t>from</w:t>
-      </w:r>
-      <w:r>
-        <w:rPr>
-          <w:rFonts w:ascii="Consolas" w:eastAsia="Times New Roman" w:hAnsi="Consolas" w:cs="Times New Roman"/>
-          <w:color w:val="D4D4D4"/>
-          <w:sz w:val="26"/>
-          <w:szCs w:val="26"/>
-        </w:rPr>
-        <w:t> </w:t>
-      </w:r>
-      <w:r>
-        <w:rPr>
-          <w:rFonts w:ascii="Consolas" w:eastAsia="Times New Roman" w:hAnsi="Consolas" w:cs="Times New Roman"/>
-          <w:color w:val="CE9178"/>
-          <w:sz w:val="26"/>
-          <w:szCs w:val="26"/>
-        </w:rPr>
-        <w:t>'react-bootstrap'</w:t>
-      </w:r>
-      <w:r>
-        <w:rPr>
-          <w:rFonts w:ascii="Consolas" w:eastAsia="Times New Roman" w:hAnsi="Consolas" w:cs="Times New Roman"/>
-          <w:color w:val="D4D4D4"/>
-          <w:sz w:val="26"/>
-          <w:szCs w:val="26"/>
-        </w:rPr>
-        <w:t>;</w:t>
-      </w:r>
-    </w:p>
-    <w:p>
-      <w:pPr>
-        <w:shd w:val="clear" w:color="auto" w:fill="1E1E1E"/>
-        <w:spacing w:after="0" w:line="355" w:lineRule="atLeast"/>
-        <w:rPr>
-          <w:rFonts w:ascii="Consolas" w:eastAsia="Times New Roman" w:hAnsi="Consolas" w:cs="Times New Roman"/>
-          <w:color w:val="D4D4D4"/>
-          <w:sz w:val="26"/>
-          <w:szCs w:val="26"/>
-        </w:rPr>
-      </w:pPr>
-      <w:r>
-        <w:rPr>
-          <w:rFonts w:ascii="Consolas" w:eastAsia="Times New Roman" w:hAnsi="Consolas" w:cs="Times New Roman"/>
-          <w:color w:val="C586C0"/>
-          <w:sz w:val="26"/>
-          <w:szCs w:val="26"/>
-        </w:rPr>
-        <w:t>import</w:t>
-      </w:r>
-      <w:r>
-        <w:rPr>
-          <w:rFonts w:ascii="Consolas" w:eastAsia="Times New Roman" w:hAnsi="Consolas" w:cs="Times New Roman"/>
-          <w:color w:val="D4D4D4"/>
-          <w:sz w:val="26"/>
-          <w:szCs w:val="26"/>
-        </w:rPr>
-        <w:t> </w:t>
-      </w:r>
-      <w:r>
-        <w:rPr>
-          <w:rFonts w:ascii="Consolas" w:eastAsia="Times New Roman" w:hAnsi="Consolas" w:cs="Times New Roman"/>
-          <w:color w:val="9CDCFE"/>
-          <w:sz w:val="26"/>
-          <w:szCs w:val="26"/>
-        </w:rPr>
-        <w:t>Product</w:t>
-      </w:r>
-      <w:r>
-        <w:rPr>
-          <w:rFonts w:ascii="Consolas" w:eastAsia="Times New Roman" w:hAnsi="Consolas" w:cs="Times New Roman"/>
-          <w:color w:val="D4D4D4"/>
-          <w:sz w:val="26"/>
-          <w:szCs w:val="26"/>
-        </w:rPr>
-        <w:t> </w:t>
-      </w:r>
-      <w:r>
-        <w:rPr>
-          <w:rFonts w:ascii="Consolas" w:eastAsia="Times New Roman" w:hAnsi="Consolas" w:cs="Times New Roman"/>
-          <w:color w:val="C586C0"/>
-          <w:sz w:val="26"/>
-          <w:szCs w:val="26"/>
-        </w:rPr>
-        <w:t>from</w:t>
-      </w:r>
-      <w:r>
-        <w:rPr>
-          <w:rFonts w:ascii="Consolas" w:eastAsia="Times New Roman" w:hAnsi="Consolas" w:cs="Times New Roman"/>
-          <w:color w:val="D4D4D4"/>
-          <w:sz w:val="26"/>
-          <w:szCs w:val="26"/>
-        </w:rPr>
-        <w:t> </w:t>
-      </w:r>
-      <w:r>
-        <w:rPr>
-          <w:rFonts w:ascii="Consolas" w:eastAsia="Times New Roman" w:hAnsi="Consolas" w:cs="Times New Roman"/>
-          <w:color w:val="CE9178"/>
-          <w:sz w:val="26"/>
-          <w:szCs w:val="26"/>
-        </w:rPr>
-        <w:t>'../components/Product'</w:t>
-      </w:r>
-      <w:r>
-        <w:rPr>
-          <w:rFonts w:ascii="Consolas" w:eastAsia="Times New Roman" w:hAnsi="Consolas" w:cs="Times New Roman"/>
-          <w:color w:val="D4D4D4"/>
-          <w:sz w:val="26"/>
-          <w:szCs w:val="26"/>
-        </w:rPr>
-        <w:t>;</w:t>
-      </w:r>
-    </w:p>
-    <w:p>
-      <w:pPr>
-        <w:shd w:val="clear" w:color="auto" w:fill="1E1E1E"/>
-        <w:spacing w:after="0" w:line="355" w:lineRule="atLeast"/>
-        <w:rPr>
-          <w:rFonts w:ascii="Consolas" w:eastAsia="Times New Roman" w:hAnsi="Consolas" w:cs="Times New Roman"/>
-          <w:color w:val="D4D4D4"/>
-          <w:sz w:val="26"/>
-          <w:szCs w:val="26"/>
-        </w:rPr>
-      </w:pPr>
-    </w:p>
-    <w:p>
-      <w:pPr>
-        <w:shd w:val="clear" w:color="auto" w:fill="1E1E1E"/>
-        <w:spacing w:after="0" w:line="355" w:lineRule="atLeast"/>
-        <w:rPr>
-          <w:rFonts w:ascii="Consolas" w:eastAsia="Times New Roman" w:hAnsi="Consolas" w:cs="Times New Roman"/>
-          <w:color w:val="D4D4D4"/>
-          <w:sz w:val="26"/>
-          <w:szCs w:val="26"/>
-        </w:rPr>
-      </w:pPr>
-      <w:r>
-        <w:rPr>
-          <w:rFonts w:ascii="Consolas" w:eastAsia="Times New Roman" w:hAnsi="Consolas" w:cs="Times New Roman"/>
-          <w:color w:val="569CD6"/>
-          <w:sz w:val="26"/>
-          <w:szCs w:val="26"/>
-        </w:rPr>
-        <w:t>const</w:t>
-      </w:r>
-      <w:r>
-        <w:rPr>
-          <w:rFonts w:ascii="Consolas" w:eastAsia="Times New Roman" w:hAnsi="Consolas" w:cs="Times New Roman"/>
-          <w:color w:val="D4D4D4"/>
-          <w:sz w:val="26"/>
-          <w:szCs w:val="26"/>
-        </w:rPr>
-        <w:t> </w:t>
-      </w:r>
-      <w:r>
-        <w:rPr>
-          <w:rFonts w:ascii="Consolas" w:eastAsia="Times New Roman" w:hAnsi="Consolas" w:cs="Times New Roman"/>
-          <w:color w:val="DCDCAA"/>
-          <w:sz w:val="26"/>
-          <w:szCs w:val="26"/>
-        </w:rPr>
-        <w:t>HomeScreen</w:t>
-      </w:r>
-      <w:r>
-        <w:rPr>
-          <w:rFonts w:ascii="Consolas" w:eastAsia="Times New Roman" w:hAnsi="Consolas" w:cs="Times New Roman"/>
-          <w:color w:val="D4D4D4"/>
-          <w:sz w:val="26"/>
-          <w:szCs w:val="26"/>
-        </w:rPr>
-        <w:t> = () </w:t>
-      </w:r>
-      <w:r>
-        <w:rPr>
-          <w:rFonts w:ascii="Consolas" w:eastAsia="Times New Roman" w:hAnsi="Consolas" w:cs="Times New Roman"/>
-          <w:color w:val="569CD6"/>
-          <w:sz w:val="26"/>
-          <w:szCs w:val="26"/>
-        </w:rPr>
-        <w:t>=&gt;</w:t>
-      </w:r>
-      <w:r>
-        <w:rPr>
-          <w:rFonts w:ascii="Consolas" w:eastAsia="Times New Roman" w:hAnsi="Consolas" w:cs="Times New Roman"/>
-          <w:color w:val="D4D4D4"/>
-          <w:sz w:val="26"/>
-          <w:szCs w:val="26"/>
-        </w:rPr>
-        <w:t> {</w:t>
-      </w:r>
-    </w:p>
-    <w:p>
-      <w:pPr>
-        <w:shd w:val="clear" w:color="auto" w:fill="1E1E1E"/>
-        <w:spacing w:after="0" w:line="355" w:lineRule="atLeast"/>
-        <w:rPr>
-          <w:rFonts w:ascii="Consolas" w:eastAsia="Times New Roman" w:hAnsi="Consolas" w:cs="Times New Roman"/>
-          <w:color w:val="D4D4D4"/>
-          <w:sz w:val="26"/>
-          <w:szCs w:val="26"/>
-        </w:rPr>
-      </w:pPr>
-    </w:p>
-    <w:p>
-      <w:pPr>
-        <w:shd w:val="clear" w:color="auto" w:fill="1E1E1E"/>
-        <w:spacing w:after="0" w:line="355" w:lineRule="atLeast"/>
-        <w:rPr>
-          <w:rFonts w:ascii="Consolas" w:eastAsia="Times New Roman" w:hAnsi="Consolas" w:cs="Times New Roman"/>
-          <w:color w:val="D4D4D4"/>
-          <w:sz w:val="26"/>
-          <w:szCs w:val="26"/>
-        </w:rPr>
-      </w:pPr>
-      <w:r>
-        <w:rPr>
-          <w:rFonts w:ascii="Consolas" w:eastAsia="Times New Roman" w:hAnsi="Consolas" w:cs="Times New Roman"/>
-          <w:color w:val="D4D4D4"/>
-          <w:sz w:val="26"/>
-          <w:szCs w:val="26"/>
-        </w:rPr>
-        <w:t>    </w:t>
-      </w:r>
-      <w:r>
-        <w:rPr>
-          <w:rFonts w:ascii="Consolas" w:eastAsia="Times New Roman" w:hAnsi="Consolas" w:cs="Times New Roman"/>
-          <w:color w:val="569CD6"/>
-          <w:sz w:val="26"/>
-          <w:szCs w:val="26"/>
-        </w:rPr>
-        <w:t>const</w:t>
-      </w:r>
-      <w:r>
-        <w:rPr>
-          <w:rFonts w:ascii="Consolas" w:eastAsia="Times New Roman" w:hAnsi="Consolas" w:cs="Times New Roman"/>
-          <w:color w:val="D4D4D4"/>
-          <w:sz w:val="26"/>
-          <w:szCs w:val="26"/>
-        </w:rPr>
-        <w:t> [</w:t>
-      </w:r>
-      <w:r>
-        <w:rPr>
-          <w:rFonts w:ascii="Consolas" w:eastAsia="Times New Roman" w:hAnsi="Consolas" w:cs="Times New Roman"/>
-          <w:color w:val="4FC1FF"/>
-          <w:sz w:val="26"/>
-          <w:szCs w:val="26"/>
-        </w:rPr>
-        <w:t>products</w:t>
-      </w:r>
-      <w:r>
-        <w:rPr>
-          <w:rFonts w:ascii="Consolas" w:eastAsia="Times New Roman" w:hAnsi="Consolas" w:cs="Times New Roman"/>
-          <w:color w:val="D4D4D4"/>
-          <w:sz w:val="26"/>
-          <w:szCs w:val="26"/>
-        </w:rPr>
-        <w:t>, </w:t>
-      </w:r>
-      <w:r>
-        <w:rPr>
-          <w:rFonts w:ascii="Consolas" w:eastAsia="Times New Roman" w:hAnsi="Consolas" w:cs="Times New Roman"/>
-          <w:color w:val="DCDCAA"/>
-          <w:sz w:val="26"/>
-          <w:szCs w:val="26"/>
-        </w:rPr>
-        <w:t>setProducts</w:t>
-      </w:r>
-      <w:r>
-        <w:rPr>
-          <w:rFonts w:ascii="Consolas" w:eastAsia="Times New Roman" w:hAnsi="Consolas" w:cs="Times New Roman"/>
-          <w:color w:val="D4D4D4"/>
-          <w:sz w:val="26"/>
-          <w:szCs w:val="26"/>
-        </w:rPr>
-        <w:t>] = </w:t>
-      </w:r>
-      <w:r>
-        <w:rPr>
-          <w:rFonts w:ascii="Consolas" w:eastAsia="Times New Roman" w:hAnsi="Consolas" w:cs="Times New Roman"/>
-          <w:color w:val="DCDCAA"/>
-          <w:sz w:val="26"/>
-          <w:szCs w:val="26"/>
-        </w:rPr>
-        <w:t>useState</w:t>
-      </w:r>
-      <w:r>
-        <w:rPr>
-          <w:rFonts w:ascii="Consolas" w:eastAsia="Times New Roman" w:hAnsi="Consolas" w:cs="Times New Roman"/>
-          <w:color w:val="D4D4D4"/>
-          <w:sz w:val="26"/>
-          <w:szCs w:val="26"/>
-        </w:rPr>
-        <w:t>([])</w:t>
-      </w:r>
-    </w:p>
-    <w:p>
-      <w:pPr>
-        <w:shd w:val="clear" w:color="auto" w:fill="1E1E1E"/>
-        <w:spacing w:after="0" w:line="355" w:lineRule="atLeast"/>
-        <w:rPr>
-          <w:rFonts w:ascii="Consolas" w:eastAsia="Times New Roman" w:hAnsi="Consolas" w:cs="Times New Roman"/>
-          <w:color w:val="D4D4D4"/>
-          <w:sz w:val="26"/>
-          <w:szCs w:val="26"/>
-        </w:rPr>
-      </w:pPr>
-    </w:p>
-    <w:p>
-      <w:pPr>
-        <w:shd w:val="clear" w:color="auto" w:fill="1E1E1E"/>
-        <w:spacing w:after="0" w:line="355" w:lineRule="atLeast"/>
-        <w:rPr>
-          <w:rFonts w:ascii="Consolas" w:eastAsia="Times New Roman" w:hAnsi="Consolas" w:cs="Times New Roman"/>
-          <w:color w:val="D4D4D4"/>
-          <w:sz w:val="26"/>
-          <w:szCs w:val="26"/>
-        </w:rPr>
-      </w:pPr>
-      <w:r>
-        <w:rPr>
-          <w:rFonts w:ascii="Consolas" w:eastAsia="Times New Roman" w:hAnsi="Consolas" w:cs="Times New Roman"/>
-          <w:color w:val="D4D4D4"/>
-          <w:sz w:val="26"/>
-          <w:szCs w:val="26"/>
-        </w:rPr>
-        <w:t>    </w:t>
-      </w:r>
-      <w:r>
-        <w:rPr>
-          <w:rFonts w:ascii="Consolas" w:eastAsia="Times New Roman" w:hAnsi="Consolas" w:cs="Times New Roman"/>
-          <w:color w:val="DCDCAA"/>
-          <w:sz w:val="26"/>
-          <w:szCs w:val="26"/>
-        </w:rPr>
-        <w:t>useEffect</w:t>
-      </w:r>
-      <w:r>
-        <w:rPr>
-          <w:rFonts w:ascii="Consolas" w:eastAsia="Times New Roman" w:hAnsi="Consolas" w:cs="Times New Roman"/>
-          <w:color w:val="D4D4D4"/>
-          <w:sz w:val="26"/>
-          <w:szCs w:val="26"/>
-        </w:rPr>
-        <w:t>(() </w:t>
-      </w:r>
-      <w:r>
-        <w:rPr>
-          <w:rFonts w:ascii="Consolas" w:eastAsia="Times New Roman" w:hAnsi="Consolas" w:cs="Times New Roman"/>
-          <w:color w:val="569CD6"/>
-          <w:sz w:val="26"/>
-          <w:szCs w:val="26"/>
-        </w:rPr>
-        <w:t>=&gt;</w:t>
-      </w:r>
-      <w:r>
-        <w:rPr>
-          <w:rFonts w:ascii="Consolas" w:eastAsia="Times New Roman" w:hAnsi="Consolas" w:cs="Times New Roman"/>
-          <w:color w:val="D4D4D4"/>
-          <w:sz w:val="26"/>
-          <w:szCs w:val="26"/>
-        </w:rPr>
-        <w:t> {</w:t>
-      </w:r>
-    </w:p>
-    <w:p>
-      <w:pPr>
-        <w:shd w:val="clear" w:color="auto" w:fill="1E1E1E"/>
-        <w:spacing w:after="0" w:line="355" w:lineRule="atLeast"/>
-        <w:rPr>
-          <w:rFonts w:ascii="Consolas" w:eastAsia="Times New Roman" w:hAnsi="Consolas" w:cs="Times New Roman"/>
-          <w:color w:val="D4D4D4"/>
-          <w:sz w:val="26"/>
-          <w:szCs w:val="26"/>
-        </w:rPr>
-      </w:pPr>
-      <w:r>
-        <w:rPr>
-          <w:rFonts w:ascii="Consolas" w:eastAsia="Times New Roman" w:hAnsi="Consolas" w:cs="Times New Roman"/>
-          <w:color w:val="D4D4D4"/>
-          <w:sz w:val="26"/>
-          <w:szCs w:val="26"/>
-        </w:rPr>
-        <w:t>        </w:t>
-      </w:r>
-      <w:r>
-        <w:rPr>
-          <w:rFonts w:ascii="Consolas" w:eastAsia="Times New Roman" w:hAnsi="Consolas" w:cs="Times New Roman"/>
-          <w:color w:val="569CD6"/>
-          <w:sz w:val="26"/>
-          <w:szCs w:val="26"/>
-        </w:rPr>
-        <w:t>const</w:t>
-      </w:r>
-      <w:r>
-        <w:rPr>
-          <w:rFonts w:ascii="Consolas" w:eastAsia="Times New Roman" w:hAnsi="Consolas" w:cs="Times New Roman"/>
-          <w:color w:val="D4D4D4"/>
-          <w:sz w:val="26"/>
-          <w:szCs w:val="26"/>
-        </w:rPr>
-        <w:t> </w:t>
-      </w:r>
-      <w:r>
-        <w:rPr>
-          <w:rFonts w:ascii="Consolas" w:eastAsia="Times New Roman" w:hAnsi="Consolas" w:cs="Times New Roman"/>
-          <w:color w:val="DCDCAA"/>
-          <w:sz w:val="26"/>
-          <w:szCs w:val="26"/>
-        </w:rPr>
-        <w:t>fetchProducts</w:t>
-      </w:r>
-      <w:r>
-        <w:rPr>
-          <w:rFonts w:ascii="Consolas" w:eastAsia="Times New Roman" w:hAnsi="Consolas" w:cs="Times New Roman"/>
-          <w:color w:val="D4D4D4"/>
-          <w:sz w:val="26"/>
-          <w:szCs w:val="26"/>
-        </w:rPr>
-        <w:t> = </w:t>
-      </w:r>
-      <w:r>
-        <w:rPr>
-          <w:rFonts w:ascii="Consolas" w:eastAsia="Times New Roman" w:hAnsi="Consolas" w:cs="Times New Roman"/>
-          <w:color w:val="569CD6"/>
-          <w:sz w:val="26"/>
-          <w:szCs w:val="26"/>
-        </w:rPr>
-        <w:t>async</w:t>
-      </w:r>
-      <w:r>
-        <w:rPr>
-          <w:rFonts w:ascii="Consolas" w:eastAsia="Times New Roman" w:hAnsi="Consolas" w:cs="Times New Roman"/>
-          <w:color w:val="D4D4D4"/>
-          <w:sz w:val="26"/>
-          <w:szCs w:val="26"/>
-        </w:rPr>
-        <w:t> () </w:t>
-      </w:r>
-      <w:r>
-        <w:rPr>
-          <w:rFonts w:ascii="Consolas" w:eastAsia="Times New Roman" w:hAnsi="Consolas" w:cs="Times New Roman"/>
-          <w:color w:val="569CD6"/>
-          <w:sz w:val="26"/>
-          <w:szCs w:val="26"/>
-        </w:rPr>
-        <w:t>=&gt;</w:t>
-      </w:r>
-      <w:r>
-        <w:rPr>
-          <w:rFonts w:ascii="Consolas" w:eastAsia="Times New Roman" w:hAnsi="Consolas" w:cs="Times New Roman"/>
-          <w:color w:val="D4D4D4"/>
-          <w:sz w:val="26"/>
-          <w:szCs w:val="26"/>
-        </w:rPr>
-        <w:t> {</w:t>
-      </w:r>
-    </w:p>
-    <w:p>
-      <w:pPr>
-        <w:shd w:val="clear" w:color="auto" w:fill="1E1E1E"/>
-        <w:spacing w:after="0" w:line="355" w:lineRule="atLeast"/>
-        <w:rPr>
-          <w:rFonts w:ascii="Consolas" w:eastAsia="Times New Roman" w:hAnsi="Consolas" w:cs="Times New Roman"/>
-          <w:color w:val="D4D4D4"/>
-          <w:sz w:val="26"/>
-          <w:szCs w:val="26"/>
-        </w:rPr>
-      </w:pPr>
-      <w:r>
-        <w:rPr>
-          <w:rFonts w:ascii="Consolas" w:eastAsia="Times New Roman" w:hAnsi="Consolas" w:cs="Times New Roman"/>
-          <w:color w:val="D4D4D4"/>
-          <w:sz w:val="26"/>
-          <w:szCs w:val="26"/>
-        </w:rPr>
-        <w:t>            </w:t>
-      </w:r>
-      <w:r>
-        <w:rPr>
-          <w:rFonts w:ascii="Consolas" w:eastAsia="Times New Roman" w:hAnsi="Consolas" w:cs="Times New Roman"/>
-          <w:color w:val="569CD6"/>
-          <w:sz w:val="26"/>
-          <w:szCs w:val="26"/>
-        </w:rPr>
-        <w:t>const</w:t>
-      </w:r>
-      <w:r>
-        <w:rPr>
-          <w:rFonts w:ascii="Consolas" w:eastAsia="Times New Roman" w:hAnsi="Consolas" w:cs="Times New Roman"/>
-          <w:color w:val="D4D4D4"/>
-          <w:sz w:val="26"/>
-          <w:szCs w:val="26"/>
-        </w:rPr>
-        <w:t> { </w:t>
-      </w:r>
-      <w:r>
-        <w:rPr>
-          <w:rFonts w:ascii="Consolas" w:eastAsia="Times New Roman" w:hAnsi="Consolas" w:cs="Times New Roman"/>
-          <w:color w:val="4FC1FF"/>
-          <w:sz w:val="26"/>
-          <w:szCs w:val="26"/>
-        </w:rPr>
-        <w:t>data</w:t>
-      </w:r>
-      <w:r>
-        <w:rPr>
-          <w:rFonts w:ascii="Consolas" w:eastAsia="Times New Roman" w:hAnsi="Consolas" w:cs="Times New Roman"/>
-          <w:color w:val="D4D4D4"/>
-          <w:sz w:val="26"/>
-          <w:szCs w:val="26"/>
-        </w:rPr>
-        <w:t> } = </w:t>
-      </w:r>
-      <w:r>
-        <w:rPr>
-          <w:rFonts w:ascii="Consolas" w:eastAsia="Times New Roman" w:hAnsi="Consolas" w:cs="Times New Roman"/>
-          <w:color w:val="C586C0"/>
-          <w:sz w:val="26"/>
-          <w:szCs w:val="26"/>
-        </w:rPr>
-        <w:t>await</w:t>
-      </w:r>
-      <w:r>
-        <w:rPr>
-          <w:rFonts w:ascii="Consolas" w:eastAsia="Times New Roman" w:hAnsi="Consolas" w:cs="Times New Roman"/>
-          <w:color w:val="D4D4D4"/>
-          <w:sz w:val="26"/>
-          <w:szCs w:val="26"/>
-        </w:rPr>
-        <w:t> </w:t>
-      </w:r>
-      <w:r>
-        <w:rPr>
-          <w:rFonts w:ascii="Consolas" w:eastAsia="Times New Roman" w:hAnsi="Consolas" w:cs="Times New Roman"/>
-          <w:color w:val="4FC1FF"/>
-          <w:sz w:val="26"/>
-          <w:szCs w:val="26"/>
-        </w:rPr>
-        <w:t>axios</w:t>
-      </w:r>
-      <w:r>
-        <w:rPr>
-          <w:rFonts w:ascii="Consolas" w:eastAsia="Times New Roman" w:hAnsi="Consolas" w:cs="Times New Roman"/>
-          <w:color w:val="D4D4D4"/>
-          <w:sz w:val="26"/>
-          <w:szCs w:val="26"/>
-        </w:rPr>
-        <w:t>.</w:t>
-      </w:r>
-      <w:r>
-        <w:rPr>
-          <w:rFonts w:ascii="Consolas" w:eastAsia="Times New Roman" w:hAnsi="Consolas" w:cs="Times New Roman"/>
-          <w:color w:val="DCDCAA"/>
-          <w:sz w:val="26"/>
-          <w:szCs w:val="26"/>
-        </w:rPr>
-        <w:t>get</w:t>
-      </w:r>
-      <w:r>
-        <w:rPr>
-          <w:rFonts w:ascii="Consolas" w:eastAsia="Times New Roman" w:hAnsi="Consolas" w:cs="Times New Roman"/>
-          <w:color w:val="D4D4D4"/>
-          <w:sz w:val="26"/>
-          <w:szCs w:val="26"/>
-        </w:rPr>
-        <w:t>(</w:t>
-      </w:r>
-      <w:r>
-        <w:rPr>
-          <w:rFonts w:ascii="Consolas" w:eastAsia="Times New Roman" w:hAnsi="Consolas" w:cs="Times New Roman"/>
-          <w:color w:val="CE9178"/>
-          <w:sz w:val="26"/>
-          <w:szCs w:val="26"/>
-        </w:rPr>
-        <w:t>'/api/products'</w:t>
-      </w:r>
-      <w:r>
-        <w:rPr>
-          <w:rFonts w:ascii="Consolas" w:eastAsia="Times New Roman" w:hAnsi="Consolas" w:cs="Times New Roman"/>
-          <w:color w:val="D4D4D4"/>
-          <w:sz w:val="26"/>
-          <w:szCs w:val="26"/>
-        </w:rPr>
-        <w:t>)</w:t>
-      </w:r>
-    </w:p>
-    <w:p>
-      <w:pPr>
-        <w:shd w:val="clear" w:color="auto" w:fill="1E1E1E"/>
-        <w:spacing w:after="0" w:line="355" w:lineRule="atLeast"/>
-        <w:rPr>
-          <w:rFonts w:ascii="Consolas" w:eastAsia="Times New Roman" w:hAnsi="Consolas" w:cs="Times New Roman"/>
-          <w:color w:val="D4D4D4"/>
-          <w:sz w:val="26"/>
-          <w:szCs w:val="26"/>
-        </w:rPr>
-      </w:pPr>
-    </w:p>
-    <w:p>
-      <w:pPr>
-        <w:shd w:val="clear" w:color="auto" w:fill="1E1E1E"/>
-        <w:spacing w:after="0" w:line="355" w:lineRule="atLeast"/>
-        <w:rPr>
-          <w:rFonts w:ascii="Consolas" w:eastAsia="Times New Roman" w:hAnsi="Consolas" w:cs="Times New Roman"/>
-          <w:color w:val="D4D4D4"/>
-          <w:sz w:val="26"/>
-          <w:szCs w:val="26"/>
-        </w:rPr>
-      </w:pPr>
-      <w:r>
-        <w:rPr>
-          <w:rFonts w:ascii="Consolas" w:eastAsia="Times New Roman" w:hAnsi="Consolas" w:cs="Times New Roman"/>
-          <w:color w:val="D4D4D4"/>
-          <w:sz w:val="26"/>
-          <w:szCs w:val="26"/>
-        </w:rPr>
-        <w:t>            </w:t>
-      </w:r>
-      <w:r>
-        <w:rPr>
-          <w:rFonts w:ascii="Consolas" w:eastAsia="Times New Roman" w:hAnsi="Consolas" w:cs="Times New Roman"/>
-          <w:color w:val="DCDCAA"/>
-          <w:sz w:val="26"/>
-          <w:szCs w:val="26"/>
-        </w:rPr>
-        <w:t>setProducts</w:t>
-      </w:r>
-      <w:r>
-        <w:rPr>
-          <w:rFonts w:ascii="Consolas" w:eastAsia="Times New Roman" w:hAnsi="Consolas" w:cs="Times New Roman"/>
-          <w:color w:val="D4D4D4"/>
-          <w:sz w:val="26"/>
-          <w:szCs w:val="26"/>
-        </w:rPr>
-        <w:t>(</w:t>
-      </w:r>
-      <w:r>
-        <w:rPr>
-          <w:rFonts w:ascii="Consolas" w:eastAsia="Times New Roman" w:hAnsi="Consolas" w:cs="Times New Roman"/>
-          <w:color w:val="4FC1FF"/>
-          <w:sz w:val="26"/>
-          <w:szCs w:val="26"/>
-        </w:rPr>
-        <w:t>data</w:t>
-      </w:r>
-      <w:r>
-        <w:rPr>
-          <w:rFonts w:ascii="Consolas" w:eastAsia="Times New Roman" w:hAnsi="Consolas" w:cs="Times New Roman"/>
-          <w:color w:val="D4D4D4"/>
-          <w:sz w:val="26"/>
-          <w:szCs w:val="26"/>
-        </w:rPr>
-        <w:t>)</w:t>
-      </w:r>
-    </w:p>
-    <w:p>
-      <w:pPr>
-        <w:shd w:val="clear" w:color="auto" w:fill="1E1E1E"/>
-        <w:spacing w:after="0" w:line="355" w:lineRule="atLeast"/>
-        <w:rPr>
-          <w:rFonts w:ascii="Consolas" w:eastAsia="Times New Roman" w:hAnsi="Consolas" w:cs="Times New Roman"/>
-          <w:color w:val="D4D4D4"/>
-          <w:sz w:val="26"/>
-          <w:szCs w:val="26"/>
-        </w:rPr>
-      </w:pPr>
-      <w:r>
-        <w:rPr>
-          <w:rFonts w:ascii="Consolas" w:eastAsia="Times New Roman" w:hAnsi="Consolas" w:cs="Times New Roman"/>
-          <w:color w:val="D4D4D4"/>
-          <w:sz w:val="26"/>
-          <w:szCs w:val="26"/>
-        </w:rPr>
-        <w:t>        }</w:t>
-      </w:r>
-    </w:p>
-    <w:p>
-      <w:pPr>
-        <w:shd w:val="clear" w:color="auto" w:fill="1E1E1E"/>
-        <w:spacing w:after="0" w:line="355" w:lineRule="atLeast"/>
-        <w:rPr>
-          <w:rFonts w:ascii="Consolas" w:eastAsia="Times New Roman" w:hAnsi="Consolas" w:cs="Times New Roman"/>
-          <w:color w:val="D4D4D4"/>
-          <w:sz w:val="26"/>
-          <w:szCs w:val="26"/>
-        </w:rPr>
-      </w:pPr>
-    </w:p>
-    <w:p>
-      <w:pPr>
-        <w:shd w:val="clear" w:color="auto" w:fill="1E1E1E"/>
-        <w:spacing w:after="0" w:line="355" w:lineRule="atLeast"/>
-        <w:rPr>
-          <w:rFonts w:ascii="Consolas" w:eastAsia="Times New Roman" w:hAnsi="Consolas" w:cs="Times New Roman"/>
-          <w:color w:val="D4D4D4"/>
-          <w:sz w:val="26"/>
-          <w:szCs w:val="26"/>
-        </w:rPr>
-      </w:pPr>
-      <w:r>
-        <w:rPr>
-          <w:rFonts w:ascii="Consolas" w:eastAsia="Times New Roman" w:hAnsi="Consolas" w:cs="Times New Roman"/>
-          <w:color w:val="D4D4D4"/>
-          <w:sz w:val="26"/>
-          <w:szCs w:val="26"/>
-        </w:rPr>
-        <w:t>        </w:t>
-      </w:r>
-      <w:r>
-        <w:rPr>
-          <w:rFonts w:ascii="Consolas" w:eastAsia="Times New Roman" w:hAnsi="Consolas" w:cs="Times New Roman"/>
-          <w:color w:val="DCDCAA"/>
-          <w:sz w:val="26"/>
-          <w:szCs w:val="26"/>
-        </w:rPr>
-        <w:t>fetchProducts</w:t>
-      </w:r>
-      <w:r>
-        <w:rPr>
-          <w:rFonts w:ascii="Consolas" w:eastAsia="Times New Roman" w:hAnsi="Consolas" w:cs="Times New Roman"/>
-          <w:color w:val="D4D4D4"/>
-          <w:sz w:val="26"/>
-          <w:szCs w:val="26"/>
-        </w:rPr>
-        <w:t>();</w:t>
-      </w:r>
-    </w:p>
-    <w:p>
-      <w:pPr>
-        <w:shd w:val="clear" w:color="auto" w:fill="1E1E1E"/>
-        <w:spacing w:after="0" w:line="355" w:lineRule="atLeast"/>
-        <w:rPr>
-          <w:rFonts w:ascii="Consolas" w:eastAsia="Times New Roman" w:hAnsi="Consolas" w:cs="Times New Roman"/>
-          <w:color w:val="D4D4D4"/>
-          <w:sz w:val="26"/>
-          <w:szCs w:val="26"/>
-        </w:rPr>
-      </w:pPr>
-      <w:r>
-        <w:rPr>
-          <w:rFonts w:ascii="Consolas" w:eastAsia="Times New Roman" w:hAnsi="Consolas" w:cs="Times New Roman"/>
-          <w:color w:val="D4D4D4"/>
-          <w:sz w:val="26"/>
-          <w:szCs w:val="26"/>
-        </w:rPr>
-        <w:t>    }, [])</w:t>
-      </w:r>
-    </w:p>
-    <w:p>
-      <w:pPr>
-        <w:shd w:val="clear" w:color="auto" w:fill="1E1E1E"/>
-        <w:spacing w:after="0" w:line="355" w:lineRule="atLeast"/>
-        <w:rPr>
-          <w:rFonts w:ascii="Consolas" w:eastAsia="Times New Roman" w:hAnsi="Consolas" w:cs="Times New Roman"/>
-          <w:color w:val="D4D4D4"/>
-          <w:sz w:val="26"/>
-          <w:szCs w:val="26"/>
-        </w:rPr>
-      </w:pPr>
-      <w:r>
-        <w:rPr>
-          <w:rFonts w:ascii="Consolas" w:eastAsia="Times New Roman" w:hAnsi="Consolas" w:cs="Times New Roman"/>
-          <w:color w:val="D4D4D4"/>
-          <w:sz w:val="26"/>
-          <w:szCs w:val="26"/>
-        </w:rPr>
-        <w:t>    </w:t>
-      </w:r>
-      <w:r>
-        <w:rPr>
-          <w:rFonts w:ascii="Consolas" w:eastAsia="Times New Roman" w:hAnsi="Consolas" w:cs="Times New Roman"/>
-          <w:color w:val="C586C0"/>
-          <w:sz w:val="26"/>
-          <w:szCs w:val="26"/>
-        </w:rPr>
-        <w:t>return</w:t>
-      </w:r>
-      <w:r>
-        <w:rPr>
-          <w:rFonts w:ascii="Consolas" w:eastAsia="Times New Roman" w:hAnsi="Consolas" w:cs="Times New Roman"/>
-          <w:color w:val="D4D4D4"/>
-          <w:sz w:val="26"/>
-          <w:szCs w:val="26"/>
-        </w:rPr>
-        <w:t> (</w:t>
-      </w:r>
-    </w:p>
-    <w:p>
-      <w:pPr>
-        <w:shd w:val="clear" w:color="auto" w:fill="1E1E1E"/>
-        <w:spacing w:after="0" w:line="355" w:lineRule="atLeast"/>
-        <w:rPr>
-          <w:rFonts w:ascii="Consolas" w:eastAsia="Times New Roman" w:hAnsi="Consolas" w:cs="Times New Roman"/>
-          <w:color w:val="D4D4D4"/>
-          <w:sz w:val="26"/>
-          <w:szCs w:val="26"/>
-        </w:rPr>
-      </w:pPr>
-      <w:r>
-        <w:rPr>
-          <w:rFonts w:ascii="Consolas" w:eastAsia="Times New Roman" w:hAnsi="Consolas" w:cs="Times New Roman"/>
-          <w:color w:val="D4D4D4"/>
-          <w:sz w:val="26"/>
-          <w:szCs w:val="26"/>
-        </w:rPr>
-        <w:t>        </w:t>
-      </w:r>
-      <w:r>
-        <w:rPr>
-          <w:rFonts w:ascii="Consolas" w:eastAsia="Times New Roman" w:hAnsi="Consolas" w:cs="Times New Roman"/>
-          <w:color w:val="808080"/>
-          <w:sz w:val="26"/>
-          <w:szCs w:val="26"/>
-        </w:rPr>
-        <w:t>&lt;&gt;</w:t>
-      </w:r>
-    </w:p>
-    <w:p>
-      <w:pPr>
-        <w:rPr>
-          <w:sz w:val="36"/>
-          <w:szCs w:val="36"/>
-        </w:rPr>
-      </w:pPr>
-    </w:p>
-    <w:p>
-      <w:pPr>
-        <w:rPr>
-          <w:sz w:val="36"/>
-          <w:szCs w:val="36"/>
-        </w:rPr>
-      </w:pPr>
-      <w:r>
-        <w:rPr>
-          <w:sz w:val="36"/>
-          <w:szCs w:val="36"/>
-        </w:rPr>
-        <w:t xml:space="preserve">ENV in global we can put a API keys,global variables  </w:t>
+        <w:rPr>
+          <w:sz w:val="36"/>
+          <w:szCs w:val="36"/>
+        </w:rPr>
+      </w:pPr>
+    </w:p>
+    <w:p>
+      <w:pPr>
+        <w:rPr>
+          <w:sz w:val="36"/>
+          <w:szCs w:val="36"/>
+        </w:rPr>
+      </w:pPr>
+      <w:r>
+        <w:rPr>
+          <w:sz w:val="36"/>
+          <w:szCs w:val="36"/>
+        </w:rPr>
+        <w:t>and import to server.js</w:t>
+      </w:r>
+    </w:p>
+    <w:p>
+      <w:pPr>
+        <w:rPr>
+          <w:sz w:val="36"/>
+          <w:szCs w:val="36"/>
+        </w:rPr>
+      </w:pPr>
+    </w:p>
+    <w:p>
+      <w:pPr>
+        <w:rPr>
+          <w:sz w:val="36"/>
+          <w:szCs w:val="36"/>
+          <w:u w:val="double"/>
+        </w:rPr>
+      </w:pPr>
+      <w:r>
+        <w:rPr>
+          <w:sz w:val="36"/>
+          <w:szCs w:val="36"/>
+        </w:rPr>
+        <w:t>installing colors to node.js server</w:t>
       </w:r>
     </w:p>
     <w:sectPr>
@@ -3077,6 +4316,7 @@
   <w:style w:type="paragraph" w:default="1" w:styleId="Normal">
     <w:name w:val="Normal"/>
     <w:qFormat/>
+    <w:rsid w:val="004C6099"/>
   </w:style>
   <w:style w:type="character" w:default="1" w:styleId="DefaultParagraphFont">
     <w:name w:val="Default Paragraph Font"/>

</xml_diff>

<commit_message>
Setup Redux and Cart
</commit_message>
<xml_diff>
--- a/Steps to make app.docx
+++ b/Steps to make app.docx
@@ -18598,21 +18598,4784 @@
     </w:p>
     <w:p>
       <w:pPr>
+        <w:shd w:val="clear" w:color="auto" w:fill="1E1E1E"/>
+        <w:spacing w:line="355" w:lineRule="atLeast"/>
+        <w:rPr>
+          <w:rFonts w:ascii="Consolas" w:eastAsia="Times New Roman" w:hAnsi="Consolas" w:cs="Times New Roman"/>
+          <w:color w:val="D4D4D4"/>
+          <w:sz w:val="26"/>
+          <w:szCs w:val="26"/>
+        </w:rPr>
+      </w:pPr>
+      <w:r>
         <w:rPr>
           <w:sz w:val="36"/>
           <w:szCs w:val="36"/>
           <w:u w:val="double"/>
         </w:rPr>
-      </w:pPr>
-      <w:r>
+        <w:lastRenderedPageBreak/>
+        <w:t xml:space="preserve"> </w:t>
+      </w:r>
+      <w:proofErr w:type="gramStart"/>
+      <w:r>
+        <w:rPr>
+          <w:rFonts w:ascii="Consolas" w:eastAsia="Times New Roman" w:hAnsi="Consolas" w:cs="Times New Roman"/>
+          <w:color w:val="569CD6"/>
+          <w:sz w:val="26"/>
+          <w:szCs w:val="26"/>
+        </w:rPr>
+        <w:t>const</w:t>
+      </w:r>
+      <w:proofErr w:type="gramEnd"/>
+      <w:r>
+        <w:rPr>
+          <w:rFonts w:ascii="Consolas" w:eastAsia="Times New Roman" w:hAnsi="Consolas" w:cs="Times New Roman"/>
+          <w:color w:val="D4D4D4"/>
+          <w:sz w:val="26"/>
+          <w:szCs w:val="26"/>
+        </w:rPr>
+        <w:t> </w:t>
+      </w:r>
+      <w:proofErr w:type="spellStart"/>
+      <w:r>
+        <w:rPr>
+          <w:rFonts w:ascii="Consolas" w:eastAsia="Times New Roman" w:hAnsi="Consolas" w:cs="Times New Roman"/>
+          <w:color w:val="DCDCAA"/>
+          <w:sz w:val="26"/>
+          <w:szCs w:val="26"/>
+        </w:rPr>
+        <w:t>ProductScreen</w:t>
+      </w:r>
+      <w:proofErr w:type="spellEnd"/>
+      <w:r>
+        <w:rPr>
+          <w:rFonts w:ascii="Consolas" w:eastAsia="Times New Roman" w:hAnsi="Consolas" w:cs="Times New Roman"/>
+          <w:color w:val="D4D4D4"/>
+          <w:sz w:val="26"/>
+          <w:szCs w:val="26"/>
+        </w:rPr>
+        <w:t> = ( { </w:t>
+      </w:r>
+      <w:r>
+        <w:rPr>
+          <w:rFonts w:ascii="Consolas" w:eastAsia="Times New Roman" w:hAnsi="Consolas" w:cs="Times New Roman"/>
+          <w:color w:val="9CDCFE"/>
+          <w:sz w:val="26"/>
+          <w:szCs w:val="26"/>
+        </w:rPr>
+        <w:t>match</w:t>
+      </w:r>
+      <w:r>
+        <w:rPr>
+          <w:rFonts w:ascii="Consolas" w:eastAsia="Times New Roman" w:hAnsi="Consolas" w:cs="Times New Roman"/>
+          <w:color w:val="D4D4D4"/>
+          <w:sz w:val="26"/>
+          <w:szCs w:val="26"/>
+        </w:rPr>
+        <w:t> }) </w:t>
+      </w:r>
+      <w:r>
+        <w:rPr>
+          <w:rFonts w:ascii="Consolas" w:eastAsia="Times New Roman" w:hAnsi="Consolas" w:cs="Times New Roman"/>
+          <w:color w:val="569CD6"/>
+          <w:sz w:val="26"/>
+          <w:szCs w:val="26"/>
+        </w:rPr>
+        <w:t>=&gt;</w:t>
+      </w:r>
+      <w:r>
+        <w:rPr>
+          <w:rFonts w:ascii="Consolas" w:eastAsia="Times New Roman" w:hAnsi="Consolas" w:cs="Times New Roman"/>
+          <w:color w:val="D4D4D4"/>
+          <w:sz w:val="26"/>
+          <w:szCs w:val="26"/>
+        </w:rPr>
+        <w:t> {</w:t>
+      </w:r>
+    </w:p>
+    <w:p>
+      <w:pPr>
+        <w:shd w:val="clear" w:color="auto" w:fill="1E1E1E"/>
+        <w:spacing w:after="0" w:line="355" w:lineRule="atLeast"/>
+        <w:rPr>
+          <w:rFonts w:ascii="Consolas" w:eastAsia="Times New Roman" w:hAnsi="Consolas" w:cs="Times New Roman"/>
+          <w:color w:val="D4D4D4"/>
+          <w:sz w:val="26"/>
+          <w:szCs w:val="26"/>
+        </w:rPr>
+      </w:pPr>
+    </w:p>
+    <w:p>
+      <w:pPr>
+        <w:shd w:val="clear" w:color="auto" w:fill="1E1E1E"/>
+        <w:spacing w:after="0" w:line="355" w:lineRule="atLeast"/>
+        <w:rPr>
+          <w:rFonts w:ascii="Consolas" w:eastAsia="Times New Roman" w:hAnsi="Consolas" w:cs="Times New Roman"/>
+          <w:color w:val="D4D4D4"/>
+          <w:sz w:val="26"/>
+          <w:szCs w:val="26"/>
+        </w:rPr>
+      </w:pPr>
+      <w:r>
+        <w:rPr>
+          <w:rFonts w:ascii="Consolas" w:eastAsia="Times New Roman" w:hAnsi="Consolas" w:cs="Times New Roman"/>
+          <w:color w:val="D4D4D4"/>
+          <w:sz w:val="26"/>
+          <w:szCs w:val="26"/>
+        </w:rPr>
+        <w:t>    </w:t>
+      </w:r>
+      <w:proofErr w:type="gramStart"/>
+      <w:r>
+        <w:rPr>
+          <w:rFonts w:ascii="Consolas" w:eastAsia="Times New Roman" w:hAnsi="Consolas" w:cs="Times New Roman"/>
+          <w:color w:val="569CD6"/>
+          <w:sz w:val="26"/>
+          <w:szCs w:val="26"/>
+        </w:rPr>
+        <w:t>const</w:t>
+      </w:r>
+      <w:proofErr w:type="gramEnd"/>
+      <w:r>
+        <w:rPr>
+          <w:rFonts w:ascii="Consolas" w:eastAsia="Times New Roman" w:hAnsi="Consolas" w:cs="Times New Roman"/>
+          <w:color w:val="D4D4D4"/>
+          <w:sz w:val="26"/>
+          <w:szCs w:val="26"/>
+        </w:rPr>
+        <w:t> [</w:t>
+      </w:r>
+      <w:r>
+        <w:rPr>
+          <w:rFonts w:ascii="Consolas" w:eastAsia="Times New Roman" w:hAnsi="Consolas" w:cs="Times New Roman"/>
+          <w:color w:val="4FC1FF"/>
+          <w:sz w:val="26"/>
+          <w:szCs w:val="26"/>
+        </w:rPr>
+        <w:t>product</w:t>
+      </w:r>
+      <w:r>
+        <w:rPr>
+          <w:rFonts w:ascii="Consolas" w:eastAsia="Times New Roman" w:hAnsi="Consolas" w:cs="Times New Roman"/>
+          <w:color w:val="D4D4D4"/>
+          <w:sz w:val="26"/>
+          <w:szCs w:val="26"/>
+        </w:rPr>
+        <w:t>, </w:t>
+      </w:r>
+      <w:proofErr w:type="spellStart"/>
+      <w:r>
+        <w:rPr>
+          <w:rFonts w:ascii="Consolas" w:eastAsia="Times New Roman" w:hAnsi="Consolas" w:cs="Times New Roman"/>
+          <w:color w:val="DCDCAA"/>
+          <w:sz w:val="26"/>
+          <w:szCs w:val="26"/>
+        </w:rPr>
+        <w:t>setProduct</w:t>
+      </w:r>
+      <w:proofErr w:type="spellEnd"/>
+      <w:r>
+        <w:rPr>
+          <w:rFonts w:ascii="Consolas" w:eastAsia="Times New Roman" w:hAnsi="Consolas" w:cs="Times New Roman"/>
+          <w:color w:val="D4D4D4"/>
+          <w:sz w:val="26"/>
+          <w:szCs w:val="26"/>
+        </w:rPr>
+        <w:t>] = </w:t>
+      </w:r>
+      <w:proofErr w:type="spellStart"/>
+      <w:r>
+        <w:rPr>
+          <w:rFonts w:ascii="Consolas" w:eastAsia="Times New Roman" w:hAnsi="Consolas" w:cs="Times New Roman"/>
+          <w:color w:val="DCDCAA"/>
+          <w:sz w:val="26"/>
+          <w:szCs w:val="26"/>
+        </w:rPr>
+        <w:t>useState</w:t>
+      </w:r>
+      <w:proofErr w:type="spellEnd"/>
+      <w:r>
+        <w:rPr>
+          <w:rFonts w:ascii="Consolas" w:eastAsia="Times New Roman" w:hAnsi="Consolas" w:cs="Times New Roman"/>
+          <w:color w:val="D4D4D4"/>
+          <w:sz w:val="26"/>
+          <w:szCs w:val="26"/>
+        </w:rPr>
+        <w:t>({})</w:t>
+      </w:r>
+    </w:p>
+    <w:p>
+      <w:pPr>
+        <w:shd w:val="clear" w:color="auto" w:fill="1E1E1E"/>
+        <w:spacing w:after="0" w:line="355" w:lineRule="atLeast"/>
+        <w:rPr>
+          <w:rFonts w:ascii="Consolas" w:eastAsia="Times New Roman" w:hAnsi="Consolas" w:cs="Times New Roman"/>
+          <w:color w:val="D4D4D4"/>
+          <w:sz w:val="26"/>
+          <w:szCs w:val="26"/>
+        </w:rPr>
+      </w:pPr>
+    </w:p>
+    <w:p>
+      <w:pPr>
+        <w:shd w:val="clear" w:color="auto" w:fill="1E1E1E"/>
+        <w:spacing w:after="0" w:line="355" w:lineRule="atLeast"/>
+        <w:rPr>
+          <w:rFonts w:ascii="Consolas" w:eastAsia="Times New Roman" w:hAnsi="Consolas" w:cs="Times New Roman"/>
+          <w:color w:val="D4D4D4"/>
+          <w:sz w:val="26"/>
+          <w:szCs w:val="26"/>
+        </w:rPr>
+      </w:pPr>
+      <w:r>
+        <w:rPr>
+          <w:rFonts w:ascii="Consolas" w:eastAsia="Times New Roman" w:hAnsi="Consolas" w:cs="Times New Roman"/>
+          <w:color w:val="D4D4D4"/>
+          <w:sz w:val="26"/>
+          <w:szCs w:val="26"/>
+        </w:rPr>
+        <w:t>    </w:t>
+      </w:r>
+      <w:proofErr w:type="spellStart"/>
+      <w:proofErr w:type="gramStart"/>
+      <w:r>
+        <w:rPr>
+          <w:rFonts w:ascii="Consolas" w:eastAsia="Times New Roman" w:hAnsi="Consolas" w:cs="Times New Roman"/>
+          <w:color w:val="DCDCAA"/>
+          <w:sz w:val="26"/>
+          <w:szCs w:val="26"/>
+        </w:rPr>
+        <w:t>useEffect</w:t>
+      </w:r>
+      <w:proofErr w:type="spellEnd"/>
+      <w:r>
+        <w:rPr>
+          <w:rFonts w:ascii="Consolas" w:eastAsia="Times New Roman" w:hAnsi="Consolas" w:cs="Times New Roman"/>
+          <w:color w:val="D4D4D4"/>
+          <w:sz w:val="26"/>
+          <w:szCs w:val="26"/>
+        </w:rPr>
+        <w:t>(</w:t>
+      </w:r>
+      <w:proofErr w:type="gramEnd"/>
+      <w:r>
+        <w:rPr>
+          <w:rFonts w:ascii="Consolas" w:eastAsia="Times New Roman" w:hAnsi="Consolas" w:cs="Times New Roman"/>
+          <w:color w:val="D4D4D4"/>
+          <w:sz w:val="26"/>
+          <w:szCs w:val="26"/>
+        </w:rPr>
+        <w:t>() </w:t>
+      </w:r>
+      <w:r>
+        <w:rPr>
+          <w:rFonts w:ascii="Consolas" w:eastAsia="Times New Roman" w:hAnsi="Consolas" w:cs="Times New Roman"/>
+          <w:color w:val="569CD6"/>
+          <w:sz w:val="26"/>
+          <w:szCs w:val="26"/>
+        </w:rPr>
+        <w:t>=&gt;</w:t>
+      </w:r>
+      <w:r>
+        <w:rPr>
+          <w:rFonts w:ascii="Consolas" w:eastAsia="Times New Roman" w:hAnsi="Consolas" w:cs="Times New Roman"/>
+          <w:color w:val="D4D4D4"/>
+          <w:sz w:val="26"/>
+          <w:szCs w:val="26"/>
+        </w:rPr>
+        <w:t> {</w:t>
+      </w:r>
+    </w:p>
+    <w:p>
+      <w:pPr>
+        <w:shd w:val="clear" w:color="auto" w:fill="1E1E1E"/>
+        <w:spacing w:after="0" w:line="355" w:lineRule="atLeast"/>
+        <w:rPr>
+          <w:rFonts w:ascii="Consolas" w:eastAsia="Times New Roman" w:hAnsi="Consolas" w:cs="Times New Roman"/>
+          <w:color w:val="D4D4D4"/>
+          <w:sz w:val="26"/>
+          <w:szCs w:val="26"/>
+        </w:rPr>
+      </w:pPr>
+      <w:r>
+        <w:rPr>
+          <w:rFonts w:ascii="Consolas" w:eastAsia="Times New Roman" w:hAnsi="Consolas" w:cs="Times New Roman"/>
+          <w:color w:val="D4D4D4"/>
+          <w:sz w:val="26"/>
+          <w:szCs w:val="26"/>
+        </w:rPr>
+        <w:t>        </w:t>
+      </w:r>
+      <w:proofErr w:type="gramStart"/>
+      <w:r>
+        <w:rPr>
+          <w:rFonts w:ascii="Consolas" w:eastAsia="Times New Roman" w:hAnsi="Consolas" w:cs="Times New Roman"/>
+          <w:color w:val="569CD6"/>
+          <w:sz w:val="26"/>
+          <w:szCs w:val="26"/>
+        </w:rPr>
+        <w:t>const</w:t>
+      </w:r>
+      <w:proofErr w:type="gramEnd"/>
+      <w:r>
+        <w:rPr>
+          <w:rFonts w:ascii="Consolas" w:eastAsia="Times New Roman" w:hAnsi="Consolas" w:cs="Times New Roman"/>
+          <w:color w:val="D4D4D4"/>
+          <w:sz w:val="26"/>
+          <w:szCs w:val="26"/>
+        </w:rPr>
+        <w:t> </w:t>
+      </w:r>
+      <w:proofErr w:type="spellStart"/>
+      <w:r>
+        <w:rPr>
+          <w:rFonts w:ascii="Consolas" w:eastAsia="Times New Roman" w:hAnsi="Consolas" w:cs="Times New Roman"/>
+          <w:color w:val="DCDCAA"/>
+          <w:sz w:val="26"/>
+          <w:szCs w:val="26"/>
+        </w:rPr>
+        <w:t>fetchProduct</w:t>
+      </w:r>
+      <w:proofErr w:type="spellEnd"/>
+      <w:r>
+        <w:rPr>
+          <w:rFonts w:ascii="Consolas" w:eastAsia="Times New Roman" w:hAnsi="Consolas" w:cs="Times New Roman"/>
+          <w:color w:val="D4D4D4"/>
+          <w:sz w:val="26"/>
+          <w:szCs w:val="26"/>
+        </w:rPr>
+        <w:t> = </w:t>
+      </w:r>
+      <w:proofErr w:type="spellStart"/>
+      <w:r>
+        <w:rPr>
+          <w:rFonts w:ascii="Consolas" w:eastAsia="Times New Roman" w:hAnsi="Consolas" w:cs="Times New Roman"/>
+          <w:color w:val="569CD6"/>
+          <w:sz w:val="26"/>
+          <w:szCs w:val="26"/>
+        </w:rPr>
+        <w:t>async</w:t>
+      </w:r>
+      <w:proofErr w:type="spellEnd"/>
+      <w:r>
+        <w:rPr>
+          <w:rFonts w:ascii="Consolas" w:eastAsia="Times New Roman" w:hAnsi="Consolas" w:cs="Times New Roman"/>
+          <w:color w:val="D4D4D4"/>
+          <w:sz w:val="26"/>
+          <w:szCs w:val="26"/>
+        </w:rPr>
+        <w:t> () </w:t>
+      </w:r>
+      <w:r>
+        <w:rPr>
+          <w:rFonts w:ascii="Consolas" w:eastAsia="Times New Roman" w:hAnsi="Consolas" w:cs="Times New Roman"/>
+          <w:color w:val="569CD6"/>
+          <w:sz w:val="26"/>
+          <w:szCs w:val="26"/>
+        </w:rPr>
+        <w:t>=&gt;</w:t>
+      </w:r>
+      <w:r>
+        <w:rPr>
+          <w:rFonts w:ascii="Consolas" w:eastAsia="Times New Roman" w:hAnsi="Consolas" w:cs="Times New Roman"/>
+          <w:color w:val="D4D4D4"/>
+          <w:sz w:val="26"/>
+          <w:szCs w:val="26"/>
+        </w:rPr>
+        <w:t> {</w:t>
+      </w:r>
+    </w:p>
+    <w:p>
+      <w:pPr>
+        <w:shd w:val="clear" w:color="auto" w:fill="1E1E1E"/>
+        <w:spacing w:after="0" w:line="355" w:lineRule="atLeast"/>
+        <w:rPr>
+          <w:rFonts w:ascii="Consolas" w:eastAsia="Times New Roman" w:hAnsi="Consolas" w:cs="Times New Roman"/>
+          <w:color w:val="D4D4D4"/>
+          <w:sz w:val="26"/>
+          <w:szCs w:val="26"/>
+        </w:rPr>
+      </w:pPr>
+      <w:r>
+        <w:rPr>
+          <w:rFonts w:ascii="Consolas" w:eastAsia="Times New Roman" w:hAnsi="Consolas" w:cs="Times New Roman"/>
+          <w:color w:val="D4D4D4"/>
+          <w:sz w:val="26"/>
+          <w:szCs w:val="26"/>
+        </w:rPr>
+        <w:t>            </w:t>
+      </w:r>
+      <w:proofErr w:type="gramStart"/>
+      <w:r>
+        <w:rPr>
+          <w:rFonts w:ascii="Consolas" w:eastAsia="Times New Roman" w:hAnsi="Consolas" w:cs="Times New Roman"/>
+          <w:color w:val="569CD6"/>
+          <w:sz w:val="26"/>
+          <w:szCs w:val="26"/>
+        </w:rPr>
+        <w:t>const</w:t>
+      </w:r>
+      <w:proofErr w:type="gramEnd"/>
+      <w:r>
+        <w:rPr>
+          <w:rFonts w:ascii="Consolas" w:eastAsia="Times New Roman" w:hAnsi="Consolas" w:cs="Times New Roman"/>
+          <w:color w:val="D4D4D4"/>
+          <w:sz w:val="26"/>
+          <w:szCs w:val="26"/>
+        </w:rPr>
+        <w:t> { </w:t>
+      </w:r>
+      <w:r>
+        <w:rPr>
+          <w:rFonts w:ascii="Consolas" w:eastAsia="Times New Roman" w:hAnsi="Consolas" w:cs="Times New Roman"/>
+          <w:color w:val="4FC1FF"/>
+          <w:sz w:val="26"/>
+          <w:szCs w:val="26"/>
+        </w:rPr>
+        <w:t>data</w:t>
+      </w:r>
+      <w:r>
+        <w:rPr>
+          <w:rFonts w:ascii="Consolas" w:eastAsia="Times New Roman" w:hAnsi="Consolas" w:cs="Times New Roman"/>
+          <w:color w:val="D4D4D4"/>
+          <w:sz w:val="26"/>
+          <w:szCs w:val="26"/>
+        </w:rPr>
+        <w:t> } = </w:t>
+      </w:r>
+      <w:r>
+        <w:rPr>
+          <w:rFonts w:ascii="Consolas" w:eastAsia="Times New Roman" w:hAnsi="Consolas" w:cs="Times New Roman"/>
+          <w:color w:val="C586C0"/>
+          <w:sz w:val="26"/>
+          <w:szCs w:val="26"/>
+        </w:rPr>
+        <w:t>await</w:t>
+      </w:r>
+      <w:r>
+        <w:rPr>
+          <w:rFonts w:ascii="Consolas" w:eastAsia="Times New Roman" w:hAnsi="Consolas" w:cs="Times New Roman"/>
+          <w:color w:val="D4D4D4"/>
+          <w:sz w:val="26"/>
+          <w:szCs w:val="26"/>
+        </w:rPr>
+        <w:t> </w:t>
+      </w:r>
+      <w:r>
+        <w:rPr>
+          <w:rFonts w:ascii="Consolas" w:eastAsia="Times New Roman" w:hAnsi="Consolas" w:cs="Times New Roman"/>
+          <w:color w:val="4FC1FF"/>
+          <w:sz w:val="26"/>
+          <w:szCs w:val="26"/>
+        </w:rPr>
+        <w:t>axios</w:t>
+      </w:r>
+      <w:r>
+        <w:rPr>
+          <w:rFonts w:ascii="Consolas" w:eastAsia="Times New Roman" w:hAnsi="Consolas" w:cs="Times New Roman"/>
+          <w:color w:val="D4D4D4"/>
+          <w:sz w:val="26"/>
+          <w:szCs w:val="26"/>
+        </w:rPr>
+        <w:t>.</w:t>
+      </w:r>
+      <w:r>
+        <w:rPr>
+          <w:rFonts w:ascii="Consolas" w:eastAsia="Times New Roman" w:hAnsi="Consolas" w:cs="Times New Roman"/>
+          <w:color w:val="DCDCAA"/>
+          <w:sz w:val="26"/>
+          <w:szCs w:val="26"/>
+        </w:rPr>
+        <w:t>get</w:t>
+      </w:r>
+      <w:r>
+        <w:rPr>
+          <w:rFonts w:ascii="Consolas" w:eastAsia="Times New Roman" w:hAnsi="Consolas" w:cs="Times New Roman"/>
+          <w:color w:val="D4D4D4"/>
+          <w:sz w:val="26"/>
+          <w:szCs w:val="26"/>
+        </w:rPr>
+        <w:t>(</w:t>
+      </w:r>
+      <w:r>
+        <w:rPr>
+          <w:rFonts w:ascii="Consolas" w:eastAsia="Times New Roman" w:hAnsi="Consolas" w:cs="Times New Roman"/>
+          <w:color w:val="CE9178"/>
+          <w:sz w:val="26"/>
+          <w:szCs w:val="26"/>
+        </w:rPr>
+        <w:t>`/api/products/</w:t>
+      </w:r>
+      <w:r>
+        <w:rPr>
+          <w:rFonts w:ascii="Consolas" w:eastAsia="Times New Roman" w:hAnsi="Consolas" w:cs="Times New Roman"/>
+          <w:color w:val="569CD6"/>
+          <w:sz w:val="26"/>
+          <w:szCs w:val="26"/>
+        </w:rPr>
+        <w:t>${</w:t>
+      </w:r>
+      <w:r>
+        <w:rPr>
+          <w:rFonts w:ascii="Consolas" w:eastAsia="Times New Roman" w:hAnsi="Consolas" w:cs="Times New Roman"/>
+          <w:color w:val="9CDCFE"/>
+          <w:sz w:val="26"/>
+          <w:szCs w:val="26"/>
+        </w:rPr>
+        <w:t>match</w:t>
+      </w:r>
+      <w:r>
+        <w:rPr>
+          <w:rFonts w:ascii="Consolas" w:eastAsia="Times New Roman" w:hAnsi="Consolas" w:cs="Times New Roman"/>
+          <w:color w:val="D4D4D4"/>
+          <w:sz w:val="26"/>
+          <w:szCs w:val="26"/>
+        </w:rPr>
+        <w:t>.</w:t>
+      </w:r>
+      <w:r>
+        <w:rPr>
+          <w:rFonts w:ascii="Consolas" w:eastAsia="Times New Roman" w:hAnsi="Consolas" w:cs="Times New Roman"/>
+          <w:color w:val="9CDCFE"/>
+          <w:sz w:val="26"/>
+          <w:szCs w:val="26"/>
+        </w:rPr>
+        <w:t>params</w:t>
+      </w:r>
+      <w:r>
+        <w:rPr>
+          <w:rFonts w:ascii="Consolas" w:eastAsia="Times New Roman" w:hAnsi="Consolas" w:cs="Times New Roman"/>
+          <w:color w:val="D4D4D4"/>
+          <w:sz w:val="26"/>
+          <w:szCs w:val="26"/>
+        </w:rPr>
+        <w:t>.</w:t>
+      </w:r>
+      <w:r>
+        <w:rPr>
+          <w:rFonts w:ascii="Consolas" w:eastAsia="Times New Roman" w:hAnsi="Consolas" w:cs="Times New Roman"/>
+          <w:color w:val="9CDCFE"/>
+          <w:sz w:val="26"/>
+          <w:szCs w:val="26"/>
+        </w:rPr>
+        <w:t>id</w:t>
+      </w:r>
+      <w:r>
+        <w:rPr>
+          <w:rFonts w:ascii="Consolas" w:eastAsia="Times New Roman" w:hAnsi="Consolas" w:cs="Times New Roman"/>
+          <w:color w:val="569CD6"/>
+          <w:sz w:val="26"/>
+          <w:szCs w:val="26"/>
+        </w:rPr>
+        <w:t>}</w:t>
+      </w:r>
+      <w:r>
+        <w:rPr>
+          <w:rFonts w:ascii="Consolas" w:eastAsia="Times New Roman" w:hAnsi="Consolas" w:cs="Times New Roman"/>
+          <w:color w:val="CE9178"/>
+          <w:sz w:val="26"/>
+          <w:szCs w:val="26"/>
+        </w:rPr>
+        <w:t>`</w:t>
+      </w:r>
+      <w:r>
+        <w:rPr>
+          <w:rFonts w:ascii="Consolas" w:eastAsia="Times New Roman" w:hAnsi="Consolas" w:cs="Times New Roman"/>
+          <w:color w:val="D4D4D4"/>
+          <w:sz w:val="26"/>
+          <w:szCs w:val="26"/>
+        </w:rPr>
+        <w:t>)</w:t>
+      </w:r>
+    </w:p>
+    <w:p>
+      <w:pPr>
+        <w:shd w:val="clear" w:color="auto" w:fill="1E1E1E"/>
+        <w:spacing w:after="0" w:line="355" w:lineRule="atLeast"/>
+        <w:rPr>
+          <w:rFonts w:ascii="Consolas" w:eastAsia="Times New Roman" w:hAnsi="Consolas" w:cs="Times New Roman"/>
+          <w:color w:val="D4D4D4"/>
+          <w:sz w:val="26"/>
+          <w:szCs w:val="26"/>
+        </w:rPr>
+      </w:pPr>
+    </w:p>
+    <w:p>
+      <w:pPr>
+        <w:shd w:val="clear" w:color="auto" w:fill="1E1E1E"/>
+        <w:spacing w:after="0" w:line="355" w:lineRule="atLeast"/>
+        <w:rPr>
+          <w:rFonts w:ascii="Consolas" w:eastAsia="Times New Roman" w:hAnsi="Consolas" w:cs="Times New Roman"/>
+          <w:color w:val="D4D4D4"/>
+          <w:sz w:val="26"/>
+          <w:szCs w:val="26"/>
+        </w:rPr>
+      </w:pPr>
+      <w:r>
+        <w:rPr>
+          <w:rFonts w:ascii="Consolas" w:eastAsia="Times New Roman" w:hAnsi="Consolas" w:cs="Times New Roman"/>
+          <w:color w:val="D4D4D4"/>
+          <w:sz w:val="26"/>
+          <w:szCs w:val="26"/>
+        </w:rPr>
+        <w:t>            </w:t>
+      </w:r>
+      <w:proofErr w:type="spellStart"/>
+      <w:proofErr w:type="gramStart"/>
+      <w:r>
+        <w:rPr>
+          <w:rFonts w:ascii="Consolas" w:eastAsia="Times New Roman" w:hAnsi="Consolas" w:cs="Times New Roman"/>
+          <w:color w:val="DCDCAA"/>
+          <w:sz w:val="26"/>
+          <w:szCs w:val="26"/>
+        </w:rPr>
+        <w:t>setProduct</w:t>
+      </w:r>
+      <w:proofErr w:type="spellEnd"/>
+      <w:r>
+        <w:rPr>
+          <w:rFonts w:ascii="Consolas" w:eastAsia="Times New Roman" w:hAnsi="Consolas" w:cs="Times New Roman"/>
+          <w:color w:val="D4D4D4"/>
+          <w:sz w:val="26"/>
+          <w:szCs w:val="26"/>
+        </w:rPr>
+        <w:t>(</w:t>
+      </w:r>
+      <w:proofErr w:type="gramEnd"/>
+      <w:r>
+        <w:rPr>
+          <w:rFonts w:ascii="Consolas" w:eastAsia="Times New Roman" w:hAnsi="Consolas" w:cs="Times New Roman"/>
+          <w:color w:val="4FC1FF"/>
+          <w:sz w:val="26"/>
+          <w:szCs w:val="26"/>
+        </w:rPr>
+        <w:t>data</w:t>
+      </w:r>
+      <w:r>
+        <w:rPr>
+          <w:rFonts w:ascii="Consolas" w:eastAsia="Times New Roman" w:hAnsi="Consolas" w:cs="Times New Roman"/>
+          <w:color w:val="D4D4D4"/>
+          <w:sz w:val="26"/>
+          <w:szCs w:val="26"/>
+        </w:rPr>
+        <w:t>)</w:t>
+      </w:r>
+    </w:p>
+    <w:p>
+      <w:pPr>
+        <w:shd w:val="clear" w:color="auto" w:fill="1E1E1E"/>
+        <w:spacing w:after="0" w:line="355" w:lineRule="atLeast"/>
+        <w:rPr>
+          <w:rFonts w:ascii="Consolas" w:eastAsia="Times New Roman" w:hAnsi="Consolas" w:cs="Times New Roman"/>
+          <w:color w:val="D4D4D4"/>
+          <w:sz w:val="26"/>
+          <w:szCs w:val="26"/>
+        </w:rPr>
+      </w:pPr>
+      <w:r>
+        <w:rPr>
+          <w:rFonts w:ascii="Consolas" w:eastAsia="Times New Roman" w:hAnsi="Consolas" w:cs="Times New Roman"/>
+          <w:color w:val="D4D4D4"/>
+          <w:sz w:val="26"/>
+          <w:szCs w:val="26"/>
+        </w:rPr>
+        <w:t>        }</w:t>
+      </w:r>
+    </w:p>
+    <w:p>
+      <w:pPr>
+        <w:shd w:val="clear" w:color="auto" w:fill="1E1E1E"/>
+        <w:spacing w:after="0" w:line="355" w:lineRule="atLeast"/>
+        <w:rPr>
+          <w:rFonts w:ascii="Consolas" w:eastAsia="Times New Roman" w:hAnsi="Consolas" w:cs="Times New Roman"/>
+          <w:color w:val="D4D4D4"/>
+          <w:sz w:val="26"/>
+          <w:szCs w:val="26"/>
+        </w:rPr>
+      </w:pPr>
+    </w:p>
+    <w:p>
+      <w:pPr>
+        <w:shd w:val="clear" w:color="auto" w:fill="1E1E1E"/>
+        <w:spacing w:after="0" w:line="355" w:lineRule="atLeast"/>
+        <w:rPr>
+          <w:rFonts w:ascii="Consolas" w:eastAsia="Times New Roman" w:hAnsi="Consolas" w:cs="Times New Roman"/>
+          <w:color w:val="D4D4D4"/>
+          <w:sz w:val="26"/>
+          <w:szCs w:val="26"/>
+        </w:rPr>
+      </w:pPr>
+      <w:r>
+        <w:rPr>
+          <w:rFonts w:ascii="Consolas" w:eastAsia="Times New Roman" w:hAnsi="Consolas" w:cs="Times New Roman"/>
+          <w:color w:val="D4D4D4"/>
+          <w:sz w:val="26"/>
+          <w:szCs w:val="26"/>
+        </w:rPr>
+        <w:t>        </w:t>
+      </w:r>
+      <w:proofErr w:type="spellStart"/>
+      <w:proofErr w:type="gramStart"/>
+      <w:r>
+        <w:rPr>
+          <w:rFonts w:ascii="Consolas" w:eastAsia="Times New Roman" w:hAnsi="Consolas" w:cs="Times New Roman"/>
+          <w:color w:val="DCDCAA"/>
+          <w:sz w:val="26"/>
+          <w:szCs w:val="26"/>
+        </w:rPr>
+        <w:t>fetchProduct</w:t>
+      </w:r>
+      <w:proofErr w:type="spellEnd"/>
+      <w:r>
+        <w:rPr>
+          <w:rFonts w:ascii="Consolas" w:eastAsia="Times New Roman" w:hAnsi="Consolas" w:cs="Times New Roman"/>
+          <w:color w:val="D4D4D4"/>
+          <w:sz w:val="26"/>
+          <w:szCs w:val="26"/>
+        </w:rPr>
+        <w:t>(</w:t>
+      </w:r>
+      <w:proofErr w:type="gramEnd"/>
+      <w:r>
+        <w:rPr>
+          <w:rFonts w:ascii="Consolas" w:eastAsia="Times New Roman" w:hAnsi="Consolas" w:cs="Times New Roman"/>
+          <w:color w:val="D4D4D4"/>
+          <w:sz w:val="26"/>
+          <w:szCs w:val="26"/>
+        </w:rPr>
+        <w:t>);</w:t>
+      </w:r>
+    </w:p>
+    <w:p>
+      <w:pPr>
+        <w:shd w:val="clear" w:color="auto" w:fill="1E1E1E"/>
+        <w:spacing w:after="0" w:line="355" w:lineRule="atLeast"/>
+        <w:rPr>
+          <w:rFonts w:ascii="Consolas" w:eastAsia="Times New Roman" w:hAnsi="Consolas" w:cs="Times New Roman"/>
+          <w:color w:val="D4D4D4"/>
+          <w:sz w:val="26"/>
+          <w:szCs w:val="26"/>
+        </w:rPr>
+      </w:pPr>
+      <w:r>
+        <w:rPr>
+          <w:rFonts w:ascii="Consolas" w:eastAsia="Times New Roman" w:hAnsi="Consolas" w:cs="Times New Roman"/>
+          <w:color w:val="D4D4D4"/>
+          <w:sz w:val="26"/>
+          <w:szCs w:val="26"/>
+        </w:rPr>
+        <w:t>    }, [</w:t>
+      </w:r>
+      <w:r>
+        <w:rPr>
+          <w:rFonts w:ascii="Consolas" w:eastAsia="Times New Roman" w:hAnsi="Consolas" w:cs="Times New Roman"/>
+          <w:color w:val="9CDCFE"/>
+          <w:sz w:val="26"/>
+          <w:szCs w:val="26"/>
+        </w:rPr>
+        <w:t>match</w:t>
+      </w:r>
+      <w:r>
+        <w:rPr>
+          <w:rFonts w:ascii="Consolas" w:eastAsia="Times New Roman" w:hAnsi="Consolas" w:cs="Times New Roman"/>
+          <w:color w:val="D4D4D4"/>
+          <w:sz w:val="26"/>
+          <w:szCs w:val="26"/>
+        </w:rPr>
+        <w:t>])</w:t>
+      </w:r>
+    </w:p>
+    <w:p>
+      <w:pPr>
+        <w:shd w:val="clear" w:color="auto" w:fill="1E1E1E"/>
+        <w:spacing w:after="0" w:line="355" w:lineRule="atLeast"/>
+        <w:rPr>
+          <w:rFonts w:ascii="Consolas" w:eastAsia="Times New Roman" w:hAnsi="Consolas" w:cs="Times New Roman"/>
+          <w:color w:val="D4D4D4"/>
+          <w:sz w:val="26"/>
+          <w:szCs w:val="26"/>
+        </w:rPr>
+      </w:pPr>
+    </w:p>
+    <w:p>
+      <w:pPr>
+        <w:shd w:val="clear" w:color="auto" w:fill="1E1E1E"/>
+        <w:spacing w:after="0" w:line="355" w:lineRule="atLeast"/>
+        <w:rPr>
+          <w:rFonts w:ascii="Consolas" w:eastAsia="Times New Roman" w:hAnsi="Consolas" w:cs="Times New Roman"/>
+          <w:color w:val="D4D4D4"/>
+          <w:sz w:val="26"/>
+          <w:szCs w:val="26"/>
+        </w:rPr>
+      </w:pPr>
+      <w:r>
+        <w:rPr>
+          <w:rFonts w:ascii="Consolas" w:eastAsia="Times New Roman" w:hAnsi="Consolas" w:cs="Times New Roman"/>
+          <w:color w:val="D4D4D4"/>
+          <w:sz w:val="26"/>
+          <w:szCs w:val="26"/>
+        </w:rPr>
+        <w:t> </w:t>
+      </w:r>
+      <w:proofErr w:type="gramStart"/>
+      <w:r>
+        <w:rPr>
+          <w:rFonts w:ascii="Consolas" w:eastAsia="Times New Roman" w:hAnsi="Consolas" w:cs="Times New Roman"/>
+          <w:color w:val="C586C0"/>
+          <w:sz w:val="26"/>
+          <w:szCs w:val="26"/>
+        </w:rPr>
+        <w:t>return</w:t>
+      </w:r>
+      <w:proofErr w:type="gramEnd"/>
+      <w:r>
+        <w:rPr>
+          <w:rFonts w:ascii="Consolas" w:eastAsia="Times New Roman" w:hAnsi="Consolas" w:cs="Times New Roman"/>
+          <w:color w:val="D4D4D4"/>
+          <w:sz w:val="26"/>
+          <w:szCs w:val="26"/>
+        </w:rPr>
+        <w:t> (</w:t>
+      </w:r>
+    </w:p>
+    <w:p>
+      <w:pPr>
+        <w:shd w:val="clear" w:color="auto" w:fill="1E1E1E"/>
+        <w:spacing w:after="0" w:line="355" w:lineRule="atLeast"/>
+        <w:rPr>
+          <w:rFonts w:ascii="Consolas" w:eastAsia="Times New Roman" w:hAnsi="Consolas" w:cs="Times New Roman"/>
+          <w:color w:val="D4D4D4"/>
+          <w:sz w:val="26"/>
+          <w:szCs w:val="26"/>
+        </w:rPr>
+      </w:pPr>
+      <w:r>
+        <w:rPr>
+          <w:rFonts w:ascii="Consolas" w:eastAsia="Times New Roman" w:hAnsi="Consolas" w:cs="Times New Roman"/>
+          <w:color w:val="D4D4D4"/>
+          <w:sz w:val="26"/>
+          <w:szCs w:val="26"/>
+        </w:rPr>
+        <w:t>        </w:t>
+      </w:r>
+      <w:r>
+        <w:rPr>
+          <w:rFonts w:ascii="Consolas" w:eastAsia="Times New Roman" w:hAnsi="Consolas" w:cs="Times New Roman"/>
+          <w:color w:val="808080"/>
+          <w:sz w:val="26"/>
+          <w:szCs w:val="26"/>
+        </w:rPr>
+        <w:t>&lt;&gt;</w:t>
+      </w:r>
+    </w:p>
+    <w:p>
+      <w:pPr>
+        <w:shd w:val="clear" w:color="auto" w:fill="1E1E1E"/>
+        <w:spacing w:after="0" w:line="355" w:lineRule="atLeast"/>
+        <w:rPr>
+          <w:rFonts w:ascii="Consolas" w:eastAsia="Times New Roman" w:hAnsi="Consolas" w:cs="Times New Roman"/>
+          <w:color w:val="D4D4D4"/>
+          <w:sz w:val="26"/>
+          <w:szCs w:val="26"/>
+        </w:rPr>
+      </w:pPr>
+      <w:r>
+        <w:rPr>
+          <w:rFonts w:ascii="Consolas" w:eastAsia="Times New Roman" w:hAnsi="Consolas" w:cs="Times New Roman"/>
+          <w:color w:val="D4D4D4"/>
+          <w:sz w:val="26"/>
+          <w:szCs w:val="26"/>
+        </w:rPr>
+        <w:t>            </w:t>
+      </w:r>
+      <w:r>
+        <w:rPr>
+          <w:rFonts w:ascii="Consolas" w:eastAsia="Times New Roman" w:hAnsi="Consolas" w:cs="Times New Roman"/>
+          <w:color w:val="808080"/>
+          <w:sz w:val="26"/>
+          <w:szCs w:val="26"/>
+        </w:rPr>
+        <w:t>&lt;</w:t>
+      </w:r>
+      <w:r>
+        <w:rPr>
+          <w:rFonts w:ascii="Consolas" w:eastAsia="Times New Roman" w:hAnsi="Consolas" w:cs="Times New Roman"/>
+          <w:color w:val="4EC9B0"/>
+          <w:sz w:val="26"/>
+          <w:szCs w:val="26"/>
+        </w:rPr>
+        <w:t>Link</w:t>
+      </w:r>
+      <w:r>
+        <w:rPr>
+          <w:rFonts w:ascii="Consolas" w:eastAsia="Times New Roman" w:hAnsi="Consolas" w:cs="Times New Roman"/>
+          <w:color w:val="D4D4D4"/>
+          <w:sz w:val="26"/>
+          <w:szCs w:val="26"/>
+        </w:rPr>
+        <w:t> </w:t>
+      </w:r>
+      <w:proofErr w:type="spellStart"/>
+      <w:r>
+        <w:rPr>
+          <w:rFonts w:ascii="Consolas" w:eastAsia="Times New Roman" w:hAnsi="Consolas" w:cs="Times New Roman"/>
+          <w:color w:val="9CDCFE"/>
+          <w:sz w:val="26"/>
+          <w:szCs w:val="26"/>
+        </w:rPr>
+        <w:t>className</w:t>
+      </w:r>
+      <w:proofErr w:type="spellEnd"/>
+      <w:r>
+        <w:rPr>
+          <w:rFonts w:ascii="Consolas" w:eastAsia="Times New Roman" w:hAnsi="Consolas" w:cs="Times New Roman"/>
+          <w:color w:val="D4D4D4"/>
+          <w:sz w:val="26"/>
+          <w:szCs w:val="26"/>
+        </w:rPr>
+        <w:t>=</w:t>
+      </w:r>
+      <w:r>
+        <w:rPr>
+          <w:rFonts w:ascii="Consolas" w:eastAsia="Times New Roman" w:hAnsi="Consolas" w:cs="Times New Roman"/>
+          <w:color w:val="CE9178"/>
+          <w:sz w:val="26"/>
+          <w:szCs w:val="26"/>
+        </w:rPr>
+        <w:t>'</w:t>
+      </w:r>
+      <w:proofErr w:type="spellStart"/>
+      <w:r>
+        <w:rPr>
+          <w:rFonts w:ascii="Consolas" w:eastAsia="Times New Roman" w:hAnsi="Consolas" w:cs="Times New Roman"/>
+          <w:color w:val="CE9178"/>
+          <w:sz w:val="26"/>
+          <w:szCs w:val="26"/>
+        </w:rPr>
+        <w:t>btn</w:t>
+      </w:r>
+      <w:proofErr w:type="spellEnd"/>
+      <w:r>
+        <w:rPr>
+          <w:rFonts w:ascii="Consolas" w:eastAsia="Times New Roman" w:hAnsi="Consolas" w:cs="Times New Roman"/>
+          <w:color w:val="CE9178"/>
+          <w:sz w:val="26"/>
+          <w:szCs w:val="26"/>
+        </w:rPr>
+        <w:t> </w:t>
+      </w:r>
+      <w:proofErr w:type="spellStart"/>
+      <w:r>
+        <w:rPr>
+          <w:rFonts w:ascii="Consolas" w:eastAsia="Times New Roman" w:hAnsi="Consolas" w:cs="Times New Roman"/>
+          <w:color w:val="CE9178"/>
+          <w:sz w:val="26"/>
+          <w:szCs w:val="26"/>
+        </w:rPr>
+        <w:t>btn</w:t>
+      </w:r>
+      <w:proofErr w:type="spellEnd"/>
+      <w:r>
+        <w:rPr>
+          <w:rFonts w:ascii="Consolas" w:eastAsia="Times New Roman" w:hAnsi="Consolas" w:cs="Times New Roman"/>
+          <w:color w:val="CE9178"/>
+          <w:sz w:val="26"/>
+          <w:szCs w:val="26"/>
+        </w:rPr>
+        <w:t>-light mb-3'</w:t>
+      </w:r>
+      <w:r>
+        <w:rPr>
+          <w:rFonts w:ascii="Consolas" w:eastAsia="Times New Roman" w:hAnsi="Consolas" w:cs="Times New Roman"/>
+          <w:color w:val="D4D4D4"/>
+          <w:sz w:val="26"/>
+          <w:szCs w:val="26"/>
+        </w:rPr>
+        <w:t> </w:t>
+      </w:r>
+      <w:r>
+        <w:rPr>
+          <w:rFonts w:ascii="Consolas" w:eastAsia="Times New Roman" w:hAnsi="Consolas" w:cs="Times New Roman"/>
+          <w:color w:val="9CDCFE"/>
+          <w:sz w:val="26"/>
+          <w:szCs w:val="26"/>
+        </w:rPr>
+        <w:t>to</w:t>
+      </w:r>
+      <w:r>
+        <w:rPr>
+          <w:rFonts w:ascii="Consolas" w:eastAsia="Times New Roman" w:hAnsi="Consolas" w:cs="Times New Roman"/>
+          <w:color w:val="D4D4D4"/>
+          <w:sz w:val="26"/>
+          <w:szCs w:val="26"/>
+        </w:rPr>
+        <w:t>=</w:t>
+      </w:r>
+      <w:r>
+        <w:rPr>
+          <w:rFonts w:ascii="Consolas" w:eastAsia="Times New Roman" w:hAnsi="Consolas" w:cs="Times New Roman"/>
+          <w:color w:val="CE9178"/>
+          <w:sz w:val="26"/>
+          <w:szCs w:val="26"/>
+        </w:rPr>
+        <w:t>'/'</w:t>
+      </w:r>
+      <w:r>
+        <w:rPr>
+          <w:rFonts w:ascii="Consolas" w:eastAsia="Times New Roman" w:hAnsi="Consolas" w:cs="Times New Roman"/>
+          <w:color w:val="808080"/>
+          <w:sz w:val="26"/>
+          <w:szCs w:val="26"/>
+        </w:rPr>
+        <w:t>&gt;</w:t>
+      </w:r>
+    </w:p>
+    <w:p>
+      <w:pPr>
+        <w:shd w:val="clear" w:color="auto" w:fill="1E1E1E"/>
+        <w:spacing w:after="0" w:line="355" w:lineRule="atLeast"/>
+        <w:rPr>
+          <w:rFonts w:ascii="Consolas" w:eastAsia="Times New Roman" w:hAnsi="Consolas" w:cs="Times New Roman"/>
+          <w:color w:val="D4D4D4"/>
+          <w:sz w:val="26"/>
+          <w:szCs w:val="26"/>
+        </w:rPr>
+      </w:pPr>
+      <w:r>
+        <w:rPr>
+          <w:rFonts w:ascii="Consolas" w:eastAsia="Times New Roman" w:hAnsi="Consolas" w:cs="Times New Roman"/>
+          <w:color w:val="D4D4D4"/>
+          <w:sz w:val="26"/>
+          <w:szCs w:val="26"/>
+        </w:rPr>
+        <w:t>                Go Back</w:t>
+      </w:r>
+    </w:p>
+    <w:p>
+      <w:pPr>
+        <w:shd w:val="clear" w:color="auto" w:fill="1E1E1E"/>
+        <w:spacing w:after="0" w:line="355" w:lineRule="atLeast"/>
+        <w:rPr>
+          <w:rFonts w:ascii="Consolas" w:eastAsia="Times New Roman" w:hAnsi="Consolas" w:cs="Times New Roman"/>
+          <w:color w:val="D4D4D4"/>
+          <w:sz w:val="26"/>
+          <w:szCs w:val="26"/>
+        </w:rPr>
+      </w:pPr>
+      <w:r>
+        <w:rPr>
+          <w:rFonts w:ascii="Consolas" w:eastAsia="Times New Roman" w:hAnsi="Consolas" w:cs="Times New Roman"/>
+          <w:color w:val="D4D4D4"/>
+          <w:sz w:val="26"/>
+          <w:szCs w:val="26"/>
+        </w:rPr>
+        <w:t>            </w:t>
+      </w:r>
+      <w:r>
+        <w:rPr>
+          <w:rFonts w:ascii="Consolas" w:eastAsia="Times New Roman" w:hAnsi="Consolas" w:cs="Times New Roman"/>
+          <w:color w:val="808080"/>
+          <w:sz w:val="26"/>
+          <w:szCs w:val="26"/>
+        </w:rPr>
+        <w:t>&lt;/</w:t>
+      </w:r>
+      <w:r>
+        <w:rPr>
+          <w:rFonts w:ascii="Consolas" w:eastAsia="Times New Roman" w:hAnsi="Consolas" w:cs="Times New Roman"/>
+          <w:color w:val="4EC9B0"/>
+          <w:sz w:val="26"/>
+          <w:szCs w:val="26"/>
+        </w:rPr>
+        <w:t>Link</w:t>
+      </w:r>
+      <w:r>
+        <w:rPr>
+          <w:rFonts w:ascii="Consolas" w:eastAsia="Times New Roman" w:hAnsi="Consolas" w:cs="Times New Roman"/>
+          <w:color w:val="808080"/>
+          <w:sz w:val="26"/>
+          <w:szCs w:val="26"/>
+        </w:rPr>
+        <w:t>&gt;</w:t>
+      </w:r>
+    </w:p>
+    <w:p>
+      <w:pPr>
+        <w:shd w:val="clear" w:color="auto" w:fill="1E1E1E"/>
+        <w:spacing w:after="0" w:line="355" w:lineRule="atLeast"/>
+        <w:rPr>
+          <w:rFonts w:ascii="Consolas" w:eastAsia="Times New Roman" w:hAnsi="Consolas" w:cs="Times New Roman"/>
+          <w:color w:val="D4D4D4"/>
+          <w:sz w:val="26"/>
+          <w:szCs w:val="26"/>
+        </w:rPr>
+      </w:pPr>
+      <w:r>
+        <w:rPr>
+          <w:rFonts w:ascii="Consolas" w:eastAsia="Times New Roman" w:hAnsi="Consolas" w:cs="Times New Roman"/>
+          <w:color w:val="D4D4D4"/>
+          <w:sz w:val="26"/>
+          <w:szCs w:val="26"/>
+        </w:rPr>
+        <w:t>            </w:t>
+      </w:r>
+      <w:r>
+        <w:rPr>
+          <w:rFonts w:ascii="Consolas" w:eastAsia="Times New Roman" w:hAnsi="Consolas" w:cs="Times New Roman"/>
+          <w:color w:val="808080"/>
+          <w:sz w:val="26"/>
+          <w:szCs w:val="26"/>
+        </w:rPr>
+        <w:t>&lt;</w:t>
+      </w:r>
+      <w:r>
+        <w:rPr>
+          <w:rFonts w:ascii="Consolas" w:eastAsia="Times New Roman" w:hAnsi="Consolas" w:cs="Times New Roman"/>
+          <w:color w:val="4EC9B0"/>
+          <w:sz w:val="26"/>
+          <w:szCs w:val="26"/>
+        </w:rPr>
+        <w:t>Row</w:t>
+      </w:r>
+      <w:r>
+        <w:rPr>
+          <w:rFonts w:ascii="Consolas" w:eastAsia="Times New Roman" w:hAnsi="Consolas" w:cs="Times New Roman"/>
+          <w:color w:val="808080"/>
+          <w:sz w:val="26"/>
+          <w:szCs w:val="26"/>
+        </w:rPr>
+        <w:t>&gt;</w:t>
+      </w:r>
+    </w:p>
+    <w:p>
+      <w:pPr>
+        <w:shd w:val="clear" w:color="auto" w:fill="1E1E1E"/>
+        <w:spacing w:after="0" w:line="355" w:lineRule="atLeast"/>
+        <w:rPr>
+          <w:rFonts w:ascii="Consolas" w:eastAsia="Times New Roman" w:hAnsi="Consolas" w:cs="Times New Roman"/>
+          <w:color w:val="D4D4D4"/>
+          <w:sz w:val="26"/>
+          <w:szCs w:val="26"/>
+        </w:rPr>
+      </w:pPr>
+      <w:r>
+        <w:rPr>
+          <w:rFonts w:ascii="Consolas" w:eastAsia="Times New Roman" w:hAnsi="Consolas" w:cs="Times New Roman"/>
+          <w:color w:val="D4D4D4"/>
+          <w:sz w:val="26"/>
+          <w:szCs w:val="26"/>
+        </w:rPr>
+        <w:t>                </w:t>
+      </w:r>
+      <w:r>
+        <w:rPr>
+          <w:rFonts w:ascii="Consolas" w:eastAsia="Times New Roman" w:hAnsi="Consolas" w:cs="Times New Roman"/>
+          <w:color w:val="808080"/>
+          <w:sz w:val="26"/>
+          <w:szCs w:val="26"/>
+        </w:rPr>
+        <w:t>&lt;</w:t>
+      </w:r>
+      <w:r>
+        <w:rPr>
+          <w:rFonts w:ascii="Consolas" w:eastAsia="Times New Roman" w:hAnsi="Consolas" w:cs="Times New Roman"/>
+          <w:color w:val="4EC9B0"/>
+          <w:sz w:val="26"/>
+          <w:szCs w:val="26"/>
+        </w:rPr>
+        <w:t>Col</w:t>
+      </w:r>
+      <w:r>
+        <w:rPr>
+          <w:rFonts w:ascii="Consolas" w:eastAsia="Times New Roman" w:hAnsi="Consolas" w:cs="Times New Roman"/>
+          <w:color w:val="D4D4D4"/>
+          <w:sz w:val="26"/>
+          <w:szCs w:val="26"/>
+        </w:rPr>
+        <w:t> </w:t>
+      </w:r>
+      <w:proofErr w:type="spellStart"/>
+      <w:r>
+        <w:rPr>
+          <w:rFonts w:ascii="Consolas" w:eastAsia="Times New Roman" w:hAnsi="Consolas" w:cs="Times New Roman"/>
+          <w:color w:val="9CDCFE"/>
+          <w:sz w:val="26"/>
+          <w:szCs w:val="26"/>
+        </w:rPr>
+        <w:t>md</w:t>
+      </w:r>
+      <w:proofErr w:type="spellEnd"/>
+      <w:proofErr w:type="gramStart"/>
+      <w:r>
+        <w:rPr>
+          <w:rFonts w:ascii="Consolas" w:eastAsia="Times New Roman" w:hAnsi="Consolas" w:cs="Times New Roman"/>
+          <w:color w:val="D4D4D4"/>
+          <w:sz w:val="26"/>
+          <w:szCs w:val="26"/>
+        </w:rPr>
+        <w:t>=</w:t>
+      </w:r>
+      <w:r>
+        <w:rPr>
+          <w:rFonts w:ascii="Consolas" w:eastAsia="Times New Roman" w:hAnsi="Consolas" w:cs="Times New Roman"/>
+          <w:color w:val="569CD6"/>
+          <w:sz w:val="26"/>
+          <w:szCs w:val="26"/>
+        </w:rPr>
+        <w:t>{</w:t>
+      </w:r>
+      <w:proofErr w:type="gramEnd"/>
+      <w:r>
+        <w:rPr>
+          <w:rFonts w:ascii="Consolas" w:eastAsia="Times New Roman" w:hAnsi="Consolas" w:cs="Times New Roman"/>
+          <w:color w:val="B5CEA8"/>
+          <w:sz w:val="26"/>
+          <w:szCs w:val="26"/>
+        </w:rPr>
+        <w:t>6</w:t>
+      </w:r>
+      <w:r>
+        <w:rPr>
+          <w:rFonts w:ascii="Consolas" w:eastAsia="Times New Roman" w:hAnsi="Consolas" w:cs="Times New Roman"/>
+          <w:color w:val="569CD6"/>
+          <w:sz w:val="26"/>
+          <w:szCs w:val="26"/>
+        </w:rPr>
+        <w:t>}</w:t>
+      </w:r>
+      <w:r>
+        <w:rPr>
+          <w:rFonts w:ascii="Consolas" w:eastAsia="Times New Roman" w:hAnsi="Consolas" w:cs="Times New Roman"/>
+          <w:color w:val="808080"/>
+          <w:sz w:val="26"/>
+          <w:szCs w:val="26"/>
+        </w:rPr>
+        <w:t>&gt;</w:t>
+      </w:r>
+    </w:p>
+    <w:p>
+      <w:pPr>
+        <w:shd w:val="clear" w:color="auto" w:fill="1E1E1E"/>
+        <w:spacing w:after="0" w:line="355" w:lineRule="atLeast"/>
+        <w:rPr>
+          <w:rFonts w:ascii="Consolas" w:eastAsia="Times New Roman" w:hAnsi="Consolas" w:cs="Times New Roman"/>
+          <w:color w:val="D4D4D4"/>
+          <w:sz w:val="26"/>
+          <w:szCs w:val="26"/>
+        </w:rPr>
+      </w:pPr>
+      <w:r>
+        <w:rPr>
+          <w:rFonts w:ascii="Consolas" w:eastAsia="Times New Roman" w:hAnsi="Consolas" w:cs="Times New Roman"/>
+          <w:color w:val="D4D4D4"/>
+          <w:sz w:val="26"/>
+          <w:szCs w:val="26"/>
+        </w:rPr>
+        <w:t>                    </w:t>
+      </w:r>
+      <w:r>
+        <w:rPr>
+          <w:rFonts w:ascii="Consolas" w:eastAsia="Times New Roman" w:hAnsi="Consolas" w:cs="Times New Roman"/>
+          <w:color w:val="808080"/>
+          <w:sz w:val="26"/>
+          <w:szCs w:val="26"/>
+        </w:rPr>
+        <w:t>&lt;</w:t>
+      </w:r>
+      <w:r>
+        <w:rPr>
+          <w:rFonts w:ascii="Consolas" w:eastAsia="Times New Roman" w:hAnsi="Consolas" w:cs="Times New Roman"/>
+          <w:color w:val="4EC9B0"/>
+          <w:sz w:val="26"/>
+          <w:szCs w:val="26"/>
+        </w:rPr>
+        <w:t>Image</w:t>
+      </w:r>
+      <w:r>
+        <w:rPr>
+          <w:rFonts w:ascii="Consolas" w:eastAsia="Times New Roman" w:hAnsi="Consolas" w:cs="Times New Roman"/>
+          <w:color w:val="D4D4D4"/>
+          <w:sz w:val="26"/>
+          <w:szCs w:val="26"/>
+        </w:rPr>
+        <w:t> </w:t>
+      </w:r>
+      <w:r>
+        <w:rPr>
+          <w:rFonts w:ascii="Consolas" w:eastAsia="Times New Roman" w:hAnsi="Consolas" w:cs="Times New Roman"/>
+          <w:color w:val="9CDCFE"/>
+          <w:sz w:val="26"/>
+          <w:szCs w:val="26"/>
+        </w:rPr>
+        <w:t>src</w:t>
+      </w:r>
+      <w:proofErr w:type="gramStart"/>
+      <w:r>
+        <w:rPr>
+          <w:rFonts w:ascii="Consolas" w:eastAsia="Times New Roman" w:hAnsi="Consolas" w:cs="Times New Roman"/>
+          <w:color w:val="D4D4D4"/>
+          <w:sz w:val="26"/>
+          <w:szCs w:val="26"/>
+        </w:rPr>
+        <w:t>=</w:t>
+      </w:r>
+      <w:r>
+        <w:rPr>
+          <w:rFonts w:ascii="Consolas" w:eastAsia="Times New Roman" w:hAnsi="Consolas" w:cs="Times New Roman"/>
+          <w:color w:val="569CD6"/>
+          <w:sz w:val="26"/>
+          <w:szCs w:val="26"/>
+        </w:rPr>
+        <w:t>{</w:t>
+      </w:r>
+      <w:proofErr w:type="gramEnd"/>
+      <w:r>
+        <w:rPr>
+          <w:rFonts w:ascii="Consolas" w:eastAsia="Times New Roman" w:hAnsi="Consolas" w:cs="Times New Roman"/>
+          <w:color w:val="4FC1FF"/>
+          <w:sz w:val="26"/>
+          <w:szCs w:val="26"/>
+        </w:rPr>
+        <w:t>product</w:t>
+      </w:r>
+      <w:r>
+        <w:rPr>
+          <w:rFonts w:ascii="Consolas" w:eastAsia="Times New Roman" w:hAnsi="Consolas" w:cs="Times New Roman"/>
+          <w:color w:val="D4D4D4"/>
+          <w:sz w:val="26"/>
+          <w:szCs w:val="26"/>
+        </w:rPr>
+        <w:t>.</w:t>
+      </w:r>
+      <w:r>
+        <w:rPr>
+          <w:rFonts w:ascii="Consolas" w:eastAsia="Times New Roman" w:hAnsi="Consolas" w:cs="Times New Roman"/>
+          <w:color w:val="9CDCFE"/>
+          <w:sz w:val="26"/>
+          <w:szCs w:val="26"/>
+        </w:rPr>
+        <w:t>image</w:t>
+      </w:r>
+      <w:r>
+        <w:rPr>
+          <w:rFonts w:ascii="Consolas" w:eastAsia="Times New Roman" w:hAnsi="Consolas" w:cs="Times New Roman"/>
+          <w:color w:val="569CD6"/>
+          <w:sz w:val="26"/>
+          <w:szCs w:val="26"/>
+        </w:rPr>
+        <w:t>}</w:t>
+      </w:r>
+      <w:r>
+        <w:rPr>
+          <w:rFonts w:ascii="Consolas" w:eastAsia="Times New Roman" w:hAnsi="Consolas" w:cs="Times New Roman"/>
+          <w:color w:val="D4D4D4"/>
+          <w:sz w:val="26"/>
+          <w:szCs w:val="26"/>
+        </w:rPr>
+        <w:t> </w:t>
+      </w:r>
+      <w:r>
+        <w:rPr>
+          <w:rFonts w:ascii="Consolas" w:eastAsia="Times New Roman" w:hAnsi="Consolas" w:cs="Times New Roman"/>
+          <w:color w:val="9CDCFE"/>
+          <w:sz w:val="26"/>
+          <w:szCs w:val="26"/>
+        </w:rPr>
+        <w:t>alt</w:t>
+      </w:r>
+      <w:r>
+        <w:rPr>
+          <w:rFonts w:ascii="Consolas" w:eastAsia="Times New Roman" w:hAnsi="Consolas" w:cs="Times New Roman"/>
+          <w:color w:val="D4D4D4"/>
+          <w:sz w:val="26"/>
+          <w:szCs w:val="26"/>
+        </w:rPr>
+        <w:t>=</w:t>
+      </w:r>
+      <w:r>
+        <w:rPr>
+          <w:rFonts w:ascii="Consolas" w:eastAsia="Times New Roman" w:hAnsi="Consolas" w:cs="Times New Roman"/>
+          <w:color w:val="569CD6"/>
+          <w:sz w:val="26"/>
+          <w:szCs w:val="26"/>
+        </w:rPr>
+        <w:t>{</w:t>
+      </w:r>
+      <w:r>
+        <w:rPr>
+          <w:rFonts w:ascii="Consolas" w:eastAsia="Times New Roman" w:hAnsi="Consolas" w:cs="Times New Roman"/>
+          <w:color w:val="4FC1FF"/>
+          <w:sz w:val="26"/>
+          <w:szCs w:val="26"/>
+        </w:rPr>
+        <w:t>product</w:t>
+      </w:r>
+      <w:r>
+        <w:rPr>
+          <w:rFonts w:ascii="Consolas" w:eastAsia="Times New Roman" w:hAnsi="Consolas" w:cs="Times New Roman"/>
+          <w:color w:val="D4D4D4"/>
+          <w:sz w:val="26"/>
+          <w:szCs w:val="26"/>
+        </w:rPr>
+        <w:t>.</w:t>
+      </w:r>
+      <w:r>
+        <w:rPr>
+          <w:rFonts w:ascii="Consolas" w:eastAsia="Times New Roman" w:hAnsi="Consolas" w:cs="Times New Roman"/>
+          <w:color w:val="9CDCFE"/>
+          <w:sz w:val="26"/>
+          <w:szCs w:val="26"/>
+        </w:rPr>
+        <w:t>name</w:t>
+      </w:r>
+      <w:r>
+        <w:rPr>
+          <w:rFonts w:ascii="Consolas" w:eastAsia="Times New Roman" w:hAnsi="Consolas" w:cs="Times New Roman"/>
+          <w:color w:val="569CD6"/>
+          <w:sz w:val="26"/>
+          <w:szCs w:val="26"/>
+        </w:rPr>
+        <w:t>}</w:t>
+      </w:r>
+      <w:r>
+        <w:rPr>
+          <w:rFonts w:ascii="Consolas" w:eastAsia="Times New Roman" w:hAnsi="Consolas" w:cs="Times New Roman"/>
+          <w:color w:val="D4D4D4"/>
+          <w:sz w:val="26"/>
+          <w:szCs w:val="26"/>
+        </w:rPr>
+        <w:t> </w:t>
+      </w:r>
+      <w:r>
+        <w:rPr>
+          <w:rFonts w:ascii="Consolas" w:eastAsia="Times New Roman" w:hAnsi="Consolas" w:cs="Times New Roman"/>
+          <w:color w:val="9CDCFE"/>
+          <w:sz w:val="26"/>
+          <w:szCs w:val="26"/>
+        </w:rPr>
+        <w:t>fluid</w:t>
+      </w:r>
+      <w:r>
+        <w:rPr>
+          <w:rFonts w:ascii="Consolas" w:eastAsia="Times New Roman" w:hAnsi="Consolas" w:cs="Times New Roman"/>
+          <w:color w:val="808080"/>
+          <w:sz w:val="26"/>
+          <w:szCs w:val="26"/>
+        </w:rPr>
+        <w:t>/&gt;</w:t>
+      </w:r>
+    </w:p>
+    <w:p>
+      <w:pPr>
+        <w:shd w:val="clear" w:color="auto" w:fill="1E1E1E"/>
+        <w:spacing w:after="0" w:line="355" w:lineRule="atLeast"/>
+        <w:rPr>
+          <w:rFonts w:ascii="Consolas" w:eastAsia="Times New Roman" w:hAnsi="Consolas" w:cs="Times New Roman"/>
+          <w:color w:val="D4D4D4"/>
+          <w:sz w:val="26"/>
+          <w:szCs w:val="26"/>
+        </w:rPr>
+      </w:pPr>
+      <w:r>
+        <w:rPr>
+          <w:rFonts w:ascii="Consolas" w:eastAsia="Times New Roman" w:hAnsi="Consolas" w:cs="Times New Roman"/>
+          <w:color w:val="D4D4D4"/>
+          <w:sz w:val="26"/>
+          <w:szCs w:val="26"/>
+        </w:rPr>
+        <w:t>                </w:t>
+      </w:r>
+      <w:r>
+        <w:rPr>
+          <w:rFonts w:ascii="Consolas" w:eastAsia="Times New Roman" w:hAnsi="Consolas" w:cs="Times New Roman"/>
+          <w:color w:val="808080"/>
+          <w:sz w:val="26"/>
+          <w:szCs w:val="26"/>
+        </w:rPr>
+        <w:t>&lt;/</w:t>
+      </w:r>
+      <w:r>
+        <w:rPr>
+          <w:rFonts w:ascii="Consolas" w:eastAsia="Times New Roman" w:hAnsi="Consolas" w:cs="Times New Roman"/>
+          <w:color w:val="4EC9B0"/>
+          <w:sz w:val="26"/>
+          <w:szCs w:val="26"/>
+        </w:rPr>
+        <w:t>Col</w:t>
+      </w:r>
+      <w:r>
+        <w:rPr>
+          <w:rFonts w:ascii="Consolas" w:eastAsia="Times New Roman" w:hAnsi="Consolas" w:cs="Times New Roman"/>
+          <w:color w:val="808080"/>
+          <w:sz w:val="26"/>
+          <w:szCs w:val="26"/>
+        </w:rPr>
+        <w:t>&gt;</w:t>
+      </w:r>
+    </w:p>
+    <w:p>
+      <w:pPr>
+        <w:shd w:val="clear" w:color="auto" w:fill="1E1E1E"/>
+        <w:spacing w:after="0" w:line="355" w:lineRule="atLeast"/>
+        <w:rPr>
+          <w:rFonts w:ascii="Consolas" w:eastAsia="Times New Roman" w:hAnsi="Consolas" w:cs="Times New Roman"/>
+          <w:color w:val="D4D4D4"/>
+          <w:sz w:val="26"/>
+          <w:szCs w:val="26"/>
+        </w:rPr>
+      </w:pPr>
+      <w:r>
+        <w:rPr>
+          <w:rFonts w:ascii="Consolas" w:eastAsia="Times New Roman" w:hAnsi="Consolas" w:cs="Times New Roman"/>
+          <w:color w:val="D4D4D4"/>
+          <w:sz w:val="26"/>
+          <w:szCs w:val="26"/>
+        </w:rPr>
+        <w:t>                </w:t>
+      </w:r>
+      <w:r>
+        <w:rPr>
+          <w:rFonts w:ascii="Consolas" w:eastAsia="Times New Roman" w:hAnsi="Consolas" w:cs="Times New Roman"/>
+          <w:color w:val="808080"/>
+          <w:sz w:val="26"/>
+          <w:szCs w:val="26"/>
+        </w:rPr>
+        <w:t>&lt;</w:t>
+      </w:r>
+      <w:r>
+        <w:rPr>
+          <w:rFonts w:ascii="Consolas" w:eastAsia="Times New Roman" w:hAnsi="Consolas" w:cs="Times New Roman"/>
+          <w:color w:val="4EC9B0"/>
+          <w:sz w:val="26"/>
+          <w:szCs w:val="26"/>
+        </w:rPr>
+        <w:t>Col</w:t>
+      </w:r>
+      <w:r>
+        <w:rPr>
+          <w:rFonts w:ascii="Consolas" w:eastAsia="Times New Roman" w:hAnsi="Consolas" w:cs="Times New Roman"/>
+          <w:color w:val="D4D4D4"/>
+          <w:sz w:val="26"/>
+          <w:szCs w:val="26"/>
+        </w:rPr>
+        <w:t> </w:t>
+      </w:r>
+      <w:proofErr w:type="spellStart"/>
+      <w:r>
+        <w:rPr>
+          <w:rFonts w:ascii="Consolas" w:eastAsia="Times New Roman" w:hAnsi="Consolas" w:cs="Times New Roman"/>
+          <w:color w:val="9CDCFE"/>
+          <w:sz w:val="26"/>
+          <w:szCs w:val="26"/>
+        </w:rPr>
+        <w:t>md</w:t>
+      </w:r>
+      <w:proofErr w:type="spellEnd"/>
+      <w:proofErr w:type="gramStart"/>
+      <w:r>
+        <w:rPr>
+          <w:rFonts w:ascii="Consolas" w:eastAsia="Times New Roman" w:hAnsi="Consolas" w:cs="Times New Roman"/>
+          <w:color w:val="D4D4D4"/>
+          <w:sz w:val="26"/>
+          <w:szCs w:val="26"/>
+        </w:rPr>
+        <w:t>=</w:t>
+      </w:r>
+      <w:r>
+        <w:rPr>
+          <w:rFonts w:ascii="Consolas" w:eastAsia="Times New Roman" w:hAnsi="Consolas" w:cs="Times New Roman"/>
+          <w:color w:val="569CD6"/>
+          <w:sz w:val="26"/>
+          <w:szCs w:val="26"/>
+        </w:rPr>
+        <w:t>{</w:t>
+      </w:r>
+      <w:proofErr w:type="gramEnd"/>
+      <w:r>
+        <w:rPr>
+          <w:rFonts w:ascii="Consolas" w:eastAsia="Times New Roman" w:hAnsi="Consolas" w:cs="Times New Roman"/>
+          <w:color w:val="B5CEA8"/>
+          <w:sz w:val="26"/>
+          <w:szCs w:val="26"/>
+        </w:rPr>
+        <w:t>3</w:t>
+      </w:r>
+      <w:r>
+        <w:rPr>
+          <w:rFonts w:ascii="Consolas" w:eastAsia="Times New Roman" w:hAnsi="Consolas" w:cs="Times New Roman"/>
+          <w:color w:val="569CD6"/>
+          <w:sz w:val="26"/>
+          <w:szCs w:val="26"/>
+        </w:rPr>
+        <w:t>}</w:t>
+      </w:r>
+      <w:r>
+        <w:rPr>
+          <w:rFonts w:ascii="Consolas" w:eastAsia="Times New Roman" w:hAnsi="Consolas" w:cs="Times New Roman"/>
+          <w:color w:val="808080"/>
+          <w:sz w:val="26"/>
+          <w:szCs w:val="26"/>
+        </w:rPr>
+        <w:t>&gt;</w:t>
+      </w:r>
+    </w:p>
+    <w:p>
+      <w:pPr>
+        <w:shd w:val="clear" w:color="auto" w:fill="1E1E1E"/>
+        <w:spacing w:after="0" w:line="355" w:lineRule="atLeast"/>
+        <w:rPr>
+          <w:rFonts w:ascii="Consolas" w:eastAsia="Times New Roman" w:hAnsi="Consolas" w:cs="Times New Roman"/>
+          <w:color w:val="D4D4D4"/>
+          <w:sz w:val="26"/>
+          <w:szCs w:val="26"/>
+        </w:rPr>
+      </w:pPr>
+      <w:r>
+        <w:rPr>
+          <w:rFonts w:ascii="Consolas" w:eastAsia="Times New Roman" w:hAnsi="Consolas" w:cs="Times New Roman"/>
+          <w:color w:val="D4D4D4"/>
+          <w:sz w:val="26"/>
+          <w:szCs w:val="26"/>
+        </w:rPr>
+        <w:t>                    </w:t>
+      </w:r>
+      <w:r>
+        <w:rPr>
+          <w:rFonts w:ascii="Consolas" w:eastAsia="Times New Roman" w:hAnsi="Consolas" w:cs="Times New Roman"/>
+          <w:color w:val="808080"/>
+          <w:sz w:val="26"/>
+          <w:szCs w:val="26"/>
+        </w:rPr>
+        <w:t>&lt;</w:t>
+      </w:r>
+      <w:proofErr w:type="spellStart"/>
+      <w:r>
+        <w:rPr>
+          <w:rFonts w:ascii="Consolas" w:eastAsia="Times New Roman" w:hAnsi="Consolas" w:cs="Times New Roman"/>
+          <w:color w:val="4EC9B0"/>
+          <w:sz w:val="26"/>
+          <w:szCs w:val="26"/>
+        </w:rPr>
+        <w:t>ListGroup</w:t>
+      </w:r>
+      <w:proofErr w:type="spellEnd"/>
+      <w:r>
+        <w:rPr>
+          <w:rFonts w:ascii="Consolas" w:eastAsia="Times New Roman" w:hAnsi="Consolas" w:cs="Times New Roman"/>
+          <w:color w:val="D4D4D4"/>
+          <w:sz w:val="26"/>
+          <w:szCs w:val="26"/>
+        </w:rPr>
+        <w:t> </w:t>
+      </w:r>
+      <w:r>
+        <w:rPr>
+          <w:rFonts w:ascii="Consolas" w:eastAsia="Times New Roman" w:hAnsi="Consolas" w:cs="Times New Roman"/>
+          <w:color w:val="9CDCFE"/>
+          <w:sz w:val="26"/>
+          <w:szCs w:val="26"/>
+        </w:rPr>
+        <w:t>variant</w:t>
+      </w:r>
+      <w:r>
+        <w:rPr>
+          <w:rFonts w:ascii="Consolas" w:eastAsia="Times New Roman" w:hAnsi="Consolas" w:cs="Times New Roman"/>
+          <w:color w:val="D4D4D4"/>
+          <w:sz w:val="26"/>
+          <w:szCs w:val="26"/>
+        </w:rPr>
+        <w:t>=</w:t>
+      </w:r>
+      <w:r>
+        <w:rPr>
+          <w:rFonts w:ascii="Consolas" w:eastAsia="Times New Roman" w:hAnsi="Consolas" w:cs="Times New Roman"/>
+          <w:color w:val="CE9178"/>
+          <w:sz w:val="26"/>
+          <w:szCs w:val="26"/>
+        </w:rPr>
+        <w:t>'flush'</w:t>
+      </w:r>
+      <w:r>
+        <w:rPr>
+          <w:rFonts w:ascii="Consolas" w:eastAsia="Times New Roman" w:hAnsi="Consolas" w:cs="Times New Roman"/>
+          <w:color w:val="808080"/>
+          <w:sz w:val="26"/>
+          <w:szCs w:val="26"/>
+        </w:rPr>
+        <w:t>&gt;</w:t>
+      </w:r>
+    </w:p>
+    <w:p>
+      <w:pPr>
+        <w:shd w:val="clear" w:color="auto" w:fill="1E1E1E"/>
+        <w:spacing w:after="0" w:line="355" w:lineRule="atLeast"/>
+        <w:rPr>
+          <w:rFonts w:ascii="Consolas" w:eastAsia="Times New Roman" w:hAnsi="Consolas" w:cs="Times New Roman"/>
+          <w:color w:val="D4D4D4"/>
+          <w:sz w:val="26"/>
+          <w:szCs w:val="26"/>
+        </w:rPr>
+      </w:pPr>
+      <w:r>
+        <w:rPr>
+          <w:rFonts w:ascii="Consolas" w:eastAsia="Times New Roman" w:hAnsi="Consolas" w:cs="Times New Roman"/>
+          <w:color w:val="D4D4D4"/>
+          <w:sz w:val="26"/>
+          <w:szCs w:val="26"/>
+        </w:rPr>
+        <w:t>                        </w:t>
+      </w:r>
+      <w:r>
+        <w:rPr>
+          <w:rFonts w:ascii="Consolas" w:eastAsia="Times New Roman" w:hAnsi="Consolas" w:cs="Times New Roman"/>
+          <w:color w:val="808080"/>
+          <w:sz w:val="26"/>
+          <w:szCs w:val="26"/>
+        </w:rPr>
+        <w:t>&lt;</w:t>
+      </w:r>
+      <w:proofErr w:type="spellStart"/>
+      <w:r>
+        <w:rPr>
+          <w:rFonts w:ascii="Consolas" w:eastAsia="Times New Roman" w:hAnsi="Consolas" w:cs="Times New Roman"/>
+          <w:color w:val="4EC9B0"/>
+          <w:sz w:val="26"/>
+          <w:szCs w:val="26"/>
+        </w:rPr>
+        <w:t>ListGroup.Item</w:t>
+      </w:r>
+      <w:proofErr w:type="spellEnd"/>
+      <w:r>
+        <w:rPr>
+          <w:rFonts w:ascii="Consolas" w:eastAsia="Times New Roman" w:hAnsi="Consolas" w:cs="Times New Roman"/>
+          <w:color w:val="808080"/>
+          <w:sz w:val="26"/>
+          <w:szCs w:val="26"/>
+        </w:rPr>
+        <w:t>&gt;</w:t>
+      </w:r>
+    </w:p>
+    <w:p>
+      <w:pPr>
+        <w:shd w:val="clear" w:color="auto" w:fill="1E1E1E"/>
+        <w:spacing w:after="0" w:line="355" w:lineRule="atLeast"/>
+        <w:rPr>
+          <w:rFonts w:ascii="Consolas" w:eastAsia="Times New Roman" w:hAnsi="Consolas" w:cs="Times New Roman"/>
+          <w:color w:val="D4D4D4"/>
+          <w:sz w:val="26"/>
+          <w:szCs w:val="26"/>
+        </w:rPr>
+      </w:pPr>
+      <w:r>
+        <w:rPr>
+          <w:rFonts w:ascii="Consolas" w:eastAsia="Times New Roman" w:hAnsi="Consolas" w:cs="Times New Roman"/>
+          <w:color w:val="D4D4D4"/>
+          <w:sz w:val="26"/>
+          <w:szCs w:val="26"/>
+        </w:rPr>
+        <w:t>                            </w:t>
+      </w:r>
+      <w:r>
+        <w:rPr>
+          <w:rFonts w:ascii="Consolas" w:eastAsia="Times New Roman" w:hAnsi="Consolas" w:cs="Times New Roman"/>
+          <w:color w:val="808080"/>
+          <w:sz w:val="26"/>
+          <w:szCs w:val="26"/>
+        </w:rPr>
+        <w:t>&lt;</w:t>
+      </w:r>
+      <w:r>
+        <w:rPr>
+          <w:rFonts w:ascii="Consolas" w:eastAsia="Times New Roman" w:hAnsi="Consolas" w:cs="Times New Roman"/>
+          <w:color w:val="569CD6"/>
+          <w:sz w:val="26"/>
+          <w:szCs w:val="26"/>
+        </w:rPr>
+        <w:t>h3</w:t>
+      </w:r>
+      <w:proofErr w:type="gramStart"/>
+      <w:r>
+        <w:rPr>
+          <w:rFonts w:ascii="Consolas" w:eastAsia="Times New Roman" w:hAnsi="Consolas" w:cs="Times New Roman"/>
+          <w:color w:val="808080"/>
+          <w:sz w:val="26"/>
+          <w:szCs w:val="26"/>
+        </w:rPr>
+        <w:t>&gt;</w:t>
+      </w:r>
+      <w:r>
+        <w:rPr>
+          <w:rFonts w:ascii="Consolas" w:eastAsia="Times New Roman" w:hAnsi="Consolas" w:cs="Times New Roman"/>
+          <w:color w:val="569CD6"/>
+          <w:sz w:val="26"/>
+          <w:szCs w:val="26"/>
+        </w:rPr>
+        <w:t>{</w:t>
+      </w:r>
+      <w:proofErr w:type="gramEnd"/>
+      <w:r>
+        <w:rPr>
+          <w:rFonts w:ascii="Consolas" w:eastAsia="Times New Roman" w:hAnsi="Consolas" w:cs="Times New Roman"/>
+          <w:color w:val="4FC1FF"/>
+          <w:sz w:val="26"/>
+          <w:szCs w:val="26"/>
+        </w:rPr>
+        <w:t>product</w:t>
+      </w:r>
+      <w:r>
+        <w:rPr>
+          <w:rFonts w:ascii="Consolas" w:eastAsia="Times New Roman" w:hAnsi="Consolas" w:cs="Times New Roman"/>
+          <w:color w:val="D4D4D4"/>
+          <w:sz w:val="26"/>
+          <w:szCs w:val="26"/>
+        </w:rPr>
+        <w:t>.</w:t>
+      </w:r>
+      <w:r>
+        <w:rPr>
+          <w:rFonts w:ascii="Consolas" w:eastAsia="Times New Roman" w:hAnsi="Consolas" w:cs="Times New Roman"/>
+          <w:color w:val="9CDCFE"/>
+          <w:sz w:val="26"/>
+          <w:szCs w:val="26"/>
+        </w:rPr>
+        <w:t>name</w:t>
+      </w:r>
+      <w:r>
+        <w:rPr>
+          <w:rFonts w:ascii="Consolas" w:eastAsia="Times New Roman" w:hAnsi="Consolas" w:cs="Times New Roman"/>
+          <w:color w:val="569CD6"/>
+          <w:sz w:val="26"/>
+          <w:szCs w:val="26"/>
+        </w:rPr>
+        <w:t>}</w:t>
+      </w:r>
+      <w:r>
+        <w:rPr>
+          <w:rFonts w:ascii="Consolas" w:eastAsia="Times New Roman" w:hAnsi="Consolas" w:cs="Times New Roman"/>
+          <w:color w:val="808080"/>
+          <w:sz w:val="26"/>
+          <w:szCs w:val="26"/>
+        </w:rPr>
+        <w:t>&lt;/</w:t>
+      </w:r>
+      <w:r>
+        <w:rPr>
+          <w:rFonts w:ascii="Consolas" w:eastAsia="Times New Roman" w:hAnsi="Consolas" w:cs="Times New Roman"/>
+          <w:color w:val="569CD6"/>
+          <w:sz w:val="26"/>
+          <w:szCs w:val="26"/>
+        </w:rPr>
+        <w:t>h3</w:t>
+      </w:r>
+      <w:r>
+        <w:rPr>
+          <w:rFonts w:ascii="Consolas" w:eastAsia="Times New Roman" w:hAnsi="Consolas" w:cs="Times New Roman"/>
+          <w:color w:val="808080"/>
+          <w:sz w:val="26"/>
+          <w:szCs w:val="26"/>
+        </w:rPr>
+        <w:t>&gt;</w:t>
+      </w:r>
+    </w:p>
+    <w:p>
+      <w:pPr>
+        <w:shd w:val="clear" w:color="auto" w:fill="1E1E1E"/>
+        <w:spacing w:after="0" w:line="355" w:lineRule="atLeast"/>
+        <w:rPr>
+          <w:rFonts w:ascii="Consolas" w:eastAsia="Times New Roman" w:hAnsi="Consolas" w:cs="Times New Roman"/>
+          <w:color w:val="D4D4D4"/>
+          <w:sz w:val="26"/>
+          <w:szCs w:val="26"/>
+        </w:rPr>
+      </w:pPr>
+      <w:r>
+        <w:rPr>
+          <w:rFonts w:ascii="Consolas" w:eastAsia="Times New Roman" w:hAnsi="Consolas" w:cs="Times New Roman"/>
+          <w:color w:val="D4D4D4"/>
+          <w:sz w:val="26"/>
+          <w:szCs w:val="26"/>
+        </w:rPr>
+        <w:t>                        </w:t>
+      </w:r>
+      <w:r>
+        <w:rPr>
+          <w:rFonts w:ascii="Consolas" w:eastAsia="Times New Roman" w:hAnsi="Consolas" w:cs="Times New Roman"/>
+          <w:color w:val="808080"/>
+          <w:sz w:val="26"/>
+          <w:szCs w:val="26"/>
+        </w:rPr>
+        <w:t>&lt;/</w:t>
+      </w:r>
+      <w:proofErr w:type="spellStart"/>
+      <w:r>
+        <w:rPr>
+          <w:rFonts w:ascii="Consolas" w:eastAsia="Times New Roman" w:hAnsi="Consolas" w:cs="Times New Roman"/>
+          <w:color w:val="4EC9B0"/>
+          <w:sz w:val="26"/>
+          <w:szCs w:val="26"/>
+        </w:rPr>
+        <w:t>ListGroup.Item</w:t>
+      </w:r>
+      <w:proofErr w:type="spellEnd"/>
+      <w:r>
+        <w:rPr>
+          <w:rFonts w:ascii="Consolas" w:eastAsia="Times New Roman" w:hAnsi="Consolas" w:cs="Times New Roman"/>
+          <w:color w:val="808080"/>
+          <w:sz w:val="26"/>
+          <w:szCs w:val="26"/>
+        </w:rPr>
+        <w:t>&gt;</w:t>
+      </w:r>
+    </w:p>
+    <w:p>
+      <w:pPr>
+        <w:shd w:val="clear" w:color="auto" w:fill="1E1E1E"/>
+        <w:spacing w:after="0" w:line="355" w:lineRule="atLeast"/>
+        <w:rPr>
+          <w:rFonts w:ascii="Consolas" w:eastAsia="Times New Roman" w:hAnsi="Consolas" w:cs="Times New Roman"/>
+          <w:color w:val="D4D4D4"/>
+          <w:sz w:val="26"/>
+          <w:szCs w:val="26"/>
+        </w:rPr>
+      </w:pPr>
+      <w:r>
+        <w:rPr>
+          <w:rFonts w:ascii="Consolas" w:eastAsia="Times New Roman" w:hAnsi="Consolas" w:cs="Times New Roman"/>
+          <w:color w:val="D4D4D4"/>
+          <w:sz w:val="26"/>
+          <w:szCs w:val="26"/>
+        </w:rPr>
+        <w:t>                        </w:t>
+      </w:r>
+      <w:r>
+        <w:rPr>
+          <w:rFonts w:ascii="Consolas" w:eastAsia="Times New Roman" w:hAnsi="Consolas" w:cs="Times New Roman"/>
+          <w:color w:val="808080"/>
+          <w:sz w:val="26"/>
+          <w:szCs w:val="26"/>
+        </w:rPr>
+        <w:t>&lt;</w:t>
+      </w:r>
+      <w:proofErr w:type="spellStart"/>
+      <w:r>
+        <w:rPr>
+          <w:rFonts w:ascii="Consolas" w:eastAsia="Times New Roman" w:hAnsi="Consolas" w:cs="Times New Roman"/>
+          <w:color w:val="4EC9B0"/>
+          <w:sz w:val="26"/>
+          <w:szCs w:val="26"/>
+        </w:rPr>
+        <w:t>ListGroup.Item</w:t>
+      </w:r>
+      <w:proofErr w:type="spellEnd"/>
+      <w:r>
+        <w:rPr>
+          <w:rFonts w:ascii="Consolas" w:eastAsia="Times New Roman" w:hAnsi="Consolas" w:cs="Times New Roman"/>
+          <w:color w:val="808080"/>
+          <w:sz w:val="26"/>
+          <w:szCs w:val="26"/>
+        </w:rPr>
+        <w:t>&gt;</w:t>
+      </w:r>
+    </w:p>
+    <w:p>
+      <w:pPr>
+        <w:shd w:val="clear" w:color="auto" w:fill="1E1E1E"/>
+        <w:spacing w:after="0" w:line="355" w:lineRule="atLeast"/>
+        <w:rPr>
+          <w:rFonts w:ascii="Consolas" w:eastAsia="Times New Roman" w:hAnsi="Consolas" w:cs="Times New Roman"/>
+          <w:color w:val="D4D4D4"/>
+          <w:sz w:val="26"/>
+          <w:szCs w:val="26"/>
+        </w:rPr>
+      </w:pPr>
+      <w:r>
+        <w:rPr>
+          <w:rFonts w:ascii="Consolas" w:eastAsia="Times New Roman" w:hAnsi="Consolas" w:cs="Times New Roman"/>
+          <w:color w:val="D4D4D4"/>
+          <w:sz w:val="26"/>
+          <w:szCs w:val="26"/>
+        </w:rPr>
+        <w:t>                            </w:t>
+      </w:r>
+      <w:r>
+        <w:rPr>
+          <w:rFonts w:ascii="Consolas" w:eastAsia="Times New Roman" w:hAnsi="Consolas" w:cs="Times New Roman"/>
+          <w:color w:val="808080"/>
+          <w:sz w:val="26"/>
+          <w:szCs w:val="26"/>
+        </w:rPr>
+        <w:t>&lt;</w:t>
+      </w:r>
+      <w:r>
+        <w:rPr>
+          <w:rFonts w:ascii="Consolas" w:eastAsia="Times New Roman" w:hAnsi="Consolas" w:cs="Times New Roman"/>
+          <w:color w:val="4EC9B0"/>
+          <w:sz w:val="26"/>
+          <w:szCs w:val="26"/>
+        </w:rPr>
+        <w:t>Rating</w:t>
+      </w:r>
+      <w:r>
+        <w:rPr>
+          <w:rFonts w:ascii="Consolas" w:eastAsia="Times New Roman" w:hAnsi="Consolas" w:cs="Times New Roman"/>
+          <w:color w:val="D4D4D4"/>
+          <w:sz w:val="26"/>
+          <w:szCs w:val="26"/>
+        </w:rPr>
+        <w:t> </w:t>
+      </w:r>
+      <w:r>
+        <w:rPr>
+          <w:rFonts w:ascii="Consolas" w:eastAsia="Times New Roman" w:hAnsi="Consolas" w:cs="Times New Roman"/>
+          <w:color w:val="9CDCFE"/>
+          <w:sz w:val="26"/>
+          <w:szCs w:val="26"/>
+        </w:rPr>
+        <w:t>value</w:t>
+      </w:r>
+      <w:proofErr w:type="gramStart"/>
+      <w:r>
+        <w:rPr>
+          <w:rFonts w:ascii="Consolas" w:eastAsia="Times New Roman" w:hAnsi="Consolas" w:cs="Times New Roman"/>
+          <w:color w:val="D4D4D4"/>
+          <w:sz w:val="26"/>
+          <w:szCs w:val="26"/>
+        </w:rPr>
+        <w:t>=</w:t>
+      </w:r>
+      <w:r>
+        <w:rPr>
+          <w:rFonts w:ascii="Consolas" w:eastAsia="Times New Roman" w:hAnsi="Consolas" w:cs="Times New Roman"/>
+          <w:color w:val="569CD6"/>
+          <w:sz w:val="26"/>
+          <w:szCs w:val="26"/>
+        </w:rPr>
+        <w:t>{</w:t>
+      </w:r>
+      <w:proofErr w:type="gramEnd"/>
+      <w:r>
+        <w:rPr>
+          <w:rFonts w:ascii="Consolas" w:eastAsia="Times New Roman" w:hAnsi="Consolas" w:cs="Times New Roman"/>
+          <w:color w:val="4FC1FF"/>
+          <w:sz w:val="26"/>
+          <w:szCs w:val="26"/>
+        </w:rPr>
+        <w:t>product</w:t>
+      </w:r>
+      <w:r>
+        <w:rPr>
+          <w:rFonts w:ascii="Consolas" w:eastAsia="Times New Roman" w:hAnsi="Consolas" w:cs="Times New Roman"/>
+          <w:color w:val="D4D4D4"/>
+          <w:sz w:val="26"/>
+          <w:szCs w:val="26"/>
+        </w:rPr>
+        <w:t>.</w:t>
+      </w:r>
+      <w:r>
+        <w:rPr>
+          <w:rFonts w:ascii="Consolas" w:eastAsia="Times New Roman" w:hAnsi="Consolas" w:cs="Times New Roman"/>
+          <w:color w:val="9CDCFE"/>
+          <w:sz w:val="26"/>
+          <w:szCs w:val="26"/>
+        </w:rPr>
+        <w:t>rating</w:t>
+      </w:r>
+      <w:r>
+        <w:rPr>
+          <w:rFonts w:ascii="Consolas" w:eastAsia="Times New Roman" w:hAnsi="Consolas" w:cs="Times New Roman"/>
+          <w:color w:val="569CD6"/>
+          <w:sz w:val="26"/>
+          <w:szCs w:val="26"/>
+        </w:rPr>
+        <w:t>}</w:t>
+      </w:r>
+      <w:r>
+        <w:rPr>
+          <w:rFonts w:ascii="Consolas" w:eastAsia="Times New Roman" w:hAnsi="Consolas" w:cs="Times New Roman"/>
+          <w:color w:val="D4D4D4"/>
+          <w:sz w:val="26"/>
+          <w:szCs w:val="26"/>
+        </w:rPr>
+        <w:t> </w:t>
+      </w:r>
+      <w:r>
+        <w:rPr>
+          <w:rFonts w:ascii="Consolas" w:eastAsia="Times New Roman" w:hAnsi="Consolas" w:cs="Times New Roman"/>
+          <w:color w:val="9CDCFE"/>
+          <w:sz w:val="26"/>
+          <w:szCs w:val="26"/>
+        </w:rPr>
+        <w:t>text</w:t>
+      </w:r>
+      <w:r>
+        <w:rPr>
+          <w:rFonts w:ascii="Consolas" w:eastAsia="Times New Roman" w:hAnsi="Consolas" w:cs="Times New Roman"/>
+          <w:color w:val="D4D4D4"/>
+          <w:sz w:val="26"/>
+          <w:szCs w:val="26"/>
+        </w:rPr>
+        <w:t>=</w:t>
+      </w:r>
+      <w:r>
+        <w:rPr>
+          <w:rFonts w:ascii="Consolas" w:eastAsia="Times New Roman" w:hAnsi="Consolas" w:cs="Times New Roman"/>
+          <w:color w:val="569CD6"/>
+          <w:sz w:val="26"/>
+          <w:szCs w:val="26"/>
+        </w:rPr>
+        <w:t>{</w:t>
+      </w:r>
+      <w:r>
+        <w:rPr>
+          <w:rFonts w:ascii="Consolas" w:eastAsia="Times New Roman" w:hAnsi="Consolas" w:cs="Times New Roman"/>
+          <w:color w:val="CE9178"/>
+          <w:sz w:val="26"/>
+          <w:szCs w:val="26"/>
+        </w:rPr>
+        <w:t>`</w:t>
+      </w:r>
+      <w:r>
+        <w:rPr>
+          <w:rFonts w:ascii="Consolas" w:eastAsia="Times New Roman" w:hAnsi="Consolas" w:cs="Times New Roman"/>
+          <w:color w:val="569CD6"/>
+          <w:sz w:val="26"/>
+          <w:szCs w:val="26"/>
+        </w:rPr>
+        <w:t>${</w:t>
+      </w:r>
+      <w:r>
+        <w:rPr>
+          <w:rFonts w:ascii="Consolas" w:eastAsia="Times New Roman" w:hAnsi="Consolas" w:cs="Times New Roman"/>
+          <w:color w:val="4FC1FF"/>
+          <w:sz w:val="26"/>
+          <w:szCs w:val="26"/>
+        </w:rPr>
+        <w:t>product</w:t>
+      </w:r>
+      <w:r>
+        <w:rPr>
+          <w:rFonts w:ascii="Consolas" w:eastAsia="Times New Roman" w:hAnsi="Consolas" w:cs="Times New Roman"/>
+          <w:color w:val="D4D4D4"/>
+          <w:sz w:val="26"/>
+          <w:szCs w:val="26"/>
+        </w:rPr>
+        <w:t>.</w:t>
+      </w:r>
+      <w:r>
+        <w:rPr>
+          <w:rFonts w:ascii="Consolas" w:eastAsia="Times New Roman" w:hAnsi="Consolas" w:cs="Times New Roman"/>
+          <w:color w:val="9CDCFE"/>
+          <w:sz w:val="26"/>
+          <w:szCs w:val="26"/>
+        </w:rPr>
+        <w:t>numReviews</w:t>
+      </w:r>
+      <w:r>
+        <w:rPr>
+          <w:rFonts w:ascii="Consolas" w:eastAsia="Times New Roman" w:hAnsi="Consolas" w:cs="Times New Roman"/>
+          <w:color w:val="569CD6"/>
+          <w:sz w:val="26"/>
+          <w:szCs w:val="26"/>
+        </w:rPr>
+        <w:t>}</w:t>
+      </w:r>
+      <w:r>
+        <w:rPr>
+          <w:rFonts w:ascii="Consolas" w:eastAsia="Times New Roman" w:hAnsi="Consolas" w:cs="Times New Roman"/>
+          <w:color w:val="CE9178"/>
+          <w:sz w:val="26"/>
+          <w:szCs w:val="26"/>
+        </w:rPr>
+        <w:t> reviews`</w:t>
+      </w:r>
+      <w:r>
+        <w:rPr>
+          <w:rFonts w:ascii="Consolas" w:eastAsia="Times New Roman" w:hAnsi="Consolas" w:cs="Times New Roman"/>
+          <w:color w:val="569CD6"/>
+          <w:sz w:val="26"/>
+          <w:szCs w:val="26"/>
+        </w:rPr>
+        <w:t>}</w:t>
+      </w:r>
+      <w:r>
+        <w:rPr>
+          <w:rFonts w:ascii="Consolas" w:eastAsia="Times New Roman" w:hAnsi="Consolas" w:cs="Times New Roman"/>
+          <w:color w:val="808080"/>
+          <w:sz w:val="26"/>
+          <w:szCs w:val="26"/>
+        </w:rPr>
+        <w:t>/&gt;</w:t>
+      </w:r>
+    </w:p>
+    <w:p>
+      <w:pPr>
+        <w:shd w:val="clear" w:color="auto" w:fill="1E1E1E"/>
+        <w:spacing w:after="0" w:line="355" w:lineRule="atLeast"/>
+        <w:rPr>
+          <w:rFonts w:ascii="Consolas" w:eastAsia="Times New Roman" w:hAnsi="Consolas" w:cs="Times New Roman"/>
+          <w:color w:val="D4D4D4"/>
+          <w:sz w:val="26"/>
+          <w:szCs w:val="26"/>
+        </w:rPr>
+      </w:pPr>
+      <w:r>
+        <w:rPr>
+          <w:rFonts w:ascii="Consolas" w:eastAsia="Times New Roman" w:hAnsi="Consolas" w:cs="Times New Roman"/>
+          <w:color w:val="D4D4D4"/>
+          <w:sz w:val="26"/>
+          <w:szCs w:val="26"/>
+        </w:rPr>
+        <w:t>                        </w:t>
+      </w:r>
+      <w:r>
+        <w:rPr>
+          <w:rFonts w:ascii="Consolas" w:eastAsia="Times New Roman" w:hAnsi="Consolas" w:cs="Times New Roman"/>
+          <w:color w:val="808080"/>
+          <w:sz w:val="26"/>
+          <w:szCs w:val="26"/>
+        </w:rPr>
+        <w:t>&lt;/</w:t>
+      </w:r>
+      <w:proofErr w:type="spellStart"/>
+      <w:r>
+        <w:rPr>
+          <w:rFonts w:ascii="Consolas" w:eastAsia="Times New Roman" w:hAnsi="Consolas" w:cs="Times New Roman"/>
+          <w:color w:val="4EC9B0"/>
+          <w:sz w:val="26"/>
+          <w:szCs w:val="26"/>
+        </w:rPr>
+        <w:t>ListGroup.Item</w:t>
+      </w:r>
+      <w:proofErr w:type="spellEnd"/>
+      <w:r>
+        <w:rPr>
+          <w:rFonts w:ascii="Consolas" w:eastAsia="Times New Roman" w:hAnsi="Consolas" w:cs="Times New Roman"/>
+          <w:color w:val="808080"/>
+          <w:sz w:val="26"/>
+          <w:szCs w:val="26"/>
+        </w:rPr>
+        <w:t>&gt;</w:t>
+      </w:r>
+    </w:p>
+    <w:p>
+      <w:pPr>
+        <w:shd w:val="clear" w:color="auto" w:fill="1E1E1E"/>
+        <w:spacing w:after="0" w:line="355" w:lineRule="atLeast"/>
+        <w:rPr>
+          <w:rFonts w:ascii="Consolas" w:eastAsia="Times New Roman" w:hAnsi="Consolas" w:cs="Times New Roman"/>
+          <w:color w:val="D4D4D4"/>
+          <w:sz w:val="26"/>
+          <w:szCs w:val="26"/>
+        </w:rPr>
+      </w:pPr>
+      <w:r>
+        <w:rPr>
+          <w:rFonts w:ascii="Consolas" w:eastAsia="Times New Roman" w:hAnsi="Consolas" w:cs="Times New Roman"/>
+          <w:color w:val="D4D4D4"/>
+          <w:sz w:val="26"/>
+          <w:szCs w:val="26"/>
+        </w:rPr>
+        <w:t>                    </w:t>
+      </w:r>
+      <w:r>
+        <w:rPr>
+          <w:rFonts w:ascii="Consolas" w:eastAsia="Times New Roman" w:hAnsi="Consolas" w:cs="Times New Roman"/>
+          <w:color w:val="808080"/>
+          <w:sz w:val="26"/>
+          <w:szCs w:val="26"/>
+        </w:rPr>
+        <w:t>&lt;/</w:t>
+      </w:r>
+      <w:proofErr w:type="spellStart"/>
+      <w:r>
+        <w:rPr>
+          <w:rFonts w:ascii="Consolas" w:eastAsia="Times New Roman" w:hAnsi="Consolas" w:cs="Times New Roman"/>
+          <w:color w:val="4EC9B0"/>
+          <w:sz w:val="26"/>
+          <w:szCs w:val="26"/>
+        </w:rPr>
+        <w:t>ListGroup</w:t>
+      </w:r>
+      <w:proofErr w:type="spellEnd"/>
+      <w:r>
+        <w:rPr>
+          <w:rFonts w:ascii="Consolas" w:eastAsia="Times New Roman" w:hAnsi="Consolas" w:cs="Times New Roman"/>
+          <w:color w:val="808080"/>
+          <w:sz w:val="26"/>
+          <w:szCs w:val="26"/>
+        </w:rPr>
+        <w:t>&gt;</w:t>
+      </w:r>
+    </w:p>
+    <w:p>
+      <w:pPr>
+        <w:shd w:val="clear" w:color="auto" w:fill="1E1E1E"/>
+        <w:spacing w:after="0" w:line="355" w:lineRule="atLeast"/>
+        <w:rPr>
+          <w:rFonts w:ascii="Consolas" w:eastAsia="Times New Roman" w:hAnsi="Consolas" w:cs="Times New Roman"/>
+          <w:color w:val="D4D4D4"/>
+          <w:sz w:val="26"/>
+          <w:szCs w:val="26"/>
+        </w:rPr>
+      </w:pPr>
+      <w:r>
+        <w:rPr>
+          <w:rFonts w:ascii="Consolas" w:eastAsia="Times New Roman" w:hAnsi="Consolas" w:cs="Times New Roman"/>
+          <w:color w:val="D4D4D4"/>
+          <w:sz w:val="26"/>
+          <w:szCs w:val="26"/>
+        </w:rPr>
+        <w:lastRenderedPageBreak/>
+        <w:t>                    </w:t>
+      </w:r>
+      <w:r>
+        <w:rPr>
+          <w:rFonts w:ascii="Consolas" w:eastAsia="Times New Roman" w:hAnsi="Consolas" w:cs="Times New Roman"/>
+          <w:color w:val="808080"/>
+          <w:sz w:val="26"/>
+          <w:szCs w:val="26"/>
+        </w:rPr>
+        <w:t>&lt;</w:t>
+      </w:r>
+      <w:proofErr w:type="spellStart"/>
+      <w:r>
+        <w:rPr>
+          <w:rFonts w:ascii="Consolas" w:eastAsia="Times New Roman" w:hAnsi="Consolas" w:cs="Times New Roman"/>
+          <w:color w:val="4EC9B0"/>
+          <w:sz w:val="26"/>
+          <w:szCs w:val="26"/>
+        </w:rPr>
+        <w:t>ListGroup.Item</w:t>
+      </w:r>
+      <w:proofErr w:type="spellEnd"/>
+      <w:r>
+        <w:rPr>
+          <w:rFonts w:ascii="Consolas" w:eastAsia="Times New Roman" w:hAnsi="Consolas" w:cs="Times New Roman"/>
+          <w:color w:val="808080"/>
+          <w:sz w:val="26"/>
+          <w:szCs w:val="26"/>
+        </w:rPr>
+        <w:t>&gt;</w:t>
+      </w:r>
+    </w:p>
+    <w:p>
+      <w:pPr>
+        <w:shd w:val="clear" w:color="auto" w:fill="1E1E1E"/>
+        <w:spacing w:after="0" w:line="355" w:lineRule="atLeast"/>
+        <w:rPr>
+          <w:rFonts w:ascii="Consolas" w:eastAsia="Times New Roman" w:hAnsi="Consolas" w:cs="Times New Roman"/>
+          <w:color w:val="D4D4D4"/>
+          <w:sz w:val="26"/>
+          <w:szCs w:val="26"/>
+        </w:rPr>
+      </w:pPr>
+      <w:r>
+        <w:rPr>
+          <w:rFonts w:ascii="Consolas" w:eastAsia="Times New Roman" w:hAnsi="Consolas" w:cs="Times New Roman"/>
+          <w:color w:val="D4D4D4"/>
+          <w:sz w:val="26"/>
+          <w:szCs w:val="26"/>
+        </w:rPr>
+        <w:t>                        Price: $</w:t>
+      </w:r>
+      <w:r>
+        <w:rPr>
+          <w:rFonts w:ascii="Consolas" w:eastAsia="Times New Roman" w:hAnsi="Consolas" w:cs="Times New Roman"/>
+          <w:color w:val="569CD6"/>
+          <w:sz w:val="26"/>
+          <w:szCs w:val="26"/>
+        </w:rPr>
+        <w:t>{</w:t>
+      </w:r>
+      <w:proofErr w:type="spellStart"/>
+      <w:r>
+        <w:rPr>
+          <w:rFonts w:ascii="Consolas" w:eastAsia="Times New Roman" w:hAnsi="Consolas" w:cs="Times New Roman"/>
+          <w:color w:val="4FC1FF"/>
+          <w:sz w:val="26"/>
+          <w:szCs w:val="26"/>
+        </w:rPr>
+        <w:t>product</w:t>
+      </w:r>
+      <w:r>
+        <w:rPr>
+          <w:rFonts w:ascii="Consolas" w:eastAsia="Times New Roman" w:hAnsi="Consolas" w:cs="Times New Roman"/>
+          <w:color w:val="D4D4D4"/>
+          <w:sz w:val="26"/>
+          <w:szCs w:val="26"/>
+        </w:rPr>
+        <w:t>.</w:t>
+      </w:r>
+      <w:r>
+        <w:rPr>
+          <w:rFonts w:ascii="Consolas" w:eastAsia="Times New Roman" w:hAnsi="Consolas" w:cs="Times New Roman"/>
+          <w:color w:val="9CDCFE"/>
+          <w:sz w:val="26"/>
+          <w:szCs w:val="26"/>
+        </w:rPr>
+        <w:t>price</w:t>
+      </w:r>
+      <w:proofErr w:type="spellEnd"/>
+      <w:r>
+        <w:rPr>
+          <w:rFonts w:ascii="Consolas" w:eastAsia="Times New Roman" w:hAnsi="Consolas" w:cs="Times New Roman"/>
+          <w:color w:val="569CD6"/>
+          <w:sz w:val="26"/>
+          <w:szCs w:val="26"/>
+        </w:rPr>
+        <w:t>}</w:t>
+      </w:r>
+    </w:p>
+    <w:p>
+      <w:pPr>
+        <w:shd w:val="clear" w:color="auto" w:fill="1E1E1E"/>
+        <w:spacing w:after="0" w:line="355" w:lineRule="atLeast"/>
+        <w:rPr>
+          <w:rFonts w:ascii="Consolas" w:eastAsia="Times New Roman" w:hAnsi="Consolas" w:cs="Times New Roman"/>
+          <w:color w:val="D4D4D4"/>
+          <w:sz w:val="26"/>
+          <w:szCs w:val="26"/>
+        </w:rPr>
+      </w:pPr>
+    </w:p>
+    <w:p>
+      <w:pPr>
+        <w:shd w:val="clear" w:color="auto" w:fill="1E1E1E"/>
+        <w:spacing w:after="0" w:line="355" w:lineRule="atLeast"/>
+        <w:rPr>
+          <w:rFonts w:ascii="Consolas" w:eastAsia="Times New Roman" w:hAnsi="Consolas" w:cs="Times New Roman"/>
+          <w:color w:val="D4D4D4"/>
+          <w:sz w:val="26"/>
+          <w:szCs w:val="26"/>
+        </w:rPr>
+      </w:pPr>
+      <w:r>
+        <w:rPr>
+          <w:rFonts w:ascii="Consolas" w:eastAsia="Times New Roman" w:hAnsi="Consolas" w:cs="Times New Roman"/>
+          <w:color w:val="D4D4D4"/>
+          <w:sz w:val="26"/>
+          <w:szCs w:val="26"/>
+        </w:rPr>
+        <w:t>                    </w:t>
+      </w:r>
+      <w:r>
+        <w:rPr>
+          <w:rFonts w:ascii="Consolas" w:eastAsia="Times New Roman" w:hAnsi="Consolas" w:cs="Times New Roman"/>
+          <w:color w:val="808080"/>
+          <w:sz w:val="26"/>
+          <w:szCs w:val="26"/>
+        </w:rPr>
+        <w:t>&lt;/</w:t>
+      </w:r>
+      <w:proofErr w:type="spellStart"/>
+      <w:r>
+        <w:rPr>
+          <w:rFonts w:ascii="Consolas" w:eastAsia="Times New Roman" w:hAnsi="Consolas" w:cs="Times New Roman"/>
+          <w:color w:val="4EC9B0"/>
+          <w:sz w:val="26"/>
+          <w:szCs w:val="26"/>
+        </w:rPr>
+        <w:t>ListGroup.Item</w:t>
+      </w:r>
+      <w:proofErr w:type="spellEnd"/>
+      <w:r>
+        <w:rPr>
+          <w:rFonts w:ascii="Consolas" w:eastAsia="Times New Roman" w:hAnsi="Consolas" w:cs="Times New Roman"/>
+          <w:color w:val="808080"/>
+          <w:sz w:val="26"/>
+          <w:szCs w:val="26"/>
+        </w:rPr>
+        <w:t>&gt;</w:t>
+      </w:r>
+    </w:p>
+    <w:p>
+      <w:pPr>
+        <w:shd w:val="clear" w:color="auto" w:fill="1E1E1E"/>
+        <w:spacing w:after="0" w:line="355" w:lineRule="atLeast"/>
+        <w:rPr>
+          <w:rFonts w:ascii="Consolas" w:eastAsia="Times New Roman" w:hAnsi="Consolas" w:cs="Times New Roman"/>
+          <w:color w:val="D4D4D4"/>
+          <w:sz w:val="26"/>
+          <w:szCs w:val="26"/>
+        </w:rPr>
+      </w:pPr>
+      <w:r>
+        <w:rPr>
+          <w:rFonts w:ascii="Consolas" w:eastAsia="Times New Roman" w:hAnsi="Consolas" w:cs="Times New Roman"/>
+          <w:color w:val="D4D4D4"/>
+          <w:sz w:val="26"/>
+          <w:szCs w:val="26"/>
+        </w:rPr>
+        <w:t>                    </w:t>
+      </w:r>
+      <w:r>
+        <w:rPr>
+          <w:rFonts w:ascii="Consolas" w:eastAsia="Times New Roman" w:hAnsi="Consolas" w:cs="Times New Roman"/>
+          <w:color w:val="808080"/>
+          <w:sz w:val="26"/>
+          <w:szCs w:val="26"/>
+        </w:rPr>
+        <w:t>&lt;</w:t>
+      </w:r>
+      <w:proofErr w:type="spellStart"/>
+      <w:r>
+        <w:rPr>
+          <w:rFonts w:ascii="Consolas" w:eastAsia="Times New Roman" w:hAnsi="Consolas" w:cs="Times New Roman"/>
+          <w:color w:val="4EC9B0"/>
+          <w:sz w:val="26"/>
+          <w:szCs w:val="26"/>
+        </w:rPr>
+        <w:t>ListGroup.Item</w:t>
+      </w:r>
+      <w:proofErr w:type="spellEnd"/>
+      <w:r>
+        <w:rPr>
+          <w:rFonts w:ascii="Consolas" w:eastAsia="Times New Roman" w:hAnsi="Consolas" w:cs="Times New Roman"/>
+          <w:color w:val="808080"/>
+          <w:sz w:val="26"/>
+          <w:szCs w:val="26"/>
+        </w:rPr>
+        <w:t>&gt;</w:t>
+      </w:r>
+    </w:p>
+    <w:p>
+      <w:pPr>
+        <w:shd w:val="clear" w:color="auto" w:fill="1E1E1E"/>
+        <w:spacing w:after="0" w:line="355" w:lineRule="atLeast"/>
+        <w:rPr>
+          <w:rFonts w:ascii="Consolas" w:eastAsia="Times New Roman" w:hAnsi="Consolas" w:cs="Times New Roman"/>
+          <w:color w:val="D4D4D4"/>
+          <w:sz w:val="26"/>
+          <w:szCs w:val="26"/>
+        </w:rPr>
+      </w:pPr>
+      <w:r>
+        <w:rPr>
+          <w:rFonts w:ascii="Consolas" w:eastAsia="Times New Roman" w:hAnsi="Consolas" w:cs="Times New Roman"/>
+          <w:color w:val="D4D4D4"/>
+          <w:sz w:val="26"/>
+          <w:szCs w:val="26"/>
+        </w:rPr>
+        <w:t>                        Description: $</w:t>
+      </w:r>
+      <w:r>
+        <w:rPr>
+          <w:rFonts w:ascii="Consolas" w:eastAsia="Times New Roman" w:hAnsi="Consolas" w:cs="Times New Roman"/>
+          <w:color w:val="569CD6"/>
+          <w:sz w:val="26"/>
+          <w:szCs w:val="26"/>
+        </w:rPr>
+        <w:t>{</w:t>
+      </w:r>
+      <w:proofErr w:type="spellStart"/>
+      <w:r>
+        <w:rPr>
+          <w:rFonts w:ascii="Consolas" w:eastAsia="Times New Roman" w:hAnsi="Consolas" w:cs="Times New Roman"/>
+          <w:color w:val="4FC1FF"/>
+          <w:sz w:val="26"/>
+          <w:szCs w:val="26"/>
+        </w:rPr>
+        <w:t>product</w:t>
+      </w:r>
+      <w:r>
+        <w:rPr>
+          <w:rFonts w:ascii="Consolas" w:eastAsia="Times New Roman" w:hAnsi="Consolas" w:cs="Times New Roman"/>
+          <w:color w:val="D4D4D4"/>
+          <w:sz w:val="26"/>
+          <w:szCs w:val="26"/>
+        </w:rPr>
+        <w:t>.</w:t>
+      </w:r>
+      <w:r>
+        <w:rPr>
+          <w:rFonts w:ascii="Consolas" w:eastAsia="Times New Roman" w:hAnsi="Consolas" w:cs="Times New Roman"/>
+          <w:color w:val="9CDCFE"/>
+          <w:sz w:val="26"/>
+          <w:szCs w:val="26"/>
+        </w:rPr>
+        <w:t>description</w:t>
+      </w:r>
+      <w:proofErr w:type="spellEnd"/>
+      <w:r>
+        <w:rPr>
+          <w:rFonts w:ascii="Consolas" w:eastAsia="Times New Roman" w:hAnsi="Consolas" w:cs="Times New Roman"/>
+          <w:color w:val="569CD6"/>
+          <w:sz w:val="26"/>
+          <w:szCs w:val="26"/>
+        </w:rPr>
+        <w:t>}</w:t>
+      </w:r>
+    </w:p>
+    <w:p>
+      <w:pPr>
+        <w:shd w:val="clear" w:color="auto" w:fill="1E1E1E"/>
+        <w:spacing w:after="0" w:line="355" w:lineRule="atLeast"/>
+        <w:rPr>
+          <w:rFonts w:ascii="Consolas" w:eastAsia="Times New Roman" w:hAnsi="Consolas" w:cs="Times New Roman"/>
+          <w:color w:val="D4D4D4"/>
+          <w:sz w:val="26"/>
+          <w:szCs w:val="26"/>
+        </w:rPr>
+      </w:pPr>
+    </w:p>
+    <w:p>
+      <w:pPr>
+        <w:shd w:val="clear" w:color="auto" w:fill="1E1E1E"/>
+        <w:spacing w:after="0" w:line="355" w:lineRule="atLeast"/>
+        <w:rPr>
+          <w:rFonts w:ascii="Consolas" w:eastAsia="Times New Roman" w:hAnsi="Consolas" w:cs="Times New Roman"/>
+          <w:color w:val="D4D4D4"/>
+          <w:sz w:val="26"/>
+          <w:szCs w:val="26"/>
+        </w:rPr>
+      </w:pPr>
+      <w:r>
+        <w:rPr>
+          <w:rFonts w:ascii="Consolas" w:eastAsia="Times New Roman" w:hAnsi="Consolas" w:cs="Times New Roman"/>
+          <w:color w:val="D4D4D4"/>
+          <w:sz w:val="26"/>
+          <w:szCs w:val="26"/>
+        </w:rPr>
+        <w:t>                    </w:t>
+      </w:r>
+      <w:r>
+        <w:rPr>
+          <w:rFonts w:ascii="Consolas" w:eastAsia="Times New Roman" w:hAnsi="Consolas" w:cs="Times New Roman"/>
+          <w:color w:val="808080"/>
+          <w:sz w:val="26"/>
+          <w:szCs w:val="26"/>
+        </w:rPr>
+        <w:t>&lt;/</w:t>
+      </w:r>
+      <w:proofErr w:type="spellStart"/>
+      <w:r>
+        <w:rPr>
+          <w:rFonts w:ascii="Consolas" w:eastAsia="Times New Roman" w:hAnsi="Consolas" w:cs="Times New Roman"/>
+          <w:color w:val="4EC9B0"/>
+          <w:sz w:val="26"/>
+          <w:szCs w:val="26"/>
+        </w:rPr>
+        <w:t>ListGroup.Item</w:t>
+      </w:r>
+      <w:proofErr w:type="spellEnd"/>
+      <w:r>
+        <w:rPr>
+          <w:rFonts w:ascii="Consolas" w:eastAsia="Times New Roman" w:hAnsi="Consolas" w:cs="Times New Roman"/>
+          <w:color w:val="808080"/>
+          <w:sz w:val="26"/>
+          <w:szCs w:val="26"/>
+        </w:rPr>
+        <w:t>&gt;</w:t>
+      </w:r>
+    </w:p>
+    <w:p>
+      <w:pPr>
+        <w:shd w:val="clear" w:color="auto" w:fill="1E1E1E"/>
+        <w:spacing w:after="0" w:line="355" w:lineRule="atLeast"/>
+        <w:rPr>
+          <w:rFonts w:ascii="Consolas" w:eastAsia="Times New Roman" w:hAnsi="Consolas" w:cs="Times New Roman"/>
+          <w:color w:val="D4D4D4"/>
+          <w:sz w:val="26"/>
+          <w:szCs w:val="26"/>
+        </w:rPr>
+      </w:pPr>
+      <w:r>
+        <w:rPr>
+          <w:rFonts w:ascii="Consolas" w:eastAsia="Times New Roman" w:hAnsi="Consolas" w:cs="Times New Roman"/>
+          <w:color w:val="D4D4D4"/>
+          <w:sz w:val="26"/>
+          <w:szCs w:val="26"/>
+        </w:rPr>
+        <w:t>                </w:t>
+      </w:r>
+      <w:r>
+        <w:rPr>
+          <w:rFonts w:ascii="Consolas" w:eastAsia="Times New Roman" w:hAnsi="Consolas" w:cs="Times New Roman"/>
+          <w:color w:val="808080"/>
+          <w:sz w:val="26"/>
+          <w:szCs w:val="26"/>
+        </w:rPr>
+        <w:t>&lt;/</w:t>
+      </w:r>
+      <w:r>
+        <w:rPr>
+          <w:rFonts w:ascii="Consolas" w:eastAsia="Times New Roman" w:hAnsi="Consolas" w:cs="Times New Roman"/>
+          <w:color w:val="4EC9B0"/>
+          <w:sz w:val="26"/>
+          <w:szCs w:val="26"/>
+        </w:rPr>
+        <w:t>Col</w:t>
+      </w:r>
+      <w:r>
+        <w:rPr>
+          <w:rFonts w:ascii="Consolas" w:eastAsia="Times New Roman" w:hAnsi="Consolas" w:cs="Times New Roman"/>
+          <w:color w:val="808080"/>
+          <w:sz w:val="26"/>
+          <w:szCs w:val="26"/>
+        </w:rPr>
+        <w:t>&gt;</w:t>
+      </w:r>
+    </w:p>
+    <w:p>
+      <w:pPr>
+        <w:shd w:val="clear" w:color="auto" w:fill="1E1E1E"/>
+        <w:spacing w:after="0" w:line="355" w:lineRule="atLeast"/>
+        <w:rPr>
+          <w:rFonts w:ascii="Consolas" w:eastAsia="Times New Roman" w:hAnsi="Consolas" w:cs="Times New Roman"/>
+          <w:color w:val="D4D4D4"/>
+          <w:sz w:val="26"/>
+          <w:szCs w:val="26"/>
+        </w:rPr>
+      </w:pPr>
+      <w:r>
+        <w:rPr>
+          <w:rFonts w:ascii="Consolas" w:eastAsia="Times New Roman" w:hAnsi="Consolas" w:cs="Times New Roman"/>
+          <w:color w:val="D4D4D4"/>
+          <w:sz w:val="26"/>
+          <w:szCs w:val="26"/>
+        </w:rPr>
+        <w:t>                </w:t>
+      </w:r>
+      <w:r>
+        <w:rPr>
+          <w:rFonts w:ascii="Consolas" w:eastAsia="Times New Roman" w:hAnsi="Consolas" w:cs="Times New Roman"/>
+          <w:color w:val="808080"/>
+          <w:sz w:val="26"/>
+          <w:szCs w:val="26"/>
+        </w:rPr>
+        <w:t>&lt;</w:t>
+      </w:r>
+      <w:r>
+        <w:rPr>
+          <w:rFonts w:ascii="Consolas" w:eastAsia="Times New Roman" w:hAnsi="Consolas" w:cs="Times New Roman"/>
+          <w:color w:val="4EC9B0"/>
+          <w:sz w:val="26"/>
+          <w:szCs w:val="26"/>
+        </w:rPr>
+        <w:t>Col</w:t>
+      </w:r>
+      <w:r>
+        <w:rPr>
+          <w:rFonts w:ascii="Consolas" w:eastAsia="Times New Roman" w:hAnsi="Consolas" w:cs="Times New Roman"/>
+          <w:color w:val="D4D4D4"/>
+          <w:sz w:val="26"/>
+          <w:szCs w:val="26"/>
+        </w:rPr>
+        <w:t> </w:t>
+      </w:r>
+      <w:proofErr w:type="spellStart"/>
+      <w:r>
+        <w:rPr>
+          <w:rFonts w:ascii="Consolas" w:eastAsia="Times New Roman" w:hAnsi="Consolas" w:cs="Times New Roman"/>
+          <w:color w:val="9CDCFE"/>
+          <w:sz w:val="26"/>
+          <w:szCs w:val="26"/>
+        </w:rPr>
+        <w:t>md</w:t>
+      </w:r>
+      <w:proofErr w:type="spellEnd"/>
+      <w:proofErr w:type="gramStart"/>
+      <w:r>
+        <w:rPr>
+          <w:rFonts w:ascii="Consolas" w:eastAsia="Times New Roman" w:hAnsi="Consolas" w:cs="Times New Roman"/>
+          <w:color w:val="D4D4D4"/>
+          <w:sz w:val="26"/>
+          <w:szCs w:val="26"/>
+        </w:rPr>
+        <w:t>=</w:t>
+      </w:r>
+      <w:r>
+        <w:rPr>
+          <w:rFonts w:ascii="Consolas" w:eastAsia="Times New Roman" w:hAnsi="Consolas" w:cs="Times New Roman"/>
+          <w:color w:val="569CD6"/>
+          <w:sz w:val="26"/>
+          <w:szCs w:val="26"/>
+        </w:rPr>
+        <w:t>{</w:t>
+      </w:r>
+      <w:proofErr w:type="gramEnd"/>
+      <w:r>
+        <w:rPr>
+          <w:rFonts w:ascii="Consolas" w:eastAsia="Times New Roman" w:hAnsi="Consolas" w:cs="Times New Roman"/>
+          <w:color w:val="B5CEA8"/>
+          <w:sz w:val="26"/>
+          <w:szCs w:val="26"/>
+        </w:rPr>
+        <w:t>3</w:t>
+      </w:r>
+      <w:r>
+        <w:rPr>
+          <w:rFonts w:ascii="Consolas" w:eastAsia="Times New Roman" w:hAnsi="Consolas" w:cs="Times New Roman"/>
+          <w:color w:val="569CD6"/>
+          <w:sz w:val="26"/>
+          <w:szCs w:val="26"/>
+        </w:rPr>
+        <w:t>}</w:t>
+      </w:r>
+      <w:r>
+        <w:rPr>
+          <w:rFonts w:ascii="Consolas" w:eastAsia="Times New Roman" w:hAnsi="Consolas" w:cs="Times New Roman"/>
+          <w:color w:val="808080"/>
+          <w:sz w:val="26"/>
+          <w:szCs w:val="26"/>
+        </w:rPr>
+        <w:t>&gt;</w:t>
+      </w:r>
+    </w:p>
+    <w:p>
+      <w:pPr>
+        <w:shd w:val="clear" w:color="auto" w:fill="1E1E1E"/>
+        <w:spacing w:after="0" w:line="355" w:lineRule="atLeast"/>
+        <w:rPr>
+          <w:rFonts w:ascii="Consolas" w:eastAsia="Times New Roman" w:hAnsi="Consolas" w:cs="Times New Roman"/>
+          <w:color w:val="D4D4D4"/>
+          <w:sz w:val="26"/>
+          <w:szCs w:val="26"/>
+        </w:rPr>
+      </w:pPr>
+      <w:r>
+        <w:rPr>
+          <w:rFonts w:ascii="Consolas" w:eastAsia="Times New Roman" w:hAnsi="Consolas" w:cs="Times New Roman"/>
+          <w:color w:val="D4D4D4"/>
+          <w:sz w:val="26"/>
+          <w:szCs w:val="26"/>
+        </w:rPr>
+        <w:t>                    </w:t>
+      </w:r>
+      <w:r>
+        <w:rPr>
+          <w:rFonts w:ascii="Consolas" w:eastAsia="Times New Roman" w:hAnsi="Consolas" w:cs="Times New Roman"/>
+          <w:color w:val="808080"/>
+          <w:sz w:val="26"/>
+          <w:szCs w:val="26"/>
+        </w:rPr>
+        <w:t>&lt;</w:t>
+      </w:r>
+      <w:r>
+        <w:rPr>
+          <w:rFonts w:ascii="Consolas" w:eastAsia="Times New Roman" w:hAnsi="Consolas" w:cs="Times New Roman"/>
+          <w:color w:val="4EC9B0"/>
+          <w:sz w:val="26"/>
+          <w:szCs w:val="26"/>
+        </w:rPr>
+        <w:t>Card</w:t>
+      </w:r>
+      <w:r>
+        <w:rPr>
+          <w:rFonts w:ascii="Consolas" w:eastAsia="Times New Roman" w:hAnsi="Consolas" w:cs="Times New Roman"/>
+          <w:color w:val="808080"/>
+          <w:sz w:val="26"/>
+          <w:szCs w:val="26"/>
+        </w:rPr>
+        <w:t>&gt;</w:t>
+      </w:r>
+    </w:p>
+    <w:p>
+      <w:pPr>
+        <w:shd w:val="clear" w:color="auto" w:fill="1E1E1E"/>
+        <w:spacing w:after="0" w:line="355" w:lineRule="atLeast"/>
+        <w:rPr>
+          <w:rFonts w:ascii="Consolas" w:eastAsia="Times New Roman" w:hAnsi="Consolas" w:cs="Times New Roman"/>
+          <w:color w:val="D4D4D4"/>
+          <w:sz w:val="26"/>
+          <w:szCs w:val="26"/>
+        </w:rPr>
+      </w:pPr>
+      <w:r>
+        <w:rPr>
+          <w:rFonts w:ascii="Consolas" w:eastAsia="Times New Roman" w:hAnsi="Consolas" w:cs="Times New Roman"/>
+          <w:color w:val="D4D4D4"/>
+          <w:sz w:val="26"/>
+          <w:szCs w:val="26"/>
+        </w:rPr>
+        <w:t>                        </w:t>
+      </w:r>
+      <w:r>
+        <w:rPr>
+          <w:rFonts w:ascii="Consolas" w:eastAsia="Times New Roman" w:hAnsi="Consolas" w:cs="Times New Roman"/>
+          <w:color w:val="808080"/>
+          <w:sz w:val="26"/>
+          <w:szCs w:val="26"/>
+        </w:rPr>
+        <w:t>&lt;</w:t>
+      </w:r>
+      <w:proofErr w:type="spellStart"/>
+      <w:r>
+        <w:rPr>
+          <w:rFonts w:ascii="Consolas" w:eastAsia="Times New Roman" w:hAnsi="Consolas" w:cs="Times New Roman"/>
+          <w:color w:val="4EC9B0"/>
+          <w:sz w:val="26"/>
+          <w:szCs w:val="26"/>
+        </w:rPr>
+        <w:t>ListGroup</w:t>
+      </w:r>
+      <w:proofErr w:type="spellEnd"/>
+      <w:r>
+        <w:rPr>
+          <w:rFonts w:ascii="Consolas" w:eastAsia="Times New Roman" w:hAnsi="Consolas" w:cs="Times New Roman"/>
+          <w:color w:val="D4D4D4"/>
+          <w:sz w:val="26"/>
+          <w:szCs w:val="26"/>
+        </w:rPr>
+        <w:t> </w:t>
+      </w:r>
+      <w:r>
+        <w:rPr>
+          <w:rFonts w:ascii="Consolas" w:eastAsia="Times New Roman" w:hAnsi="Consolas" w:cs="Times New Roman"/>
+          <w:color w:val="9CDCFE"/>
+          <w:sz w:val="26"/>
+          <w:szCs w:val="26"/>
+        </w:rPr>
+        <w:t>variant</w:t>
+      </w:r>
+      <w:r>
+        <w:rPr>
+          <w:rFonts w:ascii="Consolas" w:eastAsia="Times New Roman" w:hAnsi="Consolas" w:cs="Times New Roman"/>
+          <w:color w:val="D4D4D4"/>
+          <w:sz w:val="26"/>
+          <w:szCs w:val="26"/>
+        </w:rPr>
+        <w:t>=</w:t>
+      </w:r>
+      <w:r>
+        <w:rPr>
+          <w:rFonts w:ascii="Consolas" w:eastAsia="Times New Roman" w:hAnsi="Consolas" w:cs="Times New Roman"/>
+          <w:color w:val="CE9178"/>
+          <w:sz w:val="26"/>
+          <w:szCs w:val="26"/>
+        </w:rPr>
+        <w:t>'flush'</w:t>
+      </w:r>
+      <w:r>
+        <w:rPr>
+          <w:rFonts w:ascii="Consolas" w:eastAsia="Times New Roman" w:hAnsi="Consolas" w:cs="Times New Roman"/>
+          <w:color w:val="808080"/>
+          <w:sz w:val="26"/>
+          <w:szCs w:val="26"/>
+        </w:rPr>
+        <w:t>&gt;</w:t>
+      </w:r>
+    </w:p>
+    <w:p>
+      <w:pPr>
+        <w:shd w:val="clear" w:color="auto" w:fill="1E1E1E"/>
+        <w:spacing w:after="0" w:line="355" w:lineRule="atLeast"/>
+        <w:rPr>
+          <w:rFonts w:ascii="Consolas" w:eastAsia="Times New Roman" w:hAnsi="Consolas" w:cs="Times New Roman"/>
+          <w:color w:val="D4D4D4"/>
+          <w:sz w:val="26"/>
+          <w:szCs w:val="26"/>
+        </w:rPr>
+      </w:pPr>
+      <w:r>
+        <w:rPr>
+          <w:rFonts w:ascii="Consolas" w:eastAsia="Times New Roman" w:hAnsi="Consolas" w:cs="Times New Roman"/>
+          <w:color w:val="D4D4D4"/>
+          <w:sz w:val="26"/>
+          <w:szCs w:val="26"/>
+        </w:rPr>
+        <w:t>                            </w:t>
+      </w:r>
+      <w:r>
+        <w:rPr>
+          <w:rFonts w:ascii="Consolas" w:eastAsia="Times New Roman" w:hAnsi="Consolas" w:cs="Times New Roman"/>
+          <w:color w:val="808080"/>
+          <w:sz w:val="26"/>
+          <w:szCs w:val="26"/>
+        </w:rPr>
+        <w:t>&lt;</w:t>
+      </w:r>
+      <w:proofErr w:type="spellStart"/>
+      <w:r>
+        <w:rPr>
+          <w:rFonts w:ascii="Consolas" w:eastAsia="Times New Roman" w:hAnsi="Consolas" w:cs="Times New Roman"/>
+          <w:color w:val="4EC9B0"/>
+          <w:sz w:val="26"/>
+          <w:szCs w:val="26"/>
+        </w:rPr>
+        <w:t>ListGroup.Item</w:t>
+      </w:r>
+      <w:proofErr w:type="spellEnd"/>
+      <w:r>
+        <w:rPr>
+          <w:rFonts w:ascii="Consolas" w:eastAsia="Times New Roman" w:hAnsi="Consolas" w:cs="Times New Roman"/>
+          <w:color w:val="808080"/>
+          <w:sz w:val="26"/>
+          <w:szCs w:val="26"/>
+        </w:rPr>
+        <w:t>&gt;</w:t>
+      </w:r>
+    </w:p>
+    <w:p>
+      <w:pPr>
+        <w:shd w:val="clear" w:color="auto" w:fill="1E1E1E"/>
+        <w:spacing w:after="0" w:line="355" w:lineRule="atLeast"/>
+        <w:rPr>
+          <w:rFonts w:ascii="Consolas" w:eastAsia="Times New Roman" w:hAnsi="Consolas" w:cs="Times New Roman"/>
+          <w:color w:val="D4D4D4"/>
+          <w:sz w:val="26"/>
+          <w:szCs w:val="26"/>
+        </w:rPr>
+      </w:pPr>
+      <w:r>
+        <w:rPr>
+          <w:rFonts w:ascii="Consolas" w:eastAsia="Times New Roman" w:hAnsi="Consolas" w:cs="Times New Roman"/>
+          <w:color w:val="D4D4D4"/>
+          <w:sz w:val="26"/>
+          <w:szCs w:val="26"/>
+        </w:rPr>
+        <w:t>                                </w:t>
+      </w:r>
+      <w:r>
+        <w:rPr>
+          <w:rFonts w:ascii="Consolas" w:eastAsia="Times New Roman" w:hAnsi="Consolas" w:cs="Times New Roman"/>
+          <w:color w:val="808080"/>
+          <w:sz w:val="26"/>
+          <w:szCs w:val="26"/>
+        </w:rPr>
+        <w:t>&lt;</w:t>
+      </w:r>
+      <w:r>
+        <w:rPr>
+          <w:rFonts w:ascii="Consolas" w:eastAsia="Times New Roman" w:hAnsi="Consolas" w:cs="Times New Roman"/>
+          <w:color w:val="4EC9B0"/>
+          <w:sz w:val="26"/>
+          <w:szCs w:val="26"/>
+        </w:rPr>
+        <w:t>Row</w:t>
+      </w:r>
+      <w:r>
+        <w:rPr>
+          <w:rFonts w:ascii="Consolas" w:eastAsia="Times New Roman" w:hAnsi="Consolas" w:cs="Times New Roman"/>
+          <w:color w:val="808080"/>
+          <w:sz w:val="26"/>
+          <w:szCs w:val="26"/>
+        </w:rPr>
+        <w:t>&gt;</w:t>
+      </w:r>
+    </w:p>
+    <w:p>
+      <w:pPr>
+        <w:shd w:val="clear" w:color="auto" w:fill="1E1E1E"/>
+        <w:spacing w:after="0" w:line="355" w:lineRule="atLeast"/>
+        <w:rPr>
+          <w:rFonts w:ascii="Consolas" w:eastAsia="Times New Roman" w:hAnsi="Consolas" w:cs="Times New Roman"/>
+          <w:color w:val="D4D4D4"/>
+          <w:sz w:val="26"/>
+          <w:szCs w:val="26"/>
+        </w:rPr>
+      </w:pPr>
+      <w:r>
+        <w:rPr>
+          <w:rFonts w:ascii="Consolas" w:eastAsia="Times New Roman" w:hAnsi="Consolas" w:cs="Times New Roman"/>
+          <w:color w:val="D4D4D4"/>
+          <w:sz w:val="26"/>
+          <w:szCs w:val="26"/>
+        </w:rPr>
+        <w:t>                                    </w:t>
+      </w:r>
+      <w:r>
+        <w:rPr>
+          <w:rFonts w:ascii="Consolas" w:eastAsia="Times New Roman" w:hAnsi="Consolas" w:cs="Times New Roman"/>
+          <w:color w:val="808080"/>
+          <w:sz w:val="26"/>
+          <w:szCs w:val="26"/>
+        </w:rPr>
+        <w:t>&lt;</w:t>
+      </w:r>
+      <w:r>
+        <w:rPr>
+          <w:rFonts w:ascii="Consolas" w:eastAsia="Times New Roman" w:hAnsi="Consolas" w:cs="Times New Roman"/>
+          <w:color w:val="4EC9B0"/>
+          <w:sz w:val="26"/>
+          <w:szCs w:val="26"/>
+        </w:rPr>
+        <w:t>Col</w:t>
+      </w:r>
+      <w:r>
+        <w:rPr>
+          <w:rFonts w:ascii="Consolas" w:eastAsia="Times New Roman" w:hAnsi="Consolas" w:cs="Times New Roman"/>
+          <w:color w:val="808080"/>
+          <w:sz w:val="26"/>
+          <w:szCs w:val="26"/>
+        </w:rPr>
+        <w:t>&gt;</w:t>
+      </w:r>
+    </w:p>
+    <w:p>
+      <w:pPr>
+        <w:shd w:val="clear" w:color="auto" w:fill="1E1E1E"/>
+        <w:spacing w:after="0" w:line="355" w:lineRule="atLeast"/>
+        <w:rPr>
+          <w:rFonts w:ascii="Consolas" w:eastAsia="Times New Roman" w:hAnsi="Consolas" w:cs="Times New Roman"/>
+          <w:color w:val="D4D4D4"/>
+          <w:sz w:val="26"/>
+          <w:szCs w:val="26"/>
+        </w:rPr>
+      </w:pPr>
+      <w:r>
+        <w:rPr>
+          <w:rFonts w:ascii="Consolas" w:eastAsia="Times New Roman" w:hAnsi="Consolas" w:cs="Times New Roman"/>
+          <w:color w:val="D4D4D4"/>
+          <w:sz w:val="26"/>
+          <w:szCs w:val="26"/>
+        </w:rPr>
+        <w:t>                                        Price:</w:t>
+      </w:r>
+    </w:p>
+    <w:p>
+      <w:pPr>
+        <w:shd w:val="clear" w:color="auto" w:fill="1E1E1E"/>
+        <w:spacing w:after="0" w:line="355" w:lineRule="atLeast"/>
+        <w:rPr>
+          <w:rFonts w:ascii="Consolas" w:eastAsia="Times New Roman" w:hAnsi="Consolas" w:cs="Times New Roman"/>
+          <w:color w:val="D4D4D4"/>
+          <w:sz w:val="26"/>
+          <w:szCs w:val="26"/>
+        </w:rPr>
+      </w:pPr>
+      <w:r>
+        <w:rPr>
+          <w:rFonts w:ascii="Consolas" w:eastAsia="Times New Roman" w:hAnsi="Consolas" w:cs="Times New Roman"/>
+          <w:color w:val="D4D4D4"/>
+          <w:sz w:val="26"/>
+          <w:szCs w:val="26"/>
+        </w:rPr>
+        <w:t>                                    </w:t>
+      </w:r>
+      <w:r>
+        <w:rPr>
+          <w:rFonts w:ascii="Consolas" w:eastAsia="Times New Roman" w:hAnsi="Consolas" w:cs="Times New Roman"/>
+          <w:color w:val="808080"/>
+          <w:sz w:val="26"/>
+          <w:szCs w:val="26"/>
+        </w:rPr>
+        <w:t>&lt;/</w:t>
+      </w:r>
+      <w:r>
+        <w:rPr>
+          <w:rFonts w:ascii="Consolas" w:eastAsia="Times New Roman" w:hAnsi="Consolas" w:cs="Times New Roman"/>
+          <w:color w:val="4EC9B0"/>
+          <w:sz w:val="26"/>
+          <w:szCs w:val="26"/>
+        </w:rPr>
+        <w:t>Col</w:t>
+      </w:r>
+      <w:r>
+        <w:rPr>
+          <w:rFonts w:ascii="Consolas" w:eastAsia="Times New Roman" w:hAnsi="Consolas" w:cs="Times New Roman"/>
+          <w:color w:val="808080"/>
+          <w:sz w:val="26"/>
+          <w:szCs w:val="26"/>
+        </w:rPr>
+        <w:t>&gt;</w:t>
+      </w:r>
+    </w:p>
+    <w:p>
+      <w:pPr>
+        <w:shd w:val="clear" w:color="auto" w:fill="1E1E1E"/>
+        <w:spacing w:after="0" w:line="355" w:lineRule="atLeast"/>
+        <w:rPr>
+          <w:rFonts w:ascii="Consolas" w:eastAsia="Times New Roman" w:hAnsi="Consolas" w:cs="Times New Roman"/>
+          <w:color w:val="D4D4D4"/>
+          <w:sz w:val="26"/>
+          <w:szCs w:val="26"/>
+        </w:rPr>
+      </w:pPr>
+      <w:r>
+        <w:rPr>
+          <w:rFonts w:ascii="Consolas" w:eastAsia="Times New Roman" w:hAnsi="Consolas" w:cs="Times New Roman"/>
+          <w:color w:val="D4D4D4"/>
+          <w:sz w:val="26"/>
+          <w:szCs w:val="26"/>
+        </w:rPr>
+        <w:t>                                    </w:t>
+      </w:r>
+      <w:r>
+        <w:rPr>
+          <w:rFonts w:ascii="Consolas" w:eastAsia="Times New Roman" w:hAnsi="Consolas" w:cs="Times New Roman"/>
+          <w:color w:val="808080"/>
+          <w:sz w:val="26"/>
+          <w:szCs w:val="26"/>
+        </w:rPr>
+        <w:t>&lt;</w:t>
+      </w:r>
+      <w:r>
+        <w:rPr>
+          <w:rFonts w:ascii="Consolas" w:eastAsia="Times New Roman" w:hAnsi="Consolas" w:cs="Times New Roman"/>
+          <w:color w:val="4EC9B0"/>
+          <w:sz w:val="26"/>
+          <w:szCs w:val="26"/>
+        </w:rPr>
+        <w:t>Col</w:t>
+      </w:r>
+      <w:r>
+        <w:rPr>
+          <w:rFonts w:ascii="Consolas" w:eastAsia="Times New Roman" w:hAnsi="Consolas" w:cs="Times New Roman"/>
+          <w:color w:val="808080"/>
+          <w:sz w:val="26"/>
+          <w:szCs w:val="26"/>
+        </w:rPr>
+        <w:t>&gt;</w:t>
+      </w:r>
+    </w:p>
+    <w:p>
+      <w:pPr>
+        <w:shd w:val="clear" w:color="auto" w:fill="1E1E1E"/>
+        <w:spacing w:after="0" w:line="355" w:lineRule="atLeast"/>
+        <w:rPr>
+          <w:rFonts w:ascii="Consolas" w:eastAsia="Times New Roman" w:hAnsi="Consolas" w:cs="Times New Roman"/>
+          <w:color w:val="D4D4D4"/>
+          <w:sz w:val="26"/>
+          <w:szCs w:val="26"/>
+        </w:rPr>
+      </w:pPr>
+      <w:r>
+        <w:rPr>
+          <w:rFonts w:ascii="Consolas" w:eastAsia="Times New Roman" w:hAnsi="Consolas" w:cs="Times New Roman"/>
+          <w:color w:val="D4D4D4"/>
+          <w:sz w:val="26"/>
+          <w:szCs w:val="26"/>
+        </w:rPr>
+        <w:t>                                        </w:t>
+      </w:r>
+      <w:r>
+        <w:rPr>
+          <w:rFonts w:ascii="Consolas" w:eastAsia="Times New Roman" w:hAnsi="Consolas" w:cs="Times New Roman"/>
+          <w:color w:val="808080"/>
+          <w:sz w:val="26"/>
+          <w:szCs w:val="26"/>
+        </w:rPr>
+        <w:t>&lt;</w:t>
+      </w:r>
+      <w:proofErr w:type="gramStart"/>
+      <w:r>
+        <w:rPr>
+          <w:rFonts w:ascii="Consolas" w:eastAsia="Times New Roman" w:hAnsi="Consolas" w:cs="Times New Roman"/>
+          <w:color w:val="569CD6"/>
+          <w:sz w:val="26"/>
+          <w:szCs w:val="26"/>
+        </w:rPr>
+        <w:t>strong</w:t>
+      </w:r>
+      <w:proofErr w:type="gramEnd"/>
+      <w:r>
+        <w:rPr>
+          <w:rFonts w:ascii="Consolas" w:eastAsia="Times New Roman" w:hAnsi="Consolas" w:cs="Times New Roman"/>
+          <w:color w:val="808080"/>
+          <w:sz w:val="26"/>
+          <w:szCs w:val="26"/>
+        </w:rPr>
+        <w:t>&gt;</w:t>
+      </w:r>
+      <w:r>
+        <w:rPr>
+          <w:rFonts w:ascii="Consolas" w:eastAsia="Times New Roman" w:hAnsi="Consolas" w:cs="Times New Roman"/>
+          <w:color w:val="D4D4D4"/>
+          <w:sz w:val="26"/>
+          <w:szCs w:val="26"/>
+        </w:rPr>
+        <w:t>$</w:t>
+      </w:r>
+      <w:r>
+        <w:rPr>
+          <w:rFonts w:ascii="Consolas" w:eastAsia="Times New Roman" w:hAnsi="Consolas" w:cs="Times New Roman"/>
+          <w:color w:val="569CD6"/>
+          <w:sz w:val="26"/>
+          <w:szCs w:val="26"/>
+        </w:rPr>
+        <w:t>{</w:t>
+      </w:r>
+      <w:r>
+        <w:rPr>
+          <w:rFonts w:ascii="Consolas" w:eastAsia="Times New Roman" w:hAnsi="Consolas" w:cs="Times New Roman"/>
+          <w:color w:val="4FC1FF"/>
+          <w:sz w:val="26"/>
+          <w:szCs w:val="26"/>
+        </w:rPr>
+        <w:t>product</w:t>
+      </w:r>
+      <w:r>
+        <w:rPr>
+          <w:rFonts w:ascii="Consolas" w:eastAsia="Times New Roman" w:hAnsi="Consolas" w:cs="Times New Roman"/>
+          <w:color w:val="D4D4D4"/>
+          <w:sz w:val="26"/>
+          <w:szCs w:val="26"/>
+        </w:rPr>
+        <w:t>.</w:t>
+      </w:r>
+      <w:r>
+        <w:rPr>
+          <w:rFonts w:ascii="Consolas" w:eastAsia="Times New Roman" w:hAnsi="Consolas" w:cs="Times New Roman"/>
+          <w:color w:val="9CDCFE"/>
+          <w:sz w:val="26"/>
+          <w:szCs w:val="26"/>
+        </w:rPr>
+        <w:t>price</w:t>
+      </w:r>
+      <w:r>
+        <w:rPr>
+          <w:rFonts w:ascii="Consolas" w:eastAsia="Times New Roman" w:hAnsi="Consolas" w:cs="Times New Roman"/>
+          <w:color w:val="569CD6"/>
+          <w:sz w:val="26"/>
+          <w:szCs w:val="26"/>
+        </w:rPr>
+        <w:t>}</w:t>
+      </w:r>
+      <w:r>
+        <w:rPr>
+          <w:rFonts w:ascii="Consolas" w:eastAsia="Times New Roman" w:hAnsi="Consolas" w:cs="Times New Roman"/>
+          <w:color w:val="808080"/>
+          <w:sz w:val="26"/>
+          <w:szCs w:val="26"/>
+        </w:rPr>
+        <w:t>&lt;/</w:t>
+      </w:r>
+      <w:r>
+        <w:rPr>
+          <w:rFonts w:ascii="Consolas" w:eastAsia="Times New Roman" w:hAnsi="Consolas" w:cs="Times New Roman"/>
+          <w:color w:val="569CD6"/>
+          <w:sz w:val="26"/>
+          <w:szCs w:val="26"/>
+        </w:rPr>
+        <w:t>strong</w:t>
+      </w:r>
+      <w:r>
+        <w:rPr>
+          <w:rFonts w:ascii="Consolas" w:eastAsia="Times New Roman" w:hAnsi="Consolas" w:cs="Times New Roman"/>
+          <w:color w:val="808080"/>
+          <w:sz w:val="26"/>
+          <w:szCs w:val="26"/>
+        </w:rPr>
+        <w:t>&gt;</w:t>
+      </w:r>
+    </w:p>
+    <w:p>
+      <w:pPr>
+        <w:shd w:val="clear" w:color="auto" w:fill="1E1E1E"/>
+        <w:spacing w:after="0" w:line="355" w:lineRule="atLeast"/>
+        <w:rPr>
+          <w:rFonts w:ascii="Consolas" w:eastAsia="Times New Roman" w:hAnsi="Consolas" w:cs="Times New Roman"/>
+          <w:color w:val="D4D4D4"/>
+          <w:sz w:val="26"/>
+          <w:szCs w:val="26"/>
+        </w:rPr>
+      </w:pPr>
+      <w:r>
+        <w:rPr>
+          <w:rFonts w:ascii="Consolas" w:eastAsia="Times New Roman" w:hAnsi="Consolas" w:cs="Times New Roman"/>
+          <w:color w:val="D4D4D4"/>
+          <w:sz w:val="26"/>
+          <w:szCs w:val="26"/>
+        </w:rPr>
+        <w:t>                                    </w:t>
+      </w:r>
+      <w:r>
+        <w:rPr>
+          <w:rFonts w:ascii="Consolas" w:eastAsia="Times New Roman" w:hAnsi="Consolas" w:cs="Times New Roman"/>
+          <w:color w:val="808080"/>
+          <w:sz w:val="26"/>
+          <w:szCs w:val="26"/>
+        </w:rPr>
+        <w:t>&lt;/</w:t>
+      </w:r>
+      <w:r>
+        <w:rPr>
+          <w:rFonts w:ascii="Consolas" w:eastAsia="Times New Roman" w:hAnsi="Consolas" w:cs="Times New Roman"/>
+          <w:color w:val="4EC9B0"/>
+          <w:sz w:val="26"/>
+          <w:szCs w:val="26"/>
+        </w:rPr>
+        <w:t>Col</w:t>
+      </w:r>
+      <w:r>
+        <w:rPr>
+          <w:rFonts w:ascii="Consolas" w:eastAsia="Times New Roman" w:hAnsi="Consolas" w:cs="Times New Roman"/>
+          <w:color w:val="808080"/>
+          <w:sz w:val="26"/>
+          <w:szCs w:val="26"/>
+        </w:rPr>
+        <w:t>&gt;</w:t>
+      </w:r>
+    </w:p>
+    <w:p>
+      <w:pPr>
+        <w:shd w:val="clear" w:color="auto" w:fill="1E1E1E"/>
+        <w:spacing w:after="0" w:line="355" w:lineRule="atLeast"/>
+        <w:rPr>
+          <w:rFonts w:ascii="Consolas" w:eastAsia="Times New Roman" w:hAnsi="Consolas" w:cs="Times New Roman"/>
+          <w:color w:val="D4D4D4"/>
+          <w:sz w:val="26"/>
+          <w:szCs w:val="26"/>
+        </w:rPr>
+      </w:pPr>
+      <w:r>
+        <w:rPr>
+          <w:rFonts w:ascii="Consolas" w:eastAsia="Times New Roman" w:hAnsi="Consolas" w:cs="Times New Roman"/>
+          <w:color w:val="D4D4D4"/>
+          <w:sz w:val="26"/>
+          <w:szCs w:val="26"/>
+        </w:rPr>
+        <w:t>                                </w:t>
+      </w:r>
+      <w:r>
+        <w:rPr>
+          <w:rFonts w:ascii="Consolas" w:eastAsia="Times New Roman" w:hAnsi="Consolas" w:cs="Times New Roman"/>
+          <w:color w:val="808080"/>
+          <w:sz w:val="26"/>
+          <w:szCs w:val="26"/>
+        </w:rPr>
+        <w:t>&lt;/</w:t>
+      </w:r>
+      <w:r>
+        <w:rPr>
+          <w:rFonts w:ascii="Consolas" w:eastAsia="Times New Roman" w:hAnsi="Consolas" w:cs="Times New Roman"/>
+          <w:color w:val="4EC9B0"/>
+          <w:sz w:val="26"/>
+          <w:szCs w:val="26"/>
+        </w:rPr>
+        <w:t>Row</w:t>
+      </w:r>
+      <w:r>
+        <w:rPr>
+          <w:rFonts w:ascii="Consolas" w:eastAsia="Times New Roman" w:hAnsi="Consolas" w:cs="Times New Roman"/>
+          <w:color w:val="808080"/>
+          <w:sz w:val="26"/>
+          <w:szCs w:val="26"/>
+        </w:rPr>
+        <w:t>&gt;</w:t>
+      </w:r>
+    </w:p>
+    <w:p>
+      <w:pPr>
+        <w:shd w:val="clear" w:color="auto" w:fill="1E1E1E"/>
+        <w:spacing w:after="0" w:line="355" w:lineRule="atLeast"/>
+        <w:rPr>
+          <w:rFonts w:ascii="Consolas" w:eastAsia="Times New Roman" w:hAnsi="Consolas" w:cs="Times New Roman"/>
+          <w:color w:val="D4D4D4"/>
+          <w:sz w:val="26"/>
+          <w:szCs w:val="26"/>
+        </w:rPr>
+      </w:pPr>
+      <w:r>
+        <w:rPr>
+          <w:rFonts w:ascii="Consolas" w:eastAsia="Times New Roman" w:hAnsi="Consolas" w:cs="Times New Roman"/>
+          <w:color w:val="D4D4D4"/>
+          <w:sz w:val="26"/>
+          <w:szCs w:val="26"/>
+        </w:rPr>
+        <w:t>                            </w:t>
+      </w:r>
+      <w:r>
+        <w:rPr>
+          <w:rFonts w:ascii="Consolas" w:eastAsia="Times New Roman" w:hAnsi="Consolas" w:cs="Times New Roman"/>
+          <w:color w:val="808080"/>
+          <w:sz w:val="26"/>
+          <w:szCs w:val="26"/>
+        </w:rPr>
+        <w:t>&lt;/</w:t>
+      </w:r>
+      <w:proofErr w:type="spellStart"/>
+      <w:r>
+        <w:rPr>
+          <w:rFonts w:ascii="Consolas" w:eastAsia="Times New Roman" w:hAnsi="Consolas" w:cs="Times New Roman"/>
+          <w:color w:val="4EC9B0"/>
+          <w:sz w:val="26"/>
+          <w:szCs w:val="26"/>
+        </w:rPr>
+        <w:t>ListGroup.Item</w:t>
+      </w:r>
+      <w:proofErr w:type="spellEnd"/>
+      <w:r>
+        <w:rPr>
+          <w:rFonts w:ascii="Consolas" w:eastAsia="Times New Roman" w:hAnsi="Consolas" w:cs="Times New Roman"/>
+          <w:color w:val="808080"/>
+          <w:sz w:val="26"/>
+          <w:szCs w:val="26"/>
+        </w:rPr>
+        <w:t>&gt;</w:t>
+      </w:r>
+    </w:p>
+    <w:p>
+      <w:pPr>
+        <w:shd w:val="clear" w:color="auto" w:fill="1E1E1E"/>
+        <w:spacing w:after="0" w:line="355" w:lineRule="atLeast"/>
+        <w:rPr>
+          <w:rFonts w:ascii="Consolas" w:eastAsia="Times New Roman" w:hAnsi="Consolas" w:cs="Times New Roman"/>
+          <w:color w:val="D4D4D4"/>
+          <w:sz w:val="26"/>
+          <w:szCs w:val="26"/>
+        </w:rPr>
+      </w:pPr>
+      <w:r>
+        <w:rPr>
+          <w:rFonts w:ascii="Consolas" w:eastAsia="Times New Roman" w:hAnsi="Consolas" w:cs="Times New Roman"/>
+          <w:color w:val="D4D4D4"/>
+          <w:sz w:val="26"/>
+          <w:szCs w:val="26"/>
+        </w:rPr>
+        <w:t>                            </w:t>
+      </w:r>
+      <w:r>
+        <w:rPr>
+          <w:rFonts w:ascii="Consolas" w:eastAsia="Times New Roman" w:hAnsi="Consolas" w:cs="Times New Roman"/>
+          <w:color w:val="808080"/>
+          <w:sz w:val="26"/>
+          <w:szCs w:val="26"/>
+        </w:rPr>
+        <w:t>&lt;</w:t>
+      </w:r>
+      <w:proofErr w:type="spellStart"/>
+      <w:r>
+        <w:rPr>
+          <w:rFonts w:ascii="Consolas" w:eastAsia="Times New Roman" w:hAnsi="Consolas" w:cs="Times New Roman"/>
+          <w:color w:val="4EC9B0"/>
+          <w:sz w:val="26"/>
+          <w:szCs w:val="26"/>
+        </w:rPr>
+        <w:t>ListGroup.Item</w:t>
+      </w:r>
+      <w:proofErr w:type="spellEnd"/>
+      <w:r>
+        <w:rPr>
+          <w:rFonts w:ascii="Consolas" w:eastAsia="Times New Roman" w:hAnsi="Consolas" w:cs="Times New Roman"/>
+          <w:color w:val="808080"/>
+          <w:sz w:val="26"/>
+          <w:szCs w:val="26"/>
+        </w:rPr>
+        <w:t>&gt;</w:t>
+      </w:r>
+    </w:p>
+    <w:p>
+      <w:pPr>
+        <w:shd w:val="clear" w:color="auto" w:fill="1E1E1E"/>
+        <w:spacing w:after="0" w:line="355" w:lineRule="atLeast"/>
+        <w:rPr>
+          <w:rFonts w:ascii="Consolas" w:eastAsia="Times New Roman" w:hAnsi="Consolas" w:cs="Times New Roman"/>
+          <w:color w:val="D4D4D4"/>
+          <w:sz w:val="26"/>
+          <w:szCs w:val="26"/>
+        </w:rPr>
+      </w:pPr>
+      <w:r>
+        <w:rPr>
+          <w:rFonts w:ascii="Consolas" w:eastAsia="Times New Roman" w:hAnsi="Consolas" w:cs="Times New Roman"/>
+          <w:color w:val="D4D4D4"/>
+          <w:sz w:val="26"/>
+          <w:szCs w:val="26"/>
+        </w:rPr>
+        <w:t>                                </w:t>
+      </w:r>
+      <w:r>
+        <w:rPr>
+          <w:rFonts w:ascii="Consolas" w:eastAsia="Times New Roman" w:hAnsi="Consolas" w:cs="Times New Roman"/>
+          <w:color w:val="808080"/>
+          <w:sz w:val="26"/>
+          <w:szCs w:val="26"/>
+        </w:rPr>
+        <w:t>&lt;</w:t>
+      </w:r>
+      <w:r>
+        <w:rPr>
+          <w:rFonts w:ascii="Consolas" w:eastAsia="Times New Roman" w:hAnsi="Consolas" w:cs="Times New Roman"/>
+          <w:color w:val="4EC9B0"/>
+          <w:sz w:val="26"/>
+          <w:szCs w:val="26"/>
+        </w:rPr>
+        <w:t>Row</w:t>
+      </w:r>
+      <w:r>
+        <w:rPr>
+          <w:rFonts w:ascii="Consolas" w:eastAsia="Times New Roman" w:hAnsi="Consolas" w:cs="Times New Roman"/>
+          <w:color w:val="808080"/>
+          <w:sz w:val="26"/>
+          <w:szCs w:val="26"/>
+        </w:rPr>
+        <w:t>&gt;</w:t>
+      </w:r>
+    </w:p>
+    <w:p>
+      <w:pPr>
+        <w:shd w:val="clear" w:color="auto" w:fill="1E1E1E"/>
+        <w:spacing w:after="0" w:line="355" w:lineRule="atLeast"/>
+        <w:rPr>
+          <w:rFonts w:ascii="Consolas" w:eastAsia="Times New Roman" w:hAnsi="Consolas" w:cs="Times New Roman"/>
+          <w:color w:val="D4D4D4"/>
+          <w:sz w:val="26"/>
+          <w:szCs w:val="26"/>
+        </w:rPr>
+      </w:pPr>
+      <w:r>
+        <w:rPr>
+          <w:rFonts w:ascii="Consolas" w:eastAsia="Times New Roman" w:hAnsi="Consolas" w:cs="Times New Roman"/>
+          <w:color w:val="D4D4D4"/>
+          <w:sz w:val="26"/>
+          <w:szCs w:val="26"/>
+        </w:rPr>
+        <w:t>                                    </w:t>
+      </w:r>
+      <w:r>
+        <w:rPr>
+          <w:rFonts w:ascii="Consolas" w:eastAsia="Times New Roman" w:hAnsi="Consolas" w:cs="Times New Roman"/>
+          <w:color w:val="808080"/>
+          <w:sz w:val="26"/>
+          <w:szCs w:val="26"/>
+        </w:rPr>
+        <w:t>&lt;</w:t>
+      </w:r>
+      <w:r>
+        <w:rPr>
+          <w:rFonts w:ascii="Consolas" w:eastAsia="Times New Roman" w:hAnsi="Consolas" w:cs="Times New Roman"/>
+          <w:color w:val="4EC9B0"/>
+          <w:sz w:val="26"/>
+          <w:szCs w:val="26"/>
+        </w:rPr>
+        <w:t>Col</w:t>
+      </w:r>
+      <w:r>
+        <w:rPr>
+          <w:rFonts w:ascii="Consolas" w:eastAsia="Times New Roman" w:hAnsi="Consolas" w:cs="Times New Roman"/>
+          <w:color w:val="808080"/>
+          <w:sz w:val="26"/>
+          <w:szCs w:val="26"/>
+        </w:rPr>
+        <w:t>&gt;</w:t>
+      </w:r>
+    </w:p>
+    <w:p>
+      <w:pPr>
+        <w:shd w:val="clear" w:color="auto" w:fill="1E1E1E"/>
+        <w:spacing w:after="0" w:line="355" w:lineRule="atLeast"/>
+        <w:rPr>
+          <w:rFonts w:ascii="Consolas" w:eastAsia="Times New Roman" w:hAnsi="Consolas" w:cs="Times New Roman"/>
+          <w:color w:val="D4D4D4"/>
+          <w:sz w:val="26"/>
+          <w:szCs w:val="26"/>
+        </w:rPr>
+      </w:pPr>
+      <w:r>
+        <w:rPr>
+          <w:rFonts w:ascii="Consolas" w:eastAsia="Times New Roman" w:hAnsi="Consolas" w:cs="Times New Roman"/>
+          <w:color w:val="D4D4D4"/>
+          <w:sz w:val="26"/>
+          <w:szCs w:val="26"/>
+        </w:rPr>
+        <w:t>                                        Status:</w:t>
+      </w:r>
+    </w:p>
+    <w:p>
+      <w:pPr>
+        <w:shd w:val="clear" w:color="auto" w:fill="1E1E1E"/>
+        <w:spacing w:after="0" w:line="355" w:lineRule="atLeast"/>
+        <w:rPr>
+          <w:rFonts w:ascii="Consolas" w:eastAsia="Times New Roman" w:hAnsi="Consolas" w:cs="Times New Roman"/>
+          <w:color w:val="D4D4D4"/>
+          <w:sz w:val="26"/>
+          <w:szCs w:val="26"/>
+        </w:rPr>
+      </w:pPr>
+      <w:r>
+        <w:rPr>
+          <w:rFonts w:ascii="Consolas" w:eastAsia="Times New Roman" w:hAnsi="Consolas" w:cs="Times New Roman"/>
+          <w:color w:val="D4D4D4"/>
+          <w:sz w:val="26"/>
+          <w:szCs w:val="26"/>
+        </w:rPr>
+        <w:t>                                    </w:t>
+      </w:r>
+      <w:r>
+        <w:rPr>
+          <w:rFonts w:ascii="Consolas" w:eastAsia="Times New Roman" w:hAnsi="Consolas" w:cs="Times New Roman"/>
+          <w:color w:val="808080"/>
+          <w:sz w:val="26"/>
+          <w:szCs w:val="26"/>
+        </w:rPr>
+        <w:t>&lt;/</w:t>
+      </w:r>
+      <w:r>
+        <w:rPr>
+          <w:rFonts w:ascii="Consolas" w:eastAsia="Times New Roman" w:hAnsi="Consolas" w:cs="Times New Roman"/>
+          <w:color w:val="4EC9B0"/>
+          <w:sz w:val="26"/>
+          <w:szCs w:val="26"/>
+        </w:rPr>
+        <w:t>Col</w:t>
+      </w:r>
+      <w:r>
+        <w:rPr>
+          <w:rFonts w:ascii="Consolas" w:eastAsia="Times New Roman" w:hAnsi="Consolas" w:cs="Times New Roman"/>
+          <w:color w:val="808080"/>
+          <w:sz w:val="26"/>
+          <w:szCs w:val="26"/>
+        </w:rPr>
+        <w:t>&gt;</w:t>
+      </w:r>
+    </w:p>
+    <w:p>
+      <w:pPr>
+        <w:shd w:val="clear" w:color="auto" w:fill="1E1E1E"/>
+        <w:spacing w:after="0" w:line="355" w:lineRule="atLeast"/>
+        <w:rPr>
+          <w:rFonts w:ascii="Consolas" w:eastAsia="Times New Roman" w:hAnsi="Consolas" w:cs="Times New Roman"/>
+          <w:color w:val="D4D4D4"/>
+          <w:sz w:val="26"/>
+          <w:szCs w:val="26"/>
+        </w:rPr>
+      </w:pPr>
+      <w:r>
+        <w:rPr>
+          <w:rFonts w:ascii="Consolas" w:eastAsia="Times New Roman" w:hAnsi="Consolas" w:cs="Times New Roman"/>
+          <w:color w:val="D4D4D4"/>
+          <w:sz w:val="26"/>
+          <w:szCs w:val="26"/>
+        </w:rPr>
+        <w:t>                                    </w:t>
+      </w:r>
+      <w:r>
+        <w:rPr>
+          <w:rFonts w:ascii="Consolas" w:eastAsia="Times New Roman" w:hAnsi="Consolas" w:cs="Times New Roman"/>
+          <w:color w:val="808080"/>
+          <w:sz w:val="26"/>
+          <w:szCs w:val="26"/>
+        </w:rPr>
+        <w:t>&lt;</w:t>
+      </w:r>
+      <w:r>
+        <w:rPr>
+          <w:rFonts w:ascii="Consolas" w:eastAsia="Times New Roman" w:hAnsi="Consolas" w:cs="Times New Roman"/>
+          <w:color w:val="4EC9B0"/>
+          <w:sz w:val="26"/>
+          <w:szCs w:val="26"/>
+        </w:rPr>
+        <w:t>Col</w:t>
+      </w:r>
+      <w:r>
+        <w:rPr>
+          <w:rFonts w:ascii="Consolas" w:eastAsia="Times New Roman" w:hAnsi="Consolas" w:cs="Times New Roman"/>
+          <w:color w:val="808080"/>
+          <w:sz w:val="26"/>
+          <w:szCs w:val="26"/>
+        </w:rPr>
+        <w:t>&gt;</w:t>
+      </w:r>
+    </w:p>
+    <w:p>
+      <w:pPr>
+        <w:shd w:val="clear" w:color="auto" w:fill="1E1E1E"/>
+        <w:spacing w:after="0" w:line="355" w:lineRule="atLeast"/>
+        <w:rPr>
+          <w:rFonts w:ascii="Consolas" w:eastAsia="Times New Roman" w:hAnsi="Consolas" w:cs="Times New Roman"/>
+          <w:color w:val="D4D4D4"/>
+          <w:sz w:val="26"/>
+          <w:szCs w:val="26"/>
+        </w:rPr>
+      </w:pPr>
+      <w:r>
+        <w:rPr>
+          <w:rFonts w:ascii="Consolas" w:eastAsia="Times New Roman" w:hAnsi="Consolas" w:cs="Times New Roman"/>
+          <w:color w:val="D4D4D4"/>
+          <w:sz w:val="26"/>
+          <w:szCs w:val="26"/>
+        </w:rPr>
+        <w:t>                                        </w:t>
+      </w:r>
+      <w:r>
+        <w:rPr>
+          <w:rFonts w:ascii="Consolas" w:eastAsia="Times New Roman" w:hAnsi="Consolas" w:cs="Times New Roman"/>
+          <w:color w:val="569CD6"/>
+          <w:sz w:val="26"/>
+          <w:szCs w:val="26"/>
+        </w:rPr>
+        <w:t>{</w:t>
+      </w:r>
+      <w:proofErr w:type="gramStart"/>
+      <w:r>
+        <w:rPr>
+          <w:rFonts w:ascii="Consolas" w:eastAsia="Times New Roman" w:hAnsi="Consolas" w:cs="Times New Roman"/>
+          <w:color w:val="4FC1FF"/>
+          <w:sz w:val="26"/>
+          <w:szCs w:val="26"/>
+        </w:rPr>
+        <w:t>product</w:t>
+      </w:r>
+      <w:r>
+        <w:rPr>
+          <w:rFonts w:ascii="Consolas" w:eastAsia="Times New Roman" w:hAnsi="Consolas" w:cs="Times New Roman"/>
+          <w:color w:val="D4D4D4"/>
+          <w:sz w:val="26"/>
+          <w:szCs w:val="26"/>
+        </w:rPr>
+        <w:t>.</w:t>
+      </w:r>
+      <w:r>
+        <w:rPr>
+          <w:rFonts w:ascii="Consolas" w:eastAsia="Times New Roman" w:hAnsi="Consolas" w:cs="Times New Roman"/>
+          <w:color w:val="9CDCFE"/>
+          <w:sz w:val="26"/>
+          <w:szCs w:val="26"/>
+        </w:rPr>
+        <w:t>countInStock</w:t>
+      </w:r>
+      <w:proofErr w:type="gramEnd"/>
+      <w:r>
+        <w:rPr>
+          <w:rFonts w:ascii="Consolas" w:eastAsia="Times New Roman" w:hAnsi="Consolas" w:cs="Times New Roman"/>
+          <w:color w:val="D4D4D4"/>
+          <w:sz w:val="26"/>
+          <w:szCs w:val="26"/>
+        </w:rPr>
+        <w:t> &gt; </w:t>
+      </w:r>
+      <w:r>
+        <w:rPr>
+          <w:rFonts w:ascii="Consolas" w:eastAsia="Times New Roman" w:hAnsi="Consolas" w:cs="Times New Roman"/>
+          <w:color w:val="B5CEA8"/>
+          <w:sz w:val="26"/>
+          <w:szCs w:val="26"/>
+        </w:rPr>
+        <w:t>0</w:t>
+      </w:r>
+      <w:r>
+        <w:rPr>
+          <w:rFonts w:ascii="Consolas" w:eastAsia="Times New Roman" w:hAnsi="Consolas" w:cs="Times New Roman"/>
+          <w:color w:val="D4D4D4"/>
+          <w:sz w:val="26"/>
+          <w:szCs w:val="26"/>
+        </w:rPr>
+        <w:t> ? </w:t>
+      </w:r>
+      <w:r>
+        <w:rPr>
+          <w:rFonts w:ascii="Consolas" w:eastAsia="Times New Roman" w:hAnsi="Consolas" w:cs="Times New Roman"/>
+          <w:color w:val="CE9178"/>
+          <w:sz w:val="26"/>
+          <w:szCs w:val="26"/>
+        </w:rPr>
+        <w:t>'In </w:t>
+      </w:r>
+      <w:proofErr w:type="gramStart"/>
+      <w:r>
+        <w:rPr>
+          <w:rFonts w:ascii="Consolas" w:eastAsia="Times New Roman" w:hAnsi="Consolas" w:cs="Times New Roman"/>
+          <w:color w:val="CE9178"/>
+          <w:sz w:val="26"/>
+          <w:szCs w:val="26"/>
+        </w:rPr>
+        <w:t>Stock'</w:t>
+      </w:r>
+      <w:r>
+        <w:rPr>
+          <w:rFonts w:ascii="Consolas" w:eastAsia="Times New Roman" w:hAnsi="Consolas" w:cs="Times New Roman"/>
+          <w:color w:val="D4D4D4"/>
+          <w:sz w:val="26"/>
+          <w:szCs w:val="26"/>
+        </w:rPr>
+        <w:t> :</w:t>
+      </w:r>
+      <w:proofErr w:type="gramEnd"/>
+      <w:r>
+        <w:rPr>
+          <w:rFonts w:ascii="Consolas" w:eastAsia="Times New Roman" w:hAnsi="Consolas" w:cs="Times New Roman"/>
+          <w:color w:val="D4D4D4"/>
+          <w:sz w:val="26"/>
+          <w:szCs w:val="26"/>
+        </w:rPr>
+        <w:t> </w:t>
+      </w:r>
+      <w:r>
+        <w:rPr>
+          <w:rFonts w:ascii="Consolas" w:eastAsia="Times New Roman" w:hAnsi="Consolas" w:cs="Times New Roman"/>
+          <w:color w:val="CE9178"/>
+          <w:sz w:val="26"/>
+          <w:szCs w:val="26"/>
+        </w:rPr>
+        <w:t>'Out Of Stock'</w:t>
+      </w:r>
+      <w:r>
+        <w:rPr>
+          <w:rFonts w:ascii="Consolas" w:eastAsia="Times New Roman" w:hAnsi="Consolas" w:cs="Times New Roman"/>
+          <w:color w:val="569CD6"/>
+          <w:sz w:val="26"/>
+          <w:szCs w:val="26"/>
+        </w:rPr>
+        <w:t>}</w:t>
+      </w:r>
+    </w:p>
+    <w:p>
+      <w:pPr>
+        <w:shd w:val="clear" w:color="auto" w:fill="1E1E1E"/>
+        <w:spacing w:after="0" w:line="355" w:lineRule="atLeast"/>
+        <w:rPr>
+          <w:rFonts w:ascii="Consolas" w:eastAsia="Times New Roman" w:hAnsi="Consolas" w:cs="Times New Roman"/>
+          <w:color w:val="D4D4D4"/>
+          <w:sz w:val="26"/>
+          <w:szCs w:val="26"/>
+        </w:rPr>
+      </w:pPr>
+      <w:r>
+        <w:rPr>
+          <w:rFonts w:ascii="Consolas" w:eastAsia="Times New Roman" w:hAnsi="Consolas" w:cs="Times New Roman"/>
+          <w:color w:val="D4D4D4"/>
+          <w:sz w:val="26"/>
+          <w:szCs w:val="26"/>
+        </w:rPr>
+        <w:t>                                    </w:t>
+      </w:r>
+      <w:r>
+        <w:rPr>
+          <w:rFonts w:ascii="Consolas" w:eastAsia="Times New Roman" w:hAnsi="Consolas" w:cs="Times New Roman"/>
+          <w:color w:val="808080"/>
+          <w:sz w:val="26"/>
+          <w:szCs w:val="26"/>
+        </w:rPr>
+        <w:t>&lt;/</w:t>
+      </w:r>
+      <w:r>
+        <w:rPr>
+          <w:rFonts w:ascii="Consolas" w:eastAsia="Times New Roman" w:hAnsi="Consolas" w:cs="Times New Roman"/>
+          <w:color w:val="4EC9B0"/>
+          <w:sz w:val="26"/>
+          <w:szCs w:val="26"/>
+        </w:rPr>
+        <w:t>Col</w:t>
+      </w:r>
+      <w:r>
+        <w:rPr>
+          <w:rFonts w:ascii="Consolas" w:eastAsia="Times New Roman" w:hAnsi="Consolas" w:cs="Times New Roman"/>
+          <w:color w:val="808080"/>
+          <w:sz w:val="26"/>
+          <w:szCs w:val="26"/>
+        </w:rPr>
+        <w:t>&gt;</w:t>
+      </w:r>
+    </w:p>
+    <w:p>
+      <w:pPr>
+        <w:shd w:val="clear" w:color="auto" w:fill="1E1E1E"/>
+        <w:spacing w:after="0" w:line="355" w:lineRule="atLeast"/>
+        <w:rPr>
+          <w:rFonts w:ascii="Consolas" w:eastAsia="Times New Roman" w:hAnsi="Consolas" w:cs="Times New Roman"/>
+          <w:color w:val="D4D4D4"/>
+          <w:sz w:val="26"/>
+          <w:szCs w:val="26"/>
+        </w:rPr>
+      </w:pPr>
+      <w:r>
+        <w:rPr>
+          <w:rFonts w:ascii="Consolas" w:eastAsia="Times New Roman" w:hAnsi="Consolas" w:cs="Times New Roman"/>
+          <w:color w:val="D4D4D4"/>
+          <w:sz w:val="26"/>
+          <w:szCs w:val="26"/>
+        </w:rPr>
+        <w:t>                                </w:t>
+      </w:r>
+      <w:r>
+        <w:rPr>
+          <w:rFonts w:ascii="Consolas" w:eastAsia="Times New Roman" w:hAnsi="Consolas" w:cs="Times New Roman"/>
+          <w:color w:val="808080"/>
+          <w:sz w:val="26"/>
+          <w:szCs w:val="26"/>
+        </w:rPr>
+        <w:t>&lt;/</w:t>
+      </w:r>
+      <w:r>
+        <w:rPr>
+          <w:rFonts w:ascii="Consolas" w:eastAsia="Times New Roman" w:hAnsi="Consolas" w:cs="Times New Roman"/>
+          <w:color w:val="4EC9B0"/>
+          <w:sz w:val="26"/>
+          <w:szCs w:val="26"/>
+        </w:rPr>
+        <w:t>Row</w:t>
+      </w:r>
+      <w:r>
+        <w:rPr>
+          <w:rFonts w:ascii="Consolas" w:eastAsia="Times New Roman" w:hAnsi="Consolas" w:cs="Times New Roman"/>
+          <w:color w:val="808080"/>
+          <w:sz w:val="26"/>
+          <w:szCs w:val="26"/>
+        </w:rPr>
+        <w:t>&gt;</w:t>
+      </w:r>
+    </w:p>
+    <w:p>
+      <w:pPr>
+        <w:shd w:val="clear" w:color="auto" w:fill="1E1E1E"/>
+        <w:spacing w:after="0" w:line="355" w:lineRule="atLeast"/>
+        <w:rPr>
+          <w:rFonts w:ascii="Consolas" w:eastAsia="Times New Roman" w:hAnsi="Consolas" w:cs="Times New Roman"/>
+          <w:color w:val="D4D4D4"/>
+          <w:sz w:val="26"/>
+          <w:szCs w:val="26"/>
+        </w:rPr>
+      </w:pPr>
+      <w:r>
+        <w:rPr>
+          <w:rFonts w:ascii="Consolas" w:eastAsia="Times New Roman" w:hAnsi="Consolas" w:cs="Times New Roman"/>
+          <w:color w:val="D4D4D4"/>
+          <w:sz w:val="26"/>
+          <w:szCs w:val="26"/>
+        </w:rPr>
+        <w:t>                            </w:t>
+      </w:r>
+      <w:r>
+        <w:rPr>
+          <w:rFonts w:ascii="Consolas" w:eastAsia="Times New Roman" w:hAnsi="Consolas" w:cs="Times New Roman"/>
+          <w:color w:val="808080"/>
+          <w:sz w:val="26"/>
+          <w:szCs w:val="26"/>
+        </w:rPr>
+        <w:t>&lt;/</w:t>
+      </w:r>
+      <w:proofErr w:type="spellStart"/>
+      <w:r>
+        <w:rPr>
+          <w:rFonts w:ascii="Consolas" w:eastAsia="Times New Roman" w:hAnsi="Consolas" w:cs="Times New Roman"/>
+          <w:color w:val="4EC9B0"/>
+          <w:sz w:val="26"/>
+          <w:szCs w:val="26"/>
+        </w:rPr>
+        <w:t>ListGroup.Item</w:t>
+      </w:r>
+      <w:proofErr w:type="spellEnd"/>
+      <w:r>
+        <w:rPr>
+          <w:rFonts w:ascii="Consolas" w:eastAsia="Times New Roman" w:hAnsi="Consolas" w:cs="Times New Roman"/>
+          <w:color w:val="808080"/>
+          <w:sz w:val="26"/>
+          <w:szCs w:val="26"/>
+        </w:rPr>
+        <w:t>&gt;</w:t>
+      </w:r>
+    </w:p>
+    <w:p>
+      <w:pPr>
+        <w:shd w:val="clear" w:color="auto" w:fill="1E1E1E"/>
+        <w:spacing w:after="0" w:line="355" w:lineRule="atLeast"/>
+        <w:rPr>
+          <w:rFonts w:ascii="Consolas" w:eastAsia="Times New Roman" w:hAnsi="Consolas" w:cs="Times New Roman"/>
+          <w:color w:val="D4D4D4"/>
+          <w:sz w:val="26"/>
+          <w:szCs w:val="26"/>
+        </w:rPr>
+      </w:pPr>
+      <w:r>
+        <w:rPr>
+          <w:rFonts w:ascii="Consolas" w:eastAsia="Times New Roman" w:hAnsi="Consolas" w:cs="Times New Roman"/>
+          <w:color w:val="D4D4D4"/>
+          <w:sz w:val="26"/>
+          <w:szCs w:val="26"/>
+        </w:rPr>
+        <w:t>                            </w:t>
+      </w:r>
+      <w:r>
+        <w:rPr>
+          <w:rFonts w:ascii="Consolas" w:eastAsia="Times New Roman" w:hAnsi="Consolas" w:cs="Times New Roman"/>
+          <w:color w:val="808080"/>
+          <w:sz w:val="26"/>
+          <w:szCs w:val="26"/>
+        </w:rPr>
+        <w:t>&lt;</w:t>
+      </w:r>
+      <w:proofErr w:type="spellStart"/>
+      <w:r>
+        <w:rPr>
+          <w:rFonts w:ascii="Consolas" w:eastAsia="Times New Roman" w:hAnsi="Consolas" w:cs="Times New Roman"/>
+          <w:color w:val="4EC9B0"/>
+          <w:sz w:val="26"/>
+          <w:szCs w:val="26"/>
+        </w:rPr>
+        <w:t>ListGroup.Item</w:t>
+      </w:r>
+      <w:proofErr w:type="spellEnd"/>
+      <w:r>
+        <w:rPr>
+          <w:rFonts w:ascii="Consolas" w:eastAsia="Times New Roman" w:hAnsi="Consolas" w:cs="Times New Roman"/>
+          <w:color w:val="808080"/>
+          <w:sz w:val="26"/>
+          <w:szCs w:val="26"/>
+        </w:rPr>
+        <w:t>&gt;</w:t>
+      </w:r>
+    </w:p>
+    <w:p>
+      <w:pPr>
+        <w:shd w:val="clear" w:color="auto" w:fill="1E1E1E"/>
+        <w:spacing w:after="0" w:line="355" w:lineRule="atLeast"/>
+        <w:rPr>
+          <w:rFonts w:ascii="Consolas" w:eastAsia="Times New Roman" w:hAnsi="Consolas" w:cs="Times New Roman"/>
+          <w:color w:val="D4D4D4"/>
+          <w:sz w:val="26"/>
+          <w:szCs w:val="26"/>
+        </w:rPr>
+      </w:pPr>
+      <w:r>
+        <w:rPr>
+          <w:rFonts w:ascii="Consolas" w:eastAsia="Times New Roman" w:hAnsi="Consolas" w:cs="Times New Roman"/>
+          <w:color w:val="D4D4D4"/>
+          <w:sz w:val="26"/>
+          <w:szCs w:val="26"/>
+        </w:rPr>
+        <w:lastRenderedPageBreak/>
+        <w:t>                                </w:t>
+      </w:r>
+      <w:r>
+        <w:rPr>
+          <w:rFonts w:ascii="Consolas" w:eastAsia="Times New Roman" w:hAnsi="Consolas" w:cs="Times New Roman"/>
+          <w:color w:val="808080"/>
+          <w:sz w:val="26"/>
+          <w:szCs w:val="26"/>
+        </w:rPr>
+        <w:t>&lt;</w:t>
+      </w:r>
+      <w:r>
+        <w:rPr>
+          <w:rFonts w:ascii="Consolas" w:eastAsia="Times New Roman" w:hAnsi="Consolas" w:cs="Times New Roman"/>
+          <w:color w:val="4EC9B0"/>
+          <w:sz w:val="26"/>
+          <w:szCs w:val="26"/>
+        </w:rPr>
+        <w:t>Button</w:t>
+      </w:r>
+      <w:r>
+        <w:rPr>
+          <w:rFonts w:ascii="Consolas" w:eastAsia="Times New Roman" w:hAnsi="Consolas" w:cs="Times New Roman"/>
+          <w:color w:val="D4D4D4"/>
+          <w:sz w:val="26"/>
+          <w:szCs w:val="26"/>
+        </w:rPr>
+        <w:t> </w:t>
+      </w:r>
+      <w:r>
+        <w:rPr>
+          <w:rFonts w:ascii="Consolas" w:eastAsia="Times New Roman" w:hAnsi="Consolas" w:cs="Times New Roman"/>
+          <w:color w:val="9CDCFE"/>
+          <w:sz w:val="26"/>
+          <w:szCs w:val="26"/>
+        </w:rPr>
+        <w:t>className</w:t>
+      </w:r>
+      <w:r>
+        <w:rPr>
+          <w:rFonts w:ascii="Consolas" w:eastAsia="Times New Roman" w:hAnsi="Consolas" w:cs="Times New Roman"/>
+          <w:color w:val="D4D4D4"/>
+          <w:sz w:val="26"/>
+          <w:szCs w:val="26"/>
+        </w:rPr>
+        <w:t>=</w:t>
+      </w:r>
+      <w:r>
+        <w:rPr>
+          <w:rFonts w:ascii="Consolas" w:eastAsia="Times New Roman" w:hAnsi="Consolas" w:cs="Times New Roman"/>
+          <w:color w:val="CE9178"/>
+          <w:sz w:val="26"/>
+          <w:szCs w:val="26"/>
+        </w:rPr>
+        <w:t>'btn-block'</w:t>
+      </w:r>
+      <w:r>
+        <w:rPr>
+          <w:rFonts w:ascii="Consolas" w:eastAsia="Times New Roman" w:hAnsi="Consolas" w:cs="Times New Roman"/>
+          <w:color w:val="D4D4D4"/>
+          <w:sz w:val="26"/>
+          <w:szCs w:val="26"/>
+        </w:rPr>
+        <w:t> </w:t>
+      </w:r>
+      <w:r>
+        <w:rPr>
+          <w:rFonts w:ascii="Consolas" w:eastAsia="Times New Roman" w:hAnsi="Consolas" w:cs="Times New Roman"/>
+          <w:color w:val="9CDCFE"/>
+          <w:sz w:val="26"/>
+          <w:szCs w:val="26"/>
+        </w:rPr>
+        <w:t>type</w:t>
+      </w:r>
+      <w:r>
+        <w:rPr>
+          <w:rFonts w:ascii="Consolas" w:eastAsia="Times New Roman" w:hAnsi="Consolas" w:cs="Times New Roman"/>
+          <w:color w:val="D4D4D4"/>
+          <w:sz w:val="26"/>
+          <w:szCs w:val="26"/>
+        </w:rPr>
+        <w:t>=</w:t>
+      </w:r>
+      <w:r>
+        <w:rPr>
+          <w:rFonts w:ascii="Consolas" w:eastAsia="Times New Roman" w:hAnsi="Consolas" w:cs="Times New Roman"/>
+          <w:color w:val="CE9178"/>
+          <w:sz w:val="26"/>
+          <w:szCs w:val="26"/>
+        </w:rPr>
+        <w:t>'button'</w:t>
+      </w:r>
+      <w:r>
+        <w:rPr>
+          <w:rFonts w:ascii="Consolas" w:eastAsia="Times New Roman" w:hAnsi="Consolas" w:cs="Times New Roman"/>
+          <w:color w:val="D4D4D4"/>
+          <w:sz w:val="26"/>
+          <w:szCs w:val="26"/>
+        </w:rPr>
+        <w:t> </w:t>
+      </w:r>
+      <w:r>
+        <w:rPr>
+          <w:rFonts w:ascii="Consolas" w:eastAsia="Times New Roman" w:hAnsi="Consolas" w:cs="Times New Roman"/>
+          <w:color w:val="9CDCFE"/>
+          <w:sz w:val="26"/>
+          <w:szCs w:val="26"/>
+        </w:rPr>
+        <w:t>disabled</w:t>
+      </w:r>
+      <w:proofErr w:type="gramStart"/>
+      <w:r>
+        <w:rPr>
+          <w:rFonts w:ascii="Consolas" w:eastAsia="Times New Roman" w:hAnsi="Consolas" w:cs="Times New Roman"/>
+          <w:color w:val="D4D4D4"/>
+          <w:sz w:val="26"/>
+          <w:szCs w:val="26"/>
+        </w:rPr>
+        <w:t>=</w:t>
+      </w:r>
+      <w:r>
+        <w:rPr>
+          <w:rFonts w:ascii="Consolas" w:eastAsia="Times New Roman" w:hAnsi="Consolas" w:cs="Times New Roman"/>
+          <w:color w:val="569CD6"/>
+          <w:sz w:val="26"/>
+          <w:szCs w:val="26"/>
+        </w:rPr>
+        <w:t>{</w:t>
+      </w:r>
+      <w:proofErr w:type="gramEnd"/>
+      <w:r>
+        <w:rPr>
+          <w:rFonts w:ascii="Consolas" w:eastAsia="Times New Roman" w:hAnsi="Consolas" w:cs="Times New Roman"/>
+          <w:color w:val="4FC1FF"/>
+          <w:sz w:val="26"/>
+          <w:szCs w:val="26"/>
+        </w:rPr>
+        <w:t>product</w:t>
+      </w:r>
+      <w:r>
+        <w:rPr>
+          <w:rFonts w:ascii="Consolas" w:eastAsia="Times New Roman" w:hAnsi="Consolas" w:cs="Times New Roman"/>
+          <w:color w:val="D4D4D4"/>
+          <w:sz w:val="26"/>
+          <w:szCs w:val="26"/>
+        </w:rPr>
+        <w:t>.</w:t>
+      </w:r>
+      <w:r>
+        <w:rPr>
+          <w:rFonts w:ascii="Consolas" w:eastAsia="Times New Roman" w:hAnsi="Consolas" w:cs="Times New Roman"/>
+          <w:color w:val="9CDCFE"/>
+          <w:sz w:val="26"/>
+          <w:szCs w:val="26"/>
+        </w:rPr>
+        <w:t>countInStock</w:t>
+      </w:r>
+      <w:r>
+        <w:rPr>
+          <w:rFonts w:ascii="Consolas" w:eastAsia="Times New Roman" w:hAnsi="Consolas" w:cs="Times New Roman"/>
+          <w:color w:val="D4D4D4"/>
+          <w:sz w:val="26"/>
+          <w:szCs w:val="26"/>
+        </w:rPr>
+        <w:t> === </w:t>
+      </w:r>
+      <w:r>
+        <w:rPr>
+          <w:rFonts w:ascii="Consolas" w:eastAsia="Times New Roman" w:hAnsi="Consolas" w:cs="Times New Roman"/>
+          <w:color w:val="B5CEA8"/>
+          <w:sz w:val="26"/>
+          <w:szCs w:val="26"/>
+        </w:rPr>
+        <w:t>0</w:t>
+      </w:r>
+      <w:r>
+        <w:rPr>
+          <w:rFonts w:ascii="Consolas" w:eastAsia="Times New Roman" w:hAnsi="Consolas" w:cs="Times New Roman"/>
+          <w:color w:val="569CD6"/>
+          <w:sz w:val="26"/>
+          <w:szCs w:val="26"/>
+        </w:rPr>
+        <w:t>}</w:t>
+      </w:r>
+      <w:r>
+        <w:rPr>
+          <w:rFonts w:ascii="Consolas" w:eastAsia="Times New Roman" w:hAnsi="Consolas" w:cs="Times New Roman"/>
+          <w:color w:val="808080"/>
+          <w:sz w:val="26"/>
+          <w:szCs w:val="26"/>
+        </w:rPr>
+        <w:t>&gt;</w:t>
+      </w:r>
+    </w:p>
+    <w:p>
+      <w:pPr>
+        <w:shd w:val="clear" w:color="auto" w:fill="1E1E1E"/>
+        <w:spacing w:after="0" w:line="355" w:lineRule="atLeast"/>
+        <w:rPr>
+          <w:rFonts w:ascii="Consolas" w:eastAsia="Times New Roman" w:hAnsi="Consolas" w:cs="Times New Roman"/>
+          <w:color w:val="D4D4D4"/>
+          <w:sz w:val="26"/>
+          <w:szCs w:val="26"/>
+        </w:rPr>
+      </w:pPr>
+      <w:r>
+        <w:rPr>
+          <w:rFonts w:ascii="Consolas" w:eastAsia="Times New Roman" w:hAnsi="Consolas" w:cs="Times New Roman"/>
+          <w:color w:val="D4D4D4"/>
+          <w:sz w:val="26"/>
+          <w:szCs w:val="26"/>
+        </w:rPr>
+        <w:t>                                    Add to Cart</w:t>
+      </w:r>
+    </w:p>
+    <w:p>
+      <w:pPr>
+        <w:shd w:val="clear" w:color="auto" w:fill="1E1E1E"/>
+        <w:spacing w:after="0" w:line="355" w:lineRule="atLeast"/>
+        <w:rPr>
+          <w:rFonts w:ascii="Consolas" w:eastAsia="Times New Roman" w:hAnsi="Consolas" w:cs="Times New Roman"/>
+          <w:color w:val="D4D4D4"/>
+          <w:sz w:val="26"/>
+          <w:szCs w:val="26"/>
+        </w:rPr>
+      </w:pPr>
+      <w:r>
+        <w:rPr>
+          <w:rFonts w:ascii="Consolas" w:eastAsia="Times New Roman" w:hAnsi="Consolas" w:cs="Times New Roman"/>
+          <w:color w:val="D4D4D4"/>
+          <w:sz w:val="26"/>
+          <w:szCs w:val="26"/>
+        </w:rPr>
+        <w:t>                                </w:t>
+      </w:r>
+      <w:r>
+        <w:rPr>
+          <w:rFonts w:ascii="Consolas" w:eastAsia="Times New Roman" w:hAnsi="Consolas" w:cs="Times New Roman"/>
+          <w:color w:val="808080"/>
+          <w:sz w:val="26"/>
+          <w:szCs w:val="26"/>
+        </w:rPr>
+        <w:t>&lt;/</w:t>
+      </w:r>
+      <w:r>
+        <w:rPr>
+          <w:rFonts w:ascii="Consolas" w:eastAsia="Times New Roman" w:hAnsi="Consolas" w:cs="Times New Roman"/>
+          <w:color w:val="4EC9B0"/>
+          <w:sz w:val="26"/>
+          <w:szCs w:val="26"/>
+        </w:rPr>
+        <w:t>Button</w:t>
+      </w:r>
+      <w:r>
+        <w:rPr>
+          <w:rFonts w:ascii="Consolas" w:eastAsia="Times New Roman" w:hAnsi="Consolas" w:cs="Times New Roman"/>
+          <w:color w:val="808080"/>
+          <w:sz w:val="26"/>
+          <w:szCs w:val="26"/>
+        </w:rPr>
+        <w:t>&gt;</w:t>
+      </w:r>
+    </w:p>
+    <w:p>
+      <w:pPr>
+        <w:shd w:val="clear" w:color="auto" w:fill="1E1E1E"/>
+        <w:spacing w:after="0" w:line="355" w:lineRule="atLeast"/>
+        <w:rPr>
+          <w:rFonts w:ascii="Consolas" w:eastAsia="Times New Roman" w:hAnsi="Consolas" w:cs="Times New Roman"/>
+          <w:color w:val="D4D4D4"/>
+          <w:sz w:val="26"/>
+          <w:szCs w:val="26"/>
+        </w:rPr>
+      </w:pPr>
+      <w:r>
+        <w:rPr>
+          <w:rFonts w:ascii="Consolas" w:eastAsia="Times New Roman" w:hAnsi="Consolas" w:cs="Times New Roman"/>
+          <w:color w:val="D4D4D4"/>
+          <w:sz w:val="26"/>
+          <w:szCs w:val="26"/>
+        </w:rPr>
+        <w:t>                            </w:t>
+      </w:r>
+      <w:r>
+        <w:rPr>
+          <w:rFonts w:ascii="Consolas" w:eastAsia="Times New Roman" w:hAnsi="Consolas" w:cs="Times New Roman"/>
+          <w:color w:val="808080"/>
+          <w:sz w:val="26"/>
+          <w:szCs w:val="26"/>
+        </w:rPr>
+        <w:t>&lt;/</w:t>
+      </w:r>
+      <w:proofErr w:type="spellStart"/>
+      <w:r>
+        <w:rPr>
+          <w:rFonts w:ascii="Consolas" w:eastAsia="Times New Roman" w:hAnsi="Consolas" w:cs="Times New Roman"/>
+          <w:color w:val="4EC9B0"/>
+          <w:sz w:val="26"/>
+          <w:szCs w:val="26"/>
+        </w:rPr>
+        <w:t>ListGroup.Item</w:t>
+      </w:r>
+      <w:proofErr w:type="spellEnd"/>
+      <w:r>
+        <w:rPr>
+          <w:rFonts w:ascii="Consolas" w:eastAsia="Times New Roman" w:hAnsi="Consolas" w:cs="Times New Roman"/>
+          <w:color w:val="808080"/>
+          <w:sz w:val="26"/>
+          <w:szCs w:val="26"/>
+        </w:rPr>
+        <w:t>&gt;</w:t>
+      </w:r>
+    </w:p>
+    <w:p>
+      <w:pPr>
+        <w:shd w:val="clear" w:color="auto" w:fill="1E1E1E"/>
+        <w:spacing w:after="0" w:line="355" w:lineRule="atLeast"/>
+        <w:rPr>
+          <w:rFonts w:ascii="Consolas" w:eastAsia="Times New Roman" w:hAnsi="Consolas" w:cs="Times New Roman"/>
+          <w:color w:val="D4D4D4"/>
+          <w:sz w:val="26"/>
+          <w:szCs w:val="26"/>
+        </w:rPr>
+      </w:pPr>
+      <w:r>
+        <w:rPr>
+          <w:rFonts w:ascii="Consolas" w:eastAsia="Times New Roman" w:hAnsi="Consolas" w:cs="Times New Roman"/>
+          <w:color w:val="D4D4D4"/>
+          <w:sz w:val="26"/>
+          <w:szCs w:val="26"/>
+        </w:rPr>
+        <w:t>                        </w:t>
+      </w:r>
+      <w:r>
+        <w:rPr>
+          <w:rFonts w:ascii="Consolas" w:eastAsia="Times New Roman" w:hAnsi="Consolas" w:cs="Times New Roman"/>
+          <w:color w:val="808080"/>
+          <w:sz w:val="26"/>
+          <w:szCs w:val="26"/>
+        </w:rPr>
+        <w:t>&lt;/</w:t>
+      </w:r>
+      <w:proofErr w:type="spellStart"/>
+      <w:r>
+        <w:rPr>
+          <w:rFonts w:ascii="Consolas" w:eastAsia="Times New Roman" w:hAnsi="Consolas" w:cs="Times New Roman"/>
+          <w:color w:val="4EC9B0"/>
+          <w:sz w:val="26"/>
+          <w:szCs w:val="26"/>
+        </w:rPr>
+        <w:t>ListGroup</w:t>
+      </w:r>
+      <w:proofErr w:type="spellEnd"/>
+      <w:r>
+        <w:rPr>
+          <w:rFonts w:ascii="Consolas" w:eastAsia="Times New Roman" w:hAnsi="Consolas" w:cs="Times New Roman"/>
+          <w:color w:val="808080"/>
+          <w:sz w:val="26"/>
+          <w:szCs w:val="26"/>
+        </w:rPr>
+        <w:t>&gt;</w:t>
+      </w:r>
+    </w:p>
+    <w:p>
+      <w:pPr>
+        <w:shd w:val="clear" w:color="auto" w:fill="1E1E1E"/>
+        <w:spacing w:after="0" w:line="355" w:lineRule="atLeast"/>
+        <w:rPr>
+          <w:rFonts w:ascii="Consolas" w:eastAsia="Times New Roman" w:hAnsi="Consolas" w:cs="Times New Roman"/>
+          <w:color w:val="D4D4D4"/>
+          <w:sz w:val="26"/>
+          <w:szCs w:val="26"/>
+        </w:rPr>
+      </w:pPr>
+      <w:r>
+        <w:rPr>
+          <w:rFonts w:ascii="Consolas" w:eastAsia="Times New Roman" w:hAnsi="Consolas" w:cs="Times New Roman"/>
+          <w:color w:val="D4D4D4"/>
+          <w:sz w:val="26"/>
+          <w:szCs w:val="26"/>
+        </w:rPr>
+        <w:t>                    </w:t>
+      </w:r>
+      <w:r>
+        <w:rPr>
+          <w:rFonts w:ascii="Consolas" w:eastAsia="Times New Roman" w:hAnsi="Consolas" w:cs="Times New Roman"/>
+          <w:color w:val="808080"/>
+          <w:sz w:val="26"/>
+          <w:szCs w:val="26"/>
+        </w:rPr>
+        <w:t>&lt;/</w:t>
+      </w:r>
+      <w:r>
+        <w:rPr>
+          <w:rFonts w:ascii="Consolas" w:eastAsia="Times New Roman" w:hAnsi="Consolas" w:cs="Times New Roman"/>
+          <w:color w:val="4EC9B0"/>
+          <w:sz w:val="26"/>
+          <w:szCs w:val="26"/>
+        </w:rPr>
+        <w:t>Card</w:t>
+      </w:r>
+      <w:r>
+        <w:rPr>
+          <w:rFonts w:ascii="Consolas" w:eastAsia="Times New Roman" w:hAnsi="Consolas" w:cs="Times New Roman"/>
+          <w:color w:val="808080"/>
+          <w:sz w:val="26"/>
+          <w:szCs w:val="26"/>
+        </w:rPr>
+        <w:t>&gt;</w:t>
+      </w:r>
+    </w:p>
+    <w:p>
+      <w:pPr>
+        <w:shd w:val="clear" w:color="auto" w:fill="1E1E1E"/>
+        <w:spacing w:after="0" w:line="355" w:lineRule="atLeast"/>
+        <w:rPr>
+          <w:rFonts w:ascii="Consolas" w:eastAsia="Times New Roman" w:hAnsi="Consolas" w:cs="Times New Roman"/>
+          <w:color w:val="D4D4D4"/>
+          <w:sz w:val="26"/>
+          <w:szCs w:val="26"/>
+        </w:rPr>
+      </w:pPr>
+      <w:r>
+        <w:rPr>
+          <w:rFonts w:ascii="Consolas" w:eastAsia="Times New Roman" w:hAnsi="Consolas" w:cs="Times New Roman"/>
+          <w:color w:val="D4D4D4"/>
+          <w:sz w:val="26"/>
+          <w:szCs w:val="26"/>
+        </w:rPr>
+        <w:t>                </w:t>
+      </w:r>
+      <w:r>
+        <w:rPr>
+          <w:rFonts w:ascii="Consolas" w:eastAsia="Times New Roman" w:hAnsi="Consolas" w:cs="Times New Roman"/>
+          <w:color w:val="808080"/>
+          <w:sz w:val="26"/>
+          <w:szCs w:val="26"/>
+        </w:rPr>
+        <w:t>&lt;/</w:t>
+      </w:r>
+      <w:r>
+        <w:rPr>
+          <w:rFonts w:ascii="Consolas" w:eastAsia="Times New Roman" w:hAnsi="Consolas" w:cs="Times New Roman"/>
+          <w:color w:val="4EC9B0"/>
+          <w:sz w:val="26"/>
+          <w:szCs w:val="26"/>
+        </w:rPr>
+        <w:t>Col</w:t>
+      </w:r>
+      <w:r>
+        <w:rPr>
+          <w:rFonts w:ascii="Consolas" w:eastAsia="Times New Roman" w:hAnsi="Consolas" w:cs="Times New Roman"/>
+          <w:color w:val="808080"/>
+          <w:sz w:val="26"/>
+          <w:szCs w:val="26"/>
+        </w:rPr>
+        <w:t>&gt;</w:t>
+      </w:r>
+    </w:p>
+    <w:p>
+      <w:pPr>
+        <w:shd w:val="clear" w:color="auto" w:fill="1E1E1E"/>
+        <w:spacing w:after="0" w:line="355" w:lineRule="atLeast"/>
+        <w:rPr>
+          <w:rFonts w:ascii="Consolas" w:eastAsia="Times New Roman" w:hAnsi="Consolas" w:cs="Times New Roman"/>
+          <w:color w:val="D4D4D4"/>
+          <w:sz w:val="26"/>
+          <w:szCs w:val="26"/>
+        </w:rPr>
+      </w:pPr>
+      <w:r>
+        <w:rPr>
+          <w:rFonts w:ascii="Consolas" w:eastAsia="Times New Roman" w:hAnsi="Consolas" w:cs="Times New Roman"/>
+          <w:color w:val="D4D4D4"/>
+          <w:sz w:val="26"/>
+          <w:szCs w:val="26"/>
+        </w:rPr>
+        <w:t>            </w:t>
+      </w:r>
+      <w:r>
+        <w:rPr>
+          <w:rFonts w:ascii="Consolas" w:eastAsia="Times New Roman" w:hAnsi="Consolas" w:cs="Times New Roman"/>
+          <w:color w:val="808080"/>
+          <w:sz w:val="26"/>
+          <w:szCs w:val="26"/>
+        </w:rPr>
+        <w:t>&lt;/</w:t>
+      </w:r>
+      <w:r>
+        <w:rPr>
+          <w:rFonts w:ascii="Consolas" w:eastAsia="Times New Roman" w:hAnsi="Consolas" w:cs="Times New Roman"/>
+          <w:color w:val="4EC9B0"/>
+          <w:sz w:val="26"/>
+          <w:szCs w:val="26"/>
+        </w:rPr>
+        <w:t>Row</w:t>
+      </w:r>
+      <w:r>
+        <w:rPr>
+          <w:rFonts w:ascii="Consolas" w:eastAsia="Times New Roman" w:hAnsi="Consolas" w:cs="Times New Roman"/>
+          <w:color w:val="808080"/>
+          <w:sz w:val="26"/>
+          <w:szCs w:val="26"/>
+        </w:rPr>
+        <w:t>&gt;</w:t>
+      </w:r>
+    </w:p>
+    <w:p>
+      <w:pPr>
+        <w:shd w:val="clear" w:color="auto" w:fill="1E1E1E"/>
+        <w:spacing w:after="0" w:line="355" w:lineRule="atLeast"/>
+        <w:rPr>
+          <w:rFonts w:ascii="Consolas" w:eastAsia="Times New Roman" w:hAnsi="Consolas" w:cs="Times New Roman"/>
+          <w:color w:val="D4D4D4"/>
+          <w:sz w:val="26"/>
+          <w:szCs w:val="26"/>
+        </w:rPr>
+      </w:pPr>
+      <w:r>
+        <w:rPr>
+          <w:rFonts w:ascii="Consolas" w:eastAsia="Times New Roman" w:hAnsi="Consolas" w:cs="Times New Roman"/>
+          <w:color w:val="D4D4D4"/>
+          <w:sz w:val="26"/>
+          <w:szCs w:val="26"/>
+        </w:rPr>
+        <w:t>        </w:t>
+      </w:r>
+      <w:r>
+        <w:rPr>
+          <w:rFonts w:ascii="Consolas" w:eastAsia="Times New Roman" w:hAnsi="Consolas" w:cs="Times New Roman"/>
+          <w:color w:val="808080"/>
+          <w:sz w:val="26"/>
+          <w:szCs w:val="26"/>
+        </w:rPr>
+        <w:t>&lt;/&gt;</w:t>
+      </w:r>
+    </w:p>
+    <w:p>
+      <w:pPr>
+        <w:shd w:val="clear" w:color="auto" w:fill="1E1E1E"/>
+        <w:spacing w:after="0" w:line="355" w:lineRule="atLeast"/>
+        <w:rPr>
+          <w:rFonts w:ascii="Consolas" w:eastAsia="Times New Roman" w:hAnsi="Consolas" w:cs="Times New Roman"/>
+          <w:color w:val="D4D4D4"/>
+          <w:sz w:val="26"/>
+          <w:szCs w:val="26"/>
+        </w:rPr>
+      </w:pPr>
+      <w:r>
+        <w:rPr>
+          <w:rFonts w:ascii="Consolas" w:eastAsia="Times New Roman" w:hAnsi="Consolas" w:cs="Times New Roman"/>
+          <w:color w:val="D4D4D4"/>
+          <w:sz w:val="26"/>
+          <w:szCs w:val="26"/>
+        </w:rPr>
+        <w:t>    )</w:t>
+      </w:r>
+    </w:p>
+    <w:p>
+      <w:pPr>
+        <w:shd w:val="clear" w:color="auto" w:fill="1E1E1E"/>
+        <w:spacing w:after="0" w:line="355" w:lineRule="atLeast"/>
+        <w:rPr>
+          <w:rFonts w:ascii="Consolas" w:eastAsia="Times New Roman" w:hAnsi="Consolas" w:cs="Times New Roman"/>
+          <w:color w:val="D4D4D4"/>
+          <w:sz w:val="26"/>
+          <w:szCs w:val="26"/>
+        </w:rPr>
+      </w:pPr>
+      <w:r>
+        <w:rPr>
+          <w:rFonts w:ascii="Consolas" w:eastAsia="Times New Roman" w:hAnsi="Consolas" w:cs="Times New Roman"/>
+          <w:color w:val="D4D4D4"/>
+          <w:sz w:val="26"/>
+          <w:szCs w:val="26"/>
+        </w:rPr>
+        <w:t>}</w:t>
+      </w:r>
+    </w:p>
+    <w:p>
+      <w:pPr>
+        <w:shd w:val="clear" w:color="auto" w:fill="1E1E1E"/>
+        <w:spacing w:after="0" w:line="355" w:lineRule="atLeast"/>
+        <w:rPr>
+          <w:rFonts w:ascii="Consolas" w:eastAsia="Times New Roman" w:hAnsi="Consolas" w:cs="Times New Roman"/>
+          <w:color w:val="D4D4D4"/>
+          <w:sz w:val="26"/>
+          <w:szCs w:val="26"/>
+        </w:rPr>
+      </w:pPr>
+    </w:p>
+    <w:p>
+      <w:pPr>
+        <w:shd w:val="clear" w:color="auto" w:fill="1E1E1E"/>
+        <w:spacing w:after="0" w:line="355" w:lineRule="atLeast"/>
+        <w:rPr>
+          <w:rFonts w:ascii="Consolas" w:eastAsia="Times New Roman" w:hAnsi="Consolas" w:cs="Times New Roman"/>
+          <w:color w:val="D4D4D4"/>
+          <w:sz w:val="26"/>
+          <w:szCs w:val="26"/>
+        </w:rPr>
+      </w:pPr>
+      <w:proofErr w:type="gramStart"/>
+      <w:r>
+        <w:rPr>
+          <w:rFonts w:ascii="Consolas" w:eastAsia="Times New Roman" w:hAnsi="Consolas" w:cs="Times New Roman"/>
+          <w:color w:val="C586C0"/>
+          <w:sz w:val="26"/>
+          <w:szCs w:val="26"/>
+        </w:rPr>
+        <w:t>export</w:t>
+      </w:r>
+      <w:proofErr w:type="gramEnd"/>
+      <w:r>
+        <w:rPr>
+          <w:rFonts w:ascii="Consolas" w:eastAsia="Times New Roman" w:hAnsi="Consolas" w:cs="Times New Roman"/>
+          <w:color w:val="D4D4D4"/>
+          <w:sz w:val="26"/>
+          <w:szCs w:val="26"/>
+        </w:rPr>
+        <w:t> </w:t>
+      </w:r>
+      <w:r>
+        <w:rPr>
+          <w:rFonts w:ascii="Consolas" w:eastAsia="Times New Roman" w:hAnsi="Consolas" w:cs="Times New Roman"/>
+          <w:color w:val="C586C0"/>
+          <w:sz w:val="26"/>
+          <w:szCs w:val="26"/>
+        </w:rPr>
+        <w:t>default</w:t>
+      </w:r>
+      <w:r>
+        <w:rPr>
+          <w:rFonts w:ascii="Consolas" w:eastAsia="Times New Roman" w:hAnsi="Consolas" w:cs="Times New Roman"/>
+          <w:color w:val="D4D4D4"/>
+          <w:sz w:val="26"/>
+          <w:szCs w:val="26"/>
+        </w:rPr>
+        <w:t> </w:t>
+      </w:r>
+      <w:proofErr w:type="spellStart"/>
+      <w:r>
+        <w:rPr>
+          <w:rFonts w:ascii="Consolas" w:eastAsia="Times New Roman" w:hAnsi="Consolas" w:cs="Times New Roman"/>
+          <w:color w:val="DCDCAA"/>
+          <w:sz w:val="26"/>
+          <w:szCs w:val="26"/>
+        </w:rPr>
+        <w:t>ProductScreen</w:t>
+      </w:r>
+      <w:proofErr w:type="spellEnd"/>
+    </w:p>
+    <w:p>
+      <w:pPr>
         <w:rPr>
           <w:sz w:val="36"/>
           <w:szCs w:val="36"/>
           <w:u w:val="double"/>
         </w:rPr>
-        <w:lastRenderedPageBreak/>
-        <w:t xml:space="preserve"> </w:t>
-      </w:r>
+      </w:pPr>
     </w:p>
     <w:sectPr>
       <w:pgSz w:w="12240" w:h="15840"/>

</xml_diff>

<commit_message>
Add to Cart functionality
</commit_message>
<xml_diff>
--- a/Steps to make app.docx
+++ b/Steps to make app.docx
@@ -22653,7 +22653,7 @@
         <w:spacing w:after="0" w:line="355" w:lineRule="atLeast"/>
         <w:rPr>
           <w:rFonts w:ascii="Consolas" w:eastAsia="Times New Roman" w:hAnsi="Consolas" w:cs="Times New Roman"/>
-          <w:color w:val="D4D4D4"/>
+          <w:color w:val="808080"/>
           <w:sz w:val="26"/>
           <w:szCs w:val="26"/>
         </w:rPr>
@@ -23367,6 +23367,3074 @@
         <w:t>ProductScreen</w:t>
       </w:r>
       <w:proofErr w:type="spellEnd"/>
+    </w:p>
+    <w:p>
+      <w:pPr>
+        <w:rPr>
+          <w:sz w:val="36"/>
+          <w:szCs w:val="36"/>
+          <w:u w:val="double"/>
+        </w:rPr>
+      </w:pPr>
+    </w:p>
+    <w:p>
+      <w:pPr>
+        <w:shd w:val="clear" w:color="auto" w:fill="1E1E1E"/>
+        <w:spacing w:after="0" w:line="355" w:lineRule="atLeast"/>
+        <w:rPr>
+          <w:rFonts w:ascii="Consolas" w:eastAsia="Times New Roman" w:hAnsi="Consolas" w:cs="Times New Roman"/>
+          <w:color w:val="D4D4D4"/>
+          <w:sz w:val="26"/>
+          <w:szCs w:val="26"/>
+        </w:rPr>
+      </w:pPr>
+      <w:proofErr w:type="gramStart"/>
+      <w:r>
+        <w:rPr>
+          <w:rFonts w:ascii="Consolas" w:eastAsia="Times New Roman" w:hAnsi="Consolas" w:cs="Times New Roman"/>
+          <w:color w:val="569CD6"/>
+          <w:sz w:val="26"/>
+          <w:szCs w:val="26"/>
+        </w:rPr>
+        <w:t>const</w:t>
+      </w:r>
+      <w:proofErr w:type="gramEnd"/>
+      <w:r>
+        <w:rPr>
+          <w:rFonts w:ascii="Consolas" w:eastAsia="Times New Roman" w:hAnsi="Consolas" w:cs="Times New Roman"/>
+          <w:color w:val="D4D4D4"/>
+          <w:sz w:val="26"/>
+          <w:szCs w:val="26"/>
+        </w:rPr>
+        <w:t> </w:t>
+      </w:r>
+      <w:proofErr w:type="spellStart"/>
+      <w:r>
+        <w:rPr>
+          <w:rFonts w:ascii="Consolas" w:eastAsia="Times New Roman" w:hAnsi="Consolas" w:cs="Times New Roman"/>
+          <w:color w:val="DCDCAA"/>
+          <w:sz w:val="26"/>
+          <w:szCs w:val="26"/>
+        </w:rPr>
+        <w:t>ProductScreen</w:t>
+      </w:r>
+      <w:proofErr w:type="spellEnd"/>
+      <w:r>
+        <w:rPr>
+          <w:rFonts w:ascii="Consolas" w:eastAsia="Times New Roman" w:hAnsi="Consolas" w:cs="Times New Roman"/>
+          <w:color w:val="D4D4D4"/>
+          <w:sz w:val="26"/>
+          <w:szCs w:val="26"/>
+        </w:rPr>
+        <w:t> = ( { </w:t>
+      </w:r>
+      <w:r>
+        <w:rPr>
+          <w:rFonts w:ascii="Consolas" w:eastAsia="Times New Roman" w:hAnsi="Consolas" w:cs="Times New Roman"/>
+          <w:color w:val="9CDCFE"/>
+          <w:sz w:val="26"/>
+          <w:szCs w:val="26"/>
+        </w:rPr>
+        <w:t>history</w:t>
+      </w:r>
+      <w:r>
+        <w:rPr>
+          <w:rFonts w:ascii="Consolas" w:eastAsia="Times New Roman" w:hAnsi="Consolas" w:cs="Times New Roman"/>
+          <w:color w:val="D4D4D4"/>
+          <w:sz w:val="26"/>
+          <w:szCs w:val="26"/>
+        </w:rPr>
+        <w:t>, </w:t>
+      </w:r>
+      <w:r>
+        <w:rPr>
+          <w:rFonts w:ascii="Consolas" w:eastAsia="Times New Roman" w:hAnsi="Consolas" w:cs="Times New Roman"/>
+          <w:color w:val="9CDCFE"/>
+          <w:sz w:val="26"/>
+          <w:szCs w:val="26"/>
+        </w:rPr>
+        <w:t>match</w:t>
+      </w:r>
+      <w:r>
+        <w:rPr>
+          <w:rFonts w:ascii="Consolas" w:eastAsia="Times New Roman" w:hAnsi="Consolas" w:cs="Times New Roman"/>
+          <w:color w:val="D4D4D4"/>
+          <w:sz w:val="26"/>
+          <w:szCs w:val="26"/>
+        </w:rPr>
+        <w:t> }) </w:t>
+      </w:r>
+      <w:r>
+        <w:rPr>
+          <w:rFonts w:ascii="Consolas" w:eastAsia="Times New Roman" w:hAnsi="Consolas" w:cs="Times New Roman"/>
+          <w:color w:val="569CD6"/>
+          <w:sz w:val="26"/>
+          <w:szCs w:val="26"/>
+        </w:rPr>
+        <w:t>=&gt;</w:t>
+      </w:r>
+      <w:r>
+        <w:rPr>
+          <w:rFonts w:ascii="Consolas" w:eastAsia="Times New Roman" w:hAnsi="Consolas" w:cs="Times New Roman"/>
+          <w:color w:val="D4D4D4"/>
+          <w:sz w:val="26"/>
+          <w:szCs w:val="26"/>
+        </w:rPr>
+        <w:t> {</w:t>
+      </w:r>
+    </w:p>
+    <w:p>
+      <w:pPr>
+        <w:shd w:val="clear" w:color="auto" w:fill="1E1E1E"/>
+        <w:spacing w:after="0" w:line="355" w:lineRule="atLeast"/>
+        <w:rPr>
+          <w:rFonts w:ascii="Consolas" w:eastAsia="Times New Roman" w:hAnsi="Consolas" w:cs="Times New Roman"/>
+          <w:color w:val="D4D4D4"/>
+          <w:sz w:val="26"/>
+          <w:szCs w:val="26"/>
+        </w:rPr>
+      </w:pPr>
+    </w:p>
+    <w:p>
+      <w:pPr>
+        <w:shd w:val="clear" w:color="auto" w:fill="1E1E1E"/>
+        <w:spacing w:after="0" w:line="355" w:lineRule="atLeast"/>
+        <w:rPr>
+          <w:rFonts w:ascii="Consolas" w:eastAsia="Times New Roman" w:hAnsi="Consolas" w:cs="Times New Roman"/>
+          <w:color w:val="D4D4D4"/>
+          <w:sz w:val="26"/>
+          <w:szCs w:val="26"/>
+        </w:rPr>
+      </w:pPr>
+      <w:r>
+        <w:rPr>
+          <w:rFonts w:ascii="Consolas" w:eastAsia="Times New Roman" w:hAnsi="Consolas" w:cs="Times New Roman"/>
+          <w:color w:val="D4D4D4"/>
+          <w:sz w:val="26"/>
+          <w:szCs w:val="26"/>
+        </w:rPr>
+        <w:t>    </w:t>
+      </w:r>
+      <w:proofErr w:type="gramStart"/>
+      <w:r>
+        <w:rPr>
+          <w:rFonts w:ascii="Consolas" w:eastAsia="Times New Roman" w:hAnsi="Consolas" w:cs="Times New Roman"/>
+          <w:color w:val="569CD6"/>
+          <w:sz w:val="26"/>
+          <w:szCs w:val="26"/>
+        </w:rPr>
+        <w:t>const</w:t>
+      </w:r>
+      <w:proofErr w:type="gramEnd"/>
+      <w:r>
+        <w:rPr>
+          <w:rFonts w:ascii="Consolas" w:eastAsia="Times New Roman" w:hAnsi="Consolas" w:cs="Times New Roman"/>
+          <w:color w:val="D4D4D4"/>
+          <w:sz w:val="26"/>
+          <w:szCs w:val="26"/>
+        </w:rPr>
+        <w:t> [</w:t>
+      </w:r>
+      <w:r>
+        <w:rPr>
+          <w:rFonts w:ascii="Consolas" w:eastAsia="Times New Roman" w:hAnsi="Consolas" w:cs="Times New Roman"/>
+          <w:color w:val="4FC1FF"/>
+          <w:sz w:val="26"/>
+          <w:szCs w:val="26"/>
+        </w:rPr>
+        <w:t>qty</w:t>
+      </w:r>
+      <w:r>
+        <w:rPr>
+          <w:rFonts w:ascii="Consolas" w:eastAsia="Times New Roman" w:hAnsi="Consolas" w:cs="Times New Roman"/>
+          <w:color w:val="D4D4D4"/>
+          <w:sz w:val="26"/>
+          <w:szCs w:val="26"/>
+        </w:rPr>
+        <w:t>, </w:t>
+      </w:r>
+      <w:proofErr w:type="spellStart"/>
+      <w:r>
+        <w:rPr>
+          <w:rFonts w:ascii="Consolas" w:eastAsia="Times New Roman" w:hAnsi="Consolas" w:cs="Times New Roman"/>
+          <w:color w:val="DCDCAA"/>
+          <w:sz w:val="26"/>
+          <w:szCs w:val="26"/>
+        </w:rPr>
+        <w:t>setQty</w:t>
+      </w:r>
+      <w:proofErr w:type="spellEnd"/>
+      <w:r>
+        <w:rPr>
+          <w:rFonts w:ascii="Consolas" w:eastAsia="Times New Roman" w:hAnsi="Consolas" w:cs="Times New Roman"/>
+          <w:color w:val="D4D4D4"/>
+          <w:sz w:val="26"/>
+          <w:szCs w:val="26"/>
+        </w:rPr>
+        <w:t>] = </w:t>
+      </w:r>
+      <w:proofErr w:type="spellStart"/>
+      <w:r>
+        <w:rPr>
+          <w:rFonts w:ascii="Consolas" w:eastAsia="Times New Roman" w:hAnsi="Consolas" w:cs="Times New Roman"/>
+          <w:color w:val="DCDCAA"/>
+          <w:sz w:val="26"/>
+          <w:szCs w:val="26"/>
+        </w:rPr>
+        <w:t>useState</w:t>
+      </w:r>
+      <w:proofErr w:type="spellEnd"/>
+      <w:r>
+        <w:rPr>
+          <w:rFonts w:ascii="Consolas" w:eastAsia="Times New Roman" w:hAnsi="Consolas" w:cs="Times New Roman"/>
+          <w:color w:val="D4D4D4"/>
+          <w:sz w:val="26"/>
+          <w:szCs w:val="26"/>
+        </w:rPr>
+        <w:t>(</w:t>
+      </w:r>
+      <w:r>
+        <w:rPr>
+          <w:rFonts w:ascii="Consolas" w:eastAsia="Times New Roman" w:hAnsi="Consolas" w:cs="Times New Roman"/>
+          <w:color w:val="B5CEA8"/>
+          <w:sz w:val="26"/>
+          <w:szCs w:val="26"/>
+        </w:rPr>
+        <w:t>0</w:t>
+      </w:r>
+      <w:r>
+        <w:rPr>
+          <w:rFonts w:ascii="Consolas" w:eastAsia="Times New Roman" w:hAnsi="Consolas" w:cs="Times New Roman"/>
+          <w:color w:val="D4D4D4"/>
+          <w:sz w:val="26"/>
+          <w:szCs w:val="26"/>
+        </w:rPr>
+        <w:t>)</w:t>
+      </w:r>
+    </w:p>
+    <w:p>
+      <w:pPr>
+        <w:shd w:val="clear" w:color="auto" w:fill="1E1E1E"/>
+        <w:spacing w:after="0" w:line="355" w:lineRule="atLeast"/>
+        <w:rPr>
+          <w:rFonts w:ascii="Consolas" w:eastAsia="Times New Roman" w:hAnsi="Consolas" w:cs="Times New Roman"/>
+          <w:color w:val="D4D4D4"/>
+          <w:sz w:val="26"/>
+          <w:szCs w:val="26"/>
+        </w:rPr>
+      </w:pPr>
+    </w:p>
+    <w:p>
+      <w:pPr>
+        <w:shd w:val="clear" w:color="auto" w:fill="1E1E1E"/>
+        <w:spacing w:after="0" w:line="355" w:lineRule="atLeast"/>
+        <w:rPr>
+          <w:rFonts w:ascii="Consolas" w:eastAsia="Times New Roman" w:hAnsi="Consolas" w:cs="Times New Roman"/>
+          <w:color w:val="D4D4D4"/>
+          <w:sz w:val="26"/>
+          <w:szCs w:val="26"/>
+        </w:rPr>
+      </w:pPr>
+      <w:r>
+        <w:rPr>
+          <w:rFonts w:ascii="Consolas" w:eastAsia="Times New Roman" w:hAnsi="Consolas" w:cs="Times New Roman"/>
+          <w:color w:val="D4D4D4"/>
+          <w:sz w:val="26"/>
+          <w:szCs w:val="26"/>
+        </w:rPr>
+        <w:t>    </w:t>
+      </w:r>
+      <w:proofErr w:type="gramStart"/>
+      <w:r>
+        <w:rPr>
+          <w:rFonts w:ascii="Consolas" w:eastAsia="Times New Roman" w:hAnsi="Consolas" w:cs="Times New Roman"/>
+          <w:color w:val="569CD6"/>
+          <w:sz w:val="26"/>
+          <w:szCs w:val="26"/>
+        </w:rPr>
+        <w:t>const</w:t>
+      </w:r>
+      <w:proofErr w:type="gramEnd"/>
+      <w:r>
+        <w:rPr>
+          <w:rFonts w:ascii="Consolas" w:eastAsia="Times New Roman" w:hAnsi="Consolas" w:cs="Times New Roman"/>
+          <w:color w:val="D4D4D4"/>
+          <w:sz w:val="26"/>
+          <w:szCs w:val="26"/>
+        </w:rPr>
+        <w:t> </w:t>
+      </w:r>
+      <w:r>
+        <w:rPr>
+          <w:rFonts w:ascii="Consolas" w:eastAsia="Times New Roman" w:hAnsi="Consolas" w:cs="Times New Roman"/>
+          <w:color w:val="DCDCAA"/>
+          <w:sz w:val="26"/>
+          <w:szCs w:val="26"/>
+        </w:rPr>
+        <w:t>dispatch</w:t>
+      </w:r>
+      <w:r>
+        <w:rPr>
+          <w:rFonts w:ascii="Consolas" w:eastAsia="Times New Roman" w:hAnsi="Consolas" w:cs="Times New Roman"/>
+          <w:color w:val="D4D4D4"/>
+          <w:sz w:val="26"/>
+          <w:szCs w:val="26"/>
+        </w:rPr>
+        <w:t> = </w:t>
+      </w:r>
+      <w:proofErr w:type="spellStart"/>
+      <w:r>
+        <w:rPr>
+          <w:rFonts w:ascii="Consolas" w:eastAsia="Times New Roman" w:hAnsi="Consolas" w:cs="Times New Roman"/>
+          <w:color w:val="DCDCAA"/>
+          <w:sz w:val="26"/>
+          <w:szCs w:val="26"/>
+        </w:rPr>
+        <w:t>useDispatch</w:t>
+      </w:r>
+      <w:proofErr w:type="spellEnd"/>
+      <w:r>
+        <w:rPr>
+          <w:rFonts w:ascii="Consolas" w:eastAsia="Times New Roman" w:hAnsi="Consolas" w:cs="Times New Roman"/>
+          <w:color w:val="D4D4D4"/>
+          <w:sz w:val="26"/>
+          <w:szCs w:val="26"/>
+        </w:rPr>
+        <w:t>()</w:t>
+      </w:r>
+    </w:p>
+    <w:p>
+      <w:pPr>
+        <w:shd w:val="clear" w:color="auto" w:fill="1E1E1E"/>
+        <w:spacing w:after="0" w:line="355" w:lineRule="atLeast"/>
+        <w:rPr>
+          <w:rFonts w:ascii="Consolas" w:eastAsia="Times New Roman" w:hAnsi="Consolas" w:cs="Times New Roman"/>
+          <w:color w:val="D4D4D4"/>
+          <w:sz w:val="26"/>
+          <w:szCs w:val="26"/>
+        </w:rPr>
+      </w:pPr>
+    </w:p>
+    <w:p>
+      <w:pPr>
+        <w:shd w:val="clear" w:color="auto" w:fill="1E1E1E"/>
+        <w:spacing w:after="0" w:line="355" w:lineRule="atLeast"/>
+        <w:rPr>
+          <w:rFonts w:ascii="Consolas" w:eastAsia="Times New Roman" w:hAnsi="Consolas" w:cs="Times New Roman"/>
+          <w:color w:val="D4D4D4"/>
+          <w:sz w:val="26"/>
+          <w:szCs w:val="26"/>
+        </w:rPr>
+      </w:pPr>
+      <w:r>
+        <w:rPr>
+          <w:rFonts w:ascii="Consolas" w:eastAsia="Times New Roman" w:hAnsi="Consolas" w:cs="Times New Roman"/>
+          <w:color w:val="D4D4D4"/>
+          <w:sz w:val="26"/>
+          <w:szCs w:val="26"/>
+        </w:rPr>
+        <w:t>    </w:t>
+      </w:r>
+      <w:proofErr w:type="spellStart"/>
+      <w:proofErr w:type="gramStart"/>
+      <w:r>
+        <w:rPr>
+          <w:rFonts w:ascii="Consolas" w:eastAsia="Times New Roman" w:hAnsi="Consolas" w:cs="Times New Roman"/>
+          <w:color w:val="DCDCAA"/>
+          <w:sz w:val="26"/>
+          <w:szCs w:val="26"/>
+        </w:rPr>
+        <w:t>useEffect</w:t>
+      </w:r>
+      <w:proofErr w:type="spellEnd"/>
+      <w:r>
+        <w:rPr>
+          <w:rFonts w:ascii="Consolas" w:eastAsia="Times New Roman" w:hAnsi="Consolas" w:cs="Times New Roman"/>
+          <w:color w:val="D4D4D4"/>
+          <w:sz w:val="26"/>
+          <w:szCs w:val="26"/>
+        </w:rPr>
+        <w:t>(</w:t>
+      </w:r>
+      <w:proofErr w:type="gramEnd"/>
+      <w:r>
+        <w:rPr>
+          <w:rFonts w:ascii="Consolas" w:eastAsia="Times New Roman" w:hAnsi="Consolas" w:cs="Times New Roman"/>
+          <w:color w:val="D4D4D4"/>
+          <w:sz w:val="26"/>
+          <w:szCs w:val="26"/>
+        </w:rPr>
+        <w:t>() </w:t>
+      </w:r>
+      <w:r>
+        <w:rPr>
+          <w:rFonts w:ascii="Consolas" w:eastAsia="Times New Roman" w:hAnsi="Consolas" w:cs="Times New Roman"/>
+          <w:color w:val="569CD6"/>
+          <w:sz w:val="26"/>
+          <w:szCs w:val="26"/>
+        </w:rPr>
+        <w:t>=&gt;</w:t>
+      </w:r>
+      <w:r>
+        <w:rPr>
+          <w:rFonts w:ascii="Consolas" w:eastAsia="Times New Roman" w:hAnsi="Consolas" w:cs="Times New Roman"/>
+          <w:color w:val="D4D4D4"/>
+          <w:sz w:val="26"/>
+          <w:szCs w:val="26"/>
+        </w:rPr>
+        <w:t> {</w:t>
+      </w:r>
+    </w:p>
+    <w:p>
+      <w:pPr>
+        <w:shd w:val="clear" w:color="auto" w:fill="1E1E1E"/>
+        <w:spacing w:after="0" w:line="355" w:lineRule="atLeast"/>
+        <w:rPr>
+          <w:rFonts w:ascii="Consolas" w:eastAsia="Times New Roman" w:hAnsi="Consolas" w:cs="Times New Roman"/>
+          <w:color w:val="D4D4D4"/>
+          <w:sz w:val="26"/>
+          <w:szCs w:val="26"/>
+        </w:rPr>
+      </w:pPr>
+      <w:r>
+        <w:rPr>
+          <w:rFonts w:ascii="Consolas" w:eastAsia="Times New Roman" w:hAnsi="Consolas" w:cs="Times New Roman"/>
+          <w:color w:val="D4D4D4"/>
+          <w:sz w:val="26"/>
+          <w:szCs w:val="26"/>
+        </w:rPr>
+        <w:t>        </w:t>
+      </w:r>
+      <w:proofErr w:type="gramStart"/>
+      <w:r>
+        <w:rPr>
+          <w:rFonts w:ascii="Consolas" w:eastAsia="Times New Roman" w:hAnsi="Consolas" w:cs="Times New Roman"/>
+          <w:color w:val="DCDCAA"/>
+          <w:sz w:val="26"/>
+          <w:szCs w:val="26"/>
+        </w:rPr>
+        <w:t>dispatch</w:t>
+      </w:r>
+      <w:r>
+        <w:rPr>
+          <w:rFonts w:ascii="Consolas" w:eastAsia="Times New Roman" w:hAnsi="Consolas" w:cs="Times New Roman"/>
+          <w:color w:val="D4D4D4"/>
+          <w:sz w:val="26"/>
+          <w:szCs w:val="26"/>
+        </w:rPr>
+        <w:t>(</w:t>
+      </w:r>
+      <w:proofErr w:type="spellStart"/>
+      <w:proofErr w:type="gramEnd"/>
+      <w:r>
+        <w:rPr>
+          <w:rFonts w:ascii="Consolas" w:eastAsia="Times New Roman" w:hAnsi="Consolas" w:cs="Times New Roman"/>
+          <w:color w:val="DCDCAA"/>
+          <w:sz w:val="26"/>
+          <w:szCs w:val="26"/>
+        </w:rPr>
+        <w:t>listProductDetails</w:t>
+      </w:r>
+      <w:proofErr w:type="spellEnd"/>
+      <w:r>
+        <w:rPr>
+          <w:rFonts w:ascii="Consolas" w:eastAsia="Times New Roman" w:hAnsi="Consolas" w:cs="Times New Roman"/>
+          <w:color w:val="D4D4D4"/>
+          <w:sz w:val="26"/>
+          <w:szCs w:val="26"/>
+        </w:rPr>
+        <w:t>(</w:t>
+      </w:r>
+      <w:r>
+        <w:rPr>
+          <w:rFonts w:ascii="Consolas" w:eastAsia="Times New Roman" w:hAnsi="Consolas" w:cs="Times New Roman"/>
+          <w:color w:val="9CDCFE"/>
+          <w:sz w:val="26"/>
+          <w:szCs w:val="26"/>
+        </w:rPr>
+        <w:t>match</w:t>
+      </w:r>
+      <w:r>
+        <w:rPr>
+          <w:rFonts w:ascii="Consolas" w:eastAsia="Times New Roman" w:hAnsi="Consolas" w:cs="Times New Roman"/>
+          <w:color w:val="D4D4D4"/>
+          <w:sz w:val="26"/>
+          <w:szCs w:val="26"/>
+        </w:rPr>
+        <w:t>.</w:t>
+      </w:r>
+      <w:r>
+        <w:rPr>
+          <w:rFonts w:ascii="Consolas" w:eastAsia="Times New Roman" w:hAnsi="Consolas" w:cs="Times New Roman"/>
+          <w:color w:val="9CDCFE"/>
+          <w:sz w:val="26"/>
+          <w:szCs w:val="26"/>
+        </w:rPr>
+        <w:t>params</w:t>
+      </w:r>
+      <w:r>
+        <w:rPr>
+          <w:rFonts w:ascii="Consolas" w:eastAsia="Times New Roman" w:hAnsi="Consolas" w:cs="Times New Roman"/>
+          <w:color w:val="D4D4D4"/>
+          <w:sz w:val="26"/>
+          <w:szCs w:val="26"/>
+        </w:rPr>
+        <w:t>.</w:t>
+      </w:r>
+      <w:r>
+        <w:rPr>
+          <w:rFonts w:ascii="Consolas" w:eastAsia="Times New Roman" w:hAnsi="Consolas" w:cs="Times New Roman"/>
+          <w:color w:val="9CDCFE"/>
+          <w:sz w:val="26"/>
+          <w:szCs w:val="26"/>
+        </w:rPr>
+        <w:t>id</w:t>
+      </w:r>
+      <w:r>
+        <w:rPr>
+          <w:rFonts w:ascii="Consolas" w:eastAsia="Times New Roman" w:hAnsi="Consolas" w:cs="Times New Roman"/>
+          <w:color w:val="D4D4D4"/>
+          <w:sz w:val="26"/>
+          <w:szCs w:val="26"/>
+        </w:rPr>
+        <w:t>))</w:t>
+      </w:r>
+    </w:p>
+    <w:p>
+      <w:pPr>
+        <w:shd w:val="clear" w:color="auto" w:fill="1E1E1E"/>
+        <w:spacing w:after="0" w:line="355" w:lineRule="atLeast"/>
+        <w:rPr>
+          <w:rFonts w:ascii="Consolas" w:eastAsia="Times New Roman" w:hAnsi="Consolas" w:cs="Times New Roman"/>
+          <w:color w:val="D4D4D4"/>
+          <w:sz w:val="26"/>
+          <w:szCs w:val="26"/>
+        </w:rPr>
+      </w:pPr>
+      <w:r>
+        <w:rPr>
+          <w:rFonts w:ascii="Consolas" w:eastAsia="Times New Roman" w:hAnsi="Consolas" w:cs="Times New Roman"/>
+          <w:color w:val="D4D4D4"/>
+          <w:sz w:val="26"/>
+          <w:szCs w:val="26"/>
+        </w:rPr>
+        <w:t>    }, [</w:t>
+      </w:r>
+      <w:r>
+        <w:rPr>
+          <w:rFonts w:ascii="Consolas" w:eastAsia="Times New Roman" w:hAnsi="Consolas" w:cs="Times New Roman"/>
+          <w:color w:val="9CDCFE"/>
+          <w:sz w:val="26"/>
+          <w:szCs w:val="26"/>
+        </w:rPr>
+        <w:t>match</w:t>
+      </w:r>
+      <w:r>
+        <w:rPr>
+          <w:rFonts w:ascii="Consolas" w:eastAsia="Times New Roman" w:hAnsi="Consolas" w:cs="Times New Roman"/>
+          <w:color w:val="D4D4D4"/>
+          <w:sz w:val="26"/>
+          <w:szCs w:val="26"/>
+        </w:rPr>
+        <w:t>])</w:t>
+      </w:r>
+    </w:p>
+    <w:p>
+      <w:pPr>
+        <w:shd w:val="clear" w:color="auto" w:fill="1E1E1E"/>
+        <w:spacing w:after="0" w:line="355" w:lineRule="atLeast"/>
+        <w:rPr>
+          <w:rFonts w:ascii="Consolas" w:eastAsia="Times New Roman" w:hAnsi="Consolas" w:cs="Times New Roman"/>
+          <w:color w:val="D4D4D4"/>
+          <w:sz w:val="26"/>
+          <w:szCs w:val="26"/>
+        </w:rPr>
+      </w:pPr>
+    </w:p>
+    <w:p>
+      <w:pPr>
+        <w:shd w:val="clear" w:color="auto" w:fill="1E1E1E"/>
+        <w:spacing w:after="0" w:line="355" w:lineRule="atLeast"/>
+        <w:rPr>
+          <w:rFonts w:ascii="Consolas" w:eastAsia="Times New Roman" w:hAnsi="Consolas" w:cs="Times New Roman"/>
+          <w:color w:val="D4D4D4"/>
+          <w:sz w:val="26"/>
+          <w:szCs w:val="26"/>
+        </w:rPr>
+      </w:pPr>
+      <w:r>
+        <w:rPr>
+          <w:rFonts w:ascii="Consolas" w:eastAsia="Times New Roman" w:hAnsi="Consolas" w:cs="Times New Roman"/>
+          <w:color w:val="D4D4D4"/>
+          <w:sz w:val="26"/>
+          <w:szCs w:val="26"/>
+        </w:rPr>
+        <w:t>    </w:t>
+      </w:r>
+      <w:proofErr w:type="gramStart"/>
+      <w:r>
+        <w:rPr>
+          <w:rFonts w:ascii="Consolas" w:eastAsia="Times New Roman" w:hAnsi="Consolas" w:cs="Times New Roman"/>
+          <w:color w:val="569CD6"/>
+          <w:sz w:val="26"/>
+          <w:szCs w:val="26"/>
+        </w:rPr>
+        <w:t>const</w:t>
+      </w:r>
+      <w:proofErr w:type="gramEnd"/>
+      <w:r>
+        <w:rPr>
+          <w:rFonts w:ascii="Consolas" w:eastAsia="Times New Roman" w:hAnsi="Consolas" w:cs="Times New Roman"/>
+          <w:color w:val="D4D4D4"/>
+          <w:sz w:val="26"/>
+          <w:szCs w:val="26"/>
+        </w:rPr>
+        <w:t> </w:t>
+      </w:r>
+      <w:r>
+        <w:rPr>
+          <w:rFonts w:ascii="Consolas" w:eastAsia="Times New Roman" w:hAnsi="Consolas" w:cs="Times New Roman"/>
+          <w:color w:val="4FC1FF"/>
+          <w:sz w:val="26"/>
+          <w:szCs w:val="26"/>
+        </w:rPr>
+        <w:t>productDetails</w:t>
+      </w:r>
+      <w:r>
+        <w:rPr>
+          <w:rFonts w:ascii="Consolas" w:eastAsia="Times New Roman" w:hAnsi="Consolas" w:cs="Times New Roman"/>
+          <w:color w:val="D4D4D4"/>
+          <w:sz w:val="26"/>
+          <w:szCs w:val="26"/>
+        </w:rPr>
+        <w:t> = </w:t>
+      </w:r>
+      <w:r>
+        <w:rPr>
+          <w:rFonts w:ascii="Consolas" w:eastAsia="Times New Roman" w:hAnsi="Consolas" w:cs="Times New Roman"/>
+          <w:color w:val="DCDCAA"/>
+          <w:sz w:val="26"/>
+          <w:szCs w:val="26"/>
+        </w:rPr>
+        <w:t>useSelector</w:t>
+      </w:r>
+      <w:r>
+        <w:rPr>
+          <w:rFonts w:ascii="Consolas" w:eastAsia="Times New Roman" w:hAnsi="Consolas" w:cs="Times New Roman"/>
+          <w:color w:val="D4D4D4"/>
+          <w:sz w:val="26"/>
+          <w:szCs w:val="26"/>
+        </w:rPr>
+        <w:t>(</w:t>
+      </w:r>
+      <w:r>
+        <w:rPr>
+          <w:rFonts w:ascii="Consolas" w:eastAsia="Times New Roman" w:hAnsi="Consolas" w:cs="Times New Roman"/>
+          <w:color w:val="9CDCFE"/>
+          <w:sz w:val="26"/>
+          <w:szCs w:val="26"/>
+        </w:rPr>
+        <w:t>state</w:t>
+      </w:r>
+      <w:r>
+        <w:rPr>
+          <w:rFonts w:ascii="Consolas" w:eastAsia="Times New Roman" w:hAnsi="Consolas" w:cs="Times New Roman"/>
+          <w:color w:val="D4D4D4"/>
+          <w:sz w:val="26"/>
+          <w:szCs w:val="26"/>
+        </w:rPr>
+        <w:t> </w:t>
+      </w:r>
+      <w:r>
+        <w:rPr>
+          <w:rFonts w:ascii="Consolas" w:eastAsia="Times New Roman" w:hAnsi="Consolas" w:cs="Times New Roman"/>
+          <w:color w:val="569CD6"/>
+          <w:sz w:val="26"/>
+          <w:szCs w:val="26"/>
+        </w:rPr>
+        <w:t>=&gt;</w:t>
+      </w:r>
+      <w:r>
+        <w:rPr>
+          <w:rFonts w:ascii="Consolas" w:eastAsia="Times New Roman" w:hAnsi="Consolas" w:cs="Times New Roman"/>
+          <w:color w:val="D4D4D4"/>
+          <w:sz w:val="26"/>
+          <w:szCs w:val="26"/>
+        </w:rPr>
+        <w:t> </w:t>
+      </w:r>
+      <w:r>
+        <w:rPr>
+          <w:rFonts w:ascii="Consolas" w:eastAsia="Times New Roman" w:hAnsi="Consolas" w:cs="Times New Roman"/>
+          <w:color w:val="9CDCFE"/>
+          <w:sz w:val="26"/>
+          <w:szCs w:val="26"/>
+        </w:rPr>
+        <w:t>state</w:t>
+      </w:r>
+      <w:r>
+        <w:rPr>
+          <w:rFonts w:ascii="Consolas" w:eastAsia="Times New Roman" w:hAnsi="Consolas" w:cs="Times New Roman"/>
+          <w:color w:val="D4D4D4"/>
+          <w:sz w:val="26"/>
+          <w:szCs w:val="26"/>
+        </w:rPr>
+        <w:t>.</w:t>
+      </w:r>
+      <w:r>
+        <w:rPr>
+          <w:rFonts w:ascii="Consolas" w:eastAsia="Times New Roman" w:hAnsi="Consolas" w:cs="Times New Roman"/>
+          <w:color w:val="9CDCFE"/>
+          <w:sz w:val="26"/>
+          <w:szCs w:val="26"/>
+        </w:rPr>
+        <w:t>productDetails</w:t>
+      </w:r>
+      <w:r>
+        <w:rPr>
+          <w:rFonts w:ascii="Consolas" w:eastAsia="Times New Roman" w:hAnsi="Consolas" w:cs="Times New Roman"/>
+          <w:color w:val="D4D4D4"/>
+          <w:sz w:val="26"/>
+          <w:szCs w:val="26"/>
+        </w:rPr>
+        <w:t>)</w:t>
+      </w:r>
+    </w:p>
+    <w:p>
+      <w:pPr>
+        <w:shd w:val="clear" w:color="auto" w:fill="1E1E1E"/>
+        <w:spacing w:after="0" w:line="355" w:lineRule="atLeast"/>
+        <w:rPr>
+          <w:rFonts w:ascii="Consolas" w:eastAsia="Times New Roman" w:hAnsi="Consolas" w:cs="Times New Roman"/>
+          <w:color w:val="D4D4D4"/>
+          <w:sz w:val="26"/>
+          <w:szCs w:val="26"/>
+        </w:rPr>
+      </w:pPr>
+      <w:r>
+        <w:rPr>
+          <w:rFonts w:ascii="Consolas" w:eastAsia="Times New Roman" w:hAnsi="Consolas" w:cs="Times New Roman"/>
+          <w:color w:val="D4D4D4"/>
+          <w:sz w:val="26"/>
+          <w:szCs w:val="26"/>
+        </w:rPr>
+        <w:t>    </w:t>
+      </w:r>
+      <w:proofErr w:type="gramStart"/>
+      <w:r>
+        <w:rPr>
+          <w:rFonts w:ascii="Consolas" w:eastAsia="Times New Roman" w:hAnsi="Consolas" w:cs="Times New Roman"/>
+          <w:color w:val="569CD6"/>
+          <w:sz w:val="26"/>
+          <w:szCs w:val="26"/>
+        </w:rPr>
+        <w:t>const</w:t>
+      </w:r>
+      <w:proofErr w:type="gramEnd"/>
+      <w:r>
+        <w:rPr>
+          <w:rFonts w:ascii="Consolas" w:eastAsia="Times New Roman" w:hAnsi="Consolas" w:cs="Times New Roman"/>
+          <w:color w:val="D4D4D4"/>
+          <w:sz w:val="26"/>
+          <w:szCs w:val="26"/>
+        </w:rPr>
+        <w:t> { </w:t>
+      </w:r>
+      <w:r>
+        <w:rPr>
+          <w:rFonts w:ascii="Consolas" w:eastAsia="Times New Roman" w:hAnsi="Consolas" w:cs="Times New Roman"/>
+          <w:color w:val="4FC1FF"/>
+          <w:sz w:val="26"/>
+          <w:szCs w:val="26"/>
+        </w:rPr>
+        <w:t>loading</w:t>
+      </w:r>
+      <w:r>
+        <w:rPr>
+          <w:rFonts w:ascii="Consolas" w:eastAsia="Times New Roman" w:hAnsi="Consolas" w:cs="Times New Roman"/>
+          <w:color w:val="D4D4D4"/>
+          <w:sz w:val="26"/>
+          <w:szCs w:val="26"/>
+        </w:rPr>
+        <w:t>, </w:t>
+      </w:r>
+      <w:r>
+        <w:rPr>
+          <w:rFonts w:ascii="Consolas" w:eastAsia="Times New Roman" w:hAnsi="Consolas" w:cs="Times New Roman"/>
+          <w:color w:val="4FC1FF"/>
+          <w:sz w:val="26"/>
+          <w:szCs w:val="26"/>
+        </w:rPr>
+        <w:t>error</w:t>
+      </w:r>
+      <w:r>
+        <w:rPr>
+          <w:rFonts w:ascii="Consolas" w:eastAsia="Times New Roman" w:hAnsi="Consolas" w:cs="Times New Roman"/>
+          <w:color w:val="D4D4D4"/>
+          <w:sz w:val="26"/>
+          <w:szCs w:val="26"/>
+        </w:rPr>
+        <w:t>, </w:t>
+      </w:r>
+      <w:r>
+        <w:rPr>
+          <w:rFonts w:ascii="Consolas" w:eastAsia="Times New Roman" w:hAnsi="Consolas" w:cs="Times New Roman"/>
+          <w:color w:val="4FC1FF"/>
+          <w:sz w:val="26"/>
+          <w:szCs w:val="26"/>
+        </w:rPr>
+        <w:t>product</w:t>
+      </w:r>
+      <w:r>
+        <w:rPr>
+          <w:rFonts w:ascii="Consolas" w:eastAsia="Times New Roman" w:hAnsi="Consolas" w:cs="Times New Roman"/>
+          <w:color w:val="D4D4D4"/>
+          <w:sz w:val="26"/>
+          <w:szCs w:val="26"/>
+        </w:rPr>
+        <w:t> } = </w:t>
+      </w:r>
+      <w:proofErr w:type="spellStart"/>
+      <w:r>
+        <w:rPr>
+          <w:rFonts w:ascii="Consolas" w:eastAsia="Times New Roman" w:hAnsi="Consolas" w:cs="Times New Roman"/>
+          <w:color w:val="4FC1FF"/>
+          <w:sz w:val="26"/>
+          <w:szCs w:val="26"/>
+        </w:rPr>
+        <w:t>productDetails</w:t>
+      </w:r>
+      <w:proofErr w:type="spellEnd"/>
+    </w:p>
+    <w:p>
+      <w:pPr>
+        <w:shd w:val="clear" w:color="auto" w:fill="1E1E1E"/>
+        <w:spacing w:after="0" w:line="355" w:lineRule="atLeast"/>
+        <w:rPr>
+          <w:rFonts w:ascii="Consolas" w:eastAsia="Times New Roman" w:hAnsi="Consolas" w:cs="Times New Roman"/>
+          <w:color w:val="D4D4D4"/>
+          <w:sz w:val="26"/>
+          <w:szCs w:val="26"/>
+        </w:rPr>
+      </w:pPr>
+    </w:p>
+    <w:p>
+      <w:pPr>
+        <w:shd w:val="clear" w:color="auto" w:fill="1E1E1E"/>
+        <w:spacing w:after="0" w:line="355" w:lineRule="atLeast"/>
+        <w:rPr>
+          <w:rFonts w:ascii="Consolas" w:eastAsia="Times New Roman" w:hAnsi="Consolas" w:cs="Times New Roman"/>
+          <w:color w:val="D4D4D4"/>
+          <w:sz w:val="26"/>
+          <w:szCs w:val="26"/>
+        </w:rPr>
+      </w:pPr>
+      <w:r>
+        <w:rPr>
+          <w:rFonts w:ascii="Consolas" w:eastAsia="Times New Roman" w:hAnsi="Consolas" w:cs="Times New Roman"/>
+          <w:color w:val="D4D4D4"/>
+          <w:sz w:val="26"/>
+          <w:szCs w:val="26"/>
+        </w:rPr>
+        <w:t>    </w:t>
+      </w:r>
+      <w:proofErr w:type="gramStart"/>
+      <w:r>
+        <w:rPr>
+          <w:rFonts w:ascii="Consolas" w:eastAsia="Times New Roman" w:hAnsi="Consolas" w:cs="Times New Roman"/>
+          <w:color w:val="569CD6"/>
+          <w:sz w:val="26"/>
+          <w:szCs w:val="26"/>
+        </w:rPr>
+        <w:t>const</w:t>
+      </w:r>
+      <w:proofErr w:type="gramEnd"/>
+      <w:r>
+        <w:rPr>
+          <w:rFonts w:ascii="Consolas" w:eastAsia="Times New Roman" w:hAnsi="Consolas" w:cs="Times New Roman"/>
+          <w:color w:val="D4D4D4"/>
+          <w:sz w:val="26"/>
+          <w:szCs w:val="26"/>
+        </w:rPr>
+        <w:t> </w:t>
+      </w:r>
+      <w:proofErr w:type="spellStart"/>
+      <w:r>
+        <w:rPr>
+          <w:rFonts w:ascii="Consolas" w:eastAsia="Times New Roman" w:hAnsi="Consolas" w:cs="Times New Roman"/>
+          <w:color w:val="DCDCAA"/>
+          <w:sz w:val="26"/>
+          <w:szCs w:val="26"/>
+        </w:rPr>
+        <w:t>addToCartHandler</w:t>
+      </w:r>
+      <w:proofErr w:type="spellEnd"/>
+      <w:r>
+        <w:rPr>
+          <w:rFonts w:ascii="Consolas" w:eastAsia="Times New Roman" w:hAnsi="Consolas" w:cs="Times New Roman"/>
+          <w:color w:val="D4D4D4"/>
+          <w:sz w:val="26"/>
+          <w:szCs w:val="26"/>
+        </w:rPr>
+        <w:t> = () </w:t>
+      </w:r>
+      <w:r>
+        <w:rPr>
+          <w:rFonts w:ascii="Consolas" w:eastAsia="Times New Roman" w:hAnsi="Consolas" w:cs="Times New Roman"/>
+          <w:color w:val="569CD6"/>
+          <w:sz w:val="26"/>
+          <w:szCs w:val="26"/>
+        </w:rPr>
+        <w:t>=&gt;</w:t>
+      </w:r>
+      <w:r>
+        <w:rPr>
+          <w:rFonts w:ascii="Consolas" w:eastAsia="Times New Roman" w:hAnsi="Consolas" w:cs="Times New Roman"/>
+          <w:color w:val="D4D4D4"/>
+          <w:sz w:val="26"/>
+          <w:szCs w:val="26"/>
+        </w:rPr>
+        <w:t> {</w:t>
+      </w:r>
+    </w:p>
+    <w:p>
+      <w:pPr>
+        <w:shd w:val="clear" w:color="auto" w:fill="1E1E1E"/>
+        <w:spacing w:after="0" w:line="355" w:lineRule="atLeast"/>
+        <w:rPr>
+          <w:rFonts w:ascii="Consolas" w:eastAsia="Times New Roman" w:hAnsi="Consolas" w:cs="Times New Roman"/>
+          <w:color w:val="D4D4D4"/>
+          <w:sz w:val="26"/>
+          <w:szCs w:val="26"/>
+        </w:rPr>
+      </w:pPr>
+      <w:r>
+        <w:rPr>
+          <w:rFonts w:ascii="Consolas" w:eastAsia="Times New Roman" w:hAnsi="Consolas" w:cs="Times New Roman"/>
+          <w:color w:val="D4D4D4"/>
+          <w:sz w:val="26"/>
+          <w:szCs w:val="26"/>
+        </w:rPr>
+        <w:t>        </w:t>
+      </w:r>
+      <w:proofErr w:type="spellStart"/>
+      <w:proofErr w:type="gramStart"/>
+      <w:r>
+        <w:rPr>
+          <w:rFonts w:ascii="Consolas" w:eastAsia="Times New Roman" w:hAnsi="Consolas" w:cs="Times New Roman"/>
+          <w:color w:val="9CDCFE"/>
+          <w:sz w:val="26"/>
+          <w:szCs w:val="26"/>
+        </w:rPr>
+        <w:t>history</w:t>
+      </w:r>
+      <w:r>
+        <w:rPr>
+          <w:rFonts w:ascii="Consolas" w:eastAsia="Times New Roman" w:hAnsi="Consolas" w:cs="Times New Roman"/>
+          <w:color w:val="D4D4D4"/>
+          <w:sz w:val="26"/>
+          <w:szCs w:val="26"/>
+        </w:rPr>
+        <w:t>.</w:t>
+      </w:r>
+      <w:r>
+        <w:rPr>
+          <w:rFonts w:ascii="Consolas" w:eastAsia="Times New Roman" w:hAnsi="Consolas" w:cs="Times New Roman"/>
+          <w:color w:val="DCDCAA"/>
+          <w:sz w:val="26"/>
+          <w:szCs w:val="26"/>
+        </w:rPr>
+        <w:t>push</w:t>
+      </w:r>
+      <w:proofErr w:type="spellEnd"/>
+      <w:r>
+        <w:rPr>
+          <w:rFonts w:ascii="Consolas" w:eastAsia="Times New Roman" w:hAnsi="Consolas" w:cs="Times New Roman"/>
+          <w:color w:val="D4D4D4"/>
+          <w:sz w:val="26"/>
+          <w:szCs w:val="26"/>
+        </w:rPr>
+        <w:t>(</w:t>
+      </w:r>
+      <w:proofErr w:type="gramEnd"/>
+      <w:r>
+        <w:rPr>
+          <w:rFonts w:ascii="Consolas" w:eastAsia="Times New Roman" w:hAnsi="Consolas" w:cs="Times New Roman"/>
+          <w:color w:val="CE9178"/>
+          <w:sz w:val="26"/>
+          <w:szCs w:val="26"/>
+        </w:rPr>
+        <w:t>`/cart/</w:t>
+      </w:r>
+      <w:r>
+        <w:rPr>
+          <w:rFonts w:ascii="Consolas" w:eastAsia="Times New Roman" w:hAnsi="Consolas" w:cs="Times New Roman"/>
+          <w:color w:val="569CD6"/>
+          <w:sz w:val="26"/>
+          <w:szCs w:val="26"/>
+        </w:rPr>
+        <w:t>${</w:t>
+      </w:r>
+      <w:r>
+        <w:rPr>
+          <w:rFonts w:ascii="Consolas" w:eastAsia="Times New Roman" w:hAnsi="Consolas" w:cs="Times New Roman"/>
+          <w:color w:val="9CDCFE"/>
+          <w:sz w:val="26"/>
+          <w:szCs w:val="26"/>
+        </w:rPr>
+        <w:t>match</w:t>
+      </w:r>
+      <w:r>
+        <w:rPr>
+          <w:rFonts w:ascii="Consolas" w:eastAsia="Times New Roman" w:hAnsi="Consolas" w:cs="Times New Roman"/>
+          <w:color w:val="D4D4D4"/>
+          <w:sz w:val="26"/>
+          <w:szCs w:val="26"/>
+        </w:rPr>
+        <w:t>.</w:t>
+      </w:r>
+      <w:r>
+        <w:rPr>
+          <w:rFonts w:ascii="Consolas" w:eastAsia="Times New Roman" w:hAnsi="Consolas" w:cs="Times New Roman"/>
+          <w:color w:val="9CDCFE"/>
+          <w:sz w:val="26"/>
+          <w:szCs w:val="26"/>
+        </w:rPr>
+        <w:t>params</w:t>
+      </w:r>
+      <w:r>
+        <w:rPr>
+          <w:rFonts w:ascii="Consolas" w:eastAsia="Times New Roman" w:hAnsi="Consolas" w:cs="Times New Roman"/>
+          <w:color w:val="D4D4D4"/>
+          <w:sz w:val="26"/>
+          <w:szCs w:val="26"/>
+        </w:rPr>
+        <w:t>.</w:t>
+      </w:r>
+      <w:r>
+        <w:rPr>
+          <w:rFonts w:ascii="Consolas" w:eastAsia="Times New Roman" w:hAnsi="Consolas" w:cs="Times New Roman"/>
+          <w:color w:val="9CDCFE"/>
+          <w:sz w:val="26"/>
+          <w:szCs w:val="26"/>
+        </w:rPr>
+        <w:t>id</w:t>
+      </w:r>
+      <w:r>
+        <w:rPr>
+          <w:rFonts w:ascii="Consolas" w:eastAsia="Times New Roman" w:hAnsi="Consolas" w:cs="Times New Roman"/>
+          <w:color w:val="569CD6"/>
+          <w:sz w:val="26"/>
+          <w:szCs w:val="26"/>
+        </w:rPr>
+        <w:t>}</w:t>
+      </w:r>
+      <w:r>
+        <w:rPr>
+          <w:rFonts w:ascii="Consolas" w:eastAsia="Times New Roman" w:hAnsi="Consolas" w:cs="Times New Roman"/>
+          <w:color w:val="CE9178"/>
+          <w:sz w:val="26"/>
+          <w:szCs w:val="26"/>
+        </w:rPr>
+        <w:t>?qty=</w:t>
+      </w:r>
+      <w:r>
+        <w:rPr>
+          <w:rFonts w:ascii="Consolas" w:eastAsia="Times New Roman" w:hAnsi="Consolas" w:cs="Times New Roman"/>
+          <w:color w:val="569CD6"/>
+          <w:sz w:val="26"/>
+          <w:szCs w:val="26"/>
+        </w:rPr>
+        <w:t>${</w:t>
+      </w:r>
+      <w:r>
+        <w:rPr>
+          <w:rFonts w:ascii="Consolas" w:eastAsia="Times New Roman" w:hAnsi="Consolas" w:cs="Times New Roman"/>
+          <w:color w:val="4FC1FF"/>
+          <w:sz w:val="26"/>
+          <w:szCs w:val="26"/>
+        </w:rPr>
+        <w:t>qty</w:t>
+      </w:r>
+      <w:r>
+        <w:rPr>
+          <w:rFonts w:ascii="Consolas" w:eastAsia="Times New Roman" w:hAnsi="Consolas" w:cs="Times New Roman"/>
+          <w:color w:val="569CD6"/>
+          <w:sz w:val="26"/>
+          <w:szCs w:val="26"/>
+        </w:rPr>
+        <w:t>}</w:t>
+      </w:r>
+      <w:r>
+        <w:rPr>
+          <w:rFonts w:ascii="Consolas" w:eastAsia="Times New Roman" w:hAnsi="Consolas" w:cs="Times New Roman"/>
+          <w:color w:val="CE9178"/>
+          <w:sz w:val="26"/>
+          <w:szCs w:val="26"/>
+        </w:rPr>
+        <w:t>`</w:t>
+      </w:r>
+      <w:r>
+        <w:rPr>
+          <w:rFonts w:ascii="Consolas" w:eastAsia="Times New Roman" w:hAnsi="Consolas" w:cs="Times New Roman"/>
+          <w:color w:val="D4D4D4"/>
+          <w:sz w:val="26"/>
+          <w:szCs w:val="26"/>
+        </w:rPr>
+        <w:t>)</w:t>
+      </w:r>
+    </w:p>
+    <w:p>
+      <w:pPr>
+        <w:shd w:val="clear" w:color="auto" w:fill="1E1E1E"/>
+        <w:spacing w:after="0" w:line="355" w:lineRule="atLeast"/>
+        <w:rPr>
+          <w:rFonts w:ascii="Consolas" w:eastAsia="Times New Roman" w:hAnsi="Consolas" w:cs="Times New Roman"/>
+          <w:color w:val="D4D4D4"/>
+          <w:sz w:val="26"/>
+          <w:szCs w:val="26"/>
+        </w:rPr>
+      </w:pPr>
+      <w:r>
+        <w:rPr>
+          <w:rFonts w:ascii="Consolas" w:eastAsia="Times New Roman" w:hAnsi="Consolas" w:cs="Times New Roman"/>
+          <w:color w:val="D4D4D4"/>
+          <w:sz w:val="26"/>
+          <w:szCs w:val="26"/>
+        </w:rPr>
+        <w:t>    }</w:t>
+      </w:r>
+    </w:p>
+    <w:p>
+      <w:pPr>
+        <w:shd w:val="clear" w:color="auto" w:fill="1E1E1E"/>
+        <w:spacing w:after="260" w:line="355" w:lineRule="atLeast"/>
+        <w:rPr>
+          <w:rFonts w:ascii="Consolas" w:eastAsia="Times New Roman" w:hAnsi="Consolas" w:cs="Times New Roman"/>
+          <w:color w:val="D4D4D4"/>
+          <w:sz w:val="26"/>
+          <w:szCs w:val="26"/>
+        </w:rPr>
+      </w:pPr>
+    </w:p>
+    <w:p>
+      <w:pPr>
+        <w:rPr>
+          <w:sz w:val="36"/>
+          <w:szCs w:val="36"/>
+          <w:u w:val="double"/>
+        </w:rPr>
+      </w:pPr>
+    </w:p>
+    <w:p>
+      <w:pPr>
+        <w:shd w:val="clear" w:color="auto" w:fill="1E1E1E"/>
+        <w:spacing w:after="0" w:line="355" w:lineRule="atLeast"/>
+        <w:rPr>
+          <w:rFonts w:ascii="Consolas" w:eastAsia="Times New Roman" w:hAnsi="Consolas" w:cs="Times New Roman"/>
+          <w:color w:val="D4D4D4"/>
+          <w:sz w:val="26"/>
+          <w:szCs w:val="26"/>
+        </w:rPr>
+      </w:pPr>
+      <w:r>
+        <w:rPr>
+          <w:rFonts w:ascii="Consolas" w:eastAsia="Times New Roman" w:hAnsi="Consolas" w:cs="Times New Roman"/>
+          <w:color w:val="D4D4D4"/>
+          <w:sz w:val="26"/>
+          <w:szCs w:val="26"/>
+        </w:rPr>
+        <w:lastRenderedPageBreak/>
+        <w:t>         </w:t>
+      </w:r>
+      <w:r>
+        <w:rPr>
+          <w:rFonts w:ascii="Consolas" w:eastAsia="Times New Roman" w:hAnsi="Consolas" w:cs="Times New Roman"/>
+          <w:color w:val="569CD6"/>
+          <w:sz w:val="26"/>
+          <w:szCs w:val="26"/>
+        </w:rPr>
+        <w:t>{</w:t>
+      </w:r>
+      <w:proofErr w:type="spellStart"/>
+      <w:proofErr w:type="gramStart"/>
+      <w:r>
+        <w:rPr>
+          <w:rFonts w:ascii="Consolas" w:eastAsia="Times New Roman" w:hAnsi="Consolas" w:cs="Times New Roman"/>
+          <w:color w:val="4FC1FF"/>
+          <w:sz w:val="26"/>
+          <w:szCs w:val="26"/>
+        </w:rPr>
+        <w:t>product</w:t>
+      </w:r>
+      <w:r>
+        <w:rPr>
+          <w:rFonts w:ascii="Consolas" w:eastAsia="Times New Roman" w:hAnsi="Consolas" w:cs="Times New Roman"/>
+          <w:color w:val="D4D4D4"/>
+          <w:sz w:val="26"/>
+          <w:szCs w:val="26"/>
+        </w:rPr>
+        <w:t>.</w:t>
+      </w:r>
+      <w:r>
+        <w:rPr>
+          <w:rFonts w:ascii="Consolas" w:eastAsia="Times New Roman" w:hAnsi="Consolas" w:cs="Times New Roman"/>
+          <w:color w:val="9CDCFE"/>
+          <w:sz w:val="26"/>
+          <w:szCs w:val="26"/>
+        </w:rPr>
+        <w:t>countInStock</w:t>
+      </w:r>
+      <w:proofErr w:type="spellEnd"/>
+      <w:proofErr w:type="gramEnd"/>
+      <w:r>
+        <w:rPr>
+          <w:rFonts w:ascii="Consolas" w:eastAsia="Times New Roman" w:hAnsi="Consolas" w:cs="Times New Roman"/>
+          <w:color w:val="D4D4D4"/>
+          <w:sz w:val="26"/>
+          <w:szCs w:val="26"/>
+        </w:rPr>
+        <w:t> &gt; </w:t>
+      </w:r>
+      <w:r>
+        <w:rPr>
+          <w:rFonts w:ascii="Consolas" w:eastAsia="Times New Roman" w:hAnsi="Consolas" w:cs="Times New Roman"/>
+          <w:color w:val="B5CEA8"/>
+          <w:sz w:val="26"/>
+          <w:szCs w:val="26"/>
+        </w:rPr>
+        <w:t>0</w:t>
+      </w:r>
+      <w:r>
+        <w:rPr>
+          <w:rFonts w:ascii="Consolas" w:eastAsia="Times New Roman" w:hAnsi="Consolas" w:cs="Times New Roman"/>
+          <w:color w:val="D4D4D4"/>
+          <w:sz w:val="26"/>
+          <w:szCs w:val="26"/>
+        </w:rPr>
+        <w:t> &amp;&amp; (</w:t>
+      </w:r>
+    </w:p>
+    <w:p>
+      <w:pPr>
+        <w:shd w:val="clear" w:color="auto" w:fill="1E1E1E"/>
+        <w:spacing w:after="0" w:line="355" w:lineRule="atLeast"/>
+        <w:rPr>
+          <w:rFonts w:ascii="Consolas" w:eastAsia="Times New Roman" w:hAnsi="Consolas" w:cs="Times New Roman"/>
+          <w:color w:val="D4D4D4"/>
+          <w:sz w:val="26"/>
+          <w:szCs w:val="26"/>
+        </w:rPr>
+      </w:pPr>
+      <w:r>
+        <w:rPr>
+          <w:rFonts w:ascii="Consolas" w:eastAsia="Times New Roman" w:hAnsi="Consolas" w:cs="Times New Roman"/>
+          <w:color w:val="D4D4D4"/>
+          <w:sz w:val="26"/>
+          <w:szCs w:val="26"/>
+        </w:rPr>
+        <w:t>                            </w:t>
+      </w:r>
+      <w:r>
+        <w:rPr>
+          <w:rFonts w:ascii="Consolas" w:eastAsia="Times New Roman" w:hAnsi="Consolas" w:cs="Times New Roman"/>
+          <w:color w:val="808080"/>
+          <w:sz w:val="26"/>
+          <w:szCs w:val="26"/>
+        </w:rPr>
+        <w:t>&lt;</w:t>
+      </w:r>
+      <w:proofErr w:type="spellStart"/>
+      <w:r>
+        <w:rPr>
+          <w:rFonts w:ascii="Consolas" w:eastAsia="Times New Roman" w:hAnsi="Consolas" w:cs="Times New Roman"/>
+          <w:color w:val="4EC9B0"/>
+          <w:sz w:val="26"/>
+          <w:szCs w:val="26"/>
+        </w:rPr>
+        <w:t>ListGroup.Item</w:t>
+      </w:r>
+      <w:proofErr w:type="spellEnd"/>
+      <w:r>
+        <w:rPr>
+          <w:rFonts w:ascii="Consolas" w:eastAsia="Times New Roman" w:hAnsi="Consolas" w:cs="Times New Roman"/>
+          <w:color w:val="808080"/>
+          <w:sz w:val="26"/>
+          <w:szCs w:val="26"/>
+        </w:rPr>
+        <w:t>&gt;</w:t>
+      </w:r>
+    </w:p>
+    <w:p>
+      <w:pPr>
+        <w:shd w:val="clear" w:color="auto" w:fill="1E1E1E"/>
+        <w:spacing w:after="0" w:line="355" w:lineRule="atLeast"/>
+        <w:rPr>
+          <w:rFonts w:ascii="Consolas" w:eastAsia="Times New Roman" w:hAnsi="Consolas" w:cs="Times New Roman"/>
+          <w:color w:val="D4D4D4"/>
+          <w:sz w:val="26"/>
+          <w:szCs w:val="26"/>
+        </w:rPr>
+      </w:pPr>
+      <w:r>
+        <w:rPr>
+          <w:rFonts w:ascii="Consolas" w:eastAsia="Times New Roman" w:hAnsi="Consolas" w:cs="Times New Roman"/>
+          <w:color w:val="D4D4D4"/>
+          <w:sz w:val="26"/>
+          <w:szCs w:val="26"/>
+        </w:rPr>
+        <w:t>                                </w:t>
+      </w:r>
+      <w:r>
+        <w:rPr>
+          <w:rFonts w:ascii="Consolas" w:eastAsia="Times New Roman" w:hAnsi="Consolas" w:cs="Times New Roman"/>
+          <w:color w:val="808080"/>
+          <w:sz w:val="26"/>
+          <w:szCs w:val="26"/>
+        </w:rPr>
+        <w:t>&lt;</w:t>
+      </w:r>
+      <w:r>
+        <w:rPr>
+          <w:rFonts w:ascii="Consolas" w:eastAsia="Times New Roman" w:hAnsi="Consolas" w:cs="Times New Roman"/>
+          <w:color w:val="4EC9B0"/>
+          <w:sz w:val="26"/>
+          <w:szCs w:val="26"/>
+        </w:rPr>
+        <w:t>Row</w:t>
+      </w:r>
+      <w:r>
+        <w:rPr>
+          <w:rFonts w:ascii="Consolas" w:eastAsia="Times New Roman" w:hAnsi="Consolas" w:cs="Times New Roman"/>
+          <w:color w:val="808080"/>
+          <w:sz w:val="26"/>
+          <w:szCs w:val="26"/>
+        </w:rPr>
+        <w:t>&gt;</w:t>
+      </w:r>
+    </w:p>
+    <w:p>
+      <w:pPr>
+        <w:shd w:val="clear" w:color="auto" w:fill="1E1E1E"/>
+        <w:spacing w:after="0" w:line="355" w:lineRule="atLeast"/>
+        <w:rPr>
+          <w:rFonts w:ascii="Consolas" w:eastAsia="Times New Roman" w:hAnsi="Consolas" w:cs="Times New Roman"/>
+          <w:color w:val="D4D4D4"/>
+          <w:sz w:val="26"/>
+          <w:szCs w:val="26"/>
+        </w:rPr>
+      </w:pPr>
+      <w:r>
+        <w:rPr>
+          <w:rFonts w:ascii="Consolas" w:eastAsia="Times New Roman" w:hAnsi="Consolas" w:cs="Times New Roman"/>
+          <w:color w:val="D4D4D4"/>
+          <w:sz w:val="26"/>
+          <w:szCs w:val="26"/>
+        </w:rPr>
+        <w:t>                                    </w:t>
+      </w:r>
+      <w:r>
+        <w:rPr>
+          <w:rFonts w:ascii="Consolas" w:eastAsia="Times New Roman" w:hAnsi="Consolas" w:cs="Times New Roman"/>
+          <w:color w:val="808080"/>
+          <w:sz w:val="26"/>
+          <w:szCs w:val="26"/>
+        </w:rPr>
+        <w:t>&lt;</w:t>
+      </w:r>
+      <w:r>
+        <w:rPr>
+          <w:rFonts w:ascii="Consolas" w:eastAsia="Times New Roman" w:hAnsi="Consolas" w:cs="Times New Roman"/>
+          <w:color w:val="4EC9B0"/>
+          <w:sz w:val="26"/>
+          <w:szCs w:val="26"/>
+        </w:rPr>
+        <w:t>Col</w:t>
+      </w:r>
+      <w:r>
+        <w:rPr>
+          <w:rFonts w:ascii="Consolas" w:eastAsia="Times New Roman" w:hAnsi="Consolas" w:cs="Times New Roman"/>
+          <w:color w:val="808080"/>
+          <w:sz w:val="26"/>
+          <w:szCs w:val="26"/>
+        </w:rPr>
+        <w:t>&gt;</w:t>
+      </w:r>
+      <w:r>
+        <w:rPr>
+          <w:rFonts w:ascii="Consolas" w:eastAsia="Times New Roman" w:hAnsi="Consolas" w:cs="Times New Roman"/>
+          <w:color w:val="D4D4D4"/>
+          <w:sz w:val="26"/>
+          <w:szCs w:val="26"/>
+        </w:rPr>
+        <w:t>Qty</w:t>
+      </w:r>
+      <w:r>
+        <w:rPr>
+          <w:rFonts w:ascii="Consolas" w:eastAsia="Times New Roman" w:hAnsi="Consolas" w:cs="Times New Roman"/>
+          <w:color w:val="808080"/>
+          <w:sz w:val="26"/>
+          <w:szCs w:val="26"/>
+        </w:rPr>
+        <w:t>&lt;/</w:t>
+      </w:r>
+      <w:r>
+        <w:rPr>
+          <w:rFonts w:ascii="Consolas" w:eastAsia="Times New Roman" w:hAnsi="Consolas" w:cs="Times New Roman"/>
+          <w:color w:val="4EC9B0"/>
+          <w:sz w:val="26"/>
+          <w:szCs w:val="26"/>
+        </w:rPr>
+        <w:t>Col</w:t>
+      </w:r>
+      <w:r>
+        <w:rPr>
+          <w:rFonts w:ascii="Consolas" w:eastAsia="Times New Roman" w:hAnsi="Consolas" w:cs="Times New Roman"/>
+          <w:color w:val="808080"/>
+          <w:sz w:val="26"/>
+          <w:szCs w:val="26"/>
+        </w:rPr>
+        <w:t>&gt;</w:t>
+      </w:r>
+    </w:p>
+    <w:p>
+      <w:pPr>
+        <w:shd w:val="clear" w:color="auto" w:fill="1E1E1E"/>
+        <w:spacing w:after="0" w:line="355" w:lineRule="atLeast"/>
+        <w:rPr>
+          <w:rFonts w:ascii="Consolas" w:eastAsia="Times New Roman" w:hAnsi="Consolas" w:cs="Times New Roman"/>
+          <w:color w:val="D4D4D4"/>
+          <w:sz w:val="26"/>
+          <w:szCs w:val="26"/>
+        </w:rPr>
+      </w:pPr>
+      <w:r>
+        <w:rPr>
+          <w:rFonts w:ascii="Consolas" w:eastAsia="Times New Roman" w:hAnsi="Consolas" w:cs="Times New Roman"/>
+          <w:color w:val="D4D4D4"/>
+          <w:sz w:val="26"/>
+          <w:szCs w:val="26"/>
+        </w:rPr>
+        <w:t>                                    </w:t>
+      </w:r>
+      <w:r>
+        <w:rPr>
+          <w:rFonts w:ascii="Consolas" w:eastAsia="Times New Roman" w:hAnsi="Consolas" w:cs="Times New Roman"/>
+          <w:color w:val="808080"/>
+          <w:sz w:val="26"/>
+          <w:szCs w:val="26"/>
+        </w:rPr>
+        <w:t>&lt;</w:t>
+      </w:r>
+      <w:r>
+        <w:rPr>
+          <w:rFonts w:ascii="Consolas" w:eastAsia="Times New Roman" w:hAnsi="Consolas" w:cs="Times New Roman"/>
+          <w:color w:val="4EC9B0"/>
+          <w:sz w:val="26"/>
+          <w:szCs w:val="26"/>
+        </w:rPr>
+        <w:t>Col</w:t>
+      </w:r>
+      <w:r>
+        <w:rPr>
+          <w:rFonts w:ascii="Consolas" w:eastAsia="Times New Roman" w:hAnsi="Consolas" w:cs="Times New Roman"/>
+          <w:color w:val="808080"/>
+          <w:sz w:val="26"/>
+          <w:szCs w:val="26"/>
+        </w:rPr>
+        <w:t>&gt;</w:t>
+      </w:r>
+    </w:p>
+    <w:p>
+      <w:pPr>
+        <w:shd w:val="clear" w:color="auto" w:fill="1E1E1E"/>
+        <w:spacing w:after="0" w:line="355" w:lineRule="atLeast"/>
+        <w:rPr>
+          <w:rFonts w:ascii="Consolas" w:eastAsia="Times New Roman" w:hAnsi="Consolas" w:cs="Times New Roman"/>
+          <w:color w:val="D4D4D4"/>
+          <w:sz w:val="26"/>
+          <w:szCs w:val="26"/>
+        </w:rPr>
+      </w:pPr>
+      <w:r>
+        <w:rPr>
+          <w:rFonts w:ascii="Consolas" w:eastAsia="Times New Roman" w:hAnsi="Consolas" w:cs="Times New Roman"/>
+          <w:color w:val="D4D4D4"/>
+          <w:sz w:val="26"/>
+          <w:szCs w:val="26"/>
+        </w:rPr>
+        <w:t>                                        </w:t>
+      </w:r>
+      <w:r>
+        <w:rPr>
+          <w:rFonts w:ascii="Consolas" w:eastAsia="Times New Roman" w:hAnsi="Consolas" w:cs="Times New Roman"/>
+          <w:color w:val="808080"/>
+          <w:sz w:val="26"/>
+          <w:szCs w:val="26"/>
+        </w:rPr>
+        <w:t>&lt;</w:t>
+      </w:r>
+      <w:r>
+        <w:rPr>
+          <w:rFonts w:ascii="Consolas" w:eastAsia="Times New Roman" w:hAnsi="Consolas" w:cs="Times New Roman"/>
+          <w:color w:val="4EC9B0"/>
+          <w:sz w:val="26"/>
+          <w:szCs w:val="26"/>
+        </w:rPr>
+        <w:t>Form.Control</w:t>
+      </w:r>
+      <w:r>
+        <w:rPr>
+          <w:rFonts w:ascii="Consolas" w:eastAsia="Times New Roman" w:hAnsi="Consolas" w:cs="Times New Roman"/>
+          <w:color w:val="D4D4D4"/>
+          <w:sz w:val="26"/>
+          <w:szCs w:val="26"/>
+        </w:rPr>
+        <w:t> </w:t>
+      </w:r>
+      <w:r>
+        <w:rPr>
+          <w:rFonts w:ascii="Consolas" w:eastAsia="Times New Roman" w:hAnsi="Consolas" w:cs="Times New Roman"/>
+          <w:color w:val="9CDCFE"/>
+          <w:sz w:val="26"/>
+          <w:szCs w:val="26"/>
+        </w:rPr>
+        <w:t>as</w:t>
+      </w:r>
+      <w:r>
+        <w:rPr>
+          <w:rFonts w:ascii="Consolas" w:eastAsia="Times New Roman" w:hAnsi="Consolas" w:cs="Times New Roman"/>
+          <w:color w:val="D4D4D4"/>
+          <w:sz w:val="26"/>
+          <w:szCs w:val="26"/>
+        </w:rPr>
+        <w:t>=</w:t>
+      </w:r>
+      <w:r>
+        <w:rPr>
+          <w:rFonts w:ascii="Consolas" w:eastAsia="Times New Roman" w:hAnsi="Consolas" w:cs="Times New Roman"/>
+          <w:color w:val="CE9178"/>
+          <w:sz w:val="26"/>
+          <w:szCs w:val="26"/>
+        </w:rPr>
+        <w:t>'select'</w:t>
+      </w:r>
+      <w:r>
+        <w:rPr>
+          <w:rFonts w:ascii="Consolas" w:eastAsia="Times New Roman" w:hAnsi="Consolas" w:cs="Times New Roman"/>
+          <w:color w:val="D4D4D4"/>
+          <w:sz w:val="26"/>
+          <w:szCs w:val="26"/>
+        </w:rPr>
+        <w:t> </w:t>
+      </w:r>
+      <w:r>
+        <w:rPr>
+          <w:rFonts w:ascii="Consolas" w:eastAsia="Times New Roman" w:hAnsi="Consolas" w:cs="Times New Roman"/>
+          <w:color w:val="9CDCFE"/>
+          <w:sz w:val="26"/>
+          <w:szCs w:val="26"/>
+        </w:rPr>
+        <w:t>value</w:t>
+      </w:r>
+      <w:proofErr w:type="gramStart"/>
+      <w:r>
+        <w:rPr>
+          <w:rFonts w:ascii="Consolas" w:eastAsia="Times New Roman" w:hAnsi="Consolas" w:cs="Times New Roman"/>
+          <w:color w:val="D4D4D4"/>
+          <w:sz w:val="26"/>
+          <w:szCs w:val="26"/>
+        </w:rPr>
+        <w:t>=</w:t>
+      </w:r>
+      <w:r>
+        <w:rPr>
+          <w:rFonts w:ascii="Consolas" w:eastAsia="Times New Roman" w:hAnsi="Consolas" w:cs="Times New Roman"/>
+          <w:color w:val="569CD6"/>
+          <w:sz w:val="26"/>
+          <w:szCs w:val="26"/>
+        </w:rPr>
+        <w:t>{</w:t>
+      </w:r>
+      <w:proofErr w:type="gramEnd"/>
+      <w:r>
+        <w:rPr>
+          <w:rFonts w:ascii="Consolas" w:eastAsia="Times New Roman" w:hAnsi="Consolas" w:cs="Times New Roman"/>
+          <w:color w:val="4FC1FF"/>
+          <w:sz w:val="26"/>
+          <w:szCs w:val="26"/>
+        </w:rPr>
+        <w:t>qty</w:t>
+      </w:r>
+      <w:r>
+        <w:rPr>
+          <w:rFonts w:ascii="Consolas" w:eastAsia="Times New Roman" w:hAnsi="Consolas" w:cs="Times New Roman"/>
+          <w:color w:val="569CD6"/>
+          <w:sz w:val="26"/>
+          <w:szCs w:val="26"/>
+        </w:rPr>
+        <w:t>}</w:t>
+      </w:r>
+      <w:r>
+        <w:rPr>
+          <w:rFonts w:ascii="Consolas" w:eastAsia="Times New Roman" w:hAnsi="Consolas" w:cs="Times New Roman"/>
+          <w:color w:val="D4D4D4"/>
+          <w:sz w:val="26"/>
+          <w:szCs w:val="26"/>
+        </w:rPr>
+        <w:t> </w:t>
+      </w:r>
+      <w:r>
+        <w:rPr>
+          <w:rFonts w:ascii="Consolas" w:eastAsia="Times New Roman" w:hAnsi="Consolas" w:cs="Times New Roman"/>
+          <w:color w:val="9CDCFE"/>
+          <w:sz w:val="26"/>
+          <w:szCs w:val="26"/>
+        </w:rPr>
+        <w:t>onChange</w:t>
+      </w:r>
+      <w:r>
+        <w:rPr>
+          <w:rFonts w:ascii="Consolas" w:eastAsia="Times New Roman" w:hAnsi="Consolas" w:cs="Times New Roman"/>
+          <w:color w:val="D4D4D4"/>
+          <w:sz w:val="26"/>
+          <w:szCs w:val="26"/>
+        </w:rPr>
+        <w:t>=</w:t>
+      </w:r>
+      <w:r>
+        <w:rPr>
+          <w:rFonts w:ascii="Consolas" w:eastAsia="Times New Roman" w:hAnsi="Consolas" w:cs="Times New Roman"/>
+          <w:color w:val="569CD6"/>
+          <w:sz w:val="26"/>
+          <w:szCs w:val="26"/>
+        </w:rPr>
+        <w:t>{</w:t>
+      </w:r>
+      <w:r>
+        <w:rPr>
+          <w:rFonts w:ascii="Consolas" w:eastAsia="Times New Roman" w:hAnsi="Consolas" w:cs="Times New Roman"/>
+          <w:color w:val="D4D4D4"/>
+          <w:sz w:val="26"/>
+          <w:szCs w:val="26"/>
+        </w:rPr>
+        <w:t>(</w:t>
+      </w:r>
+      <w:r>
+        <w:rPr>
+          <w:rFonts w:ascii="Consolas" w:eastAsia="Times New Roman" w:hAnsi="Consolas" w:cs="Times New Roman"/>
+          <w:color w:val="9CDCFE"/>
+          <w:sz w:val="26"/>
+          <w:szCs w:val="26"/>
+        </w:rPr>
+        <w:t>e</w:t>
+      </w:r>
+      <w:r>
+        <w:rPr>
+          <w:rFonts w:ascii="Consolas" w:eastAsia="Times New Roman" w:hAnsi="Consolas" w:cs="Times New Roman"/>
+          <w:color w:val="D4D4D4"/>
+          <w:sz w:val="26"/>
+          <w:szCs w:val="26"/>
+        </w:rPr>
+        <w:t>) </w:t>
+      </w:r>
+      <w:r>
+        <w:rPr>
+          <w:rFonts w:ascii="Consolas" w:eastAsia="Times New Roman" w:hAnsi="Consolas" w:cs="Times New Roman"/>
+          <w:color w:val="569CD6"/>
+          <w:sz w:val="26"/>
+          <w:szCs w:val="26"/>
+        </w:rPr>
+        <w:t>=&gt;</w:t>
+      </w:r>
+      <w:r>
+        <w:rPr>
+          <w:rFonts w:ascii="Consolas" w:eastAsia="Times New Roman" w:hAnsi="Consolas" w:cs="Times New Roman"/>
+          <w:color w:val="D4D4D4"/>
+          <w:sz w:val="26"/>
+          <w:szCs w:val="26"/>
+        </w:rPr>
+        <w:t> </w:t>
+      </w:r>
+      <w:r>
+        <w:rPr>
+          <w:rFonts w:ascii="Consolas" w:eastAsia="Times New Roman" w:hAnsi="Consolas" w:cs="Times New Roman"/>
+          <w:color w:val="DCDCAA"/>
+          <w:sz w:val="26"/>
+          <w:szCs w:val="26"/>
+        </w:rPr>
+        <w:t>setQty</w:t>
+      </w:r>
+      <w:r>
+        <w:rPr>
+          <w:rFonts w:ascii="Consolas" w:eastAsia="Times New Roman" w:hAnsi="Consolas" w:cs="Times New Roman"/>
+          <w:color w:val="D4D4D4"/>
+          <w:sz w:val="26"/>
+          <w:szCs w:val="26"/>
+        </w:rPr>
+        <w:t>(</w:t>
+      </w:r>
+      <w:r>
+        <w:rPr>
+          <w:rFonts w:ascii="Consolas" w:eastAsia="Times New Roman" w:hAnsi="Consolas" w:cs="Times New Roman"/>
+          <w:color w:val="9CDCFE"/>
+          <w:sz w:val="26"/>
+          <w:szCs w:val="26"/>
+        </w:rPr>
+        <w:t>e</w:t>
+      </w:r>
+      <w:r>
+        <w:rPr>
+          <w:rFonts w:ascii="Consolas" w:eastAsia="Times New Roman" w:hAnsi="Consolas" w:cs="Times New Roman"/>
+          <w:color w:val="D4D4D4"/>
+          <w:sz w:val="26"/>
+          <w:szCs w:val="26"/>
+        </w:rPr>
+        <w:t>.</w:t>
+      </w:r>
+      <w:r>
+        <w:rPr>
+          <w:rFonts w:ascii="Consolas" w:eastAsia="Times New Roman" w:hAnsi="Consolas" w:cs="Times New Roman"/>
+          <w:color w:val="9CDCFE"/>
+          <w:sz w:val="26"/>
+          <w:szCs w:val="26"/>
+        </w:rPr>
+        <w:t>target</w:t>
+      </w:r>
+      <w:r>
+        <w:rPr>
+          <w:rFonts w:ascii="Consolas" w:eastAsia="Times New Roman" w:hAnsi="Consolas" w:cs="Times New Roman"/>
+          <w:color w:val="D4D4D4"/>
+          <w:sz w:val="26"/>
+          <w:szCs w:val="26"/>
+        </w:rPr>
+        <w:t>.</w:t>
+      </w:r>
+      <w:r>
+        <w:rPr>
+          <w:rFonts w:ascii="Consolas" w:eastAsia="Times New Roman" w:hAnsi="Consolas" w:cs="Times New Roman"/>
+          <w:color w:val="9CDCFE"/>
+          <w:sz w:val="26"/>
+          <w:szCs w:val="26"/>
+        </w:rPr>
+        <w:t>value</w:t>
+      </w:r>
+      <w:r>
+        <w:rPr>
+          <w:rFonts w:ascii="Consolas" w:eastAsia="Times New Roman" w:hAnsi="Consolas" w:cs="Times New Roman"/>
+          <w:color w:val="D4D4D4"/>
+          <w:sz w:val="26"/>
+          <w:szCs w:val="26"/>
+        </w:rPr>
+        <w:t>)</w:t>
+      </w:r>
+      <w:r>
+        <w:rPr>
+          <w:rFonts w:ascii="Consolas" w:eastAsia="Times New Roman" w:hAnsi="Consolas" w:cs="Times New Roman"/>
+          <w:color w:val="569CD6"/>
+          <w:sz w:val="26"/>
+          <w:szCs w:val="26"/>
+        </w:rPr>
+        <w:t>}</w:t>
+      </w:r>
+      <w:r>
+        <w:rPr>
+          <w:rFonts w:ascii="Consolas" w:eastAsia="Times New Roman" w:hAnsi="Consolas" w:cs="Times New Roman"/>
+          <w:color w:val="D4D4D4"/>
+          <w:sz w:val="26"/>
+          <w:szCs w:val="26"/>
+        </w:rPr>
+        <w:t> </w:t>
+      </w:r>
+      <w:r>
+        <w:rPr>
+          <w:rFonts w:ascii="Consolas" w:eastAsia="Times New Roman" w:hAnsi="Consolas" w:cs="Times New Roman"/>
+          <w:color w:val="808080"/>
+          <w:sz w:val="26"/>
+          <w:szCs w:val="26"/>
+        </w:rPr>
+        <w:t>&gt;</w:t>
+      </w:r>
+    </w:p>
+    <w:p>
+      <w:pPr>
+        <w:shd w:val="clear" w:color="auto" w:fill="1E1E1E"/>
+        <w:spacing w:after="0" w:line="355" w:lineRule="atLeast"/>
+        <w:rPr>
+          <w:rFonts w:ascii="Consolas" w:eastAsia="Times New Roman" w:hAnsi="Consolas" w:cs="Times New Roman"/>
+          <w:color w:val="D4D4D4"/>
+          <w:sz w:val="26"/>
+          <w:szCs w:val="26"/>
+        </w:rPr>
+      </w:pPr>
+      <w:r>
+        <w:rPr>
+          <w:rFonts w:ascii="Consolas" w:eastAsia="Times New Roman" w:hAnsi="Consolas" w:cs="Times New Roman"/>
+          <w:color w:val="D4D4D4"/>
+          <w:sz w:val="26"/>
+          <w:szCs w:val="26"/>
+        </w:rPr>
+        <w:t>                                           </w:t>
+      </w:r>
+      <w:r>
+        <w:rPr>
+          <w:rFonts w:ascii="Consolas" w:eastAsia="Times New Roman" w:hAnsi="Consolas" w:cs="Times New Roman"/>
+          <w:color w:val="569CD6"/>
+          <w:sz w:val="26"/>
+          <w:szCs w:val="26"/>
+        </w:rPr>
+        <w:t>{</w:t>
+      </w:r>
+      <w:r>
+        <w:rPr>
+          <w:rFonts w:ascii="Consolas" w:eastAsia="Times New Roman" w:hAnsi="Consolas" w:cs="Times New Roman"/>
+          <w:color w:val="D4D4D4"/>
+          <w:sz w:val="26"/>
+          <w:szCs w:val="26"/>
+        </w:rPr>
+        <w:t>[...</w:t>
+      </w:r>
+      <w:proofErr w:type="gramStart"/>
+      <w:r>
+        <w:rPr>
+          <w:rFonts w:ascii="Consolas" w:eastAsia="Times New Roman" w:hAnsi="Consolas" w:cs="Times New Roman"/>
+          <w:color w:val="4EC9B0"/>
+          <w:sz w:val="26"/>
+          <w:szCs w:val="26"/>
+        </w:rPr>
+        <w:t>Array</w:t>
+      </w:r>
+      <w:r>
+        <w:rPr>
+          <w:rFonts w:ascii="Consolas" w:eastAsia="Times New Roman" w:hAnsi="Consolas" w:cs="Times New Roman"/>
+          <w:color w:val="D4D4D4"/>
+          <w:sz w:val="26"/>
+          <w:szCs w:val="26"/>
+        </w:rPr>
+        <w:t>(</w:t>
+      </w:r>
+      <w:proofErr w:type="spellStart"/>
+      <w:proofErr w:type="gramEnd"/>
+      <w:r>
+        <w:rPr>
+          <w:rFonts w:ascii="Consolas" w:eastAsia="Times New Roman" w:hAnsi="Consolas" w:cs="Times New Roman"/>
+          <w:color w:val="4FC1FF"/>
+          <w:sz w:val="26"/>
+          <w:szCs w:val="26"/>
+        </w:rPr>
+        <w:t>product</w:t>
+      </w:r>
+      <w:r>
+        <w:rPr>
+          <w:rFonts w:ascii="Consolas" w:eastAsia="Times New Roman" w:hAnsi="Consolas" w:cs="Times New Roman"/>
+          <w:color w:val="D4D4D4"/>
+          <w:sz w:val="26"/>
+          <w:szCs w:val="26"/>
+        </w:rPr>
+        <w:t>.</w:t>
+      </w:r>
+      <w:r>
+        <w:rPr>
+          <w:rFonts w:ascii="Consolas" w:eastAsia="Times New Roman" w:hAnsi="Consolas" w:cs="Times New Roman"/>
+          <w:color w:val="9CDCFE"/>
+          <w:sz w:val="26"/>
+          <w:szCs w:val="26"/>
+        </w:rPr>
+        <w:t>countInStock</w:t>
+      </w:r>
+      <w:proofErr w:type="spellEnd"/>
+      <w:r>
+        <w:rPr>
+          <w:rFonts w:ascii="Consolas" w:eastAsia="Times New Roman" w:hAnsi="Consolas" w:cs="Times New Roman"/>
+          <w:color w:val="D4D4D4"/>
+          <w:sz w:val="26"/>
+          <w:szCs w:val="26"/>
+        </w:rPr>
+        <w:t>).</w:t>
+      </w:r>
+      <w:r>
+        <w:rPr>
+          <w:rFonts w:ascii="Consolas" w:eastAsia="Times New Roman" w:hAnsi="Consolas" w:cs="Times New Roman"/>
+          <w:color w:val="DCDCAA"/>
+          <w:sz w:val="26"/>
+          <w:szCs w:val="26"/>
+        </w:rPr>
+        <w:t>keys</w:t>
+      </w:r>
+      <w:r>
+        <w:rPr>
+          <w:rFonts w:ascii="Consolas" w:eastAsia="Times New Roman" w:hAnsi="Consolas" w:cs="Times New Roman"/>
+          <w:color w:val="D4D4D4"/>
+          <w:sz w:val="26"/>
+          <w:szCs w:val="26"/>
+        </w:rPr>
+        <w:t>()].</w:t>
+      </w:r>
+      <w:r>
+        <w:rPr>
+          <w:rFonts w:ascii="Consolas" w:eastAsia="Times New Roman" w:hAnsi="Consolas" w:cs="Times New Roman"/>
+          <w:color w:val="DCDCAA"/>
+          <w:sz w:val="26"/>
+          <w:szCs w:val="26"/>
+        </w:rPr>
+        <w:t>map</w:t>
+      </w:r>
+      <w:r>
+        <w:rPr>
+          <w:rFonts w:ascii="Consolas" w:eastAsia="Times New Roman" w:hAnsi="Consolas" w:cs="Times New Roman"/>
+          <w:color w:val="D4D4D4"/>
+          <w:sz w:val="26"/>
+          <w:szCs w:val="26"/>
+        </w:rPr>
+        <w:t>(</w:t>
+      </w:r>
+      <w:r>
+        <w:rPr>
+          <w:rFonts w:ascii="Consolas" w:eastAsia="Times New Roman" w:hAnsi="Consolas" w:cs="Times New Roman"/>
+          <w:color w:val="9CDCFE"/>
+          <w:sz w:val="26"/>
+          <w:szCs w:val="26"/>
+        </w:rPr>
+        <w:t>x</w:t>
+      </w:r>
+      <w:r>
+        <w:rPr>
+          <w:rFonts w:ascii="Consolas" w:eastAsia="Times New Roman" w:hAnsi="Consolas" w:cs="Times New Roman"/>
+          <w:color w:val="D4D4D4"/>
+          <w:sz w:val="26"/>
+          <w:szCs w:val="26"/>
+        </w:rPr>
+        <w:t> </w:t>
+      </w:r>
+      <w:r>
+        <w:rPr>
+          <w:rFonts w:ascii="Consolas" w:eastAsia="Times New Roman" w:hAnsi="Consolas" w:cs="Times New Roman"/>
+          <w:color w:val="569CD6"/>
+          <w:sz w:val="26"/>
+          <w:szCs w:val="26"/>
+        </w:rPr>
+        <w:t>=&gt;</w:t>
+      </w:r>
+      <w:r>
+        <w:rPr>
+          <w:rFonts w:ascii="Consolas" w:eastAsia="Times New Roman" w:hAnsi="Consolas" w:cs="Times New Roman"/>
+          <w:color w:val="D4D4D4"/>
+          <w:sz w:val="26"/>
+          <w:szCs w:val="26"/>
+        </w:rPr>
+        <w:t> (</w:t>
+      </w:r>
+    </w:p>
+    <w:p>
+      <w:pPr>
+        <w:shd w:val="clear" w:color="auto" w:fill="1E1E1E"/>
+        <w:spacing w:after="0" w:line="355" w:lineRule="atLeast"/>
+        <w:rPr>
+          <w:rFonts w:ascii="Consolas" w:eastAsia="Times New Roman" w:hAnsi="Consolas" w:cs="Times New Roman"/>
+          <w:color w:val="D4D4D4"/>
+          <w:sz w:val="26"/>
+          <w:szCs w:val="26"/>
+        </w:rPr>
+      </w:pPr>
+      <w:r>
+        <w:rPr>
+          <w:rFonts w:ascii="Consolas" w:eastAsia="Times New Roman" w:hAnsi="Consolas" w:cs="Times New Roman"/>
+          <w:color w:val="D4D4D4"/>
+          <w:sz w:val="26"/>
+          <w:szCs w:val="26"/>
+        </w:rPr>
+        <w:t>                                               </w:t>
+      </w:r>
+      <w:r>
+        <w:rPr>
+          <w:rFonts w:ascii="Consolas" w:eastAsia="Times New Roman" w:hAnsi="Consolas" w:cs="Times New Roman"/>
+          <w:color w:val="808080"/>
+          <w:sz w:val="26"/>
+          <w:szCs w:val="26"/>
+        </w:rPr>
+        <w:t>&lt;</w:t>
+      </w:r>
+      <w:r>
+        <w:rPr>
+          <w:rFonts w:ascii="Consolas" w:eastAsia="Times New Roman" w:hAnsi="Consolas" w:cs="Times New Roman"/>
+          <w:color w:val="569CD6"/>
+          <w:sz w:val="26"/>
+          <w:szCs w:val="26"/>
+        </w:rPr>
+        <w:t>option</w:t>
+      </w:r>
+      <w:r>
+        <w:rPr>
+          <w:rFonts w:ascii="Consolas" w:eastAsia="Times New Roman" w:hAnsi="Consolas" w:cs="Times New Roman"/>
+          <w:color w:val="D4D4D4"/>
+          <w:sz w:val="26"/>
+          <w:szCs w:val="26"/>
+        </w:rPr>
+        <w:t> </w:t>
+      </w:r>
+      <w:r>
+        <w:rPr>
+          <w:rFonts w:ascii="Consolas" w:eastAsia="Times New Roman" w:hAnsi="Consolas" w:cs="Times New Roman"/>
+          <w:color w:val="9CDCFE"/>
+          <w:sz w:val="26"/>
+          <w:szCs w:val="26"/>
+        </w:rPr>
+        <w:t>key</w:t>
+      </w:r>
+      <w:r>
+        <w:rPr>
+          <w:rFonts w:ascii="Consolas" w:eastAsia="Times New Roman" w:hAnsi="Consolas" w:cs="Times New Roman"/>
+          <w:color w:val="D4D4D4"/>
+          <w:sz w:val="26"/>
+          <w:szCs w:val="26"/>
+        </w:rPr>
+        <w:t>=</w:t>
+      </w:r>
+      <w:r>
+        <w:rPr>
+          <w:rFonts w:ascii="Consolas" w:eastAsia="Times New Roman" w:hAnsi="Consolas" w:cs="Times New Roman"/>
+          <w:color w:val="569CD6"/>
+          <w:sz w:val="26"/>
+          <w:szCs w:val="26"/>
+        </w:rPr>
+        <w:t>{</w:t>
+      </w:r>
+      <w:r>
+        <w:rPr>
+          <w:rFonts w:ascii="Consolas" w:eastAsia="Times New Roman" w:hAnsi="Consolas" w:cs="Times New Roman"/>
+          <w:color w:val="9CDCFE"/>
+          <w:sz w:val="26"/>
+          <w:szCs w:val="26"/>
+        </w:rPr>
+        <w:t>x</w:t>
+      </w:r>
+      <w:r>
+        <w:rPr>
+          <w:rFonts w:ascii="Consolas" w:eastAsia="Times New Roman" w:hAnsi="Consolas" w:cs="Times New Roman"/>
+          <w:color w:val="D4D4D4"/>
+          <w:sz w:val="26"/>
+          <w:szCs w:val="26"/>
+        </w:rPr>
+        <w:t> + </w:t>
+      </w:r>
+      <w:r>
+        <w:rPr>
+          <w:rFonts w:ascii="Consolas" w:eastAsia="Times New Roman" w:hAnsi="Consolas" w:cs="Times New Roman"/>
+          <w:color w:val="B5CEA8"/>
+          <w:sz w:val="26"/>
+          <w:szCs w:val="26"/>
+        </w:rPr>
+        <w:t>1</w:t>
+      </w:r>
+      <w:r>
+        <w:rPr>
+          <w:rFonts w:ascii="Consolas" w:eastAsia="Times New Roman" w:hAnsi="Consolas" w:cs="Times New Roman"/>
+          <w:color w:val="569CD6"/>
+          <w:sz w:val="26"/>
+          <w:szCs w:val="26"/>
+        </w:rPr>
+        <w:t>}</w:t>
+      </w:r>
+      <w:r>
+        <w:rPr>
+          <w:rFonts w:ascii="Consolas" w:eastAsia="Times New Roman" w:hAnsi="Consolas" w:cs="Times New Roman"/>
+          <w:color w:val="D4D4D4"/>
+          <w:sz w:val="26"/>
+          <w:szCs w:val="26"/>
+        </w:rPr>
+        <w:t> </w:t>
+      </w:r>
+      <w:r>
+        <w:rPr>
+          <w:rFonts w:ascii="Consolas" w:eastAsia="Times New Roman" w:hAnsi="Consolas" w:cs="Times New Roman"/>
+          <w:color w:val="9CDCFE"/>
+          <w:sz w:val="26"/>
+          <w:szCs w:val="26"/>
+        </w:rPr>
+        <w:t>value</w:t>
+      </w:r>
+      <w:r>
+        <w:rPr>
+          <w:rFonts w:ascii="Consolas" w:eastAsia="Times New Roman" w:hAnsi="Consolas" w:cs="Times New Roman"/>
+          <w:color w:val="D4D4D4"/>
+          <w:sz w:val="26"/>
+          <w:szCs w:val="26"/>
+        </w:rPr>
+        <w:t>=</w:t>
+      </w:r>
+      <w:r>
+        <w:rPr>
+          <w:rFonts w:ascii="Consolas" w:eastAsia="Times New Roman" w:hAnsi="Consolas" w:cs="Times New Roman"/>
+          <w:color w:val="569CD6"/>
+          <w:sz w:val="26"/>
+          <w:szCs w:val="26"/>
+        </w:rPr>
+        <w:t>{</w:t>
+      </w:r>
+      <w:r>
+        <w:rPr>
+          <w:rFonts w:ascii="Consolas" w:eastAsia="Times New Roman" w:hAnsi="Consolas" w:cs="Times New Roman"/>
+          <w:color w:val="9CDCFE"/>
+          <w:sz w:val="26"/>
+          <w:szCs w:val="26"/>
+        </w:rPr>
+        <w:t>x</w:t>
+      </w:r>
+      <w:r>
+        <w:rPr>
+          <w:rFonts w:ascii="Consolas" w:eastAsia="Times New Roman" w:hAnsi="Consolas" w:cs="Times New Roman"/>
+          <w:color w:val="D4D4D4"/>
+          <w:sz w:val="26"/>
+          <w:szCs w:val="26"/>
+        </w:rPr>
+        <w:t> + </w:t>
+      </w:r>
+      <w:r>
+        <w:rPr>
+          <w:rFonts w:ascii="Consolas" w:eastAsia="Times New Roman" w:hAnsi="Consolas" w:cs="Times New Roman"/>
+          <w:color w:val="B5CEA8"/>
+          <w:sz w:val="26"/>
+          <w:szCs w:val="26"/>
+        </w:rPr>
+        <w:t>1</w:t>
+      </w:r>
+      <w:r>
+        <w:rPr>
+          <w:rFonts w:ascii="Consolas" w:eastAsia="Times New Roman" w:hAnsi="Consolas" w:cs="Times New Roman"/>
+          <w:color w:val="569CD6"/>
+          <w:sz w:val="26"/>
+          <w:szCs w:val="26"/>
+        </w:rPr>
+        <w:t>}</w:t>
+      </w:r>
+      <w:r>
+        <w:rPr>
+          <w:rFonts w:ascii="Consolas" w:eastAsia="Times New Roman" w:hAnsi="Consolas" w:cs="Times New Roman"/>
+          <w:color w:val="808080"/>
+          <w:sz w:val="26"/>
+          <w:szCs w:val="26"/>
+        </w:rPr>
+        <w:t>&gt;</w:t>
+      </w:r>
+      <w:r>
+        <w:rPr>
+          <w:rFonts w:ascii="Consolas" w:eastAsia="Times New Roman" w:hAnsi="Consolas" w:cs="Times New Roman"/>
+          <w:color w:val="569CD6"/>
+          <w:sz w:val="26"/>
+          <w:szCs w:val="26"/>
+        </w:rPr>
+        <w:t>{</w:t>
+      </w:r>
+      <w:r>
+        <w:rPr>
+          <w:rFonts w:ascii="Consolas" w:eastAsia="Times New Roman" w:hAnsi="Consolas" w:cs="Times New Roman"/>
+          <w:color w:val="9CDCFE"/>
+          <w:sz w:val="26"/>
+          <w:szCs w:val="26"/>
+        </w:rPr>
+        <w:t>x</w:t>
+      </w:r>
+      <w:r>
+        <w:rPr>
+          <w:rFonts w:ascii="Consolas" w:eastAsia="Times New Roman" w:hAnsi="Consolas" w:cs="Times New Roman"/>
+          <w:color w:val="D4D4D4"/>
+          <w:sz w:val="26"/>
+          <w:szCs w:val="26"/>
+        </w:rPr>
+        <w:t> + </w:t>
+      </w:r>
+      <w:r>
+        <w:rPr>
+          <w:rFonts w:ascii="Consolas" w:eastAsia="Times New Roman" w:hAnsi="Consolas" w:cs="Times New Roman"/>
+          <w:color w:val="B5CEA8"/>
+          <w:sz w:val="26"/>
+          <w:szCs w:val="26"/>
+        </w:rPr>
+        <w:t>1</w:t>
+      </w:r>
+      <w:proofErr w:type="gramStart"/>
+      <w:r>
+        <w:rPr>
+          <w:rFonts w:ascii="Consolas" w:eastAsia="Times New Roman" w:hAnsi="Consolas" w:cs="Times New Roman"/>
+          <w:color w:val="569CD6"/>
+          <w:sz w:val="26"/>
+          <w:szCs w:val="26"/>
+        </w:rPr>
+        <w:t>}</w:t>
+      </w:r>
+      <w:r>
+        <w:rPr>
+          <w:rFonts w:ascii="Consolas" w:eastAsia="Times New Roman" w:hAnsi="Consolas" w:cs="Times New Roman"/>
+          <w:color w:val="808080"/>
+          <w:sz w:val="26"/>
+          <w:szCs w:val="26"/>
+        </w:rPr>
+        <w:t>&lt;</w:t>
+      </w:r>
+      <w:proofErr w:type="gramEnd"/>
+      <w:r>
+        <w:rPr>
+          <w:rFonts w:ascii="Consolas" w:eastAsia="Times New Roman" w:hAnsi="Consolas" w:cs="Times New Roman"/>
+          <w:color w:val="808080"/>
+          <w:sz w:val="26"/>
+          <w:szCs w:val="26"/>
+        </w:rPr>
+        <w:t>/</w:t>
+      </w:r>
+      <w:r>
+        <w:rPr>
+          <w:rFonts w:ascii="Consolas" w:eastAsia="Times New Roman" w:hAnsi="Consolas" w:cs="Times New Roman"/>
+          <w:color w:val="569CD6"/>
+          <w:sz w:val="26"/>
+          <w:szCs w:val="26"/>
+        </w:rPr>
+        <w:t>option</w:t>
+      </w:r>
+      <w:r>
+        <w:rPr>
+          <w:rFonts w:ascii="Consolas" w:eastAsia="Times New Roman" w:hAnsi="Consolas" w:cs="Times New Roman"/>
+          <w:color w:val="808080"/>
+          <w:sz w:val="26"/>
+          <w:szCs w:val="26"/>
+        </w:rPr>
+        <w:t>&gt;</w:t>
+      </w:r>
+    </w:p>
+    <w:p>
+      <w:pPr>
+        <w:shd w:val="clear" w:color="auto" w:fill="1E1E1E"/>
+        <w:spacing w:after="0" w:line="355" w:lineRule="atLeast"/>
+        <w:rPr>
+          <w:rFonts w:ascii="Consolas" w:eastAsia="Times New Roman" w:hAnsi="Consolas" w:cs="Times New Roman"/>
+          <w:color w:val="D4D4D4"/>
+          <w:sz w:val="26"/>
+          <w:szCs w:val="26"/>
+        </w:rPr>
+      </w:pPr>
+      <w:r>
+        <w:rPr>
+          <w:rFonts w:ascii="Consolas" w:eastAsia="Times New Roman" w:hAnsi="Consolas" w:cs="Times New Roman"/>
+          <w:color w:val="D4D4D4"/>
+          <w:sz w:val="26"/>
+          <w:szCs w:val="26"/>
+        </w:rPr>
+        <w:t>                                           )) </w:t>
+      </w:r>
+      <w:r>
+        <w:rPr>
+          <w:rFonts w:ascii="Consolas" w:eastAsia="Times New Roman" w:hAnsi="Consolas" w:cs="Times New Roman"/>
+          <w:color w:val="569CD6"/>
+          <w:sz w:val="26"/>
+          <w:szCs w:val="26"/>
+        </w:rPr>
+        <w:t>}</w:t>
+      </w:r>
+    </w:p>
+    <w:p>
+      <w:pPr>
+        <w:shd w:val="clear" w:color="auto" w:fill="1E1E1E"/>
+        <w:spacing w:after="0" w:line="355" w:lineRule="atLeast"/>
+        <w:rPr>
+          <w:rFonts w:ascii="Consolas" w:eastAsia="Times New Roman" w:hAnsi="Consolas" w:cs="Times New Roman"/>
+          <w:color w:val="D4D4D4"/>
+          <w:sz w:val="26"/>
+          <w:szCs w:val="26"/>
+        </w:rPr>
+      </w:pPr>
+      <w:r>
+        <w:rPr>
+          <w:rFonts w:ascii="Consolas" w:eastAsia="Times New Roman" w:hAnsi="Consolas" w:cs="Times New Roman"/>
+          <w:color w:val="D4D4D4"/>
+          <w:sz w:val="26"/>
+          <w:szCs w:val="26"/>
+        </w:rPr>
+        <w:t>                                        </w:t>
+      </w:r>
+      <w:r>
+        <w:rPr>
+          <w:rFonts w:ascii="Consolas" w:eastAsia="Times New Roman" w:hAnsi="Consolas" w:cs="Times New Roman"/>
+          <w:color w:val="808080"/>
+          <w:sz w:val="26"/>
+          <w:szCs w:val="26"/>
+        </w:rPr>
+        <w:t>&lt;/</w:t>
+      </w:r>
+      <w:proofErr w:type="spellStart"/>
+      <w:r>
+        <w:rPr>
+          <w:rFonts w:ascii="Consolas" w:eastAsia="Times New Roman" w:hAnsi="Consolas" w:cs="Times New Roman"/>
+          <w:color w:val="4EC9B0"/>
+          <w:sz w:val="26"/>
+          <w:szCs w:val="26"/>
+        </w:rPr>
+        <w:t>Form.Control</w:t>
+      </w:r>
+      <w:proofErr w:type="spellEnd"/>
+      <w:r>
+        <w:rPr>
+          <w:rFonts w:ascii="Consolas" w:eastAsia="Times New Roman" w:hAnsi="Consolas" w:cs="Times New Roman"/>
+          <w:color w:val="808080"/>
+          <w:sz w:val="26"/>
+          <w:szCs w:val="26"/>
+        </w:rPr>
+        <w:t>&gt;</w:t>
+      </w:r>
+    </w:p>
+    <w:p>
+      <w:pPr>
+        <w:shd w:val="clear" w:color="auto" w:fill="1E1E1E"/>
+        <w:spacing w:after="0" w:line="355" w:lineRule="atLeast"/>
+        <w:rPr>
+          <w:rFonts w:ascii="Consolas" w:eastAsia="Times New Roman" w:hAnsi="Consolas" w:cs="Times New Roman"/>
+          <w:color w:val="D4D4D4"/>
+          <w:sz w:val="26"/>
+          <w:szCs w:val="26"/>
+        </w:rPr>
+      </w:pPr>
+      <w:r>
+        <w:rPr>
+          <w:rFonts w:ascii="Consolas" w:eastAsia="Times New Roman" w:hAnsi="Consolas" w:cs="Times New Roman"/>
+          <w:color w:val="D4D4D4"/>
+          <w:sz w:val="26"/>
+          <w:szCs w:val="26"/>
+        </w:rPr>
+        <w:t>                                    </w:t>
+      </w:r>
+      <w:r>
+        <w:rPr>
+          <w:rFonts w:ascii="Consolas" w:eastAsia="Times New Roman" w:hAnsi="Consolas" w:cs="Times New Roman"/>
+          <w:color w:val="808080"/>
+          <w:sz w:val="26"/>
+          <w:szCs w:val="26"/>
+        </w:rPr>
+        <w:t>&lt;/</w:t>
+      </w:r>
+      <w:r>
+        <w:rPr>
+          <w:rFonts w:ascii="Consolas" w:eastAsia="Times New Roman" w:hAnsi="Consolas" w:cs="Times New Roman"/>
+          <w:color w:val="4EC9B0"/>
+          <w:sz w:val="26"/>
+          <w:szCs w:val="26"/>
+        </w:rPr>
+        <w:t>Col</w:t>
+      </w:r>
+      <w:r>
+        <w:rPr>
+          <w:rFonts w:ascii="Consolas" w:eastAsia="Times New Roman" w:hAnsi="Consolas" w:cs="Times New Roman"/>
+          <w:color w:val="808080"/>
+          <w:sz w:val="26"/>
+          <w:szCs w:val="26"/>
+        </w:rPr>
+        <w:t>&gt;</w:t>
+      </w:r>
+    </w:p>
+    <w:p>
+      <w:pPr>
+        <w:shd w:val="clear" w:color="auto" w:fill="1E1E1E"/>
+        <w:spacing w:after="0" w:line="355" w:lineRule="atLeast"/>
+        <w:rPr>
+          <w:rFonts w:ascii="Consolas" w:eastAsia="Times New Roman" w:hAnsi="Consolas" w:cs="Times New Roman"/>
+          <w:color w:val="D4D4D4"/>
+          <w:sz w:val="26"/>
+          <w:szCs w:val="26"/>
+        </w:rPr>
+      </w:pPr>
+      <w:r>
+        <w:rPr>
+          <w:rFonts w:ascii="Consolas" w:eastAsia="Times New Roman" w:hAnsi="Consolas" w:cs="Times New Roman"/>
+          <w:color w:val="D4D4D4"/>
+          <w:sz w:val="26"/>
+          <w:szCs w:val="26"/>
+        </w:rPr>
+        <w:t>                                </w:t>
+      </w:r>
+      <w:r>
+        <w:rPr>
+          <w:rFonts w:ascii="Consolas" w:eastAsia="Times New Roman" w:hAnsi="Consolas" w:cs="Times New Roman"/>
+          <w:color w:val="808080"/>
+          <w:sz w:val="26"/>
+          <w:szCs w:val="26"/>
+        </w:rPr>
+        <w:t>&lt;/</w:t>
+      </w:r>
+      <w:r>
+        <w:rPr>
+          <w:rFonts w:ascii="Consolas" w:eastAsia="Times New Roman" w:hAnsi="Consolas" w:cs="Times New Roman"/>
+          <w:color w:val="4EC9B0"/>
+          <w:sz w:val="26"/>
+          <w:szCs w:val="26"/>
+        </w:rPr>
+        <w:t>Row</w:t>
+      </w:r>
+      <w:r>
+        <w:rPr>
+          <w:rFonts w:ascii="Consolas" w:eastAsia="Times New Roman" w:hAnsi="Consolas" w:cs="Times New Roman"/>
+          <w:color w:val="808080"/>
+          <w:sz w:val="26"/>
+          <w:szCs w:val="26"/>
+        </w:rPr>
+        <w:t>&gt;</w:t>
+      </w:r>
+    </w:p>
+    <w:p>
+      <w:pPr>
+        <w:shd w:val="clear" w:color="auto" w:fill="1E1E1E"/>
+        <w:spacing w:after="0" w:line="355" w:lineRule="atLeast"/>
+        <w:rPr>
+          <w:rFonts w:ascii="Consolas" w:eastAsia="Times New Roman" w:hAnsi="Consolas" w:cs="Times New Roman"/>
+          <w:color w:val="D4D4D4"/>
+          <w:sz w:val="26"/>
+          <w:szCs w:val="26"/>
+        </w:rPr>
+      </w:pPr>
+      <w:r>
+        <w:rPr>
+          <w:rFonts w:ascii="Consolas" w:eastAsia="Times New Roman" w:hAnsi="Consolas" w:cs="Times New Roman"/>
+          <w:color w:val="D4D4D4"/>
+          <w:sz w:val="26"/>
+          <w:szCs w:val="26"/>
+        </w:rPr>
+        <w:t>                            </w:t>
+      </w:r>
+      <w:r>
+        <w:rPr>
+          <w:rFonts w:ascii="Consolas" w:eastAsia="Times New Roman" w:hAnsi="Consolas" w:cs="Times New Roman"/>
+          <w:color w:val="808080"/>
+          <w:sz w:val="26"/>
+          <w:szCs w:val="26"/>
+        </w:rPr>
+        <w:t>&lt;/</w:t>
+      </w:r>
+      <w:proofErr w:type="spellStart"/>
+      <w:r>
+        <w:rPr>
+          <w:rFonts w:ascii="Consolas" w:eastAsia="Times New Roman" w:hAnsi="Consolas" w:cs="Times New Roman"/>
+          <w:color w:val="4EC9B0"/>
+          <w:sz w:val="26"/>
+          <w:szCs w:val="26"/>
+        </w:rPr>
+        <w:t>ListGroup.Item</w:t>
+      </w:r>
+      <w:proofErr w:type="spellEnd"/>
+      <w:r>
+        <w:rPr>
+          <w:rFonts w:ascii="Consolas" w:eastAsia="Times New Roman" w:hAnsi="Consolas" w:cs="Times New Roman"/>
+          <w:color w:val="808080"/>
+          <w:sz w:val="26"/>
+          <w:szCs w:val="26"/>
+        </w:rPr>
+        <w:t>&gt;</w:t>
+      </w:r>
+    </w:p>
+    <w:p>
+      <w:pPr>
+        <w:shd w:val="clear" w:color="auto" w:fill="1E1E1E"/>
+        <w:spacing w:after="0" w:line="355" w:lineRule="atLeast"/>
+        <w:rPr>
+          <w:rFonts w:ascii="Consolas" w:eastAsia="Times New Roman" w:hAnsi="Consolas" w:cs="Times New Roman"/>
+          <w:color w:val="D4D4D4"/>
+          <w:sz w:val="26"/>
+          <w:szCs w:val="26"/>
+        </w:rPr>
+      </w:pPr>
+      <w:r>
+        <w:rPr>
+          <w:rFonts w:ascii="Consolas" w:eastAsia="Times New Roman" w:hAnsi="Consolas" w:cs="Times New Roman"/>
+          <w:color w:val="D4D4D4"/>
+          <w:sz w:val="26"/>
+          <w:szCs w:val="26"/>
+        </w:rPr>
+        <w:t>                        )</w:t>
+      </w:r>
+      <w:r>
+        <w:rPr>
+          <w:rFonts w:ascii="Consolas" w:eastAsia="Times New Roman" w:hAnsi="Consolas" w:cs="Times New Roman"/>
+          <w:color w:val="569CD6"/>
+          <w:sz w:val="26"/>
+          <w:szCs w:val="26"/>
+        </w:rPr>
+        <w:t>}</w:t>
+      </w:r>
+    </w:p>
+    <w:p>
+      <w:pPr>
+        <w:shd w:val="clear" w:color="auto" w:fill="1E1E1E"/>
+        <w:spacing w:after="0" w:line="355" w:lineRule="atLeast"/>
+        <w:rPr>
+          <w:rFonts w:ascii="Consolas" w:eastAsia="Times New Roman" w:hAnsi="Consolas" w:cs="Times New Roman"/>
+          <w:color w:val="D4D4D4"/>
+          <w:sz w:val="26"/>
+          <w:szCs w:val="26"/>
+        </w:rPr>
+      </w:pPr>
+    </w:p>
+    <w:p>
+      <w:pPr>
+        <w:shd w:val="clear" w:color="auto" w:fill="1E1E1E"/>
+        <w:spacing w:after="0" w:line="355" w:lineRule="atLeast"/>
+        <w:rPr>
+          <w:rFonts w:ascii="Consolas" w:eastAsia="Times New Roman" w:hAnsi="Consolas" w:cs="Times New Roman"/>
+          <w:color w:val="D4D4D4"/>
+          <w:sz w:val="26"/>
+          <w:szCs w:val="26"/>
+        </w:rPr>
+      </w:pPr>
+      <w:r>
+        <w:rPr>
+          <w:rFonts w:ascii="Consolas" w:eastAsia="Times New Roman" w:hAnsi="Consolas" w:cs="Times New Roman"/>
+          <w:color w:val="D4D4D4"/>
+          <w:sz w:val="26"/>
+          <w:szCs w:val="26"/>
+        </w:rPr>
+        <w:t>                        </w:t>
+      </w:r>
+      <w:r>
+        <w:rPr>
+          <w:rFonts w:ascii="Consolas" w:eastAsia="Times New Roman" w:hAnsi="Consolas" w:cs="Times New Roman"/>
+          <w:color w:val="808080"/>
+          <w:sz w:val="26"/>
+          <w:szCs w:val="26"/>
+        </w:rPr>
+        <w:t>&lt;</w:t>
+      </w:r>
+      <w:proofErr w:type="spellStart"/>
+      <w:r>
+        <w:rPr>
+          <w:rFonts w:ascii="Consolas" w:eastAsia="Times New Roman" w:hAnsi="Consolas" w:cs="Times New Roman"/>
+          <w:color w:val="4EC9B0"/>
+          <w:sz w:val="26"/>
+          <w:szCs w:val="26"/>
+        </w:rPr>
+        <w:t>ListGroup.Item</w:t>
+      </w:r>
+      <w:proofErr w:type="spellEnd"/>
+      <w:r>
+        <w:rPr>
+          <w:rFonts w:ascii="Consolas" w:eastAsia="Times New Roman" w:hAnsi="Consolas" w:cs="Times New Roman"/>
+          <w:color w:val="808080"/>
+          <w:sz w:val="26"/>
+          <w:szCs w:val="26"/>
+        </w:rPr>
+        <w:t>&gt;</w:t>
+      </w:r>
+    </w:p>
+    <w:p>
+      <w:pPr>
+        <w:shd w:val="clear" w:color="auto" w:fill="1E1E1E"/>
+        <w:spacing w:after="0" w:line="355" w:lineRule="atLeast"/>
+        <w:rPr>
+          <w:rFonts w:ascii="Consolas" w:eastAsia="Times New Roman" w:hAnsi="Consolas" w:cs="Times New Roman"/>
+          <w:color w:val="D4D4D4"/>
+          <w:sz w:val="26"/>
+          <w:szCs w:val="26"/>
+        </w:rPr>
+      </w:pPr>
+      <w:r>
+        <w:rPr>
+          <w:rFonts w:ascii="Consolas" w:eastAsia="Times New Roman" w:hAnsi="Consolas" w:cs="Times New Roman"/>
+          <w:color w:val="D4D4D4"/>
+          <w:sz w:val="26"/>
+          <w:szCs w:val="26"/>
+        </w:rPr>
+        <w:t>                            </w:t>
+      </w:r>
+      <w:r>
+        <w:rPr>
+          <w:rFonts w:ascii="Consolas" w:eastAsia="Times New Roman" w:hAnsi="Consolas" w:cs="Times New Roman"/>
+          <w:color w:val="808080"/>
+          <w:sz w:val="26"/>
+          <w:szCs w:val="26"/>
+        </w:rPr>
+        <w:t>&lt;</w:t>
+      </w:r>
+      <w:r>
+        <w:rPr>
+          <w:rFonts w:ascii="Consolas" w:eastAsia="Times New Roman" w:hAnsi="Consolas" w:cs="Times New Roman"/>
+          <w:color w:val="4EC9B0"/>
+          <w:sz w:val="26"/>
+          <w:szCs w:val="26"/>
+        </w:rPr>
+        <w:t>Button</w:t>
+      </w:r>
+      <w:r>
+        <w:rPr>
+          <w:rFonts w:ascii="Consolas" w:eastAsia="Times New Roman" w:hAnsi="Consolas" w:cs="Times New Roman"/>
+          <w:color w:val="D4D4D4"/>
+          <w:sz w:val="26"/>
+          <w:szCs w:val="26"/>
+        </w:rPr>
+        <w:t> </w:t>
+      </w:r>
+      <w:proofErr w:type="spellStart"/>
+      <w:r>
+        <w:rPr>
+          <w:rFonts w:ascii="Consolas" w:eastAsia="Times New Roman" w:hAnsi="Consolas" w:cs="Times New Roman"/>
+          <w:color w:val="9CDCFE"/>
+          <w:sz w:val="26"/>
+          <w:szCs w:val="26"/>
+        </w:rPr>
+        <w:t>onClick</w:t>
+      </w:r>
+      <w:proofErr w:type="spellEnd"/>
+      <w:proofErr w:type="gramStart"/>
+      <w:r>
+        <w:rPr>
+          <w:rFonts w:ascii="Consolas" w:eastAsia="Times New Roman" w:hAnsi="Consolas" w:cs="Times New Roman"/>
+          <w:color w:val="D4D4D4"/>
+          <w:sz w:val="26"/>
+          <w:szCs w:val="26"/>
+        </w:rPr>
+        <w:t>=</w:t>
+      </w:r>
+      <w:r>
+        <w:rPr>
+          <w:rFonts w:ascii="Consolas" w:eastAsia="Times New Roman" w:hAnsi="Consolas" w:cs="Times New Roman"/>
+          <w:color w:val="569CD6"/>
+          <w:sz w:val="26"/>
+          <w:szCs w:val="26"/>
+        </w:rPr>
+        <w:t>{</w:t>
+      </w:r>
+      <w:proofErr w:type="spellStart"/>
+      <w:proofErr w:type="gramEnd"/>
+      <w:r>
+        <w:rPr>
+          <w:rFonts w:ascii="Consolas" w:eastAsia="Times New Roman" w:hAnsi="Consolas" w:cs="Times New Roman"/>
+          <w:color w:val="DCDCAA"/>
+          <w:sz w:val="26"/>
+          <w:szCs w:val="26"/>
+        </w:rPr>
+        <w:t>addToCartHandler</w:t>
+      </w:r>
+      <w:proofErr w:type="spellEnd"/>
+      <w:r>
+        <w:rPr>
+          <w:rFonts w:ascii="Consolas" w:eastAsia="Times New Roman" w:hAnsi="Consolas" w:cs="Times New Roman"/>
+          <w:color w:val="569CD6"/>
+          <w:sz w:val="26"/>
+          <w:szCs w:val="26"/>
+        </w:rPr>
+        <w:t>}</w:t>
+      </w:r>
+    </w:p>
+    <w:p>
+      <w:pPr>
+        <w:shd w:val="clear" w:color="auto" w:fill="1E1E1E"/>
+        <w:spacing w:after="0" w:line="355" w:lineRule="atLeast"/>
+        <w:rPr>
+          <w:rFonts w:ascii="Consolas" w:eastAsia="Times New Roman" w:hAnsi="Consolas" w:cs="Times New Roman"/>
+          <w:color w:val="D4D4D4"/>
+          <w:sz w:val="26"/>
+          <w:szCs w:val="26"/>
+        </w:rPr>
+      </w:pPr>
+      <w:r>
+        <w:rPr>
+          <w:rFonts w:ascii="Consolas" w:eastAsia="Times New Roman" w:hAnsi="Consolas" w:cs="Times New Roman"/>
+          <w:color w:val="D4D4D4"/>
+          <w:sz w:val="26"/>
+          <w:szCs w:val="26"/>
+        </w:rPr>
+        <w:t>                                    </w:t>
+      </w:r>
+      <w:proofErr w:type="spellStart"/>
+      <w:proofErr w:type="gramStart"/>
+      <w:r>
+        <w:rPr>
+          <w:rFonts w:ascii="Consolas" w:eastAsia="Times New Roman" w:hAnsi="Consolas" w:cs="Times New Roman"/>
+          <w:color w:val="9CDCFE"/>
+          <w:sz w:val="26"/>
+          <w:szCs w:val="26"/>
+        </w:rPr>
+        <w:t>className</w:t>
+      </w:r>
+      <w:proofErr w:type="spellEnd"/>
+      <w:proofErr w:type="gramEnd"/>
+      <w:r>
+        <w:rPr>
+          <w:rFonts w:ascii="Consolas" w:eastAsia="Times New Roman" w:hAnsi="Consolas" w:cs="Times New Roman"/>
+          <w:color w:val="D4D4D4"/>
+          <w:sz w:val="26"/>
+          <w:szCs w:val="26"/>
+        </w:rPr>
+        <w:t>=</w:t>
+      </w:r>
+      <w:r>
+        <w:rPr>
+          <w:rFonts w:ascii="Consolas" w:eastAsia="Times New Roman" w:hAnsi="Consolas" w:cs="Times New Roman"/>
+          <w:color w:val="CE9178"/>
+          <w:sz w:val="26"/>
+          <w:szCs w:val="26"/>
+        </w:rPr>
+        <w:t>'</w:t>
+      </w:r>
+      <w:proofErr w:type="spellStart"/>
+      <w:r>
+        <w:rPr>
+          <w:rFonts w:ascii="Consolas" w:eastAsia="Times New Roman" w:hAnsi="Consolas" w:cs="Times New Roman"/>
+          <w:color w:val="CE9178"/>
+          <w:sz w:val="26"/>
+          <w:szCs w:val="26"/>
+        </w:rPr>
+        <w:t>btn</w:t>
+      </w:r>
+      <w:proofErr w:type="spellEnd"/>
+      <w:r>
+        <w:rPr>
+          <w:rFonts w:ascii="Consolas" w:eastAsia="Times New Roman" w:hAnsi="Consolas" w:cs="Times New Roman"/>
+          <w:color w:val="CE9178"/>
+          <w:sz w:val="26"/>
+          <w:szCs w:val="26"/>
+        </w:rPr>
+        <w:t>-block'</w:t>
+      </w:r>
+      <w:r>
+        <w:rPr>
+          <w:rFonts w:ascii="Consolas" w:eastAsia="Times New Roman" w:hAnsi="Consolas" w:cs="Times New Roman"/>
+          <w:color w:val="D4D4D4"/>
+          <w:sz w:val="26"/>
+          <w:szCs w:val="26"/>
+        </w:rPr>
+        <w:t> </w:t>
+      </w:r>
+    </w:p>
+    <w:p>
+      <w:pPr>
+        <w:shd w:val="clear" w:color="auto" w:fill="1E1E1E"/>
+        <w:spacing w:after="0" w:line="355" w:lineRule="atLeast"/>
+        <w:rPr>
+          <w:rFonts w:ascii="Consolas" w:eastAsia="Times New Roman" w:hAnsi="Consolas" w:cs="Times New Roman"/>
+          <w:color w:val="D4D4D4"/>
+          <w:sz w:val="26"/>
+          <w:szCs w:val="26"/>
+        </w:rPr>
+      </w:pPr>
+      <w:r>
+        <w:rPr>
+          <w:rFonts w:ascii="Consolas" w:eastAsia="Times New Roman" w:hAnsi="Consolas" w:cs="Times New Roman"/>
+          <w:color w:val="D4D4D4"/>
+          <w:sz w:val="26"/>
+          <w:szCs w:val="26"/>
+        </w:rPr>
+        <w:t>                                    </w:t>
+      </w:r>
+      <w:proofErr w:type="gramStart"/>
+      <w:r>
+        <w:rPr>
+          <w:rFonts w:ascii="Consolas" w:eastAsia="Times New Roman" w:hAnsi="Consolas" w:cs="Times New Roman"/>
+          <w:color w:val="9CDCFE"/>
+          <w:sz w:val="26"/>
+          <w:szCs w:val="26"/>
+        </w:rPr>
+        <w:t>type</w:t>
+      </w:r>
+      <w:proofErr w:type="gramEnd"/>
+      <w:r>
+        <w:rPr>
+          <w:rFonts w:ascii="Consolas" w:eastAsia="Times New Roman" w:hAnsi="Consolas" w:cs="Times New Roman"/>
+          <w:color w:val="D4D4D4"/>
+          <w:sz w:val="26"/>
+          <w:szCs w:val="26"/>
+        </w:rPr>
+        <w:t>=</w:t>
+      </w:r>
+      <w:r>
+        <w:rPr>
+          <w:rFonts w:ascii="Consolas" w:eastAsia="Times New Roman" w:hAnsi="Consolas" w:cs="Times New Roman"/>
+          <w:color w:val="CE9178"/>
+          <w:sz w:val="26"/>
+          <w:szCs w:val="26"/>
+        </w:rPr>
+        <w:t>'button'</w:t>
+      </w:r>
+      <w:r>
+        <w:rPr>
+          <w:rFonts w:ascii="Consolas" w:eastAsia="Times New Roman" w:hAnsi="Consolas" w:cs="Times New Roman"/>
+          <w:color w:val="D4D4D4"/>
+          <w:sz w:val="26"/>
+          <w:szCs w:val="26"/>
+        </w:rPr>
+        <w:t> </w:t>
+      </w:r>
+    </w:p>
+    <w:p>
+      <w:pPr>
+        <w:shd w:val="clear" w:color="auto" w:fill="1E1E1E"/>
+        <w:spacing w:after="0" w:line="355" w:lineRule="atLeast"/>
+        <w:rPr>
+          <w:rFonts w:ascii="Consolas" w:eastAsia="Times New Roman" w:hAnsi="Consolas" w:cs="Times New Roman"/>
+          <w:color w:val="D4D4D4"/>
+          <w:sz w:val="26"/>
+          <w:szCs w:val="26"/>
+        </w:rPr>
+      </w:pPr>
+      <w:r>
+        <w:rPr>
+          <w:rFonts w:ascii="Consolas" w:eastAsia="Times New Roman" w:hAnsi="Consolas" w:cs="Times New Roman"/>
+          <w:color w:val="D4D4D4"/>
+          <w:sz w:val="26"/>
+          <w:szCs w:val="26"/>
+        </w:rPr>
+        <w:t>                                    </w:t>
+      </w:r>
+      <w:proofErr w:type="gramStart"/>
+      <w:r>
+        <w:rPr>
+          <w:rFonts w:ascii="Consolas" w:eastAsia="Times New Roman" w:hAnsi="Consolas" w:cs="Times New Roman"/>
+          <w:color w:val="9CDCFE"/>
+          <w:sz w:val="26"/>
+          <w:szCs w:val="26"/>
+        </w:rPr>
+        <w:t>disabled</w:t>
+      </w:r>
+      <w:proofErr w:type="gramEnd"/>
+      <w:r>
+        <w:rPr>
+          <w:rFonts w:ascii="Consolas" w:eastAsia="Times New Roman" w:hAnsi="Consolas" w:cs="Times New Roman"/>
+          <w:color w:val="D4D4D4"/>
+          <w:sz w:val="26"/>
+          <w:szCs w:val="26"/>
+        </w:rPr>
+        <w:t>=</w:t>
+      </w:r>
+      <w:r>
+        <w:rPr>
+          <w:rFonts w:ascii="Consolas" w:eastAsia="Times New Roman" w:hAnsi="Consolas" w:cs="Times New Roman"/>
+          <w:color w:val="569CD6"/>
+          <w:sz w:val="26"/>
+          <w:szCs w:val="26"/>
+        </w:rPr>
+        <w:t>{</w:t>
+      </w:r>
+      <w:r>
+        <w:rPr>
+          <w:rFonts w:ascii="Consolas" w:eastAsia="Times New Roman" w:hAnsi="Consolas" w:cs="Times New Roman"/>
+          <w:color w:val="4FC1FF"/>
+          <w:sz w:val="26"/>
+          <w:szCs w:val="26"/>
+        </w:rPr>
+        <w:t>product</w:t>
+      </w:r>
+      <w:r>
+        <w:rPr>
+          <w:rFonts w:ascii="Consolas" w:eastAsia="Times New Roman" w:hAnsi="Consolas" w:cs="Times New Roman"/>
+          <w:color w:val="D4D4D4"/>
+          <w:sz w:val="26"/>
+          <w:szCs w:val="26"/>
+        </w:rPr>
+        <w:t>.</w:t>
+      </w:r>
+      <w:r>
+        <w:rPr>
+          <w:rFonts w:ascii="Consolas" w:eastAsia="Times New Roman" w:hAnsi="Consolas" w:cs="Times New Roman"/>
+          <w:color w:val="9CDCFE"/>
+          <w:sz w:val="26"/>
+          <w:szCs w:val="26"/>
+        </w:rPr>
+        <w:t>countInStock</w:t>
+      </w:r>
+      <w:r>
+        <w:rPr>
+          <w:rFonts w:ascii="Consolas" w:eastAsia="Times New Roman" w:hAnsi="Consolas" w:cs="Times New Roman"/>
+          <w:color w:val="D4D4D4"/>
+          <w:sz w:val="26"/>
+          <w:szCs w:val="26"/>
+        </w:rPr>
+        <w:t> === </w:t>
+      </w:r>
+      <w:r>
+        <w:rPr>
+          <w:rFonts w:ascii="Consolas" w:eastAsia="Times New Roman" w:hAnsi="Consolas" w:cs="Times New Roman"/>
+          <w:color w:val="B5CEA8"/>
+          <w:sz w:val="26"/>
+          <w:szCs w:val="26"/>
+        </w:rPr>
+        <w:t>0</w:t>
+      </w:r>
+      <w:r>
+        <w:rPr>
+          <w:rFonts w:ascii="Consolas" w:eastAsia="Times New Roman" w:hAnsi="Consolas" w:cs="Times New Roman"/>
+          <w:color w:val="569CD6"/>
+          <w:sz w:val="26"/>
+          <w:szCs w:val="26"/>
+        </w:rPr>
+        <w:t>}</w:t>
+      </w:r>
+      <w:r>
+        <w:rPr>
+          <w:rFonts w:ascii="Consolas" w:eastAsia="Times New Roman" w:hAnsi="Consolas" w:cs="Times New Roman"/>
+          <w:color w:val="808080"/>
+          <w:sz w:val="26"/>
+          <w:szCs w:val="26"/>
+        </w:rPr>
+        <w:t>&gt;</w:t>
+      </w:r>
+    </w:p>
+    <w:p>
+      <w:pPr>
+        <w:shd w:val="clear" w:color="auto" w:fill="1E1E1E"/>
+        <w:spacing w:after="0" w:line="355" w:lineRule="atLeast"/>
+        <w:rPr>
+          <w:rFonts w:ascii="Consolas" w:eastAsia="Times New Roman" w:hAnsi="Consolas" w:cs="Times New Roman"/>
+          <w:color w:val="D4D4D4"/>
+          <w:sz w:val="26"/>
+          <w:szCs w:val="26"/>
+        </w:rPr>
+      </w:pPr>
+      <w:r>
+        <w:rPr>
+          <w:rFonts w:ascii="Consolas" w:eastAsia="Times New Roman" w:hAnsi="Consolas" w:cs="Times New Roman"/>
+          <w:color w:val="D4D4D4"/>
+          <w:sz w:val="26"/>
+          <w:szCs w:val="26"/>
+        </w:rPr>
+        <w:t>                                Add to Cart</w:t>
+      </w:r>
+    </w:p>
+    <w:p>
+      <w:pPr>
+        <w:shd w:val="clear" w:color="auto" w:fill="1E1E1E"/>
+        <w:spacing w:after="0" w:line="355" w:lineRule="atLeast"/>
+        <w:rPr>
+          <w:rFonts w:ascii="Consolas" w:eastAsia="Times New Roman" w:hAnsi="Consolas" w:cs="Times New Roman"/>
+          <w:color w:val="D4D4D4"/>
+          <w:sz w:val="26"/>
+          <w:szCs w:val="26"/>
+        </w:rPr>
+      </w:pPr>
+      <w:r>
+        <w:rPr>
+          <w:rFonts w:ascii="Consolas" w:eastAsia="Times New Roman" w:hAnsi="Consolas" w:cs="Times New Roman"/>
+          <w:color w:val="D4D4D4"/>
+          <w:sz w:val="26"/>
+          <w:szCs w:val="26"/>
+        </w:rPr>
+        <w:t>                            </w:t>
+      </w:r>
+      <w:r>
+        <w:rPr>
+          <w:rFonts w:ascii="Consolas" w:eastAsia="Times New Roman" w:hAnsi="Consolas" w:cs="Times New Roman"/>
+          <w:color w:val="808080"/>
+          <w:sz w:val="26"/>
+          <w:szCs w:val="26"/>
+        </w:rPr>
+        <w:t>&lt;/</w:t>
+      </w:r>
+      <w:r>
+        <w:rPr>
+          <w:rFonts w:ascii="Consolas" w:eastAsia="Times New Roman" w:hAnsi="Consolas" w:cs="Times New Roman"/>
+          <w:color w:val="4EC9B0"/>
+          <w:sz w:val="26"/>
+          <w:szCs w:val="26"/>
+        </w:rPr>
+        <w:t>Button</w:t>
+      </w:r>
+      <w:r>
+        <w:rPr>
+          <w:rFonts w:ascii="Consolas" w:eastAsia="Times New Roman" w:hAnsi="Consolas" w:cs="Times New Roman"/>
+          <w:color w:val="808080"/>
+          <w:sz w:val="26"/>
+          <w:szCs w:val="26"/>
+        </w:rPr>
+        <w:t>&gt;</w:t>
+      </w:r>
+    </w:p>
+    <w:p>
+      <w:pPr>
+        <w:shd w:val="clear" w:color="auto" w:fill="1E1E1E"/>
+        <w:spacing w:after="0" w:line="355" w:lineRule="atLeast"/>
+        <w:rPr>
+          <w:rFonts w:ascii="Consolas" w:eastAsia="Times New Roman" w:hAnsi="Consolas" w:cs="Times New Roman"/>
+          <w:color w:val="D4D4D4"/>
+          <w:sz w:val="26"/>
+          <w:szCs w:val="26"/>
+        </w:rPr>
+      </w:pPr>
+      <w:r>
+        <w:rPr>
+          <w:rFonts w:ascii="Consolas" w:eastAsia="Times New Roman" w:hAnsi="Consolas" w:cs="Times New Roman"/>
+          <w:color w:val="D4D4D4"/>
+          <w:sz w:val="26"/>
+          <w:szCs w:val="26"/>
+        </w:rPr>
+        <w:t>                        </w:t>
+      </w:r>
+      <w:r>
+        <w:rPr>
+          <w:rFonts w:ascii="Consolas" w:eastAsia="Times New Roman" w:hAnsi="Consolas" w:cs="Times New Roman"/>
+          <w:color w:val="808080"/>
+          <w:sz w:val="26"/>
+          <w:szCs w:val="26"/>
+        </w:rPr>
+        <w:t>&lt;/</w:t>
+      </w:r>
+      <w:proofErr w:type="spellStart"/>
+      <w:r>
+        <w:rPr>
+          <w:rFonts w:ascii="Consolas" w:eastAsia="Times New Roman" w:hAnsi="Consolas" w:cs="Times New Roman"/>
+          <w:color w:val="4EC9B0"/>
+          <w:sz w:val="26"/>
+          <w:szCs w:val="26"/>
+        </w:rPr>
+        <w:t>ListGroup.Item</w:t>
+      </w:r>
+      <w:proofErr w:type="spellEnd"/>
+      <w:r>
+        <w:rPr>
+          <w:rFonts w:ascii="Consolas" w:eastAsia="Times New Roman" w:hAnsi="Consolas" w:cs="Times New Roman"/>
+          <w:color w:val="808080"/>
+          <w:sz w:val="26"/>
+          <w:szCs w:val="26"/>
+        </w:rPr>
+        <w:t>&gt;</w:t>
+      </w:r>
+    </w:p>
+    <w:p>
+      <w:pPr>
+        <w:shd w:val="clear" w:color="auto" w:fill="1E1E1E"/>
+        <w:spacing w:after="0" w:line="355" w:lineRule="atLeast"/>
+        <w:rPr>
+          <w:rFonts w:ascii="Consolas" w:eastAsia="Times New Roman" w:hAnsi="Consolas" w:cs="Times New Roman"/>
+          <w:color w:val="D4D4D4"/>
+          <w:sz w:val="26"/>
+          <w:szCs w:val="26"/>
+        </w:rPr>
+      </w:pPr>
+    </w:p>
+    <w:p>
+      <w:pPr>
+        <w:rPr>
+          <w:sz w:val="36"/>
+          <w:szCs w:val="36"/>
+          <w:u w:val="double"/>
+        </w:rPr>
+      </w:pPr>
+    </w:p>
+    <w:p>
+      <w:pPr>
+        <w:rPr>
+          <w:sz w:val="36"/>
+          <w:szCs w:val="36"/>
+          <w:u w:val="double"/>
+        </w:rPr>
+      </w:pPr>
+    </w:p>
+    <w:p>
+      <w:pPr>
+        <w:rPr>
+          <w:sz w:val="36"/>
+          <w:szCs w:val="36"/>
+          <w:u w:val="double"/>
+        </w:rPr>
+      </w:pPr>
+      <w:r>
+        <w:rPr>
+          <w:sz w:val="36"/>
+          <w:szCs w:val="36"/>
+          <w:u w:val="double"/>
+        </w:rPr>
+        <w:t>46fSsRSzyW2YgnbqFvDDGXe4rgQ5wDJd2eTEAtkrsDuCcPwz3Hp5YnkcMizAA3MBeahwiYStAArcCF5TYJxUr9N2STJqwND</w:t>
+      </w:r>
     </w:p>
     <w:p>
       <w:pPr>

</xml_diff>